<commit_message>
Atualização do Plano de Projeto
</commit_message>
<xml_diff>
--- a/007 - Plano de Projeto - Academicci.docx
+++ b/007 - Plano de Projeto - Academicci.docx
@@ -152,7 +152,7 @@
         </w:rPr>
         <w:fldChar w:fldCharType="separate"/>
       </w:r>
-      <w:hyperlink w:anchor="_Toc494393632" w:history="1">
+      <w:hyperlink w:anchor="_Toc494397737" w:history="1">
         <w:r>
           <w:rPr>
             <w:rStyle w:val="Hyperlink"/>
@@ -198,7 +198,7 @@
             <w:noProof/>
             <w:webHidden/>
           </w:rPr>
-          <w:instrText xml:space="preserve"> PAGEREF _Toc494393632 \h </w:instrText>
+          <w:instrText xml:space="preserve"> PAGEREF _Toc494397737 \h </w:instrText>
         </w:r>
         <w:r>
           <w:rPr>
@@ -240,7 +240,7 @@
           <w:lang w:val="pt-BR" w:eastAsia="pt-BR"/>
         </w:rPr>
       </w:pPr>
-      <w:hyperlink w:anchor="_Toc494393633" w:history="1">
+      <w:hyperlink w:anchor="_Toc494397738" w:history="1">
         <w:r>
           <w:rPr>
             <w:rStyle w:val="Hyperlink"/>
@@ -286,7 +286,7 @@
             <w:noProof/>
             <w:webHidden/>
           </w:rPr>
-          <w:instrText xml:space="preserve"> PAGEREF _Toc494393633 \h </w:instrText>
+          <w:instrText xml:space="preserve"> PAGEREF _Toc494397738 \h </w:instrText>
         </w:r>
         <w:r>
           <w:rPr>
@@ -328,7 +328,7 @@
           <w:lang w:val="pt-BR" w:eastAsia="pt-BR"/>
         </w:rPr>
       </w:pPr>
-      <w:hyperlink w:anchor="_Toc494393634" w:history="1">
+      <w:hyperlink w:anchor="_Toc494397739" w:history="1">
         <w:r>
           <w:rPr>
             <w:rStyle w:val="Hyperlink"/>
@@ -374,7 +374,7 @@
             <w:noProof/>
             <w:webHidden/>
           </w:rPr>
-          <w:instrText xml:space="preserve"> PAGEREF _Toc494393634 \h </w:instrText>
+          <w:instrText xml:space="preserve"> PAGEREF _Toc494397739 \h </w:instrText>
         </w:r>
         <w:r>
           <w:rPr>
@@ -416,7 +416,7 @@
           <w:lang w:val="pt-BR" w:eastAsia="pt-BR"/>
         </w:rPr>
       </w:pPr>
-      <w:hyperlink w:anchor="_Toc494393635" w:history="1">
+      <w:hyperlink w:anchor="_Toc494397740" w:history="1">
         <w:r>
           <w:rPr>
             <w:rStyle w:val="Hyperlink"/>
@@ -462,7 +462,7 @@
             <w:noProof/>
             <w:webHidden/>
           </w:rPr>
-          <w:instrText xml:space="preserve"> PAGEREF _Toc494393635 \h </w:instrText>
+          <w:instrText xml:space="preserve"> PAGEREF _Toc494397740 \h </w:instrText>
         </w:r>
         <w:r>
           <w:rPr>
@@ -504,7 +504,7 @@
           <w:lang w:val="pt-BR" w:eastAsia="pt-BR"/>
         </w:rPr>
       </w:pPr>
-      <w:hyperlink w:anchor="_Toc494393636" w:history="1">
+      <w:hyperlink w:anchor="_Toc494397741" w:history="1">
         <w:r>
           <w:rPr>
             <w:rStyle w:val="Hyperlink"/>
@@ -529,7 +529,7 @@
             <w:noProof/>
             <w:lang w:val="pt-BR"/>
           </w:rPr>
-          <w:t>Nome do gerente do projeto, suas responsabilidades e sua autoridade</w:t>
+          <w:t>Marcos do Projeto e Objetivos</w:t>
         </w:r>
         <w:r>
           <w:rPr>
@@ -550,7 +550,7 @@
             <w:noProof/>
             <w:webHidden/>
           </w:rPr>
-          <w:instrText xml:space="preserve"> PAGEREF _Toc494393636 \h </w:instrText>
+          <w:instrText xml:space="preserve"> PAGEREF _Toc494397741 \h </w:instrText>
         </w:r>
         <w:r>
           <w:rPr>
@@ -570,7 +570,7 @@
             <w:noProof/>
             <w:webHidden/>
           </w:rPr>
-          <w:t>3</w:t>
+          <w:t>2</w:t>
         </w:r>
         <w:r>
           <w:rPr>
@@ -592,7 +592,7 @@
           <w:lang w:val="pt-BR" w:eastAsia="pt-BR"/>
         </w:rPr>
       </w:pPr>
-      <w:hyperlink w:anchor="_Toc494393637" w:history="1">
+      <w:hyperlink w:anchor="_Toc494397742" w:history="1">
         <w:r>
           <w:rPr>
             <w:rStyle w:val="Hyperlink"/>
@@ -617,7 +617,7 @@
             <w:noProof/>
             <w:lang w:val="pt-BR"/>
           </w:rPr>
-          <w:t>Objetivos do projeto</w:t>
+          <w:t>Desenvolvimento / Implementação</w:t>
         </w:r>
         <w:r>
           <w:rPr>
@@ -638,7 +638,7 @@
             <w:noProof/>
             <w:webHidden/>
           </w:rPr>
-          <w:instrText xml:space="preserve"> PAGEREF _Toc494393637 \h </w:instrText>
+          <w:instrText xml:space="preserve"> PAGEREF _Toc494397742 \h </w:instrText>
         </w:r>
         <w:r>
           <w:rPr>
@@ -658,7 +658,7 @@
             <w:noProof/>
             <w:webHidden/>
           </w:rPr>
-          <w:t>3</w:t>
+          <w:t>2</w:t>
         </w:r>
         <w:r>
           <w:rPr>
@@ -680,7 +680,7 @@
           <w:lang w:val="pt-BR" w:eastAsia="pt-BR"/>
         </w:rPr>
       </w:pPr>
-      <w:hyperlink w:anchor="_Toc494393638" w:history="1">
+      <w:hyperlink w:anchor="_Toc494397743" w:history="1">
         <w:r>
           <w:rPr>
             <w:rStyle w:val="Hyperlink"/>
@@ -705,7 +705,7 @@
             <w:noProof/>
             <w:lang w:val="pt-BR"/>
           </w:rPr>
-          <w:t>Critérios de sucesso</w:t>
+          <w:t>Lições Aprendidas</w:t>
         </w:r>
         <w:r>
           <w:rPr>
@@ -726,7 +726,7 @@
             <w:noProof/>
             <w:webHidden/>
           </w:rPr>
-          <w:instrText xml:space="preserve"> PAGEREF _Toc494393638 \h </w:instrText>
+          <w:instrText xml:space="preserve"> PAGEREF _Toc494397743 \h </w:instrText>
         </w:r>
         <w:r>
           <w:rPr>
@@ -746,7 +746,7 @@
             <w:noProof/>
             <w:webHidden/>
           </w:rPr>
-          <w:t>3</w:t>
+          <w:t>2</w:t>
         </w:r>
         <w:r>
           <w:rPr>
@@ -768,583 +768,55 @@
           <w:lang w:val="pt-BR" w:eastAsia="pt-BR"/>
         </w:rPr>
       </w:pPr>
-      <w:hyperlink w:anchor="_Toc494393639" w:history="1">
+      <w:hyperlink w:anchor="_Toc494397744" w:history="1">
         <w:r>
           <w:rPr>
             <w:rStyle w:val="Hyperlink"/>
             <w:noProof/>
             <w:lang w:val="pt-BR"/>
           </w:rPr>
-          <w:t>8.</w:t>
-        </w:r>
-        <w:r>
-          <w:rPr>
-            <w:rFonts w:asciiTheme="minorHAnsi" w:eastAsiaTheme="minorEastAsia" w:hAnsiTheme="minorHAnsi" w:cstheme="minorBidi"/>
-            <w:noProof/>
-            <w:sz w:val="22"/>
-            <w:szCs w:val="22"/>
-            <w:lang w:val="pt-BR" w:eastAsia="pt-BR"/>
+          <w:t>Aprovações</w:t>
+        </w:r>
+        <w:r>
+          <w:rPr>
+            <w:noProof/>
+            <w:webHidden/>
           </w:rPr>
           <w:tab/>
         </w:r>
         <w:r>
           <w:rPr>
-            <w:rStyle w:val="Hyperlink"/>
-            <w:noProof/>
-            <w:lang w:val="pt-BR"/>
-          </w:rPr>
-          <w:t>Premissas</w:t>
-        </w:r>
-        <w:r>
-          <w:rPr>
             <w:noProof/>
             <w:webHidden/>
           </w:rPr>
-          <w:tab/>
+          <w:fldChar w:fldCharType="begin"/>
         </w:r>
         <w:r>
           <w:rPr>
             <w:noProof/>
             <w:webHidden/>
           </w:rPr>
-          <w:fldChar w:fldCharType="begin"/>
+          <w:instrText xml:space="preserve"> PAGEREF _Toc494397744 \h </w:instrText>
         </w:r>
         <w:r>
           <w:rPr>
             <w:noProof/>
             <w:webHidden/>
           </w:rPr>
-          <w:instrText xml:space="preserve"> PAGEREF _Toc494393639 \h </w:instrText>
         </w:r>
         <w:r>
           <w:rPr>
             <w:noProof/>
             <w:webHidden/>
           </w:rPr>
+          <w:fldChar w:fldCharType="separate"/>
         </w:r>
         <w:r>
           <w:rPr>
             <w:noProof/>
             <w:webHidden/>
           </w:rPr>
-          <w:fldChar w:fldCharType="separate"/>
-        </w:r>
-        <w:r>
-          <w:rPr>
-            <w:noProof/>
-            <w:webHidden/>
-          </w:rPr>
-          <w:t>4</w:t>
-        </w:r>
-        <w:r>
-          <w:rPr>
-            <w:noProof/>
-            <w:webHidden/>
-          </w:rPr>
-          <w:fldChar w:fldCharType="end"/>
-        </w:r>
-      </w:hyperlink>
-    </w:p>
-    <w:p>
-      <w:pPr>
-        <w:pStyle w:val="Sumrio1"/>
-        <w:rPr>
-          <w:rFonts w:asciiTheme="minorHAnsi" w:eastAsiaTheme="minorEastAsia" w:hAnsiTheme="minorHAnsi" w:cstheme="minorBidi"/>
-          <w:noProof/>
-          <w:sz w:val="22"/>
-          <w:szCs w:val="22"/>
-          <w:lang w:val="pt-BR" w:eastAsia="pt-BR"/>
-        </w:rPr>
-      </w:pPr>
-      <w:hyperlink w:anchor="_Toc494393640" w:history="1">
-        <w:r>
-          <w:rPr>
-            <w:rStyle w:val="Hyperlink"/>
-            <w:noProof/>
-            <w:lang w:val="pt-BR"/>
-          </w:rPr>
-          <w:t>9.</w:t>
-        </w:r>
-        <w:r>
-          <w:rPr>
-            <w:rFonts w:asciiTheme="minorHAnsi" w:eastAsiaTheme="minorEastAsia" w:hAnsiTheme="minorHAnsi" w:cstheme="minorBidi"/>
-            <w:noProof/>
-            <w:sz w:val="22"/>
-            <w:szCs w:val="22"/>
-            <w:lang w:val="pt-BR" w:eastAsia="pt-BR"/>
-          </w:rPr>
-          <w:tab/>
-        </w:r>
-        <w:r>
-          <w:rPr>
-            <w:rStyle w:val="Hyperlink"/>
-            <w:noProof/>
-            <w:lang w:val="pt-BR"/>
-          </w:rPr>
-          <w:t>Restrições</w:t>
-        </w:r>
-        <w:r>
-          <w:rPr>
-            <w:noProof/>
-            <w:webHidden/>
-          </w:rPr>
-          <w:tab/>
-        </w:r>
-        <w:r>
-          <w:rPr>
-            <w:noProof/>
-            <w:webHidden/>
-          </w:rPr>
-          <w:fldChar w:fldCharType="begin"/>
-        </w:r>
-        <w:r>
-          <w:rPr>
-            <w:noProof/>
-            <w:webHidden/>
-          </w:rPr>
-          <w:instrText xml:space="preserve"> PAGEREF _Toc494393640 \h </w:instrText>
-        </w:r>
-        <w:r>
-          <w:rPr>
-            <w:noProof/>
-            <w:webHidden/>
-          </w:rPr>
-        </w:r>
-        <w:r>
-          <w:rPr>
-            <w:noProof/>
-            <w:webHidden/>
-          </w:rPr>
-          <w:fldChar w:fldCharType="separate"/>
-        </w:r>
-        <w:r>
-          <w:rPr>
-            <w:noProof/>
-            <w:webHidden/>
-          </w:rPr>
-          <w:t>4</w:t>
-        </w:r>
-        <w:r>
-          <w:rPr>
-            <w:noProof/>
-            <w:webHidden/>
-          </w:rPr>
-          <w:fldChar w:fldCharType="end"/>
-        </w:r>
-      </w:hyperlink>
-    </w:p>
-    <w:p>
-      <w:pPr>
-        <w:pStyle w:val="Sumrio1"/>
-        <w:rPr>
-          <w:rFonts w:asciiTheme="minorHAnsi" w:eastAsiaTheme="minorEastAsia" w:hAnsiTheme="minorHAnsi" w:cstheme="minorBidi"/>
-          <w:noProof/>
-          <w:sz w:val="22"/>
-          <w:szCs w:val="22"/>
-          <w:lang w:val="pt-BR" w:eastAsia="pt-BR"/>
-        </w:rPr>
-      </w:pPr>
-      <w:hyperlink w:anchor="_Toc494393641" w:history="1">
-        <w:r>
-          <w:rPr>
-            <w:rStyle w:val="Hyperlink"/>
-            <w:noProof/>
-            <w:lang w:val="pt-BR"/>
-          </w:rPr>
-          <w:t>10.</w:t>
-        </w:r>
-        <w:r>
-          <w:rPr>
-            <w:rFonts w:asciiTheme="minorHAnsi" w:eastAsiaTheme="minorEastAsia" w:hAnsiTheme="minorHAnsi" w:cstheme="minorBidi"/>
-            <w:noProof/>
-            <w:sz w:val="22"/>
-            <w:szCs w:val="22"/>
-            <w:lang w:val="pt-BR" w:eastAsia="pt-BR"/>
-          </w:rPr>
-          <w:tab/>
-        </w:r>
-        <w:r>
-          <w:rPr>
-            <w:rStyle w:val="Hyperlink"/>
-            <w:noProof/>
-            <w:lang w:val="pt-BR"/>
-          </w:rPr>
-          <w:t>Principais partes interessadas</w:t>
-        </w:r>
-        <w:r>
-          <w:rPr>
-            <w:noProof/>
-            <w:webHidden/>
-          </w:rPr>
-          <w:tab/>
-        </w:r>
-        <w:r>
-          <w:rPr>
-            <w:noProof/>
-            <w:webHidden/>
-          </w:rPr>
-          <w:fldChar w:fldCharType="begin"/>
-        </w:r>
-        <w:r>
-          <w:rPr>
-            <w:noProof/>
-            <w:webHidden/>
-          </w:rPr>
-          <w:instrText xml:space="preserve"> PAGEREF _Toc494393641 \h </w:instrText>
-        </w:r>
-        <w:r>
-          <w:rPr>
-            <w:noProof/>
-            <w:webHidden/>
-          </w:rPr>
-        </w:r>
-        <w:r>
-          <w:rPr>
-            <w:noProof/>
-            <w:webHidden/>
-          </w:rPr>
-          <w:fldChar w:fldCharType="separate"/>
-        </w:r>
-        <w:r>
-          <w:rPr>
-            <w:noProof/>
-            <w:webHidden/>
-          </w:rPr>
-          <w:t>4</w:t>
-        </w:r>
-        <w:r>
-          <w:rPr>
-            <w:noProof/>
-            <w:webHidden/>
-          </w:rPr>
-          <w:fldChar w:fldCharType="end"/>
-        </w:r>
-      </w:hyperlink>
-    </w:p>
-    <w:p>
-      <w:pPr>
-        <w:pStyle w:val="Sumrio1"/>
-        <w:rPr>
-          <w:rFonts w:asciiTheme="minorHAnsi" w:eastAsiaTheme="minorEastAsia" w:hAnsiTheme="minorHAnsi" w:cstheme="minorBidi"/>
-          <w:noProof/>
-          <w:sz w:val="22"/>
-          <w:szCs w:val="22"/>
-          <w:lang w:val="pt-BR" w:eastAsia="pt-BR"/>
-        </w:rPr>
-      </w:pPr>
-      <w:hyperlink w:anchor="_Toc494393642" w:history="1">
-        <w:r>
-          <w:rPr>
-            <w:rStyle w:val="Hyperlink"/>
-            <w:noProof/>
-            <w:lang w:val="pt-BR"/>
-          </w:rPr>
-          <w:t>11.</w:t>
-        </w:r>
-        <w:r>
-          <w:rPr>
-            <w:rFonts w:asciiTheme="minorHAnsi" w:eastAsiaTheme="minorEastAsia" w:hAnsiTheme="minorHAnsi" w:cstheme="minorBidi"/>
-            <w:noProof/>
-            <w:sz w:val="22"/>
-            <w:szCs w:val="22"/>
-            <w:lang w:val="pt-BR" w:eastAsia="pt-BR"/>
-          </w:rPr>
-          <w:tab/>
-        </w:r>
-        <w:r>
-          <w:rPr>
-            <w:rStyle w:val="Hyperlink"/>
-            <w:noProof/>
-            <w:lang w:val="pt-BR"/>
-          </w:rPr>
-          <w:t>Cronograma básico do projeto</w:t>
-        </w:r>
-        <w:r>
-          <w:rPr>
-            <w:noProof/>
-            <w:webHidden/>
-          </w:rPr>
-          <w:tab/>
-        </w:r>
-        <w:r>
-          <w:rPr>
-            <w:noProof/>
-            <w:webHidden/>
-          </w:rPr>
-          <w:fldChar w:fldCharType="begin"/>
-        </w:r>
-        <w:r>
-          <w:rPr>
-            <w:noProof/>
-            <w:webHidden/>
-          </w:rPr>
-          <w:instrText xml:space="preserve"> PAGEREF _Toc494393642 \h </w:instrText>
-        </w:r>
-        <w:r>
-          <w:rPr>
-            <w:noProof/>
-            <w:webHidden/>
-          </w:rPr>
-        </w:r>
-        <w:r>
-          <w:rPr>
-            <w:noProof/>
-            <w:webHidden/>
-          </w:rPr>
-          <w:fldChar w:fldCharType="separate"/>
-        </w:r>
-        <w:r>
-          <w:rPr>
-            <w:noProof/>
-            <w:webHidden/>
-          </w:rPr>
-          <w:t>4</w:t>
-        </w:r>
-        <w:r>
-          <w:rPr>
-            <w:noProof/>
-            <w:webHidden/>
-          </w:rPr>
-          <w:fldChar w:fldCharType="end"/>
-        </w:r>
-      </w:hyperlink>
-    </w:p>
-    <w:p>
-      <w:pPr>
-        <w:pStyle w:val="Sumrio1"/>
-        <w:rPr>
-          <w:rFonts w:asciiTheme="minorHAnsi" w:eastAsiaTheme="minorEastAsia" w:hAnsiTheme="minorHAnsi" w:cstheme="minorBidi"/>
-          <w:noProof/>
-          <w:sz w:val="22"/>
-          <w:szCs w:val="22"/>
-          <w:lang w:val="pt-BR" w:eastAsia="pt-BR"/>
-        </w:rPr>
-      </w:pPr>
-      <w:hyperlink w:anchor="_Toc494393643" w:history="1">
-        <w:r>
-          <w:rPr>
-            <w:rStyle w:val="Hyperlink"/>
-            <w:noProof/>
-            <w:lang w:val="pt-BR"/>
-          </w:rPr>
-          <w:t>12.</w:t>
-        </w:r>
-        <w:r>
-          <w:rPr>
-            <w:rFonts w:asciiTheme="minorHAnsi" w:eastAsiaTheme="minorEastAsia" w:hAnsiTheme="minorHAnsi" w:cstheme="minorBidi"/>
-            <w:noProof/>
-            <w:sz w:val="22"/>
-            <w:szCs w:val="22"/>
-            <w:lang w:val="pt-BR" w:eastAsia="pt-BR"/>
-          </w:rPr>
-          <w:tab/>
-        </w:r>
-        <w:r>
-          <w:rPr>
-            <w:rStyle w:val="Hyperlink"/>
-            <w:noProof/>
-            <w:lang w:val="pt-BR"/>
-          </w:rPr>
-          <w:t>Estimativas iniciais de custo</w:t>
-        </w:r>
-        <w:r>
-          <w:rPr>
-            <w:noProof/>
-            <w:webHidden/>
-          </w:rPr>
-          <w:tab/>
-        </w:r>
-        <w:r>
-          <w:rPr>
-            <w:noProof/>
-            <w:webHidden/>
-          </w:rPr>
-          <w:fldChar w:fldCharType="begin"/>
-        </w:r>
-        <w:r>
-          <w:rPr>
-            <w:noProof/>
-            <w:webHidden/>
-          </w:rPr>
-          <w:instrText xml:space="preserve"> PAGEREF _Toc494393643 \h </w:instrText>
-        </w:r>
-        <w:r>
-          <w:rPr>
-            <w:noProof/>
-            <w:webHidden/>
-          </w:rPr>
-        </w:r>
-        <w:r>
-          <w:rPr>
-            <w:noProof/>
-            <w:webHidden/>
-          </w:rPr>
-          <w:fldChar w:fldCharType="separate"/>
-        </w:r>
-        <w:r>
-          <w:rPr>
-            <w:noProof/>
-            <w:webHidden/>
-          </w:rPr>
-          <w:t>4</w:t>
-        </w:r>
-        <w:r>
-          <w:rPr>
-            <w:noProof/>
-            <w:webHidden/>
-          </w:rPr>
-          <w:fldChar w:fldCharType="end"/>
-        </w:r>
-      </w:hyperlink>
-    </w:p>
-    <w:p>
-      <w:pPr>
-        <w:pStyle w:val="Sumrio1"/>
-        <w:rPr>
-          <w:rFonts w:asciiTheme="minorHAnsi" w:eastAsiaTheme="minorEastAsia" w:hAnsiTheme="minorHAnsi" w:cstheme="minorBidi"/>
-          <w:noProof/>
-          <w:sz w:val="22"/>
-          <w:szCs w:val="22"/>
-          <w:lang w:val="pt-BR" w:eastAsia="pt-BR"/>
-        </w:rPr>
-      </w:pPr>
-      <w:hyperlink w:anchor="_Toc494393644" w:history="1">
-        <w:r>
-          <w:rPr>
-            <w:rStyle w:val="Hyperlink"/>
-            <w:noProof/>
-            <w:lang w:val="pt-BR"/>
-          </w:rPr>
-          <w:t>13.</w:t>
-        </w:r>
-        <w:r>
-          <w:rPr>
-            <w:rFonts w:asciiTheme="minorHAnsi" w:eastAsiaTheme="minorEastAsia" w:hAnsiTheme="minorHAnsi" w:cstheme="minorBidi"/>
-            <w:noProof/>
-            <w:sz w:val="22"/>
-            <w:szCs w:val="22"/>
-            <w:lang w:val="pt-BR" w:eastAsia="pt-BR"/>
-          </w:rPr>
-          <w:tab/>
-        </w:r>
-        <w:r>
-          <w:rPr>
-            <w:rStyle w:val="Hyperlink"/>
-            <w:noProof/>
-            <w:lang w:val="pt-BR"/>
-          </w:rPr>
-          <w:t>Comitê executivo e controle de mudança</w:t>
-        </w:r>
-        <w:r>
-          <w:rPr>
-            <w:noProof/>
-            <w:webHidden/>
-          </w:rPr>
-          <w:tab/>
-        </w:r>
-        <w:r>
-          <w:rPr>
-            <w:noProof/>
-            <w:webHidden/>
-          </w:rPr>
-          <w:fldChar w:fldCharType="begin"/>
-        </w:r>
-        <w:r>
-          <w:rPr>
-            <w:noProof/>
-            <w:webHidden/>
-          </w:rPr>
-          <w:instrText xml:space="preserve"> PAGEREF _Toc494393644 \h </w:instrText>
-        </w:r>
-        <w:r>
-          <w:rPr>
-            <w:noProof/>
-            <w:webHidden/>
-          </w:rPr>
-        </w:r>
-        <w:r>
-          <w:rPr>
-            <w:noProof/>
-            <w:webHidden/>
-          </w:rPr>
-          <w:fldChar w:fldCharType="separate"/>
-        </w:r>
-        <w:r>
-          <w:rPr>
-            <w:noProof/>
-            <w:webHidden/>
-          </w:rPr>
-          <w:t>5</w:t>
-        </w:r>
-        <w:r>
-          <w:rPr>
-            <w:noProof/>
-            <w:webHidden/>
-          </w:rPr>
-          <w:fldChar w:fldCharType="end"/>
-        </w:r>
-      </w:hyperlink>
-    </w:p>
-    <w:p>
-      <w:pPr>
-        <w:pStyle w:val="Sumrio1"/>
-        <w:rPr>
-          <w:rFonts w:asciiTheme="minorHAnsi" w:eastAsiaTheme="minorEastAsia" w:hAnsiTheme="minorHAnsi" w:cstheme="minorBidi"/>
-          <w:noProof/>
-          <w:sz w:val="22"/>
-          <w:szCs w:val="22"/>
-          <w:lang w:val="pt-BR" w:eastAsia="pt-BR"/>
-        </w:rPr>
-      </w:pPr>
-      <w:hyperlink w:anchor="_Toc494393645" w:history="1">
-        <w:r>
-          <w:rPr>
-            <w:rStyle w:val="Hyperlink"/>
-            <w:noProof/>
-            <w:lang w:val="pt-BR"/>
-          </w:rPr>
-          <w:t>Aprovações</w:t>
-        </w:r>
-        <w:r>
-          <w:rPr>
-            <w:noProof/>
-            <w:webHidden/>
-          </w:rPr>
-          <w:tab/>
-        </w:r>
-        <w:r>
-          <w:rPr>
-            <w:noProof/>
-            <w:webHidden/>
-          </w:rPr>
-          <w:fldChar w:fldCharType="begin"/>
-        </w:r>
-        <w:r>
-          <w:rPr>
-            <w:noProof/>
-            <w:webHidden/>
-          </w:rPr>
-          <w:instrText xml:space="preserve"> PAGEREF _Toc494393645 \h </w:instrText>
-        </w:r>
-        <w:r>
-          <w:rPr>
-            <w:noProof/>
-            <w:webHidden/>
-          </w:rPr>
-        </w:r>
-        <w:r>
-          <w:rPr>
-            <w:noProof/>
-            <w:webHidden/>
-          </w:rPr>
-          <w:fldChar w:fldCharType="separate"/>
-        </w:r>
-        <w:r>
-          <w:rPr>
-            <w:noProof/>
-            <w:webHidden/>
-          </w:rPr>
-          <w:t>5</w:t>
+          <w:t>3</w:t>
         </w:r>
         <w:r>
           <w:rPr>
@@ -1378,7 +850,6 @@
         </w:rPr>
       </w:pPr>
     </w:p>
-    <w:bookmarkEnd w:id="0"/>
     <w:p>
       <w:pPr>
         <w:rPr>
@@ -1393,6 +864,9 @@
           <w:cols w:space="720"/>
         </w:sectPr>
       </w:pPr>
+      <w:bookmarkStart w:id="1" w:name="_GoBack"/>
+      <w:bookmarkEnd w:id="0"/>
+      <w:bookmarkEnd w:id="1"/>
     </w:p>
     <w:p>
       <w:pPr>
@@ -1708,15 +1182,15 @@
           <w:lang w:val="pt-BR"/>
         </w:rPr>
       </w:pPr>
-      <w:bookmarkStart w:id="1" w:name="_Toc221281063"/>
-      <w:bookmarkStart w:id="2" w:name="_Toc494393632"/>
+      <w:bookmarkStart w:id="2" w:name="_Toc221281063"/>
+      <w:bookmarkStart w:id="3" w:name="_Toc494397737"/>
       <w:r>
         <w:rPr>
           <w:lang w:val="pt-BR"/>
         </w:rPr>
         <w:t>Introdução</w:t>
       </w:r>
-      <w:bookmarkEnd w:id="2"/>
+      <w:bookmarkEnd w:id="3"/>
     </w:p>
     <w:p>
       <w:pPr>
@@ -1729,31 +1203,7 @@
         <w:rPr>
           <w:lang w:val="pt-BR"/>
         </w:rPr>
-        <w:t xml:space="preserve">O presente documento tem como objetivo descrever o plano de projeto do projeto </w:t>
-      </w:r>
-      <w:r>
-        <w:rPr>
-          <w:lang w:val="pt-BR"/>
-        </w:rPr>
-        <w:t xml:space="preserve">“ACADEMICCI - Gestão de Monitorias”, para a disciplina de Pratica de Software I. Este sistema tem </w:t>
-      </w:r>
-      <w:r>
-        <w:rPr>
-          <w:lang w:val="pt-BR"/>
-        </w:rPr>
-        <w:t>como finalidade gerenciar e organizar a forma em que os monitores e professores administram suas disciplinas e os alunos que participam de suas monitorias, auxiliando no planejamento, desenvolvimento e organização estrutural da monitoria, melhorando o flux</w:t>
-      </w:r>
-      <w:r>
-        <w:rPr>
-          <w:lang w:val="pt-BR"/>
-        </w:rPr>
-        <w:t>o de inscrição, aulas, certificação e verificação das aulas executadas ao longo do semestre. Aonde toda a forma manual que atualmente é utilizada será substituída por um sistema simples e de fácil acesso para que todos possam interagir em tempo real com se</w:t>
-      </w:r>
-      <w:r>
-        <w:rPr>
-          <w:lang w:val="pt-BR"/>
-        </w:rPr>
-        <w:t xml:space="preserve">us monitores e professores para tirar </w:t>
+        <w:t xml:space="preserve">O presente documento tem como objetivo descrever o plano de projeto do projeto “ACADEMICCI - Gestão de Monitorias”, para a disciplina de Pratica de Software I. Este sistema tem como finalidade gerenciar e organizar a forma em que os monitores e professores administram suas disciplinas e os alunos que participam de suas monitorias, auxiliando no planejamento, desenvolvimento e organização estrutural da monitoria, melhorando o fluxo de inscrição, aulas, certificação e verificação das aulas executadas ao longo do semestre. Aonde toda a forma manual que atualmente é utilizada será substituída por um sistema simples e de fácil acesso para que todos possam interagir em tempo real com seus monitores e professores para tirar </w:t>
       </w:r>
       <w:proofErr w:type="spellStart"/>
       <w:r>
@@ -1777,14 +1227,14 @@
           <w:lang w:val="pt-BR"/>
         </w:rPr>
       </w:pPr>
-      <w:bookmarkStart w:id="3" w:name="_Toc494393633"/>
+      <w:bookmarkStart w:id="4" w:name="_Toc494397738"/>
       <w:r>
         <w:rPr>
           <w:lang w:val="pt-BR"/>
         </w:rPr>
         <w:t>Escopo do Projeto</w:t>
       </w:r>
-      <w:bookmarkEnd w:id="3"/>
+      <w:bookmarkEnd w:id="4"/>
     </w:p>
     <w:p>
       <w:pPr>
@@ -1793,19 +1243,11 @@
           <w:lang w:val="pt-BR"/>
         </w:rPr>
       </w:pPr>
-      <w:proofErr w:type="spellStart"/>
       <w:r>
         <w:rPr>
           <w:lang w:val="pt-BR"/>
         </w:rPr>
-        <w:t>Academicci</w:t>
-      </w:r>
-      <w:proofErr w:type="spellEnd"/>
-      <w:r>
-        <w:rPr>
-          <w:lang w:val="pt-BR"/>
-        </w:rPr>
-        <w:t xml:space="preserve"> é um sistema para gerenciamento de monitorias realizadas atualmente pelos próprios alunos, seja de forma presencial seja </w:t>
+        <w:t xml:space="preserve">Academicci é um sistema para gerenciamento de monitorias realizadas atualmente pelos próprios alunos, seja de forma presencial seja </w:t>
       </w:r>
       <w:r>
         <w:rPr>
@@ -1817,27 +1259,7 @@
         <w:rPr>
           <w:lang w:val="pt-BR"/>
         </w:rPr>
-        <w:t xml:space="preserve">. Este sistema advém da necessidade de controle e regulamentação do processo de seleção, acompanhamento e emissão de resultados das monitorias que poderão levar a certificação. </w:t>
-      </w:r>
-      <w:proofErr w:type="spellStart"/>
-      <w:r>
-        <w:rPr>
-          <w:lang w:val="pt-BR"/>
-        </w:rPr>
-        <w:t>Academicci</w:t>
-      </w:r>
-      <w:proofErr w:type="spellEnd"/>
-      <w:r>
-        <w:rPr>
-          <w:lang w:val="pt-BR"/>
-        </w:rPr>
-        <w:t xml:space="preserve"> visa melhor o gerenciamento de modo a automatizar as funcionalidad</w:t>
-      </w:r>
-      <w:r>
-        <w:rPr>
-          <w:lang w:val="pt-BR"/>
-        </w:rPr>
-        <w:t xml:space="preserve">es de seleção e certificação dos monitores, no sistema terá possibilidade de interagir de forma real e direta com seu Aluno-Orientado ou com seu Professor para tirar </w:t>
+        <w:t xml:space="preserve">. Este sistema advém da necessidade de controle e regulamentação do processo de seleção, acompanhamento e emissão de resultados das monitorias que poderão levar a certificação. Academicci visa melhor o gerenciamento de modo a automatizar as funcionalidades de seleção e certificação dos monitores, no sistema terá possibilidade de interagir de forma real e direta com seu Aluno-Orientado ou com seu Professor para tirar </w:t>
       </w:r>
       <w:r>
         <w:rPr>
@@ -1875,7 +1297,7 @@
           <w:lang w:val="pt-BR"/>
         </w:rPr>
       </w:pPr>
-      <w:bookmarkStart w:id="4" w:name="_Toc494393634"/>
+      <w:bookmarkStart w:id="5" w:name="_Toc494397739"/>
       <w:r>
         <w:rPr>
           <w:lang w:val="pt-BR"/>
@@ -1883,7 +1305,7 @@
         <w:lastRenderedPageBreak/>
         <w:t>Organização do Projeto</w:t>
       </w:r>
-      <w:bookmarkEnd w:id="4"/>
+      <w:bookmarkEnd w:id="5"/>
     </w:p>
     <w:tbl>
       <w:tblPr>
@@ -1931,99 +1353,90 @@
                 <w:iCs/>
                 <w:sz w:val="20"/>
               </w:rPr>
-              <w:t>Membro d</w:t>
-            </w:r>
-            <w:r>
+              <w:t>Membro do time</w:t>
+            </w:r>
+          </w:p>
+        </w:tc>
+        <w:tc>
+          <w:tcPr>
+            <w:tcW w:w="1695" w:type="dxa"/>
+            <w:shd w:val="clear" w:color="auto" w:fill="E6E6E6"/>
+          </w:tcPr>
+          <w:p>
+            <w:pPr>
+              <w:pStyle w:val="NormalWeb"/>
+              <w:spacing w:after="45" w:afterAutospacing="0"/>
+              <w:ind w:right="45"/>
               <w:rPr>
                 <w:rFonts w:ascii="Arial" w:hAnsi="Arial"/>
                 <w:b/>
                 <w:iCs/>
                 <w:sz w:val="20"/>
               </w:rPr>
-              <w:t>o time</w:t>
-            </w:r>
-          </w:p>
-        </w:tc>
-        <w:tc>
-          <w:tcPr>
-            <w:tcW w:w="1695" w:type="dxa"/>
-            <w:shd w:val="clear" w:color="auto" w:fill="E6E6E6"/>
-          </w:tcPr>
-          <w:p>
-            <w:pPr>
-              <w:pStyle w:val="NormalWeb"/>
-              <w:spacing w:after="45" w:afterAutospacing="0"/>
-              <w:ind w:right="45"/>
+            </w:pPr>
+            <w:r>
               <w:rPr>
                 <w:rFonts w:ascii="Arial" w:hAnsi="Arial"/>
                 <w:b/>
                 <w:iCs/>
                 <w:sz w:val="20"/>
               </w:rPr>
-            </w:pPr>
-            <w:r>
+              <w:t>Scrum Master</w:t>
+            </w:r>
+          </w:p>
+        </w:tc>
+        <w:tc>
+          <w:tcPr>
+            <w:tcW w:w="1806" w:type="dxa"/>
+            <w:shd w:val="clear" w:color="auto" w:fill="E6E6E6"/>
+          </w:tcPr>
+          <w:p>
+            <w:pPr>
+              <w:pStyle w:val="NormalWeb"/>
+              <w:spacing w:after="45" w:afterAutospacing="0"/>
+              <w:ind w:right="45"/>
               <w:rPr>
                 <w:rFonts w:ascii="Arial" w:hAnsi="Arial"/>
                 <w:b/>
                 <w:iCs/>
                 <w:sz w:val="20"/>
               </w:rPr>
-              <w:t>Scrum Master</w:t>
-            </w:r>
-          </w:p>
-        </w:tc>
-        <w:tc>
-          <w:tcPr>
-            <w:tcW w:w="1806" w:type="dxa"/>
-            <w:shd w:val="clear" w:color="auto" w:fill="E6E6E6"/>
-          </w:tcPr>
-          <w:p>
-            <w:pPr>
-              <w:pStyle w:val="NormalWeb"/>
-              <w:spacing w:after="45" w:afterAutospacing="0"/>
-              <w:ind w:right="45"/>
+            </w:pPr>
+            <w:r>
               <w:rPr>
                 <w:rFonts w:ascii="Arial" w:hAnsi="Arial"/>
                 <w:b/>
                 <w:iCs/>
                 <w:sz w:val="20"/>
               </w:rPr>
-            </w:pPr>
-            <w:r>
+              <w:t>Product Owner</w:t>
+            </w:r>
+          </w:p>
+        </w:tc>
+        <w:tc>
+          <w:tcPr>
+            <w:tcW w:w="3018" w:type="dxa"/>
+            <w:shd w:val="clear" w:color="auto" w:fill="E6E6E6"/>
+          </w:tcPr>
+          <w:p>
+            <w:pPr>
+              <w:pStyle w:val="NormalWeb"/>
+              <w:spacing w:after="45" w:afterAutospacing="0"/>
+              <w:ind w:right="45"/>
               <w:rPr>
                 <w:rFonts w:ascii="Arial" w:hAnsi="Arial"/>
                 <w:b/>
                 <w:iCs/>
                 <w:sz w:val="20"/>
               </w:rPr>
-              <w:t>Product Owner</w:t>
-            </w:r>
-          </w:p>
-        </w:tc>
-        <w:tc>
-          <w:tcPr>
-            <w:tcW w:w="3018" w:type="dxa"/>
-            <w:shd w:val="clear" w:color="auto" w:fill="E6E6E6"/>
-          </w:tcPr>
-          <w:p>
-            <w:pPr>
-              <w:pStyle w:val="NormalWeb"/>
-              <w:spacing w:after="45" w:afterAutospacing="0"/>
-              <w:ind w:right="45"/>
+            </w:pPr>
+            <w:r>
               <w:rPr>
                 <w:rFonts w:ascii="Arial" w:hAnsi="Arial"/>
                 <w:b/>
                 <w:iCs/>
                 <w:sz w:val="20"/>
               </w:rPr>
-            </w:pPr>
-            <w:r>
-              <w:rPr>
-                <w:rFonts w:ascii="Arial" w:hAnsi="Arial"/>
-                <w:b/>
-                <w:iCs/>
-                <w:sz w:val="20"/>
-              </w:rPr>
               <w:t>Equipe de desenvolvimento</w:t>
             </w:r>
           </w:p>
@@ -2542,14 +1955,14 @@
           <w:lang w:val="pt-BR"/>
         </w:rPr>
       </w:pPr>
-      <w:bookmarkStart w:id="5" w:name="_Toc494393635"/>
+      <w:bookmarkStart w:id="6" w:name="_Toc494397740"/>
       <w:r>
         <w:rPr>
           <w:lang w:val="pt-BR"/>
         </w:rPr>
         <w:t>Processo e medidas de desenvolvimento</w:t>
       </w:r>
-      <w:bookmarkEnd w:id="5"/>
+      <w:bookmarkEnd w:id="6"/>
     </w:p>
     <w:p>
       <w:pPr>
@@ -2568,9 +1981,7 @@
           <w:cols w:space="720"/>
         </w:sectPr>
       </w:pPr>
-      <w:bookmarkStart w:id="6" w:name="_Toc286690117"/>
-      <w:bookmarkStart w:id="7" w:name="_GoBack"/>
-      <w:bookmarkEnd w:id="7"/>
+      <w:bookmarkStart w:id="7" w:name="_Toc286690117"/>
     </w:p>
     <w:p>
       <w:pPr>
@@ -2585,177 +1996,951 @@
           <w:cols w:num="2" w:space="720"/>
         </w:sectPr>
       </w:pPr>
+      <w:r>
+        <w:rPr>
+          <w:noProof/>
+          <w:lang w:val="pt-BR"/>
+        </w:rPr>
+        <w:drawing>
+          <wp:anchor distT="0" distB="0" distL="114300" distR="114300" simplePos="0" relativeHeight="251662336" behindDoc="0" locked="0" layoutInCell="1" allowOverlap="1" wp14:anchorId="698FB27E">
+            <wp:simplePos x="0" y="0"/>
+            <wp:positionH relativeFrom="column">
+              <wp:posOffset>-276225</wp:posOffset>
+            </wp:positionH>
+            <wp:positionV relativeFrom="paragraph">
+              <wp:posOffset>212090</wp:posOffset>
+            </wp:positionV>
+            <wp:extent cx="6718300" cy="3267075"/>
+            <wp:effectExtent l="0" t="0" r="6350" b="9525"/>
+            <wp:wrapSquare wrapText="bothSides"/>
+            <wp:docPr id="1" name="Imagem 1"/>
+            <wp:cNvGraphicFramePr>
+              <a:graphicFrameLocks xmlns:a="http://schemas.openxmlformats.org/drawingml/2006/main" noChangeAspect="1"/>
+            </wp:cNvGraphicFramePr>
+            <a:graphic xmlns:a="http://schemas.openxmlformats.org/drawingml/2006/main">
+              <a:graphicData uri="http://schemas.openxmlformats.org/drawingml/2006/picture">
+                <pic:pic xmlns:pic="http://schemas.openxmlformats.org/drawingml/2006/picture">
+                  <pic:nvPicPr>
+                    <pic:cNvPr id="1" name="Processo acamicci.png"/>
+                    <pic:cNvPicPr/>
+                  </pic:nvPicPr>
+                  <pic:blipFill>
+                    <a:blip r:embed="rId13"/>
+                    <a:stretch>
+                      <a:fillRect/>
+                    </a:stretch>
+                  </pic:blipFill>
+                  <pic:spPr>
+                    <a:xfrm>
+                      <a:off x="0" y="0"/>
+                      <a:ext cx="6718300" cy="3267075"/>
+                    </a:xfrm>
+                    <a:prstGeom prst="rect">
+                      <a:avLst/>
+                    </a:prstGeom>
+                  </pic:spPr>
+                </pic:pic>
+              </a:graphicData>
+            </a:graphic>
+            <wp14:sizeRelH relativeFrom="page">
+              <wp14:pctWidth>0</wp14:pctWidth>
+            </wp14:sizeRelH>
+            <wp14:sizeRelV relativeFrom="page">
+              <wp14:pctHeight>0</wp14:pctHeight>
+            </wp14:sizeRelV>
+          </wp:anchor>
+        </w:drawing>
+      </w:r>
+    </w:p>
+    <w:p>
+      <w:pPr>
+        <w:rPr>
+          <w:lang w:val="pt-BR"/>
+        </w:rPr>
+      </w:pPr>
+    </w:p>
+    <w:p>
+      <w:pPr>
+        <w:rPr>
+          <w:lang w:val="pt-BR"/>
+        </w:rPr>
+      </w:pPr>
+    </w:p>
+    <w:p>
+      <w:pPr>
+        <w:rPr>
+          <w:lang w:val="pt-BR"/>
+        </w:rPr>
+      </w:pPr>
+    </w:p>
+    <w:p>
+      <w:pPr>
+        <w:rPr>
+          <w:lang w:val="pt-BR"/>
+        </w:rPr>
+      </w:pPr>
+    </w:p>
+    <w:p>
+      <w:pPr>
+        <w:rPr>
+          <w:lang w:val="pt-BR"/>
+        </w:rPr>
+      </w:pPr>
+    </w:p>
+    <w:p>
+      <w:pPr>
+        <w:rPr>
+          <w:lang w:val="pt-BR"/>
+        </w:rPr>
+      </w:pPr>
+    </w:p>
+    <w:p>
+      <w:pPr>
+        <w:pStyle w:val="Ttulo1"/>
+        <w:rPr>
+          <w:lang w:val="pt-BR"/>
+        </w:rPr>
+      </w:pPr>
+      <w:bookmarkStart w:id="8" w:name="_Toc494397741"/>
+      <w:r>
+        <w:rPr>
+          <w:lang w:val="pt-BR"/>
+        </w:rPr>
+        <w:lastRenderedPageBreak/>
+        <w:t>Marcos do Projeto e Objetivos</w:t>
+      </w:r>
+      <w:bookmarkEnd w:id="8"/>
     </w:p>
     <w:tbl>
       <w:tblPr>
-        <w:tblStyle w:val="Tabelacomgrade"/>
         <w:tblW w:w="0" w:type="auto"/>
-        <w:tblLook w:val="04A0" w:firstRow="1" w:lastRow="0" w:firstColumn="1" w:lastColumn="0" w:noHBand="0" w:noVBand="1"/>
+        <w:jc w:val="center"/>
+        <w:tblBorders>
+          <w:top w:val="single" w:sz="4" w:space="0" w:color="auto"/>
+          <w:left w:val="single" w:sz="4" w:space="0" w:color="auto"/>
+          <w:bottom w:val="single" w:sz="4" w:space="0" w:color="auto"/>
+          <w:right w:val="single" w:sz="4" w:space="0" w:color="auto"/>
+          <w:insideH w:val="single" w:sz="4" w:space="0" w:color="auto"/>
+          <w:insideV w:val="single" w:sz="4" w:space="0" w:color="auto"/>
+        </w:tblBorders>
+        <w:tblLook w:val="0000" w:firstRow="0" w:lastRow="0" w:firstColumn="0" w:lastColumn="0" w:noHBand="0" w:noVBand="0"/>
       </w:tblPr>
       <w:tblGrid>
-        <w:gridCol w:w="1101"/>
-        <w:gridCol w:w="2409"/>
+        <w:gridCol w:w="1324"/>
+        <w:gridCol w:w="1042"/>
+        <w:gridCol w:w="4024"/>
+        <w:gridCol w:w="1375"/>
+        <w:gridCol w:w="1811"/>
       </w:tblGrid>
       <w:tr>
-        <w:tc>
-          <w:tcPr>
-            <w:tcW w:w="1101" w:type="dxa"/>
-            <w:vMerge w:val="restart"/>
+        <w:trPr>
+          <w:cantSplit/>
+          <w:trHeight w:val="1134"/>
+          <w:jc w:val="center"/>
+        </w:trPr>
+        <w:tc>
+          <w:tcPr>
+            <w:tcW w:w="1250" w:type="dxa"/>
+            <w:tcBorders>
+              <w:top w:val="single" w:sz="12" w:space="0" w:color="auto"/>
+              <w:left w:val="single" w:sz="12" w:space="0" w:color="auto"/>
+              <w:bottom w:val="single" w:sz="12" w:space="0" w:color="auto"/>
+            </w:tcBorders>
             <w:vAlign w:val="center"/>
           </w:tcPr>
           <w:p>
             <w:pPr>
               <w:jc w:val="center"/>
               <w:rPr>
-                <w:lang w:val="pt-BR"/>
-              </w:rPr>
-            </w:pPr>
-            <w:r>
-              <w:rPr>
-                <w:lang w:val="pt-BR"/>
-              </w:rPr>
-              <w:t>1 - Visão</w:t>
-            </w:r>
-          </w:p>
-        </w:tc>
-        <w:tc>
-          <w:tcPr>
-            <w:tcW w:w="2409" w:type="dxa"/>
-          </w:tcPr>
-          <w:p>
-            <w:pPr>
-              <w:rPr>
-                <w:lang w:val="pt-BR"/>
-              </w:rPr>
-            </w:pPr>
-            <w:r>
-              <w:rPr>
-                <w:lang w:val="pt-BR"/>
-              </w:rPr>
-              <w:t>Plano de Projeto</w:t>
-            </w:r>
-          </w:p>
-        </w:tc>
-      </w:tr>
-      <w:tr>
-        <w:tc>
-          <w:tcPr>
-            <w:tcW w:w="1101" w:type="dxa"/>
-            <w:vMerge/>
-          </w:tcPr>
-          <w:p>
-            <w:pPr>
-              <w:rPr>
-                <w:lang w:val="pt-BR"/>
-              </w:rPr>
-            </w:pPr>
-          </w:p>
-        </w:tc>
-        <w:tc>
-          <w:tcPr>
-            <w:tcW w:w="2409" w:type="dxa"/>
-          </w:tcPr>
-          <w:p>
-            <w:pPr>
+                <w:b/>
+                <w:bCs/>
+                <w:lang w:val="pt-BR"/>
+              </w:rPr>
+            </w:pPr>
+            <w:r>
+              <w:rPr>
+                <w:b/>
+                <w:bCs/>
+                <w:lang w:val="pt-BR"/>
+              </w:rPr>
+              <w:t>Fase</w:t>
+            </w:r>
+          </w:p>
+        </w:tc>
+        <w:tc>
+          <w:tcPr>
+            <w:tcW w:w="494" w:type="dxa"/>
+            <w:tcBorders>
+              <w:top w:val="single" w:sz="12" w:space="0" w:color="auto"/>
+              <w:bottom w:val="single" w:sz="12" w:space="0" w:color="auto"/>
+            </w:tcBorders>
+            <w:textDirection w:val="tbRl"/>
+            <w:vAlign w:val="center"/>
+          </w:tcPr>
+          <w:p>
+            <w:pPr>
+              <w:ind w:left="113" w:right="113"/>
               <w:jc w:val="center"/>
               <w:rPr>
-                <w:lang w:val="pt-BR"/>
-              </w:rPr>
-            </w:pPr>
-            <w:r>
-              <w:rPr>
-                <w:lang w:val="pt-BR"/>
-              </w:rPr>
-              <w:t>Documento de Visão</w:t>
-            </w:r>
-            <w:r>
-              <w:rPr>
-                <w:lang w:val="pt-BR"/>
-              </w:rPr>
-              <w:br/>
-              <w:t>(Vision Box)</w:t>
-            </w:r>
-          </w:p>
-        </w:tc>
-      </w:tr>
-      <w:tr>
-        <w:tc>
-          <w:tcPr>
-            <w:tcW w:w="1101" w:type="dxa"/>
-            <w:vMerge/>
-          </w:tcPr>
-          <w:p>
-            <w:pPr>
-              <w:rPr>
-                <w:lang w:val="pt-BR"/>
-              </w:rPr>
-            </w:pPr>
-          </w:p>
-        </w:tc>
-        <w:tc>
-          <w:tcPr>
-            <w:tcW w:w="2409" w:type="dxa"/>
+                <w:b/>
+                <w:bCs/>
+                <w:lang w:val="pt-BR"/>
+              </w:rPr>
+            </w:pPr>
+            <w:r>
+              <w:rPr>
+                <w:b/>
+                <w:bCs/>
+                <w:lang w:val="pt-BR"/>
+              </w:rPr>
+              <w:t>Iteração</w:t>
+            </w:r>
+          </w:p>
+        </w:tc>
+        <w:tc>
+          <w:tcPr>
+            <w:tcW w:w="4613" w:type="dxa"/>
+            <w:tcBorders>
+              <w:top w:val="single" w:sz="12" w:space="0" w:color="auto"/>
+              <w:bottom w:val="single" w:sz="12" w:space="0" w:color="auto"/>
+            </w:tcBorders>
+            <w:vAlign w:val="center"/>
           </w:tcPr>
           <w:p>
             <w:pPr>
               <w:jc w:val="center"/>
               <w:rPr>
-                <w:lang w:val="pt-BR"/>
-              </w:rPr>
-            </w:pPr>
-            <w:r>
-              <w:rPr>
-                <w:lang w:val="pt-BR"/>
-              </w:rPr>
-              <w:t>Fluxo de Processo (BPM)</w:t>
+                <w:b/>
+                <w:bCs/>
+                <w:lang w:val="pt-BR"/>
+              </w:rPr>
+            </w:pPr>
+            <w:r>
+              <w:rPr>
+                <w:b/>
+                <w:bCs/>
+                <w:lang w:val="pt-BR"/>
+              </w:rPr>
+              <w:t>Objetivos por Sprint</w:t>
+            </w:r>
+          </w:p>
+        </w:tc>
+        <w:tc>
+          <w:tcPr>
+            <w:tcW w:w="1372" w:type="dxa"/>
+            <w:tcBorders>
+              <w:top w:val="single" w:sz="12" w:space="0" w:color="auto"/>
+              <w:bottom w:val="single" w:sz="12" w:space="0" w:color="auto"/>
+            </w:tcBorders>
+            <w:vAlign w:val="center"/>
+          </w:tcPr>
+          <w:p>
+            <w:pPr>
+              <w:jc w:val="center"/>
+              <w:rPr>
+                <w:b/>
+                <w:bCs/>
+                <w:lang w:val="pt-BR"/>
+              </w:rPr>
+            </w:pPr>
+            <w:r>
+              <w:rPr>
+                <w:b/>
+                <w:bCs/>
+                <w:lang w:val="pt-BR"/>
+              </w:rPr>
+              <w:t>Prevista para início ou marco</w:t>
+            </w:r>
+          </w:p>
+        </w:tc>
+        <w:tc>
+          <w:tcPr>
+            <w:tcW w:w="1616" w:type="dxa"/>
+            <w:tcBorders>
+              <w:top w:val="single" w:sz="12" w:space="0" w:color="auto"/>
+              <w:bottom w:val="single" w:sz="12" w:space="0" w:color="auto"/>
+              <w:right w:val="single" w:sz="12" w:space="0" w:color="auto"/>
+            </w:tcBorders>
+            <w:vAlign w:val="center"/>
+          </w:tcPr>
+          <w:p>
+            <w:pPr>
+              <w:jc w:val="center"/>
+              <w:rPr>
+                <w:b/>
+                <w:bCs/>
+                <w:lang w:val="pt-BR"/>
+              </w:rPr>
+            </w:pPr>
+            <w:proofErr w:type="gramStart"/>
+            <w:r>
+              <w:rPr>
+                <w:b/>
+                <w:bCs/>
+                <w:lang w:val="pt-BR"/>
+              </w:rPr>
+              <w:t>Estimativa(</w:t>
+            </w:r>
+            <w:proofErr w:type="gramEnd"/>
+            <w:r>
+              <w:rPr>
+                <w:b/>
+                <w:bCs/>
+                <w:lang w:val="pt-BR"/>
+              </w:rPr>
+              <w:t>dias)</w:t>
             </w:r>
           </w:p>
         </w:tc>
       </w:tr>
       <w:tr>
         <w:trPr>
-          <w:trHeight w:val="698"/>
+          <w:jc w:val="center"/>
         </w:trPr>
         <w:tc>
           <w:tcPr>
-            <w:tcW w:w="1101" w:type="dxa"/>
+            <w:tcW w:w="1250" w:type="dxa"/>
+            <w:tcBorders>
+              <w:top w:val="single" w:sz="12" w:space="0" w:color="auto"/>
+              <w:left w:val="single" w:sz="12" w:space="0" w:color="auto"/>
+            </w:tcBorders>
+            <w:vAlign w:val="center"/>
+          </w:tcPr>
+          <w:p>
+            <w:pPr>
+              <w:jc w:val="center"/>
+              <w:rPr>
+                <w:lang w:val="pt-BR"/>
+              </w:rPr>
+            </w:pPr>
+            <w:r>
+              <w:rPr>
+                <w:lang w:val="pt-BR"/>
+              </w:rPr>
+              <w:t>Iniciação</w:t>
+            </w:r>
+          </w:p>
+        </w:tc>
+        <w:tc>
+          <w:tcPr>
+            <w:tcW w:w="494" w:type="dxa"/>
+            <w:vMerge w:val="restart"/>
+            <w:tcBorders>
+              <w:top w:val="single" w:sz="12" w:space="0" w:color="auto"/>
+            </w:tcBorders>
+            <w:vAlign w:val="center"/>
+          </w:tcPr>
+          <w:p>
+            <w:pPr>
+              <w:jc w:val="center"/>
+              <w:rPr>
+                <w:lang w:val="pt-BR"/>
+              </w:rPr>
+            </w:pPr>
+            <w:r>
+              <w:rPr>
+                <w:lang w:val="pt-BR"/>
+              </w:rPr>
+              <w:t>S1</w:t>
+            </w:r>
+          </w:p>
+        </w:tc>
+        <w:tc>
+          <w:tcPr>
+            <w:tcW w:w="4613" w:type="dxa"/>
+            <w:tcBorders>
+              <w:top w:val="single" w:sz="12" w:space="0" w:color="auto"/>
+            </w:tcBorders>
+          </w:tcPr>
+          <w:p>
+            <w:pPr>
+              <w:pStyle w:val="PargrafodaLista"/>
+              <w:numPr>
+                <w:ilvl w:val="0"/>
+                <w:numId w:val="8"/>
+              </w:numPr>
+              <w:rPr>
+                <w:rFonts w:eastAsia="MS Mincho"/>
+                <w:lang w:eastAsia="ja-JP"/>
+              </w:rPr>
+            </w:pPr>
+            <w:r>
+              <w:rPr>
+                <w:rFonts w:eastAsia="MS Mincho"/>
+                <w:lang w:eastAsia="ja-JP"/>
+              </w:rPr>
+              <w:t>Plano de Projeto.</w:t>
+            </w:r>
+          </w:p>
+          <w:p>
+            <w:pPr>
+              <w:widowControl w:val="0"/>
+              <w:numPr>
+                <w:ilvl w:val="0"/>
+                <w:numId w:val="7"/>
+              </w:numPr>
+              <w:spacing w:before="0" w:after="0" w:line="240" w:lineRule="atLeast"/>
+              <w:jc w:val="left"/>
+              <w:rPr>
+                <w:rFonts w:eastAsia="MS Mincho"/>
+                <w:lang w:val="pt-BR" w:eastAsia="ja-JP"/>
+              </w:rPr>
+            </w:pPr>
+            <w:r>
+              <w:rPr>
+                <w:rFonts w:eastAsia="MS Mincho"/>
+                <w:lang w:val="pt-BR" w:eastAsia="ja-JP"/>
+              </w:rPr>
+              <w:t>Planejamento da primeira Release.</w:t>
+            </w:r>
+          </w:p>
+        </w:tc>
+        <w:tc>
+          <w:tcPr>
+            <w:tcW w:w="1372" w:type="dxa"/>
+            <w:vMerge w:val="restart"/>
+            <w:tcBorders>
+              <w:top w:val="single" w:sz="12" w:space="0" w:color="auto"/>
+            </w:tcBorders>
+            <w:vAlign w:val="center"/>
+          </w:tcPr>
+          <w:p>
+            <w:pPr>
+              <w:jc w:val="center"/>
+              <w:rPr>
+                <w:lang w:val="pt-BR"/>
+              </w:rPr>
+            </w:pPr>
+            <w:r>
+              <w:rPr>
+                <w:lang w:val="pt-BR"/>
+              </w:rPr>
+              <w:t>21/09</w:t>
+            </w:r>
+            <w:r>
+              <w:rPr>
+                <w:lang w:val="pt-BR"/>
+              </w:rPr>
+              <w:t>/2017</w:t>
+            </w:r>
+          </w:p>
+          <w:p>
+            <w:pPr>
+              <w:jc w:val="center"/>
+              <w:rPr>
+                <w:lang w:val="pt-BR"/>
+              </w:rPr>
+            </w:pPr>
+            <w:r>
+              <w:rPr>
+                <w:lang w:val="pt-BR"/>
+              </w:rPr>
+              <w:t>11</w:t>
+            </w:r>
+            <w:r>
+              <w:rPr>
+                <w:lang w:val="pt-BR"/>
+              </w:rPr>
+              <w:t>/</w:t>
+            </w:r>
+            <w:r>
+              <w:rPr>
+                <w:lang w:val="pt-BR"/>
+              </w:rPr>
+              <w:t>10</w:t>
+            </w:r>
+            <w:r>
+              <w:rPr>
+                <w:lang w:val="pt-BR"/>
+              </w:rPr>
+              <w:t>/2017</w:t>
+            </w:r>
+          </w:p>
+        </w:tc>
+        <w:tc>
+          <w:tcPr>
+            <w:tcW w:w="1616" w:type="dxa"/>
+            <w:vMerge w:val="restart"/>
+            <w:tcBorders>
+              <w:top w:val="single" w:sz="12" w:space="0" w:color="auto"/>
+              <w:right w:val="single" w:sz="12" w:space="0" w:color="auto"/>
+            </w:tcBorders>
+            <w:vAlign w:val="center"/>
+          </w:tcPr>
+          <w:p>
+            <w:pPr>
+              <w:jc w:val="center"/>
+              <w:rPr>
+                <w:lang w:val="pt-BR"/>
+              </w:rPr>
+            </w:pPr>
+            <w:r>
+              <w:rPr>
+                <w:lang w:val="pt-BR"/>
+              </w:rPr>
+              <w:t>15</w:t>
+            </w:r>
+            <w:r>
+              <w:rPr>
+                <w:lang w:val="pt-BR"/>
+              </w:rPr>
+              <w:t xml:space="preserve"> dias</w:t>
+            </w:r>
+          </w:p>
+        </w:tc>
+      </w:tr>
+      <w:tr>
+        <w:trPr>
+          <w:jc w:val="center"/>
+        </w:trPr>
+        <w:tc>
+          <w:tcPr>
+            <w:tcW w:w="1250" w:type="dxa"/>
+            <w:tcBorders>
+              <w:left w:val="single" w:sz="12" w:space="0" w:color="auto"/>
+            </w:tcBorders>
+            <w:vAlign w:val="center"/>
+          </w:tcPr>
+          <w:p>
+            <w:pPr>
+              <w:jc w:val="center"/>
+            </w:pPr>
+            <w:proofErr w:type="spellStart"/>
+            <w:r>
+              <w:t>Elaboração</w:t>
+            </w:r>
+            <w:proofErr w:type="spellEnd"/>
+          </w:p>
+        </w:tc>
+        <w:tc>
+          <w:tcPr>
+            <w:tcW w:w="494" w:type="dxa"/>
             <w:vMerge/>
-          </w:tcPr>
-          <w:p>
-            <w:pPr>
-              <w:rPr>
-                <w:lang w:val="pt-BR"/>
-              </w:rPr>
-            </w:pPr>
-          </w:p>
-        </w:tc>
-        <w:tc>
-          <w:tcPr>
-            <w:tcW w:w="2409" w:type="dxa"/>
+            <w:vAlign w:val="center"/>
           </w:tcPr>
           <w:p>
             <w:pPr>
               <w:jc w:val="center"/>
-              <w:rPr>
-                <w:lang w:val="pt-BR"/>
-              </w:rPr>
-            </w:pPr>
-            <w:r>
-              <w:rPr>
-                <w:lang w:val="pt-BR"/>
-              </w:rPr>
-              <w:t>Caso de Uso (Diagrama)</w:t>
-            </w:r>
+            </w:pPr>
+          </w:p>
+        </w:tc>
+        <w:tc>
+          <w:tcPr>
+            <w:tcW w:w="4613" w:type="dxa"/>
+          </w:tcPr>
+          <w:p>
+            <w:pPr>
+              <w:widowControl w:val="0"/>
+              <w:numPr>
+                <w:ilvl w:val="0"/>
+                <w:numId w:val="7"/>
+              </w:numPr>
+              <w:spacing w:before="0" w:after="0" w:line="240" w:lineRule="atLeast"/>
+              <w:jc w:val="left"/>
+              <w:rPr>
+                <w:rFonts w:eastAsia="MS Mincho"/>
+                <w:lang w:eastAsia="ja-JP"/>
+              </w:rPr>
+            </w:pPr>
+            <w:r>
+              <w:rPr>
+                <w:rFonts w:eastAsia="MS Mincho"/>
+                <w:lang w:eastAsia="ja-JP"/>
+              </w:rPr>
+              <w:t xml:space="preserve">Backlog do </w:t>
+            </w:r>
+            <w:proofErr w:type="spellStart"/>
+            <w:r>
+              <w:rPr>
+                <w:rFonts w:eastAsia="MS Mincho"/>
+                <w:lang w:eastAsia="ja-JP"/>
+              </w:rPr>
+              <w:t>Produto</w:t>
+            </w:r>
+            <w:proofErr w:type="spellEnd"/>
+            <w:r>
+              <w:rPr>
+                <w:rFonts w:eastAsia="MS Mincho"/>
+                <w:lang w:eastAsia="ja-JP"/>
+              </w:rPr>
+              <w:t>.</w:t>
+            </w:r>
+          </w:p>
+          <w:p>
+            <w:pPr>
+              <w:widowControl w:val="0"/>
+              <w:numPr>
+                <w:ilvl w:val="0"/>
+                <w:numId w:val="7"/>
+              </w:numPr>
+              <w:spacing w:before="0" w:after="0" w:line="240" w:lineRule="atLeast"/>
+              <w:jc w:val="left"/>
+              <w:rPr>
+                <w:rFonts w:eastAsia="MS Mincho"/>
+                <w:lang w:eastAsia="ja-JP"/>
+              </w:rPr>
+            </w:pPr>
+            <w:proofErr w:type="spellStart"/>
+            <w:r>
+              <w:rPr>
+                <w:rFonts w:eastAsia="MS Mincho"/>
+                <w:lang w:eastAsia="ja-JP"/>
+              </w:rPr>
+              <w:t>Visão</w:t>
+            </w:r>
+            <w:proofErr w:type="spellEnd"/>
+            <w:r>
+              <w:rPr>
+                <w:rFonts w:eastAsia="MS Mincho"/>
+                <w:lang w:eastAsia="ja-JP"/>
+              </w:rPr>
+              <w:t xml:space="preserve"> do </w:t>
+            </w:r>
+            <w:proofErr w:type="spellStart"/>
+            <w:r>
+              <w:rPr>
+                <w:rFonts w:eastAsia="MS Mincho"/>
+                <w:lang w:eastAsia="ja-JP"/>
+              </w:rPr>
+              <w:t>Produto</w:t>
+            </w:r>
+            <w:proofErr w:type="spellEnd"/>
+            <w:r>
+              <w:rPr>
+                <w:rFonts w:eastAsia="MS Mincho"/>
+                <w:lang w:eastAsia="ja-JP"/>
+              </w:rPr>
+              <w:t>.</w:t>
+            </w:r>
+          </w:p>
+        </w:tc>
+        <w:tc>
+          <w:tcPr>
+            <w:tcW w:w="1372" w:type="dxa"/>
+            <w:vMerge/>
+            <w:vAlign w:val="center"/>
+          </w:tcPr>
+          <w:p>
+            <w:pPr>
+              <w:jc w:val="center"/>
+            </w:pPr>
+          </w:p>
+        </w:tc>
+        <w:tc>
+          <w:tcPr>
+            <w:tcW w:w="1616" w:type="dxa"/>
+            <w:vMerge/>
+            <w:tcBorders>
+              <w:right w:val="single" w:sz="12" w:space="0" w:color="auto"/>
+            </w:tcBorders>
+            <w:vAlign w:val="center"/>
+          </w:tcPr>
+          <w:p>
+            <w:pPr>
+              <w:jc w:val="center"/>
+            </w:pPr>
+          </w:p>
+        </w:tc>
+      </w:tr>
+      <w:tr>
+        <w:trPr>
+          <w:jc w:val="center"/>
+        </w:trPr>
+        <w:tc>
+          <w:tcPr>
+            <w:tcW w:w="1250" w:type="dxa"/>
+            <w:tcBorders>
+              <w:left w:val="single" w:sz="12" w:space="0" w:color="auto"/>
+            </w:tcBorders>
+            <w:vAlign w:val="center"/>
+          </w:tcPr>
+          <w:p>
+            <w:pPr>
+              <w:jc w:val="center"/>
+            </w:pPr>
+            <w:proofErr w:type="spellStart"/>
+            <w:r>
+              <w:t>Construção</w:t>
+            </w:r>
+            <w:proofErr w:type="spellEnd"/>
+          </w:p>
+        </w:tc>
+        <w:tc>
+          <w:tcPr>
+            <w:tcW w:w="494" w:type="dxa"/>
+            <w:vMerge/>
+            <w:vAlign w:val="center"/>
+          </w:tcPr>
+          <w:p>
+            <w:pPr>
+              <w:jc w:val="center"/>
+            </w:pPr>
+          </w:p>
+        </w:tc>
+        <w:tc>
+          <w:tcPr>
+            <w:tcW w:w="4613" w:type="dxa"/>
+          </w:tcPr>
+          <w:p>
+            <w:pPr>
+              <w:widowControl w:val="0"/>
+              <w:numPr>
+                <w:ilvl w:val="0"/>
+                <w:numId w:val="7"/>
+              </w:numPr>
+              <w:spacing w:before="0" w:after="0" w:line="240" w:lineRule="atLeast"/>
+              <w:jc w:val="left"/>
+              <w:rPr>
+                <w:rFonts w:eastAsia="MS Mincho"/>
+                <w:lang w:eastAsia="ja-JP"/>
+              </w:rPr>
+            </w:pPr>
+            <w:proofErr w:type="spellStart"/>
+            <w:r>
+              <w:rPr>
+                <w:rFonts w:eastAsia="MS Mincho"/>
+                <w:lang w:eastAsia="ja-JP"/>
+              </w:rPr>
+              <w:t>Escolha</w:t>
+            </w:r>
+            <w:proofErr w:type="spellEnd"/>
+            <w:r>
+              <w:rPr>
+                <w:rFonts w:eastAsia="MS Mincho"/>
+                <w:lang w:eastAsia="ja-JP"/>
+              </w:rPr>
+              <w:t xml:space="preserve"> de </w:t>
+            </w:r>
+            <w:proofErr w:type="spellStart"/>
+            <w:r>
+              <w:rPr>
+                <w:rFonts w:eastAsia="MS Mincho"/>
+                <w:lang w:eastAsia="ja-JP"/>
+              </w:rPr>
+              <w:t>linguagem</w:t>
+            </w:r>
+            <w:proofErr w:type="spellEnd"/>
+            <w:r>
+              <w:rPr>
+                <w:rFonts w:eastAsia="MS Mincho"/>
+                <w:lang w:eastAsia="ja-JP"/>
+              </w:rPr>
+              <w:t xml:space="preserve"> e ferramentas para </w:t>
+            </w:r>
+            <w:proofErr w:type="spellStart"/>
+            <w:r>
+              <w:rPr>
+                <w:rFonts w:eastAsia="MS Mincho"/>
+                <w:lang w:eastAsia="ja-JP"/>
+              </w:rPr>
+              <w:t>desenvolvimento</w:t>
+            </w:r>
+            <w:proofErr w:type="spellEnd"/>
+          </w:p>
+        </w:tc>
+        <w:tc>
+          <w:tcPr>
+            <w:tcW w:w="1372" w:type="dxa"/>
+            <w:vMerge/>
+            <w:vAlign w:val="center"/>
+          </w:tcPr>
+          <w:p>
+            <w:pPr>
+              <w:jc w:val="center"/>
+            </w:pPr>
+          </w:p>
+        </w:tc>
+        <w:tc>
+          <w:tcPr>
+            <w:tcW w:w="1616" w:type="dxa"/>
+            <w:vMerge/>
+            <w:tcBorders>
+              <w:right w:val="single" w:sz="12" w:space="0" w:color="auto"/>
+            </w:tcBorders>
+            <w:vAlign w:val="center"/>
+          </w:tcPr>
+          <w:p>
+            <w:pPr>
+              <w:jc w:val="center"/>
+            </w:pPr>
+          </w:p>
+        </w:tc>
+      </w:tr>
+      <w:tr>
+        <w:trPr>
+          <w:jc w:val="center"/>
+        </w:trPr>
+        <w:tc>
+          <w:tcPr>
+            <w:tcW w:w="1250" w:type="dxa"/>
+            <w:tcBorders>
+              <w:left w:val="single" w:sz="12" w:space="0" w:color="auto"/>
+              <w:bottom w:val="single" w:sz="12" w:space="0" w:color="auto"/>
+            </w:tcBorders>
+            <w:vAlign w:val="center"/>
+          </w:tcPr>
+          <w:p>
+            <w:pPr>
+              <w:jc w:val="center"/>
+            </w:pPr>
+            <w:proofErr w:type="spellStart"/>
+            <w:r>
+              <w:t>Transição</w:t>
+            </w:r>
+            <w:proofErr w:type="spellEnd"/>
+          </w:p>
+        </w:tc>
+        <w:tc>
+          <w:tcPr>
+            <w:tcW w:w="494" w:type="dxa"/>
+            <w:vMerge/>
+            <w:tcBorders>
+              <w:bottom w:val="single" w:sz="12" w:space="0" w:color="auto"/>
+            </w:tcBorders>
+            <w:vAlign w:val="center"/>
+          </w:tcPr>
+          <w:p>
+            <w:pPr>
+              <w:jc w:val="center"/>
+            </w:pPr>
+          </w:p>
+        </w:tc>
+        <w:tc>
+          <w:tcPr>
+            <w:tcW w:w="4613" w:type="dxa"/>
+            <w:tcBorders>
+              <w:bottom w:val="single" w:sz="12" w:space="0" w:color="auto"/>
+            </w:tcBorders>
+          </w:tcPr>
+          <w:p>
+            <w:pPr>
+              <w:widowControl w:val="0"/>
+              <w:numPr>
+                <w:ilvl w:val="0"/>
+                <w:numId w:val="7"/>
+              </w:numPr>
+              <w:spacing w:before="0" w:after="0" w:line="240" w:lineRule="atLeast"/>
+              <w:jc w:val="left"/>
+              <w:rPr>
+                <w:rFonts w:eastAsia="MS Mincho"/>
+                <w:lang w:eastAsia="ja-JP"/>
+              </w:rPr>
+            </w:pPr>
+            <w:proofErr w:type="spellStart"/>
+            <w:r>
+              <w:rPr>
+                <w:rFonts w:eastAsia="MS Mincho"/>
+                <w:lang w:eastAsia="ja-JP"/>
+              </w:rPr>
+              <w:t>Apresentação</w:t>
+            </w:r>
+            <w:proofErr w:type="spellEnd"/>
+            <w:r>
+              <w:rPr>
+                <w:rFonts w:eastAsia="MS Mincho"/>
+                <w:lang w:eastAsia="ja-JP"/>
+              </w:rPr>
+              <w:t xml:space="preserve"> e </w:t>
+            </w:r>
+            <w:proofErr w:type="spellStart"/>
+            <w:r>
+              <w:rPr>
+                <w:rFonts w:eastAsia="MS Mincho"/>
+                <w:lang w:eastAsia="ja-JP"/>
+              </w:rPr>
+              <w:t>validação</w:t>
+            </w:r>
+            <w:proofErr w:type="spellEnd"/>
+            <w:r>
+              <w:rPr>
+                <w:rFonts w:eastAsia="MS Mincho"/>
+                <w:lang w:eastAsia="ja-JP"/>
+              </w:rPr>
+              <w:t xml:space="preserve"> do Backlog e </w:t>
+            </w:r>
+            <w:proofErr w:type="spellStart"/>
+            <w:r>
+              <w:rPr>
+                <w:rFonts w:eastAsia="MS Mincho"/>
+                <w:lang w:eastAsia="ja-JP"/>
+              </w:rPr>
+              <w:t>Visão</w:t>
+            </w:r>
+            <w:proofErr w:type="spellEnd"/>
+            <w:r>
+              <w:rPr>
+                <w:rFonts w:eastAsia="MS Mincho"/>
+                <w:lang w:eastAsia="ja-JP"/>
+              </w:rPr>
+              <w:t xml:space="preserve"> do </w:t>
+            </w:r>
+            <w:proofErr w:type="spellStart"/>
+            <w:r>
+              <w:rPr>
+                <w:rFonts w:eastAsia="MS Mincho"/>
+                <w:lang w:eastAsia="ja-JP"/>
+              </w:rPr>
+              <w:t>Produto</w:t>
+            </w:r>
+            <w:proofErr w:type="spellEnd"/>
+            <w:r>
+              <w:rPr>
+                <w:rFonts w:eastAsia="MS Mincho"/>
+                <w:lang w:eastAsia="ja-JP"/>
+              </w:rPr>
+              <w:t>.</w:t>
+            </w:r>
+          </w:p>
+        </w:tc>
+        <w:tc>
+          <w:tcPr>
+            <w:tcW w:w="1372" w:type="dxa"/>
+            <w:vMerge/>
+            <w:tcBorders>
+              <w:bottom w:val="single" w:sz="12" w:space="0" w:color="auto"/>
+            </w:tcBorders>
+            <w:vAlign w:val="center"/>
+          </w:tcPr>
+          <w:p>
+            <w:pPr>
+              <w:jc w:val="center"/>
+            </w:pPr>
+          </w:p>
+        </w:tc>
+        <w:tc>
+          <w:tcPr>
+            <w:tcW w:w="1616" w:type="dxa"/>
+            <w:vMerge/>
+            <w:tcBorders>
+              <w:bottom w:val="single" w:sz="12" w:space="0" w:color="auto"/>
+              <w:right w:val="single" w:sz="12" w:space="0" w:color="auto"/>
+            </w:tcBorders>
+            <w:vAlign w:val="center"/>
+          </w:tcPr>
+          <w:p>
+            <w:pPr>
+              <w:jc w:val="center"/>
+            </w:pPr>
           </w:p>
         </w:tc>
       </w:tr>
     </w:tbl>
     <w:p>
       <w:pPr>
-        <w:rPr>
-          <w:lang w:val="pt-BR"/>
-        </w:rPr>
-      </w:pPr>
+        <w:pStyle w:val="Ttulo1"/>
+        <w:rPr>
+          <w:lang w:val="pt-BR"/>
+        </w:rPr>
+      </w:pPr>
+      <w:bookmarkStart w:id="9" w:name="_Toc494397742"/>
+      <w:bookmarkEnd w:id="7"/>
+      <w:r>
+        <w:rPr>
+          <w:lang w:val="pt-BR"/>
+        </w:rPr>
+        <w:t>Desenvolvimento / Implementação</w:t>
+      </w:r>
+      <w:bookmarkEnd w:id="9"/>
     </w:p>
     <w:p>
       <w:pPr>
@@ -2763,135 +2948,11 @@
           <w:lang w:val="pt-BR"/>
         </w:rPr>
       </w:pPr>
-    </w:p>
-    <w:p>
-      <w:pPr>
-        <w:rPr>
-          <w:lang w:val="pt-BR"/>
-        </w:rPr>
-      </w:pPr>
-    </w:p>
-    <w:p>
-      <w:pPr>
-        <w:rPr>
-          <w:lang w:val="pt-BR"/>
-        </w:rPr>
-      </w:pPr>
-    </w:p>
-    <w:p>
-      <w:pPr>
-        <w:rPr>
-          <w:lang w:val="pt-BR"/>
-        </w:rPr>
-      </w:pPr>
-    </w:p>
-    <w:p>
-      <w:pPr>
-        <w:rPr>
-          <w:lang w:val="pt-BR"/>
-        </w:rPr>
-      </w:pPr>
-    </w:p>
-    <w:p>
-      <w:pPr>
-        <w:rPr>
-          <w:lang w:val="pt-BR"/>
-        </w:rPr>
-      </w:pPr>
-    </w:p>
-    <w:p>
-      <w:pPr>
-        <w:rPr>
-          <w:lang w:val="pt-BR"/>
-        </w:rPr>
-      </w:pPr>
-    </w:p>
-    <w:p>
-      <w:pPr>
-        <w:rPr>
-          <w:lang w:val="pt-BR"/>
-        </w:rPr>
-      </w:pPr>
-    </w:p>
-    <w:p>
-      <w:pPr>
-        <w:rPr>
-          <w:lang w:val="pt-BR"/>
-        </w:rPr>
-      </w:pPr>
-    </w:p>
-    <w:p>
-      <w:pPr>
-        <w:rPr>
-          <w:lang w:val="pt-BR"/>
-        </w:rPr>
-      </w:pPr>
-    </w:p>
-    <w:p>
-      <w:pPr>
-        <w:rPr>
-          <w:lang w:val="pt-BR"/>
-        </w:rPr>
-      </w:pPr>
-    </w:p>
-    <w:p>
-      <w:pPr>
-        <w:rPr>
-          <w:lang w:val="pt-BR"/>
-        </w:rPr>
-      </w:pPr>
-    </w:p>
-    <w:p>
-      <w:pPr>
-        <w:rPr>
-          <w:lang w:val="pt-BR"/>
-        </w:rPr>
-      </w:pPr>
-    </w:p>
-    <w:p>
-      <w:pPr>
-        <w:rPr>
-          <w:lang w:val="pt-BR"/>
-        </w:rPr>
-      </w:pPr>
-    </w:p>
-    <w:p>
-      <w:pPr>
-        <w:rPr>
-          <w:lang w:val="pt-BR"/>
-        </w:rPr>
-      </w:pPr>
-    </w:p>
-    <w:p>
-      <w:pPr>
-        <w:rPr>
-          <w:lang w:val="pt-BR"/>
-        </w:rPr>
-      </w:pPr>
-    </w:p>
-    <w:p>
-      <w:pPr>
-        <w:rPr>
-          <w:lang w:val="pt-BR"/>
-        </w:rPr>
-      </w:pPr>
       <w:r>
         <w:rPr>
           <w:lang w:val="pt-BR"/>
         </w:rPr>
-        <w:t xml:space="preserve">Atualmente a Toxina Peças não possui nenhum tipo de monitoramento, levantamento ou acompanhamento de vendas (entrada e saída) de suas peças. Dessa forma, o </w:t>
-      </w:r>
-      <w:r>
-        <w:rPr>
-          <w:lang w:val="pt-BR"/>
-        </w:rPr>
-        <w:t xml:space="preserve">proprietário não consegue distinguir o real destino da venda (seja ela usada dentro da própria oficina ou vendida para terceiros), dificultando assim a reposição das peças em seu estoque. Sendo assim, o projeto TOXINA – Estoque de Oficina visa, controlar, </w:t>
-      </w:r>
-      <w:r>
-        <w:rPr>
-          <w:lang w:val="pt-BR"/>
-        </w:rPr>
-        <w:t>monitorar e ter controle Fiscal para atender as normas da Receita Federal. Atendendo os padrões de exigências logísticas e organizacionais.</w:t>
+        <w:t>Para realizar o desenvolvimento da ferramenta será utilizado a linguagem Java Web com conexão ao banco de dados Postgress e interface planejada no HTML.</w:t>
       </w:r>
     </w:p>
     <w:p>
@@ -2901,17 +2962,18 @@
           <w:lang w:val="pt-BR"/>
         </w:rPr>
       </w:pPr>
-      <w:bookmarkStart w:id="8" w:name="_Toc494393636"/>
+      <w:bookmarkStart w:id="10" w:name="_Toc494397743"/>
       <w:r>
         <w:rPr>
           <w:lang w:val="pt-BR"/>
         </w:rPr>
-        <w:t>Nome do gerente do projeto, suas responsabilidades e sua autoridade</w:t>
+        <w:t>Lições Aprendidas</w:t>
       </w:r>
-      <w:bookmarkEnd w:id="8"/>
+      <w:bookmarkEnd w:id="10"/>
     </w:p>
     <w:p>
       <w:pPr>
+        <w:ind w:firstLine="360"/>
         <w:rPr>
           <w:lang w:val="pt-BR"/>
         </w:rPr>
@@ -2920,93 +2982,14 @@
         <w:rPr>
           <w:lang w:val="pt-BR"/>
         </w:rPr>
-        <w:t>Fica designada como gerente de projeto</w:t>
+        <w:t xml:space="preserve">No período de utilização da técnica de Scrum, o time juntamente com o Scrum Master e o PO tiraram as seguintes </w:t>
       </w:r>
       <w:r>
         <w:rPr>
-          <w:rFonts w:ascii="Cambria" w:hAnsi="Cambria"/>
-          <w:lang w:val="pt-BR"/>
-        </w:rPr>
-        <w:t xml:space="preserve"> </w:t>
+          <w:lang w:val="pt-BR"/>
+        </w:rPr>
+        <w:t>lições:</w:t>
       </w:r>
-      <w:r>
-        <w:rPr>
-          <w:lang w:val="pt-BR"/>
-        </w:rPr>
-        <w:t>Fabiana S</w:t>
-      </w:r>
-      <w:r>
-        <w:rPr>
-          <w:lang w:val="pt-BR"/>
-        </w:rPr>
-        <w:t>ousa. Sua autoridade é total, podendo comprar, contratar, gerir os recursos financeiros até o limite do orçamento aprovado e tudo mais que se fizer necessário, de acordo com seus próprios critérios, desde que dentro das especificações contidas no projeto.</w:t>
-      </w:r>
-      <w:r>
-        <w:rPr>
-          <w:rFonts w:ascii="Cambria" w:hAnsi="Cambria"/>
-          <w:lang w:val="pt-BR"/>
-        </w:rPr>
-        <w:t xml:space="preserve"> </w:t>
-      </w:r>
-      <w:r>
-        <w:rPr>
-          <w:lang w:val="pt-BR"/>
-        </w:rPr>
-        <w:t>Terá como responsabilidades elaborar o plano e fazê-lo funcionar na prática, distribuir informações, gerenciar stakeholders e empreender todas as ações necessárias para conclusão do projeto assegurando que todos os objetivos sejam alcançados.</w:t>
-      </w:r>
-    </w:p>
-    <w:p>
-      <w:pPr>
-        <w:pStyle w:val="Ttulo1"/>
-        <w:rPr>
-          <w:lang w:val="pt-BR"/>
-        </w:rPr>
-      </w:pPr>
-      <w:bookmarkStart w:id="9" w:name="_Toc494393637"/>
-      <w:r>
-        <w:rPr>
-          <w:lang w:val="pt-BR"/>
-        </w:rPr>
-        <w:lastRenderedPageBreak/>
-        <w:t xml:space="preserve">Objetivos do </w:t>
-      </w:r>
-      <w:r>
-        <w:rPr>
-          <w:lang w:val="pt-BR"/>
-        </w:rPr>
-        <w:t>projeto</w:t>
-      </w:r>
-      <w:bookmarkEnd w:id="6"/>
-      <w:bookmarkEnd w:id="9"/>
-    </w:p>
-    <w:p>
-      <w:pPr>
-        <w:rPr>
-          <w:lang w:val="pt-BR"/>
-        </w:rPr>
-      </w:pPr>
-      <w:r>
-        <w:rPr>
-          <w:lang w:val="pt-BR"/>
-        </w:rPr>
-        <w:t>Controlar e parametrizar entrada e saída de peças da Toxina Peças.</w:t>
-      </w:r>
-    </w:p>
-    <w:p>
-      <w:pPr>
-        <w:pStyle w:val="Ttulo1"/>
-        <w:rPr>
-          <w:lang w:val="pt-BR"/>
-        </w:rPr>
-      </w:pPr>
-      <w:bookmarkStart w:id="10" w:name="_Toc494393638"/>
-      <w:r>
-        <w:rPr>
-          <w:lang w:val="pt-BR"/>
-        </w:rPr>
-        <w:t>Critérios de sucesso</w:t>
-      </w:r>
-      <w:bookmarkEnd w:id="10"/>
     </w:p>
     <w:p>
       <w:pPr>
@@ -3023,7 +3006,7 @@
         <w:rPr>
           <w:sz w:val="24"/>
         </w:rPr>
-        <w:t>Atender parâmetros da Receita Federal</w:t>
+        <w:t>Organização do Tempo;</w:t>
       </w:r>
     </w:p>
     <w:p>
@@ -3041,7 +3024,7 @@
         <w:rPr>
           <w:sz w:val="24"/>
         </w:rPr>
-        <w:t>Controlar Entrada e Saída de Peças</w:t>
+        <w:t>Comunicação entre a Equipe;</w:t>
       </w:r>
     </w:p>
     <w:p>
@@ -3059,7 +3042,7 @@
         <w:rPr>
           <w:sz w:val="24"/>
         </w:rPr>
-        <w:t>Controlar emissão de notas</w:t>
+        <w:t>Funcionamento do Processo Scrum;</w:t>
       </w:r>
     </w:p>
     <w:p>
@@ -3077,7 +3060,7 @@
         <w:rPr>
           <w:sz w:val="24"/>
         </w:rPr>
-        <w:t>Monitorar atendimentos</w:t>
+        <w:t>Importância do papel de cada integrante da Equipe;</w:t>
       </w:r>
     </w:p>
     <w:p>
@@ -3095,30 +3078,8 @@
         <w:rPr>
           <w:sz w:val="24"/>
         </w:rPr>
-        <w:t xml:space="preserve">Monitorar utilização de peças dentro </w:t>
+        <w:t>Desenvolvimento de Artefatos para projeto de Software Ágil (Histórias de Usuários / Vision Box);</w:t>
       </w:r>
-      <w:r>
-        <w:rPr>
-          <w:sz w:val="24"/>
-        </w:rPr>
-        <w:t>da oficina</w:t>
-      </w:r>
-    </w:p>
-    <w:p>
-      <w:pPr>
-        <w:pStyle w:val="Ttulo1"/>
-        <w:rPr>
-          <w:lang w:val="pt-BR"/>
-        </w:rPr>
-      </w:pPr>
-      <w:bookmarkStart w:id="11" w:name="_Toc494393639"/>
-      <w:r>
-        <w:rPr>
-          <w:lang w:val="pt-BR"/>
-        </w:rPr>
-        <w:t>Premissas</w:t>
-      </w:r>
-      <w:bookmarkEnd w:id="11"/>
     </w:p>
     <w:p>
       <w:pPr>
@@ -3135,24 +3096,8 @@
         <w:rPr>
           <w:sz w:val="24"/>
         </w:rPr>
-        <w:t>O administrador deverá estar disponível as 07:30;</w:t>
+        <w:t>Utilização de novas ferramentas para acompanhamento de atividades realizadas pela equipe e gestão de funcionalidades executadas dentro do prazo programado;</w:t>
       </w:r>
-    </w:p>
-    <w:p>
-      <w:pPr>
-        <w:pStyle w:val="Ttulo1"/>
-        <w:rPr>
-          <w:lang w:val="pt-BR"/>
-        </w:rPr>
-      </w:pPr>
-      <w:bookmarkStart w:id="12" w:name="_Toc494393640"/>
-      <w:r>
-        <w:rPr>
-          <w:lang w:val="pt-BR"/>
-        </w:rPr>
-        <w:t>Restrições</w:t>
-      </w:r>
-      <w:bookmarkEnd w:id="12"/>
     </w:p>
     <w:p>
       <w:pPr>
@@ -3169,490 +3114,39 @@
         <w:rPr>
           <w:sz w:val="24"/>
         </w:rPr>
-        <w:t>O sistema deverá atender apenas horário comercial</w:t>
+        <w:t>Necessidade de conhecimento do padrão SBOK;</w:t>
       </w:r>
     </w:p>
     <w:p>
       <w:pPr>
-        <w:pStyle w:val="Ttulo1"/>
-        <w:rPr>
-          <w:lang w:val="pt-BR"/>
-        </w:rPr>
-      </w:pPr>
-      <w:bookmarkStart w:id="13" w:name="_Toc494393641"/>
-      <w:r>
-        <w:rPr>
-          <w:lang w:val="pt-BR"/>
-        </w:rPr>
-        <w:t>Principais partes interessadas</w:t>
-      </w:r>
-      <w:bookmarkEnd w:id="13"/>
-    </w:p>
-    <w:p>
-      <w:pPr>
+        <w:pStyle w:val="PargrafodaLista1"/>
         <w:numPr>
           <w:ilvl w:val="0"/>
-          <w:numId w:val="6"/>
+          <w:numId w:val="5"/>
         </w:numPr>
-        <w:spacing w:before="0" w:after="0" w:line="240" w:lineRule="auto"/>
-        <w:ind w:left="714" w:hanging="357"/>
-        <w:rPr>
-          <w:lang w:val="pt-BR"/>
+        <w:rPr>
+          <w:sz w:val="24"/>
         </w:rPr>
       </w:pPr>
       <w:r>
         <w:rPr>
-          <w:lang w:val="pt-BR"/>
-        </w:rPr>
-        <w:t>Fabiana Sousa – Gerente de Projeto</w:t>
+          <w:sz w:val="24"/>
+        </w:rPr>
+        <w:t>Necessidade de domínio nas metodologias e técnicas ágeis;</w:t>
       </w:r>
     </w:p>
     <w:p>
       <w:pPr>
+        <w:pStyle w:val="PargrafodaLista1"/>
         <w:numPr>
           <w:ilvl w:val="0"/>
-          <w:numId w:val="6"/>
+          <w:numId w:val="0"/>
         </w:numPr>
-        <w:spacing w:before="0" w:after="0" w:line="240" w:lineRule="auto"/>
-        <w:ind w:left="714" w:hanging="357"/>
-        <w:rPr>
-          <w:lang w:val="pt-BR"/>
-        </w:rPr>
-      </w:pPr>
-      <w:r>
-        <w:rPr>
-          <w:lang w:val="pt-BR"/>
-        </w:rPr>
-        <w:t>Sr. Alexandre – Patrocinador</w:t>
-      </w:r>
-    </w:p>
-    <w:p>
-      <w:pPr>
-        <w:numPr>
-          <w:ilvl w:val="0"/>
-          <w:numId w:val="6"/>
-        </w:numPr>
-        <w:spacing w:before="0" w:after="0" w:line="240" w:lineRule="auto"/>
-        <w:ind w:left="714" w:hanging="357"/>
-        <w:rPr>
-          <w:lang w:val="pt-BR"/>
-        </w:rPr>
-      </w:pPr>
-      <w:r>
-        <w:rPr>
-          <w:lang w:val="pt-BR"/>
-        </w:rPr>
-        <w:t>Funcionários da Oficina</w:t>
-      </w:r>
-    </w:p>
-    <w:p>
-      <w:pPr>
-        <w:pStyle w:val="Ttulo1"/>
-        <w:rPr>
-          <w:lang w:val="pt-BR"/>
-        </w:rPr>
-      </w:pPr>
-      <w:bookmarkStart w:id="14" w:name="_Toc494393642"/>
-      <w:r>
-        <w:rPr>
-          <w:lang w:val="pt-BR"/>
-        </w:rPr>
-        <w:t>Cronograma básico do projeto</w:t>
-      </w:r>
-      <w:bookmarkEnd w:id="14"/>
-    </w:p>
-    <w:p>
-      <w:pPr>
-        <w:rPr>
-          <w:lang w:val="pt-BR"/>
-        </w:rPr>
-      </w:pPr>
-      <w:r>
-        <w:rPr>
-          <w:lang w:val="pt-BR"/>
-        </w:rPr>
-        <w:t xml:space="preserve">A execução dos trabalhos terá início em </w:t>
-      </w:r>
-      <w:proofErr w:type="gramStart"/>
-      <w:r>
-        <w:rPr>
-          <w:lang w:val="pt-BR"/>
-        </w:rPr>
-        <w:t>Fevereiro</w:t>
-      </w:r>
-      <w:proofErr w:type="gramEnd"/>
-      <w:r>
-        <w:rPr>
-          <w:lang w:val="pt-BR"/>
-        </w:rPr>
-        <w:t xml:space="preserve"> de 2017 e deve durar no máximo 4 meses.</w:t>
-      </w:r>
-    </w:p>
-    <w:tbl>
-      <w:tblPr>
-        <w:tblStyle w:val="ListaMdia1"/>
-        <w:tblW w:w="9576" w:type="dxa"/>
-        <w:tblLayout w:type="fixed"/>
-        <w:tblLook w:val="04A0" w:firstRow="1" w:lastRow="0" w:firstColumn="1" w:lastColumn="0" w:noHBand="0" w:noVBand="1"/>
-      </w:tblPr>
-      <w:tblGrid>
-        <w:gridCol w:w="4788"/>
-        <w:gridCol w:w="4788"/>
-      </w:tblGrid>
-      <w:tr>
-        <w:trPr>
-          <w:cnfStyle w:val="100000000000" w:firstRow="1" w:lastRow="0" w:firstColumn="0" w:lastColumn="0" w:oddVBand="0" w:evenVBand="0" w:oddHBand="0" w:evenHBand="0" w:firstRowFirstColumn="0" w:firstRowLastColumn="0" w:lastRowFirstColumn="0" w:lastRowLastColumn="0"/>
-          <w:trHeight w:hRule="exact" w:val="567"/>
-        </w:trPr>
-        <w:tc>
-          <w:tcPr>
-            <w:cnfStyle w:val="001000000000" w:firstRow="0" w:lastRow="0" w:firstColumn="1" w:lastColumn="0" w:oddVBand="0" w:evenVBand="0" w:oddHBand="0" w:evenHBand="0" w:firstRowFirstColumn="0" w:firstRowLastColumn="0" w:lastRowFirstColumn="0" w:lastRowLastColumn="0"/>
-            <w:tcW w:w="4788" w:type="dxa"/>
-          </w:tcPr>
-          <w:p>
-            <w:pPr>
-              <w:rPr>
-                <w:rFonts w:eastAsiaTheme="majorEastAsia" w:cstheme="majorBidi"/>
-                <w:b w:val="0"/>
-                <w:bCs w:val="0"/>
-                <w:lang w:val="pt-BR"/>
-              </w:rPr>
-            </w:pPr>
-            <w:r>
-              <w:rPr>
-                <w:rFonts w:eastAsiaTheme="majorEastAsia" w:cstheme="majorBidi"/>
-                <w:lang w:val="pt-BR"/>
-              </w:rPr>
-              <w:t>Atividade</w:t>
-            </w:r>
-          </w:p>
-        </w:tc>
-        <w:tc>
-          <w:tcPr>
-            <w:tcW w:w="4788" w:type="dxa"/>
-          </w:tcPr>
-          <w:p>
-            <w:pPr>
-              <w:cnfStyle w:val="100000000000" w:firstRow="1" w:lastRow="0" w:firstColumn="0" w:lastColumn="0" w:oddVBand="0" w:evenVBand="0" w:oddHBand="0" w:evenHBand="0" w:firstRowFirstColumn="0" w:firstRowLastColumn="0" w:lastRowFirstColumn="0" w:lastRowLastColumn="0"/>
-              <w:rPr>
-                <w:rFonts w:eastAsiaTheme="majorEastAsia" w:cstheme="majorBidi"/>
-                <w:lang w:val="pt-BR"/>
-              </w:rPr>
-            </w:pPr>
-            <w:r>
-              <w:rPr>
-                <w:rFonts w:eastAsiaTheme="majorEastAsia" w:cstheme="majorBidi"/>
-                <w:lang w:val="pt-BR"/>
-              </w:rPr>
-              <w:t>Data</w:t>
-            </w:r>
-          </w:p>
-        </w:tc>
-      </w:tr>
-      <w:tr>
-        <w:trPr>
-          <w:trHeight w:hRule="exact" w:val="567"/>
-        </w:trPr>
-        <w:tc>
-          <w:tcPr>
-            <w:cnfStyle w:val="001000000000" w:firstRow="0" w:lastRow="0" w:firstColumn="1" w:lastColumn="0" w:oddVBand="0" w:evenVBand="0" w:oddHBand="0" w:evenHBand="0" w:firstRowFirstColumn="0" w:firstRowLastColumn="0" w:lastRowFirstColumn="0" w:lastRowLastColumn="0"/>
-            <w:tcW w:w="4788" w:type="dxa"/>
-            <w:shd w:val="clear" w:color="auto" w:fill="C0C0C0" w:themeFill="text1" w:themeFillTint="3F"/>
-          </w:tcPr>
-          <w:p>
-            <w:pPr>
-              <w:rPr>
-                <w:b w:val="0"/>
-                <w:bCs w:val="0"/>
-                <w:lang w:val="pt-BR"/>
-              </w:rPr>
-            </w:pPr>
-            <w:r>
-              <w:rPr>
-                <w:lang w:val="pt-BR"/>
-              </w:rPr>
-              <w:t>Levantamento de Requisitos</w:t>
-            </w:r>
-          </w:p>
-        </w:tc>
-        <w:tc>
-          <w:tcPr>
-            <w:tcW w:w="4788" w:type="dxa"/>
-            <w:shd w:val="clear" w:color="auto" w:fill="C0C0C0" w:themeFill="text1" w:themeFillTint="3F"/>
-          </w:tcPr>
-          <w:p>
-            <w:pPr>
-              <w:cnfStyle w:val="000000000000" w:firstRow="0" w:lastRow="0" w:firstColumn="0" w:lastColumn="0" w:oddVBand="0" w:evenVBand="0" w:oddHBand="0" w:evenHBand="0" w:firstRowFirstColumn="0" w:firstRowLastColumn="0" w:lastRowFirstColumn="0" w:lastRowLastColumn="0"/>
-              <w:rPr>
-                <w:lang w:val="pt-BR"/>
-              </w:rPr>
-            </w:pPr>
-            <w:r>
-              <w:rPr>
-                <w:lang w:val="pt-BR"/>
-              </w:rPr>
-              <w:t>2 Semanas</w:t>
-            </w:r>
-          </w:p>
-        </w:tc>
-      </w:tr>
-      <w:tr>
-        <w:trPr>
-          <w:trHeight w:hRule="exact" w:val="567"/>
-        </w:trPr>
-        <w:tc>
-          <w:tcPr>
-            <w:cnfStyle w:val="001000000000" w:firstRow="0" w:lastRow="0" w:firstColumn="1" w:lastColumn="0" w:oddVBand="0" w:evenVBand="0" w:oddHBand="0" w:evenHBand="0" w:firstRowFirstColumn="0" w:firstRowLastColumn="0" w:lastRowFirstColumn="0" w:lastRowLastColumn="0"/>
-            <w:tcW w:w="4788" w:type="dxa"/>
-          </w:tcPr>
-          <w:p>
-            <w:pPr>
-              <w:rPr>
-                <w:b w:val="0"/>
-                <w:bCs w:val="0"/>
-                <w:lang w:val="pt-BR"/>
-              </w:rPr>
-            </w:pPr>
-            <w:r>
-              <w:rPr>
-                <w:lang w:val="pt-BR"/>
-              </w:rPr>
-              <w:t>Construção de Requisitos</w:t>
-            </w:r>
-          </w:p>
-        </w:tc>
-        <w:tc>
-          <w:tcPr>
-            <w:tcW w:w="4788" w:type="dxa"/>
-          </w:tcPr>
-          <w:p>
-            <w:pPr>
-              <w:cnfStyle w:val="000000000000" w:firstRow="0" w:lastRow="0" w:firstColumn="0" w:lastColumn="0" w:oddVBand="0" w:evenVBand="0" w:oddHBand="0" w:evenHBand="0" w:firstRowFirstColumn="0" w:firstRowLastColumn="0" w:lastRowFirstColumn="0" w:lastRowLastColumn="0"/>
-              <w:rPr>
-                <w:lang w:val="pt-BR"/>
-              </w:rPr>
-            </w:pPr>
-            <w:r>
-              <w:rPr>
-                <w:lang w:val="pt-BR"/>
-              </w:rPr>
-              <w:t>3 Semanas</w:t>
-            </w:r>
-          </w:p>
-        </w:tc>
-      </w:tr>
-      <w:tr>
-        <w:trPr>
-          <w:trHeight w:hRule="exact" w:val="567"/>
-        </w:trPr>
-        <w:tc>
-          <w:tcPr>
-            <w:cnfStyle w:val="001000000000" w:firstRow="0" w:lastRow="0" w:firstColumn="1" w:lastColumn="0" w:oddVBand="0" w:evenVBand="0" w:oddHBand="0" w:evenHBand="0" w:firstRowFirstColumn="0" w:firstRowLastColumn="0" w:lastRowFirstColumn="0" w:lastRowLastColumn="0"/>
-            <w:tcW w:w="4788" w:type="dxa"/>
-            <w:shd w:val="clear" w:color="auto" w:fill="C0C0C0" w:themeFill="text1" w:themeFillTint="3F"/>
-          </w:tcPr>
-          <w:p>
-            <w:pPr>
-              <w:rPr>
-                <w:b w:val="0"/>
-                <w:bCs w:val="0"/>
-                <w:lang w:val="pt-BR"/>
-              </w:rPr>
-            </w:pPr>
-            <w:r>
-              <w:rPr>
-                <w:lang w:val="pt-BR"/>
-              </w:rPr>
-              <w:t>Definição do Processo</w:t>
-            </w:r>
-          </w:p>
-        </w:tc>
-        <w:tc>
-          <w:tcPr>
-            <w:tcW w:w="4788" w:type="dxa"/>
-            <w:shd w:val="clear" w:color="auto" w:fill="C0C0C0" w:themeFill="text1" w:themeFillTint="3F"/>
-          </w:tcPr>
-          <w:p>
-            <w:pPr>
-              <w:cnfStyle w:val="000000000000" w:firstRow="0" w:lastRow="0" w:firstColumn="0" w:lastColumn="0" w:oddVBand="0" w:evenVBand="0" w:oddHBand="0" w:evenHBand="0" w:firstRowFirstColumn="0" w:firstRowLastColumn="0" w:lastRowFirstColumn="0" w:lastRowLastColumn="0"/>
-              <w:rPr>
-                <w:lang w:val="pt-BR"/>
-              </w:rPr>
-            </w:pPr>
-            <w:r>
-              <w:rPr>
-                <w:lang w:val="pt-BR"/>
-              </w:rPr>
-              <w:t>4 Semanas</w:t>
-            </w:r>
-          </w:p>
-        </w:tc>
-      </w:tr>
-      <w:tr>
-        <w:trPr>
-          <w:trHeight w:hRule="exact" w:val="567"/>
-        </w:trPr>
-        <w:tc>
-          <w:tcPr>
-            <w:cnfStyle w:val="001000000000" w:firstRow="0" w:lastRow="0" w:firstColumn="1" w:lastColumn="0" w:oddVBand="0" w:evenVBand="0" w:oddHBand="0" w:evenHBand="0" w:firstRowFirstColumn="0" w:firstRowLastColumn="0" w:lastRowFirstColumn="0" w:lastRowLastColumn="0"/>
-            <w:tcW w:w="4788" w:type="dxa"/>
-          </w:tcPr>
-          <w:p>
-            <w:pPr>
-              <w:rPr>
-                <w:b w:val="0"/>
-                <w:bCs w:val="0"/>
-                <w:lang w:val="pt-BR"/>
-              </w:rPr>
-            </w:pPr>
-            <w:r>
-              <w:rPr>
-                <w:lang w:val="pt-BR"/>
-              </w:rPr>
-              <w:t xml:space="preserve">Prototipação </w:t>
-            </w:r>
-          </w:p>
-        </w:tc>
-        <w:tc>
-          <w:tcPr>
-            <w:tcW w:w="4788" w:type="dxa"/>
-          </w:tcPr>
-          <w:p>
-            <w:pPr>
-              <w:cnfStyle w:val="000000000000" w:firstRow="0" w:lastRow="0" w:firstColumn="0" w:lastColumn="0" w:oddVBand="0" w:evenVBand="0" w:oddHBand="0" w:evenHBand="0" w:firstRowFirstColumn="0" w:firstRowLastColumn="0" w:lastRowFirstColumn="0" w:lastRowLastColumn="0"/>
-              <w:rPr>
-                <w:lang w:val="pt-BR"/>
-              </w:rPr>
-            </w:pPr>
-            <w:r>
-              <w:rPr>
-                <w:lang w:val="pt-BR"/>
-              </w:rPr>
-              <w:t>2 Semanas</w:t>
-            </w:r>
-          </w:p>
-        </w:tc>
-      </w:tr>
-      <w:tr>
-        <w:trPr>
-          <w:trHeight w:hRule="exact" w:val="567"/>
-        </w:trPr>
-        <w:tc>
-          <w:tcPr>
-            <w:cnfStyle w:val="001000000000" w:firstRow="0" w:lastRow="0" w:firstColumn="1" w:lastColumn="0" w:oddVBand="0" w:evenVBand="0" w:oddHBand="0" w:evenHBand="0" w:firstRowFirstColumn="0" w:firstRowLastColumn="0" w:lastRowFirstColumn="0" w:lastRowLastColumn="0"/>
-            <w:tcW w:w="4788" w:type="dxa"/>
-            <w:shd w:val="clear" w:color="auto" w:fill="C0C0C0" w:themeFill="text1" w:themeFillTint="3F"/>
-          </w:tcPr>
-          <w:p>
-            <w:pPr>
-              <w:rPr>
-                <w:b w:val="0"/>
-                <w:bCs w:val="0"/>
-                <w:lang w:val="pt-BR"/>
-              </w:rPr>
-            </w:pPr>
-            <w:r>
-              <w:rPr>
-                <w:lang w:val="pt-BR"/>
-              </w:rPr>
-              <w:t>Execução Final</w:t>
-            </w:r>
-          </w:p>
-        </w:tc>
-        <w:tc>
-          <w:tcPr>
-            <w:tcW w:w="4788" w:type="dxa"/>
-            <w:shd w:val="clear" w:color="auto" w:fill="C0C0C0" w:themeFill="text1" w:themeFillTint="3F"/>
-          </w:tcPr>
-          <w:p>
-            <w:pPr>
-              <w:cnfStyle w:val="000000000000" w:firstRow="0" w:lastRow="0" w:firstColumn="0" w:lastColumn="0" w:oddVBand="0" w:evenVBand="0" w:oddHBand="0" w:evenHBand="0" w:firstRowFirstColumn="0" w:firstRowLastColumn="0" w:lastRowFirstColumn="0" w:lastRowLastColumn="0"/>
-              <w:rPr>
-                <w:lang w:val="pt-BR"/>
-              </w:rPr>
-            </w:pPr>
-            <w:r>
-              <w:rPr>
-                <w:lang w:val="pt-BR"/>
-              </w:rPr>
-              <w:t>5 Semanas</w:t>
-            </w:r>
-          </w:p>
-        </w:tc>
-      </w:tr>
-    </w:tbl>
-    <w:p>
-      <w:pPr>
-        <w:rPr>
-          <w:lang w:val="pt-BR"/>
-        </w:rPr>
-      </w:pPr>
-    </w:p>
-    <w:p>
-      <w:pPr>
-        <w:pStyle w:val="Ttulo1"/>
-        <w:rPr>
-          <w:lang w:val="pt-BR"/>
-        </w:rPr>
-      </w:pPr>
-      <w:bookmarkStart w:id="15" w:name="_Toc494393643"/>
-      <w:r>
-        <w:rPr>
-          <w:lang w:val="pt-BR"/>
-        </w:rPr>
-        <w:t>Estimativas iniciais de custo</w:t>
-      </w:r>
-      <w:bookmarkEnd w:id="15"/>
-    </w:p>
-    <w:p>
-      <w:pPr>
-        <w:rPr>
-          <w:lang w:val="pt-BR"/>
-        </w:rPr>
-      </w:pPr>
-      <w:r>
-        <w:rPr>
-          <w:lang w:val="pt-BR"/>
-        </w:rPr>
-        <w:t>O orçamento para este projeto é de R$ 6.000,00 reais.</w:t>
-      </w:r>
-    </w:p>
-    <w:p>
-      <w:pPr>
-        <w:pStyle w:val="Ttulo1"/>
-        <w:rPr>
-          <w:lang w:val="pt-BR"/>
-        </w:rPr>
-      </w:pPr>
-      <w:bookmarkStart w:id="16" w:name="_Toc494393644"/>
-      <w:r>
-        <w:rPr>
-          <w:lang w:val="pt-BR"/>
-        </w:rPr>
-        <w:t>Comitê executivo e controle de mudança</w:t>
-      </w:r>
-      <w:bookmarkEnd w:id="16"/>
-    </w:p>
-    <w:p>
-      <w:pPr>
-        <w:rPr>
-          <w:lang w:val="pt-BR"/>
-        </w:rPr>
-      </w:pPr>
-      <w:r>
-        <w:rPr>
-          <w:lang w:val="pt-BR"/>
-        </w:rPr>
-        <w:t>Será criado um comitê executivo, composto pelo gerente de projetos. Este comitê será responsáve</w:t>
-      </w:r>
-      <w:r>
-        <w:rPr>
-          <w:lang w:val="pt-BR"/>
-        </w:rPr>
-        <w:t>l pela análise e aprovação das mudanças, mediante fluxo de controle de mudanças a ser definido no projeto.</w:t>
-      </w:r>
-      <w:bookmarkStart w:id="17" w:name="_Toc286690123"/>
-      <w:bookmarkEnd w:id="1"/>
+        <w:ind w:left="720"/>
+        <w:rPr>
+          <w:sz w:val="24"/>
+        </w:rPr>
+      </w:pPr>
     </w:p>
     <w:p>
       <w:pPr>
@@ -3665,15 +3159,18 @@
           <w:lang w:val="pt-BR"/>
         </w:rPr>
       </w:pPr>
-      <w:bookmarkStart w:id="18" w:name="_Toc494393645"/>
+      <w:bookmarkStart w:id="11" w:name="_Toc286690123"/>
+      <w:bookmarkStart w:id="12" w:name="_Toc494397744"/>
+      <w:bookmarkEnd w:id="2"/>
       <w:r>
         <w:rPr>
           <w:lang w:val="pt-BR"/>
         </w:rPr>
+        <w:lastRenderedPageBreak/>
         <w:t>Aprovações</w:t>
       </w:r>
-      <w:bookmarkEnd w:id="17"/>
-      <w:bookmarkEnd w:id="18"/>
+      <w:bookmarkEnd w:id="11"/>
+      <w:bookmarkEnd w:id="12"/>
     </w:p>
     <w:tbl>
       <w:tblPr>
@@ -3800,7 +3297,7 @@
               <w:rPr>
                 <w:lang w:val="pt-BR"/>
               </w:rPr>
-              <w:t>Patrocinador</w:t>
+              <w:t>Product Owner</w:t>
             </w:r>
           </w:p>
         </w:tc>
@@ -3824,7 +3321,7 @@
               <w:rPr>
                 <w:lang w:val="pt-BR"/>
               </w:rPr>
-              <w:t>Alexandre Rangel P Ribeiro</w:t>
+              <w:t>Thaís Tavares de Amorim</w:t>
             </w:r>
           </w:p>
         </w:tc>
@@ -3849,7 +3346,28 @@
                 <w:szCs w:val="22"/>
                 <w:lang w:val="pt-BR"/>
               </w:rPr>
-              <w:t>23/02/2017</w:t>
+              <w:t>28</w:t>
+            </w:r>
+            <w:r>
+              <w:rPr>
+                <w:szCs w:val="22"/>
+                <w:lang w:val="pt-BR"/>
+              </w:rPr>
+              <w:t>/</w:t>
+            </w:r>
+            <w:r>
+              <w:rPr>
+                <w:szCs w:val="22"/>
+                <w:lang w:val="pt-BR"/>
+              </w:rPr>
+              <w:t>09</w:t>
+            </w:r>
+            <w:r>
+              <w:rPr>
+                <w:szCs w:val="22"/>
+                <w:lang w:val="pt-BR"/>
+              </w:rPr>
+              <w:t>/2017</w:t>
             </w:r>
           </w:p>
         </w:tc>
@@ -3877,7 +3395,7 @@
               <w:rPr>
                 <w:lang w:val="pt-BR"/>
               </w:rPr>
-              <w:t>Gerente de Projeto</w:t>
+              <w:t>Scrum Master</w:t>
             </w:r>
           </w:p>
         </w:tc>
@@ -3901,7 +3419,7 @@
               <w:rPr>
                 <w:lang w:val="pt-BR"/>
               </w:rPr>
-              <w:t>Fabiana Sousa</w:t>
+              <w:t>Raphael Guedes</w:t>
             </w:r>
           </w:p>
         </w:tc>
@@ -3926,7 +3444,7 @@
                 <w:szCs w:val="22"/>
                 <w:lang w:val="pt-BR"/>
               </w:rPr>
-              <w:t>23/02/2017</w:t>
+              <w:t>28/09/2017</w:t>
             </w:r>
           </w:p>
         </w:tc>
@@ -3954,13 +3472,7 @@
               <w:rPr>
                 <w:lang w:val="pt-BR"/>
               </w:rPr>
-              <w:t xml:space="preserve">Analista </w:t>
-            </w:r>
-            <w:r>
-              <w:rPr>
-                <w:lang w:val="pt-BR"/>
-              </w:rPr>
-              <w:t>de Requisitos</w:t>
+              <w:t>Time</w:t>
             </w:r>
           </w:p>
         </w:tc>
@@ -3984,7 +3496,7 @@
               <w:rPr>
                 <w:lang w:val="pt-BR"/>
               </w:rPr>
-              <w:t>Thaís Tavares de Amorim</w:t>
+              <w:t>Alexandre Rangel P Ribeiro</w:t>
             </w:r>
           </w:p>
         </w:tc>
@@ -4009,7 +3521,251 @@
                 <w:szCs w:val="22"/>
                 <w:lang w:val="pt-BR"/>
               </w:rPr>
-              <w:t>23/02/2017</w:t>
+              <w:t>28/09/2017</w:t>
+            </w:r>
+          </w:p>
+        </w:tc>
+      </w:tr>
+      <w:tr>
+        <w:trPr>
+          <w:trHeight w:val="1199"/>
+        </w:trPr>
+        <w:tc>
+          <w:tcPr>
+            <w:tcW w:w="3420" w:type="dxa"/>
+            <w:tcBorders>
+              <w:top w:val="single" w:sz="12" w:space="0" w:color="auto"/>
+              <w:bottom w:val="single" w:sz="12" w:space="0" w:color="auto"/>
+            </w:tcBorders>
+          </w:tcPr>
+          <w:p>
+            <w:pPr>
+              <w:pStyle w:val="TableText"/>
+              <w:rPr>
+                <w:lang w:val="pt-BR"/>
+              </w:rPr>
+            </w:pPr>
+            <w:r>
+              <w:rPr>
+                <w:lang w:val="pt-BR"/>
+              </w:rPr>
+              <w:t>Time</w:t>
+            </w:r>
+          </w:p>
+        </w:tc>
+        <w:tc>
+          <w:tcPr>
+            <w:tcW w:w="4338" w:type="dxa"/>
+            <w:tcBorders>
+              <w:top w:val="single" w:sz="12" w:space="0" w:color="auto"/>
+              <w:bottom w:val="single" w:sz="12" w:space="0" w:color="auto"/>
+            </w:tcBorders>
+          </w:tcPr>
+          <w:p>
+            <w:pPr>
+              <w:pStyle w:val="TableText"/>
+              <w:jc w:val="center"/>
+              <w:rPr>
+                <w:lang w:val="pt-BR"/>
+              </w:rPr>
+            </w:pPr>
+            <w:r>
+              <w:rPr>
+                <w:lang w:val="pt-BR"/>
+              </w:rPr>
+              <w:t>Wanderson Inácio dos Santos</w:t>
+            </w:r>
+          </w:p>
+        </w:tc>
+        <w:tc>
+          <w:tcPr>
+            <w:tcW w:w="2250" w:type="dxa"/>
+            <w:tcBorders>
+              <w:top w:val="single" w:sz="12" w:space="0" w:color="auto"/>
+              <w:bottom w:val="single" w:sz="12" w:space="0" w:color="auto"/>
+            </w:tcBorders>
+          </w:tcPr>
+          <w:p>
+            <w:pPr>
+              <w:pStyle w:val="TableText"/>
+              <w:rPr>
+                <w:szCs w:val="22"/>
+                <w:lang w:val="pt-BR"/>
+              </w:rPr>
+            </w:pPr>
+            <w:r>
+              <w:rPr>
+                <w:szCs w:val="22"/>
+                <w:lang w:val="pt-BR"/>
+              </w:rPr>
+              <w:t>28/09/2017</w:t>
+            </w:r>
+          </w:p>
+        </w:tc>
+      </w:tr>
+      <w:tr>
+        <w:trPr>
+          <w:trHeight w:val="1199"/>
+        </w:trPr>
+        <w:tc>
+          <w:tcPr>
+            <w:tcW w:w="3420" w:type="dxa"/>
+            <w:tcBorders>
+              <w:top w:val="single" w:sz="12" w:space="0" w:color="auto"/>
+              <w:left w:val="single" w:sz="12" w:space="0" w:color="auto"/>
+              <w:bottom w:val="single" w:sz="12" w:space="0" w:color="auto"/>
+              <w:right w:val="single" w:sz="6" w:space="0" w:color="auto"/>
+            </w:tcBorders>
+          </w:tcPr>
+          <w:p>
+            <w:pPr>
+              <w:pStyle w:val="TableText"/>
+              <w:rPr>
+                <w:lang w:val="pt-BR"/>
+              </w:rPr>
+            </w:pPr>
+            <w:r>
+              <w:rPr>
+                <w:lang w:val="pt-BR"/>
+              </w:rPr>
+              <w:t>Time</w:t>
+            </w:r>
+          </w:p>
+        </w:tc>
+        <w:tc>
+          <w:tcPr>
+            <w:tcW w:w="4338" w:type="dxa"/>
+            <w:tcBorders>
+              <w:top w:val="single" w:sz="12" w:space="0" w:color="auto"/>
+              <w:left w:val="single" w:sz="6" w:space="0" w:color="auto"/>
+              <w:bottom w:val="single" w:sz="12" w:space="0" w:color="auto"/>
+              <w:right w:val="single" w:sz="6" w:space="0" w:color="auto"/>
+            </w:tcBorders>
+          </w:tcPr>
+          <w:p>
+            <w:pPr>
+              <w:pStyle w:val="TableText"/>
+              <w:jc w:val="center"/>
+              <w:rPr>
+                <w:lang w:val="pt-BR"/>
+              </w:rPr>
+            </w:pPr>
+            <w:r>
+              <w:rPr>
+                <w:lang w:val="pt-BR"/>
+              </w:rPr>
+              <w:t>Adriana Leticia</w:t>
+            </w:r>
+          </w:p>
+        </w:tc>
+        <w:tc>
+          <w:tcPr>
+            <w:tcW w:w="2250" w:type="dxa"/>
+            <w:tcBorders>
+              <w:top w:val="single" w:sz="12" w:space="0" w:color="auto"/>
+              <w:left w:val="single" w:sz="6" w:space="0" w:color="auto"/>
+              <w:bottom w:val="single" w:sz="12" w:space="0" w:color="auto"/>
+              <w:right w:val="single" w:sz="12" w:space="0" w:color="auto"/>
+            </w:tcBorders>
+          </w:tcPr>
+          <w:p>
+            <w:pPr>
+              <w:pStyle w:val="TableText"/>
+              <w:rPr>
+                <w:szCs w:val="22"/>
+                <w:lang w:val="pt-BR"/>
+              </w:rPr>
+            </w:pPr>
+            <w:r>
+              <w:rPr>
+                <w:szCs w:val="22"/>
+                <w:lang w:val="pt-BR"/>
+              </w:rPr>
+              <w:t>28/09/2017</w:t>
+            </w:r>
+          </w:p>
+        </w:tc>
+      </w:tr>
+      <w:tr>
+        <w:trPr>
+          <w:trHeight w:val="1199"/>
+        </w:trPr>
+        <w:tc>
+          <w:tcPr>
+            <w:tcW w:w="3420" w:type="dxa"/>
+            <w:tcBorders>
+              <w:top w:val="single" w:sz="12" w:space="0" w:color="auto"/>
+              <w:left w:val="single" w:sz="12" w:space="0" w:color="auto"/>
+              <w:bottom w:val="single" w:sz="12" w:space="0" w:color="auto"/>
+              <w:right w:val="single" w:sz="6" w:space="0" w:color="auto"/>
+            </w:tcBorders>
+          </w:tcPr>
+          <w:p>
+            <w:pPr>
+              <w:pStyle w:val="TableText"/>
+              <w:rPr>
+                <w:b/>
+                <w:lang w:val="pt-BR"/>
+              </w:rPr>
+            </w:pPr>
+            <w:r>
+              <w:rPr>
+                <w:lang w:val="pt-BR"/>
+              </w:rPr>
+              <w:t>Time</w:t>
+            </w:r>
+          </w:p>
+        </w:tc>
+        <w:tc>
+          <w:tcPr>
+            <w:tcW w:w="4338" w:type="dxa"/>
+            <w:tcBorders>
+              <w:top w:val="single" w:sz="12" w:space="0" w:color="auto"/>
+              <w:left w:val="single" w:sz="6" w:space="0" w:color="auto"/>
+              <w:bottom w:val="single" w:sz="12" w:space="0" w:color="auto"/>
+              <w:right w:val="single" w:sz="6" w:space="0" w:color="auto"/>
+            </w:tcBorders>
+          </w:tcPr>
+          <w:p>
+            <w:pPr>
+              <w:pStyle w:val="TableText"/>
+              <w:jc w:val="center"/>
+              <w:rPr>
+                <w:lang w:val="pt-BR"/>
+              </w:rPr>
+            </w:pPr>
+            <w:r>
+              <w:rPr>
+                <w:lang w:val="pt-BR"/>
+              </w:rPr>
+              <w:t>Claudio Filho</w:t>
+            </w:r>
+          </w:p>
+        </w:tc>
+        <w:tc>
+          <w:tcPr>
+            <w:tcW w:w="2250" w:type="dxa"/>
+            <w:tcBorders>
+              <w:top w:val="single" w:sz="12" w:space="0" w:color="auto"/>
+              <w:left w:val="single" w:sz="6" w:space="0" w:color="auto"/>
+              <w:bottom w:val="single" w:sz="12" w:space="0" w:color="auto"/>
+              <w:right w:val="single" w:sz="12" w:space="0" w:color="auto"/>
+            </w:tcBorders>
+          </w:tcPr>
+          <w:p>
+            <w:pPr>
+              <w:pStyle w:val="TableText"/>
+              <w:rPr>
+                <w:szCs w:val="22"/>
+                <w:lang w:val="pt-BR"/>
+              </w:rPr>
+            </w:pPr>
+            <w:r>
+              <w:rPr>
+                <w:szCs w:val="22"/>
+                <w:lang w:val="pt-BR"/>
+              </w:rPr>
+              <w:t>28/09/2017</w:t>
             </w:r>
           </w:p>
         </w:tc>
@@ -4017,11 +3773,6 @@
     </w:tbl>
     <w:p>
       <w:pPr>
-        <w:rPr>
-          <w:lang w:val="pt-BR"/>
-        </w:rPr>
-      </w:pPr>
-      <w:r>
         <w:rPr>
           <w:rFonts w:ascii="Arial" w:hAnsi="Arial" w:cs="Arial"/>
           <w:b/>
@@ -4033,12 +3784,24 @@
           <w:szCs w:val="18"/>
           <w:lang w:val="pt-BR"/>
         </w:rPr>
+      </w:pPr>
+      <w:r>
+        <w:rPr>
+          <w:rFonts w:ascii="Arial" w:hAnsi="Arial" w:cs="Arial"/>
+          <w:b/>
+          <w:bCs/>
+          <w:i/>
+          <w:iCs/>
+          <w:color w:val="000000"/>
+          <w:sz w:val="18"/>
+          <w:szCs w:val="18"/>
+          <w:lang w:val="pt-BR"/>
+        </w:rPr>
         <w:t>Nota: Quaisquer alterações neste documento deverão ser submetidas ao processo de controle de projeto para aprovações antes de serem incorporadas a este documento.</w:t>
       </w:r>
     </w:p>
     <w:p>
       <w:pPr>
-        <w:pStyle w:val="TOCEntry"/>
         <w:rPr>
           <w:lang w:val="pt-BR"/>
         </w:rPr>
@@ -4146,13 +3909,7 @@
               <w:rPr>
                 <w:lang w:val="pt-BR"/>
               </w:rPr>
-              <w:t xml:space="preserve">Razão da </w:t>
-            </w:r>
-            <w:r>
-              <w:rPr>
-                <w:lang w:val="pt-BR"/>
-              </w:rPr>
-              <w:t>Mudança</w:t>
+              <w:t>Razão da Mudança</w:t>
             </w:r>
           </w:p>
         </w:tc>
@@ -4200,7 +3957,7 @@
               <w:rPr>
                 <w:lang w:val="pt-BR"/>
               </w:rPr>
-              <w:t>Fabiana Sousa</w:t>
+              <w:t>Thaís Tavares</w:t>
             </w:r>
           </w:p>
         </w:tc>
@@ -4222,7 +3979,25 @@
               <w:rPr>
                 <w:lang w:val="pt-BR"/>
               </w:rPr>
-              <w:t>23/02/2017</w:t>
+              <w:t>28</w:t>
+            </w:r>
+            <w:r>
+              <w:rPr>
+                <w:lang w:val="pt-BR"/>
+              </w:rPr>
+              <w:t>/0</w:t>
+            </w:r>
+            <w:r>
+              <w:rPr>
+                <w:lang w:val="pt-BR"/>
+              </w:rPr>
+              <w:t>9</w:t>
+            </w:r>
+            <w:r>
+              <w:rPr>
+                <w:lang w:val="pt-BR"/>
+              </w:rPr>
+              <w:t>/2017</w:t>
             </w:r>
           </w:p>
         </w:tc>
@@ -4254,84 +4029,6 @@
             <w:tcBorders>
               <w:top w:val="nil"/>
             </w:tcBorders>
-          </w:tcPr>
-          <w:p>
-            <w:pPr>
-              <w:spacing w:before="40" w:after="40"/>
-              <w:rPr>
-                <w:lang w:val="pt-BR"/>
-              </w:rPr>
-            </w:pPr>
-            <w:r>
-              <w:rPr>
-                <w:lang w:val="pt-BR"/>
-              </w:rPr>
-              <w:t>1.0</w:t>
-            </w:r>
-          </w:p>
-        </w:tc>
-      </w:tr>
-      <w:tr>
-        <w:tc>
-          <w:tcPr>
-            <w:tcW w:w="2160" w:type="dxa"/>
-          </w:tcPr>
-          <w:p>
-            <w:pPr>
-              <w:spacing w:before="40" w:after="40"/>
-              <w:rPr>
-                <w:lang w:val="pt-BR"/>
-              </w:rPr>
-            </w:pPr>
-            <w:r>
-              <w:rPr>
-                <w:lang w:val="pt-BR"/>
-              </w:rPr>
-              <w:t>Thaís Tavares</w:t>
-            </w:r>
-          </w:p>
-        </w:tc>
-        <w:tc>
-          <w:tcPr>
-            <w:tcW w:w="1634" w:type="dxa"/>
-          </w:tcPr>
-          <w:p>
-            <w:pPr>
-              <w:spacing w:before="40" w:after="40"/>
-              <w:rPr>
-                <w:lang w:val="pt-BR"/>
-              </w:rPr>
-            </w:pPr>
-            <w:r>
-              <w:rPr>
-                <w:lang w:val="pt-BR"/>
-              </w:rPr>
-              <w:t>01/03/2017</w:t>
-            </w:r>
-          </w:p>
-        </w:tc>
-        <w:tc>
-          <w:tcPr>
-            <w:tcW w:w="4490" w:type="dxa"/>
-          </w:tcPr>
-          <w:p>
-            <w:pPr>
-              <w:spacing w:before="40" w:after="40"/>
-              <w:rPr>
-                <w:lang w:val="pt-BR"/>
-              </w:rPr>
-            </w:pPr>
-            <w:r>
-              <w:rPr>
-                <w:lang w:val="pt-BR"/>
-              </w:rPr>
-              <w:t>Revisão dos demais itens do documento e implementação do Cronograma</w:t>
-            </w:r>
-          </w:p>
-        </w:tc>
-        <w:tc>
-          <w:tcPr>
-            <w:tcW w:w="1584" w:type="dxa"/>
           </w:tcPr>
           <w:p>
             <w:pPr>
@@ -4529,7 +4226,7 @@
         <w:szCs w:val="18"/>
         <w:lang w:val="pt-BR"/>
       </w:rPr>
-      <w:t>2</w:t>
+      <w:t>4</w:t>
     </w:r>
     <w:r>
       <w:rPr>
@@ -5177,6 +4874,119 @@
     </w:lvl>
   </w:abstractNum>
   <w:abstractNum w:abstractNumId="4" w15:restartNumberingAfterBreak="0">
+    <w:nsid w:val="401347DB"/>
+    <w:multiLevelType w:val="hybridMultilevel"/>
+    <w:tmpl w:val="D94AAA94"/>
+    <w:lvl w:ilvl="0" w:tplc="0416000B">
+      <w:start w:val="1"/>
+      <w:numFmt w:val="bullet"/>
+      <w:lvlText w:val=""/>
+      <w:lvlJc w:val="left"/>
+      <w:pPr>
+        <w:ind w:left="720" w:hanging="360"/>
+      </w:pPr>
+      <w:rPr>
+        <w:rFonts w:ascii="Wingdings" w:hAnsi="Wingdings" w:hint="default"/>
+      </w:rPr>
+    </w:lvl>
+    <w:lvl w:ilvl="1" w:tplc="04160003" w:tentative="1">
+      <w:start w:val="1"/>
+      <w:numFmt w:val="bullet"/>
+      <w:lvlText w:val="o"/>
+      <w:lvlJc w:val="left"/>
+      <w:pPr>
+        <w:ind w:left="1440" w:hanging="360"/>
+      </w:pPr>
+      <w:rPr>
+        <w:rFonts w:ascii="Courier New" w:hAnsi="Courier New" w:cs="Courier New" w:hint="default"/>
+      </w:rPr>
+    </w:lvl>
+    <w:lvl w:ilvl="2" w:tplc="04160005" w:tentative="1">
+      <w:start w:val="1"/>
+      <w:numFmt w:val="bullet"/>
+      <w:lvlText w:val=""/>
+      <w:lvlJc w:val="left"/>
+      <w:pPr>
+        <w:ind w:left="2160" w:hanging="360"/>
+      </w:pPr>
+      <w:rPr>
+        <w:rFonts w:ascii="Wingdings" w:hAnsi="Wingdings" w:hint="default"/>
+      </w:rPr>
+    </w:lvl>
+    <w:lvl w:ilvl="3" w:tplc="04160001" w:tentative="1">
+      <w:start w:val="1"/>
+      <w:numFmt w:val="bullet"/>
+      <w:lvlText w:val=""/>
+      <w:lvlJc w:val="left"/>
+      <w:pPr>
+        <w:ind w:left="2880" w:hanging="360"/>
+      </w:pPr>
+      <w:rPr>
+        <w:rFonts w:ascii="Symbol" w:hAnsi="Symbol" w:hint="default"/>
+      </w:rPr>
+    </w:lvl>
+    <w:lvl w:ilvl="4" w:tplc="04160003" w:tentative="1">
+      <w:start w:val="1"/>
+      <w:numFmt w:val="bullet"/>
+      <w:lvlText w:val="o"/>
+      <w:lvlJc w:val="left"/>
+      <w:pPr>
+        <w:ind w:left="3600" w:hanging="360"/>
+      </w:pPr>
+      <w:rPr>
+        <w:rFonts w:ascii="Courier New" w:hAnsi="Courier New" w:cs="Courier New" w:hint="default"/>
+      </w:rPr>
+    </w:lvl>
+    <w:lvl w:ilvl="5" w:tplc="04160005" w:tentative="1">
+      <w:start w:val="1"/>
+      <w:numFmt w:val="bullet"/>
+      <w:lvlText w:val=""/>
+      <w:lvlJc w:val="left"/>
+      <w:pPr>
+        <w:ind w:left="4320" w:hanging="360"/>
+      </w:pPr>
+      <w:rPr>
+        <w:rFonts w:ascii="Wingdings" w:hAnsi="Wingdings" w:hint="default"/>
+      </w:rPr>
+    </w:lvl>
+    <w:lvl w:ilvl="6" w:tplc="04160001" w:tentative="1">
+      <w:start w:val="1"/>
+      <w:numFmt w:val="bullet"/>
+      <w:lvlText w:val=""/>
+      <w:lvlJc w:val="left"/>
+      <w:pPr>
+        <w:ind w:left="5040" w:hanging="360"/>
+      </w:pPr>
+      <w:rPr>
+        <w:rFonts w:ascii="Symbol" w:hAnsi="Symbol" w:hint="default"/>
+      </w:rPr>
+    </w:lvl>
+    <w:lvl w:ilvl="7" w:tplc="04160003" w:tentative="1">
+      <w:start w:val="1"/>
+      <w:numFmt w:val="bullet"/>
+      <w:lvlText w:val="o"/>
+      <w:lvlJc w:val="left"/>
+      <w:pPr>
+        <w:ind w:left="5760" w:hanging="360"/>
+      </w:pPr>
+      <w:rPr>
+        <w:rFonts w:ascii="Courier New" w:hAnsi="Courier New" w:cs="Courier New" w:hint="default"/>
+      </w:rPr>
+    </w:lvl>
+    <w:lvl w:ilvl="8" w:tplc="04160005" w:tentative="1">
+      <w:start w:val="1"/>
+      <w:numFmt w:val="bullet"/>
+      <w:lvlText w:val=""/>
+      <w:lvlJc w:val="left"/>
+      <w:pPr>
+        <w:ind w:left="6480" w:hanging="360"/>
+      </w:pPr>
+      <w:rPr>
+        <w:rFonts w:ascii="Wingdings" w:hAnsi="Wingdings" w:hint="default"/>
+      </w:rPr>
+    </w:lvl>
+  </w:abstractNum>
+  <w:abstractNum w:abstractNumId="5" w15:restartNumberingAfterBreak="0">
     <w:nsid w:val="44F700B7"/>
     <w:multiLevelType w:val="multilevel"/>
     <w:tmpl w:val="44F700B7"/>
@@ -5289,7 +5099,147 @@
       </w:rPr>
     </w:lvl>
   </w:abstractNum>
-  <w:abstractNum w:abstractNumId="5" w15:restartNumberingAfterBreak="0">
+  <w:abstractNum w:abstractNumId="6" w15:restartNumberingAfterBreak="0">
+    <w:nsid w:val="568A4658"/>
+    <w:multiLevelType w:val="hybridMultilevel"/>
+    <w:tmpl w:val="A3FEB696"/>
+    <w:lvl w:ilvl="0" w:tplc="0409000B">
+      <w:start w:val="1"/>
+      <w:numFmt w:val="bullet"/>
+      <w:lvlText w:val=""/>
+      <w:lvlJc w:val="left"/>
+      <w:pPr>
+        <w:tabs>
+          <w:tab w:val="num" w:pos="720"/>
+        </w:tabs>
+        <w:ind w:left="720" w:hanging="360"/>
+      </w:pPr>
+      <w:rPr>
+        <w:rFonts w:ascii="Wingdings" w:hAnsi="Wingdings" w:hint="default"/>
+      </w:rPr>
+    </w:lvl>
+    <w:lvl w:ilvl="1" w:tplc="04090003" w:tentative="1">
+      <w:start w:val="1"/>
+      <w:numFmt w:val="bullet"/>
+      <w:lvlText w:val="o"/>
+      <w:lvlJc w:val="left"/>
+      <w:pPr>
+        <w:tabs>
+          <w:tab w:val="num" w:pos="1440"/>
+        </w:tabs>
+        <w:ind w:left="1440" w:hanging="360"/>
+      </w:pPr>
+      <w:rPr>
+        <w:rFonts w:ascii="Courier New" w:hAnsi="Courier New" w:cs="Courier New" w:hint="default"/>
+      </w:rPr>
+    </w:lvl>
+    <w:lvl w:ilvl="2" w:tplc="04090005" w:tentative="1">
+      <w:start w:val="1"/>
+      <w:numFmt w:val="bullet"/>
+      <w:lvlText w:val=""/>
+      <w:lvlJc w:val="left"/>
+      <w:pPr>
+        <w:tabs>
+          <w:tab w:val="num" w:pos="2160"/>
+        </w:tabs>
+        <w:ind w:left="2160" w:hanging="360"/>
+      </w:pPr>
+      <w:rPr>
+        <w:rFonts w:ascii="Wingdings" w:hAnsi="Wingdings" w:hint="default"/>
+      </w:rPr>
+    </w:lvl>
+    <w:lvl w:ilvl="3" w:tplc="04090001" w:tentative="1">
+      <w:start w:val="1"/>
+      <w:numFmt w:val="bullet"/>
+      <w:lvlText w:val=""/>
+      <w:lvlJc w:val="left"/>
+      <w:pPr>
+        <w:tabs>
+          <w:tab w:val="num" w:pos="2880"/>
+        </w:tabs>
+        <w:ind w:left="2880" w:hanging="360"/>
+      </w:pPr>
+      <w:rPr>
+        <w:rFonts w:ascii="Symbol" w:hAnsi="Symbol" w:hint="default"/>
+      </w:rPr>
+    </w:lvl>
+    <w:lvl w:ilvl="4" w:tplc="04090003" w:tentative="1">
+      <w:start w:val="1"/>
+      <w:numFmt w:val="bullet"/>
+      <w:lvlText w:val="o"/>
+      <w:lvlJc w:val="left"/>
+      <w:pPr>
+        <w:tabs>
+          <w:tab w:val="num" w:pos="3600"/>
+        </w:tabs>
+        <w:ind w:left="3600" w:hanging="360"/>
+      </w:pPr>
+      <w:rPr>
+        <w:rFonts w:ascii="Courier New" w:hAnsi="Courier New" w:cs="Courier New" w:hint="default"/>
+      </w:rPr>
+    </w:lvl>
+    <w:lvl w:ilvl="5" w:tplc="04090005" w:tentative="1">
+      <w:start w:val="1"/>
+      <w:numFmt w:val="bullet"/>
+      <w:lvlText w:val=""/>
+      <w:lvlJc w:val="left"/>
+      <w:pPr>
+        <w:tabs>
+          <w:tab w:val="num" w:pos="4320"/>
+        </w:tabs>
+        <w:ind w:left="4320" w:hanging="360"/>
+      </w:pPr>
+      <w:rPr>
+        <w:rFonts w:ascii="Wingdings" w:hAnsi="Wingdings" w:hint="default"/>
+      </w:rPr>
+    </w:lvl>
+    <w:lvl w:ilvl="6" w:tplc="04090001" w:tentative="1">
+      <w:start w:val="1"/>
+      <w:numFmt w:val="bullet"/>
+      <w:lvlText w:val=""/>
+      <w:lvlJc w:val="left"/>
+      <w:pPr>
+        <w:tabs>
+          <w:tab w:val="num" w:pos="5040"/>
+        </w:tabs>
+        <w:ind w:left="5040" w:hanging="360"/>
+      </w:pPr>
+      <w:rPr>
+        <w:rFonts w:ascii="Symbol" w:hAnsi="Symbol" w:hint="default"/>
+      </w:rPr>
+    </w:lvl>
+    <w:lvl w:ilvl="7" w:tplc="04090003" w:tentative="1">
+      <w:start w:val="1"/>
+      <w:numFmt w:val="bullet"/>
+      <w:lvlText w:val="o"/>
+      <w:lvlJc w:val="left"/>
+      <w:pPr>
+        <w:tabs>
+          <w:tab w:val="num" w:pos="5760"/>
+        </w:tabs>
+        <w:ind w:left="5760" w:hanging="360"/>
+      </w:pPr>
+      <w:rPr>
+        <w:rFonts w:ascii="Courier New" w:hAnsi="Courier New" w:cs="Courier New" w:hint="default"/>
+      </w:rPr>
+    </w:lvl>
+    <w:lvl w:ilvl="8" w:tplc="04090005" w:tentative="1">
+      <w:start w:val="1"/>
+      <w:numFmt w:val="bullet"/>
+      <w:lvlText w:val=""/>
+      <w:lvlJc w:val="left"/>
+      <w:pPr>
+        <w:tabs>
+          <w:tab w:val="num" w:pos="6480"/>
+        </w:tabs>
+        <w:ind w:left="6480" w:hanging="360"/>
+      </w:pPr>
+      <w:rPr>
+        <w:rFonts w:ascii="Wingdings" w:hAnsi="Wingdings" w:hint="default"/>
+      </w:rPr>
+    </w:lvl>
+  </w:abstractNum>
+  <w:abstractNum w:abstractNumId="7" w15:restartNumberingAfterBreak="0">
     <w:nsid w:val="7BF23A29"/>
     <w:multiLevelType w:val="singleLevel"/>
     <w:tmpl w:val="7BF23A29"/>
@@ -5314,7 +5264,7 @@
     <w:abstractNumId w:val="1"/>
   </w:num>
   <w:num w:numId="2">
-    <w:abstractNumId w:val="5"/>
+    <w:abstractNumId w:val="7"/>
   </w:num>
   <w:num w:numId="3">
     <w:abstractNumId w:val="2"/>
@@ -5323,10 +5273,16 @@
     <w:abstractNumId w:val="3"/>
   </w:num>
   <w:num w:numId="5">
-    <w:abstractNumId w:val="4"/>
+    <w:abstractNumId w:val="5"/>
   </w:num>
   <w:num w:numId="6">
     <w:abstractNumId w:val="0"/>
+  </w:num>
+  <w:num w:numId="7">
+    <w:abstractNumId w:val="6"/>
+  </w:num>
+  <w:num w:numId="8">
+    <w:abstractNumId w:val="4"/>
   </w:num>
 </w:numbering>
 </file>
@@ -5524,6 +5480,7 @@
     <w:lsdException w:name="Medium Shading 2 Accent 1"/>
     <w:lsdException w:name="Medium List 1 Accent 1"/>
     <w:lsdException w:name="Revision" w:semiHidden="1"/>
+    <w:lsdException w:name="List Paragraph" w:uiPriority="34" w:qFormat="1"/>
     <w:lsdException w:name="Medium List 2 Accent 1"/>
     <w:lsdException w:name="Medium Grid 1 Accent 1"/>
     <w:lsdException w:name="Medium Grid 2 Accent 1"/>
@@ -6567,6 +6524,25 @@
       </w:tcPr>
     </w:tblStylePr>
   </w:style>
+  <w:style w:type="paragraph" w:styleId="PargrafodaLista">
+    <w:name w:val="List Paragraph"/>
+    <w:basedOn w:val="Normal"/>
+    <w:uiPriority w:val="34"/>
+    <w:qFormat/>
+    <w:rsid w:val="003B0676"/>
+    <w:pPr>
+      <w:widowControl w:val="0"/>
+      <w:spacing w:before="0" w:after="0" w:line="240" w:lineRule="atLeast"/>
+      <w:ind w:left="720"/>
+      <w:contextualSpacing/>
+      <w:jc w:val="left"/>
+    </w:pPr>
+    <w:rPr>
+      <w:rFonts w:ascii="Times New Roman" w:hAnsi="Times New Roman"/>
+      <w:sz w:val="20"/>
+      <w:lang w:val="pt-BR"/>
+    </w:rPr>
+  </w:style>
 </w:styles>
 </file>
 
@@ -6913,7 +6889,7 @@
 </file>
 
 <file path=customXml/itemProps2.xml><?xml version="1.0" encoding="utf-8"?>
-<ds:datastoreItem xmlns:ds="http://schemas.openxmlformats.org/officeDocument/2006/customXml" ds:itemID="{A06A9B96-6503-4E42-9AF0-2BCF30932ACB}">
+<ds:datastoreItem xmlns:ds="http://schemas.openxmlformats.org/officeDocument/2006/customXml" ds:itemID="{C5455445-3144-43AD-8332-5A3E3D57ECD3}">
   <ds:schemaRefs>
     <ds:schemaRef ds:uri="http://schemas.openxmlformats.org/officeDocument/2006/bibliography"/>
   </ds:schemaRefs>

</xml_diff>

<commit_message>
Versao 1.01 - Plano de Projeto
Ataulização e revisão da introdução, escopo do projeto, marcos do projeto e objetivos e planejamento das sprints.
</commit_message>
<xml_diff>
--- a/007 - Plano de Projeto - Academicci.docx
+++ b/007 - Plano de Projeto - Academicci.docx
@@ -1,6 +1,6 @@
 
 <file path=word/document.xml><?xml version="1.0" encoding="utf-8"?>
-<w:document xmlns:wpc="http://schemas.microsoft.com/office/word/2010/wordprocessingCanvas" xmlns:cx="http://schemas.microsoft.com/office/drawing/2014/chartex" xmlns:cx1="http://schemas.microsoft.com/office/drawing/2015/9/8/chartex" xmlns:cx2="http://schemas.microsoft.com/office/drawing/2015/10/21/chartex" xmlns:cx3="http://schemas.microsoft.com/office/drawing/2016/5/9/chartex" xmlns:cx4="http://schemas.microsoft.com/office/drawing/2016/5/10/chartex" xmlns:cx5="http://schemas.microsoft.com/office/drawing/2016/5/11/chartex" xmlns:cx6="http://schemas.microsoft.com/office/drawing/2016/5/12/chartex" xmlns:cx7="http://schemas.microsoft.com/office/drawing/2016/5/13/chartex" xmlns:cx8="http://schemas.microsoft.com/office/drawing/2016/5/14/chartex" xmlns:mc="http://schemas.openxmlformats.org/markup-compatibility/2006" xmlns:aink="http://schemas.microsoft.com/office/drawing/2016/ink" xmlns:am3d="http://schemas.microsoft.com/office/drawing/2017/model3d" xmlns:o="urn:schemas-microsoft-com:office:office" xmlns:r="http://schemas.openxmlformats.org/officeDocument/2006/relationships" xmlns:m="http://schemas.openxmlformats.org/officeDocument/2006/math" xmlns:v="urn:schemas-microsoft-com:vml" xmlns:wp14="http://schemas.microsoft.com/office/word/2010/wordprocessingDrawing" xmlns:wp="http://schemas.openxmlformats.org/drawingml/2006/wordprocessingDrawing" xmlns:w10="urn:schemas-microsoft-com:office:word" xmlns:w="http://schemas.openxmlformats.org/wordprocessingml/2006/main" xmlns:w14="http://schemas.microsoft.com/office/word/2010/wordml" xmlns:w15="http://schemas.microsoft.com/office/word/2012/wordml" xmlns:w16cid="http://schemas.microsoft.com/office/word/2016/wordml/cid" xmlns:w16se="http://schemas.microsoft.com/office/word/2015/wordml/symex" xmlns:wpg="http://schemas.microsoft.com/office/word/2010/wordprocessingGroup" xmlns:wpi="http://schemas.microsoft.com/office/word/2010/wordprocessingInk" xmlns:wne="http://schemas.microsoft.com/office/word/2006/wordml" xmlns:wps="http://schemas.microsoft.com/office/word/2010/wordprocessingShape" mc:Ignorable="w14 w15 w16se w16cid wp14">
+<w:document xmlns:wpc="http://schemas.microsoft.com/office/word/2010/wordprocessingCanvas" xmlns:cx="http://schemas.microsoft.com/office/drawing/2014/chartex" xmlns:mc="http://schemas.openxmlformats.org/markup-compatibility/2006" xmlns:o="urn:schemas-microsoft-com:office:office" xmlns:r="http://schemas.openxmlformats.org/officeDocument/2006/relationships" xmlns:m="http://schemas.openxmlformats.org/officeDocument/2006/math" xmlns:v="urn:schemas-microsoft-com:vml" xmlns:wp14="http://schemas.microsoft.com/office/word/2010/wordprocessingDrawing" xmlns:wp="http://schemas.openxmlformats.org/drawingml/2006/wordprocessingDrawing" xmlns:w10="urn:schemas-microsoft-com:office:word" xmlns:w="http://schemas.openxmlformats.org/wordprocessingml/2006/main" xmlns:w14="http://schemas.microsoft.com/office/word/2010/wordml" xmlns:w15="http://schemas.microsoft.com/office/word/2012/wordml" xmlns:w16se="http://schemas.microsoft.com/office/word/2015/wordml/symex" xmlns:wpg="http://schemas.microsoft.com/office/word/2010/wordprocessingGroup" xmlns:wpi="http://schemas.microsoft.com/office/word/2010/wordprocessingInk" xmlns:wne="http://schemas.microsoft.com/office/word/2006/wordml" xmlns:wps="http://schemas.microsoft.com/office/word/2010/wordprocessingShape" mc:Ignorable="w14 w15 w16se wp14">
   <w:body>
     <w:p>
       <w:pPr>
@@ -47,7 +47,15 @@
         <w:rPr>
           <w:lang w:val="pt-BR"/>
         </w:rPr>
-        <w:t xml:space="preserve">Versão 1.0 </w:t>
+        <w:t>Versão 1.00</w:t>
+      </w:r>
+      <w:bookmarkStart w:id="0" w:name="_GoBack"/>
+      <w:bookmarkEnd w:id="0"/>
+      <w:r>
+        <w:rPr>
+          <w:lang w:val="pt-BR"/>
+        </w:rPr>
+        <w:t xml:space="preserve"> </w:t>
       </w:r>
     </w:p>
     <w:p>
@@ -108,7 +116,7 @@
           <w:lang w:val="pt-BR"/>
         </w:rPr>
       </w:pPr>
-      <w:bookmarkStart w:id="0" w:name="_Toc416530762"/>
+      <w:bookmarkStart w:id="1" w:name="_Toc416530762"/>
       <w:r>
         <w:rPr>
           <w:lang w:val="pt-BR"/>
@@ -281,14 +289,7 @@
             <w:rStyle w:val="Hyperlink"/>
             <w:lang w:val="pt-BR"/>
           </w:rPr>
-          <w:t>Organ</w:t>
-        </w:r>
-        <w:r>
-          <w:rPr>
-            <w:rStyle w:val="Hyperlink"/>
-            <w:lang w:val="pt-BR"/>
-          </w:rPr>
-          <w:t>ização do Projeto</w:t>
+          <w:t>Organização do Projeto</w:t>
         </w:r>
         <w:r>
           <w:tab/>
@@ -587,7 +588,7 @@
         </w:rPr>
       </w:pPr>
     </w:p>
-    <w:bookmarkEnd w:id="0"/>
+    <w:bookmarkEnd w:id="1"/>
     <w:p>
       <w:pPr>
         <w:rPr>
@@ -703,17 +704,8 @@
                 <w:i/>
                 <w:lang w:val="pt-BR"/>
               </w:rPr>
-              <w:t xml:space="preserve">Project </w:t>
-            </w:r>
-            <w:proofErr w:type="spellStart"/>
-            <w:r>
-              <w:rPr>
-                <w:i/>
-                <w:lang w:val="pt-BR"/>
-              </w:rPr>
-              <w:t>Plan</w:t>
-            </w:r>
-            <w:proofErr w:type="spellEnd"/>
+              <w:t>Project Plan</w:t>
+            </w:r>
           </w:p>
         </w:tc>
       </w:tr>
@@ -780,7 +772,7 @@
               <w:rPr>
                 <w:lang w:val="pt-BR"/>
               </w:rPr>
-              <w:t>Versão 1</w:t>
+              <w:t>28/09/2017</w:t>
             </w:r>
           </w:p>
         </w:tc>
@@ -879,13 +871,7 @@
               <w:rPr>
                 <w:lang w:val="pt-BR"/>
               </w:rPr>
-              <w:t xml:space="preserve">Wanderson Inácio </w:t>
-            </w:r>
-            <w:r>
-              <w:rPr>
-                <w:lang w:val="pt-BR"/>
-              </w:rPr>
-              <w:t>dos Santos</w:t>
+              <w:t>Wanderson Inácio dos Santos</w:t>
             </w:r>
           </w:p>
         </w:tc>
@@ -917,15 +903,15 @@
           <w:lang w:val="pt-BR"/>
         </w:rPr>
       </w:pPr>
-      <w:bookmarkStart w:id="1" w:name="_Toc494397737"/>
-      <w:bookmarkStart w:id="2" w:name="_Toc221281063"/>
+      <w:bookmarkStart w:id="2" w:name="_Toc494397737"/>
+      <w:bookmarkStart w:id="3" w:name="_Toc221281063"/>
       <w:r>
         <w:rPr>
           <w:lang w:val="pt-BR"/>
         </w:rPr>
         <w:t>Introdução</w:t>
       </w:r>
-      <w:bookmarkEnd w:id="1"/>
+      <w:bookmarkEnd w:id="2"/>
     </w:p>
     <w:p>
       <w:pPr>
@@ -938,33 +924,67 @@
         <w:rPr>
           <w:lang w:val="pt-BR"/>
         </w:rPr>
-        <w:t>O presente documento tem como objetivo descrever o plano de projeto do projeto “ACADEMICCI - Gestão de Monitorias”, para a disciplina de Pratica de Software I. Este sistema tem como finalidade gerenciar e organizar a forma</w:t>
+        <w:t xml:space="preserve">O presente documento tem como objetivo descrever o plano de projeto do projeto “ACADEMICCI - Gestão de Monitorias”, para a disciplina de Pratica de Software I. </w:t>
       </w:r>
       <w:r>
         <w:rPr>
           <w:lang w:val="pt-BR"/>
         </w:rPr>
-        <w:t xml:space="preserve"> em que os monitores e professores administram suas disciplinas e os alunos que participam de suas monitorias, auxiliando no planejamento, desenvolvimento e organização estrutural da monitoria, melhorando o fluxo de inscrição, aulas, certificação e verific</w:t>
+        <w:t>O</w:t>
       </w:r>
       <w:r>
         <w:rPr>
           <w:lang w:val="pt-BR"/>
         </w:rPr>
-        <w:t xml:space="preserve">ação das aulas executadas ao longo do semestre. Aonde toda a forma manual que atualmente é utilizada será substituída por um sistema simples e de fácil acesso para que todos possam interagir em tempo real com seus monitores e professores para tirar </w:t>
+        <w:t xml:space="preserve"> sistema tem como finalidade gerenciar e organizar a forma em que os monitores e professores administram </w:t>
       </w:r>
-      <w:proofErr w:type="spellStart"/>
       <w:r>
         <w:rPr>
           <w:lang w:val="pt-BR"/>
         </w:rPr>
-        <w:t>duvidas</w:t>
+        <w:t>as</w:t>
       </w:r>
-      <w:proofErr w:type="spellEnd"/>
       <w:r>
         <w:rPr>
           <w:lang w:val="pt-BR"/>
         </w:rPr>
-        <w:t xml:space="preserve"> e levantar questionamentos para discussão com todos.</w:t>
+        <w:t xml:space="preserve"> disciplinas e os alunos que participam de suas monitorias, auxiliando no planejamento, desenvolvimento e organização estrutural da monitoria, melhorando o fluxo de inscrição, aulas, certificação e verificação das aulas executadas ao longo do semestre. Aonde toda forma manual que atualmente é utilizada será substituída por um sistema </w:t>
+      </w:r>
+      <w:r>
+        <w:rPr>
+          <w:lang w:val="pt-BR"/>
+        </w:rPr>
+        <w:t>de baixa complexidade de uso</w:t>
+      </w:r>
+      <w:r>
+        <w:rPr>
+          <w:lang w:val="pt-BR"/>
+        </w:rPr>
+        <w:t xml:space="preserve"> e de acesso para que </w:t>
+      </w:r>
+      <w:r>
+        <w:rPr>
+          <w:lang w:val="pt-BR"/>
+        </w:rPr>
+        <w:t>os usuários</w:t>
+      </w:r>
+      <w:r>
+        <w:rPr>
+          <w:lang w:val="pt-BR"/>
+        </w:rPr>
+        <w:t xml:space="preserve"> possam interagir em tempo real com seus monitores e professores para tirar </w:t>
+      </w:r>
+      <w:r>
+        <w:rPr>
+          <w:lang w:val="pt-BR"/>
+        </w:rPr>
+        <w:t>dúvidas</w:t>
+      </w:r>
+      <w:r>
+        <w:rPr>
+          <w:lang w:val="pt-BR"/>
+        </w:rPr>
+        <w:t xml:space="preserve"> e levantar questionamentos para discussão.</w:t>
       </w:r>
     </w:p>
     <w:p>
@@ -974,14 +994,14 @@
           <w:lang w:val="pt-BR"/>
         </w:rPr>
       </w:pPr>
-      <w:bookmarkStart w:id="3" w:name="_Toc494397738"/>
+      <w:bookmarkStart w:id="4" w:name="_Toc494397738"/>
       <w:r>
         <w:rPr>
           <w:lang w:val="pt-BR"/>
         </w:rPr>
         <w:t>Escopo do Projeto</w:t>
       </w:r>
-      <w:bookmarkEnd w:id="3"/>
+      <w:bookmarkEnd w:id="4"/>
     </w:p>
     <w:p>
       <w:pPr>
@@ -994,19 +1014,121 @@
         <w:rPr>
           <w:lang w:val="pt-BR"/>
         </w:rPr>
-        <w:t>Academicci é um sistema para gerenciamento de monitorias realizadas atualmente pelos próprios alunos, seja de forma presencial seja distância. Este sistema advém da necessidade de cont</w:t>
+        <w:t xml:space="preserve">O </w:t>
       </w:r>
       <w:r>
         <w:rPr>
           <w:lang w:val="pt-BR"/>
         </w:rPr>
-        <w:t>role e regulamentação do processo de seleção, acompanhamento e emissão de resultados das monitorias que poderão levar a certificação. Academicci visa melhor o gerenciamento de modo a automatizar as funcionalidades de seleção e certificação dos monitores, n</w:t>
+        <w:t>Academicci é um sistema para gerenciamento de monitorias realizadas pelos próprios alunos</w:t>
       </w:r>
       <w:r>
         <w:rPr>
           <w:lang w:val="pt-BR"/>
         </w:rPr>
-        <w:t xml:space="preserve">o sistema terá possibilidade de interagir de forma real e direta com seu Aluno-Orientado ou com seu Professor para tirar dúvidas constantes com relação a disciplina em questão. </w:t>
+        <w:t xml:space="preserve"> (discentes)</w:t>
+      </w:r>
+      <w:r>
+        <w:rPr>
+          <w:lang w:val="pt-BR"/>
+        </w:rPr>
+        <w:t>, seja de forma presencial</w:t>
+      </w:r>
+      <w:r>
+        <w:rPr>
+          <w:lang w:val="pt-BR"/>
+        </w:rPr>
+        <w:t>,</w:t>
+      </w:r>
+      <w:r>
+        <w:rPr>
+          <w:lang w:val="pt-BR"/>
+        </w:rPr>
+        <w:t xml:space="preserve"> seja </w:t>
+      </w:r>
+      <w:r>
+        <w:rPr>
+          <w:lang w:val="pt-BR"/>
+        </w:rPr>
+        <w:t xml:space="preserve">à </w:t>
+      </w:r>
+      <w:r>
+        <w:rPr>
+          <w:lang w:val="pt-BR"/>
+        </w:rPr>
+        <w:t xml:space="preserve">distância. Este sistema advém da necessidade de controle e regulamentação do processo de seleção, acompanhamento e emissão de resultados das monitorias que poderão levar </w:t>
+      </w:r>
+      <w:r>
+        <w:rPr>
+          <w:lang w:val="pt-BR"/>
+        </w:rPr>
+        <w:t>à</w:t>
+      </w:r>
+      <w:r>
+        <w:rPr>
+          <w:lang w:val="pt-BR"/>
+        </w:rPr>
+        <w:t xml:space="preserve"> certificação. </w:t>
+      </w:r>
+      <w:r>
+        <w:rPr>
+          <w:lang w:val="pt-BR"/>
+        </w:rPr>
+        <w:t xml:space="preserve">O </w:t>
+      </w:r>
+      <w:r>
+        <w:rPr>
+          <w:lang w:val="pt-BR"/>
+        </w:rPr>
+        <w:t>Academicci visa melhor</w:t>
+      </w:r>
+      <w:r>
+        <w:rPr>
+          <w:lang w:val="pt-BR"/>
+        </w:rPr>
+        <w:t>ar</w:t>
+      </w:r>
+      <w:r>
+        <w:rPr>
+          <w:lang w:val="pt-BR"/>
+        </w:rPr>
+        <w:t xml:space="preserve"> o gerenciamento de modo a automatizar as funcionalidades de seleção e certificação dos monitores, no sistema </w:t>
+      </w:r>
+      <w:r>
+        <w:rPr>
+          <w:lang w:val="pt-BR"/>
+        </w:rPr>
+        <w:t xml:space="preserve">haverá a possibilidade de interação </w:t>
+      </w:r>
+      <w:r>
+        <w:rPr>
+          <w:lang w:val="pt-BR"/>
+        </w:rPr>
+        <w:t xml:space="preserve">real e direta </w:t>
+      </w:r>
+      <w:r>
+        <w:rPr>
+          <w:lang w:val="pt-BR"/>
+        </w:rPr>
+        <w:t>entre o</w:t>
+      </w:r>
+      <w:r>
+        <w:rPr>
+          <w:lang w:val="pt-BR"/>
+        </w:rPr>
+        <w:t xml:space="preserve"> Aluno-Orientado ou com </w:t>
+      </w:r>
+      <w:r>
+        <w:rPr>
+          <w:lang w:val="pt-BR"/>
+        </w:rPr>
+        <w:t>o</w:t>
+      </w:r>
+      <w:r>
+        <w:rPr>
+          <w:lang w:val="pt-BR"/>
+        </w:rPr>
+        <w:t xml:space="preserve"> Professor para tirar dúvidas constantes com relação a disciplina em questão. </w:t>
       </w:r>
     </w:p>
     <w:p>
@@ -1032,7 +1154,7 @@
           <w:lang w:val="pt-BR"/>
         </w:rPr>
       </w:pPr>
-      <w:bookmarkStart w:id="4" w:name="_Toc494397739"/>
+      <w:bookmarkStart w:id="5" w:name="_Toc494397739"/>
       <w:r>
         <w:rPr>
           <w:lang w:val="pt-BR"/>
@@ -1040,7 +1162,7 @@
         <w:lastRenderedPageBreak/>
         <w:t>Organização do Projeto</w:t>
       </w:r>
-      <w:bookmarkEnd w:id="4"/>
+      <w:bookmarkEnd w:id="5"/>
     </w:p>
     <w:tbl>
       <w:tblPr>
@@ -1172,16 +1294,7 @@
                 <w:iCs/>
                 <w:sz w:val="20"/>
               </w:rPr>
-              <w:t>Equipe de d</w:t>
-            </w:r>
-            <w:r>
-              <w:rPr>
-                <w:rFonts w:ascii="Arial" w:hAnsi="Arial"/>
-                <w:b/>
-                <w:iCs/>
-                <w:sz w:val="20"/>
-              </w:rPr>
-              <w:t>esenvolvimento</w:t>
+              <w:t>Equipe de desenvolvimento</w:t>
             </w:r>
           </w:p>
         </w:tc>
@@ -1692,14 +1805,14 @@
           <w:lang w:val="pt-BR"/>
         </w:rPr>
       </w:pPr>
-      <w:bookmarkStart w:id="5" w:name="_Toc494397740"/>
+      <w:bookmarkStart w:id="6" w:name="_Toc494397740"/>
       <w:r>
         <w:rPr>
           <w:lang w:val="pt-BR"/>
         </w:rPr>
         <w:t>Processo e medidas de desenvolvimento</w:t>
       </w:r>
-      <w:bookmarkEnd w:id="5"/>
+      <w:bookmarkEnd w:id="6"/>
     </w:p>
     <w:p>
       <w:pPr>
@@ -1718,7 +1831,7 @@
           <w:cols w:space="720"/>
         </w:sectPr>
       </w:pPr>
-      <w:bookmarkStart w:id="6" w:name="_Toc286690117"/>
+      <w:bookmarkStart w:id="7" w:name="_Toc286690117"/>
     </w:p>
     <w:p>
       <w:pPr>
@@ -1736,10 +1849,11 @@
       <w:r>
         <w:rPr>
           <w:noProof/>
-          <w:lang w:val="pt-BR"/>
-        </w:rPr>
+          <w:lang w:val="pt-BR" w:eastAsia="pt-BR"/>
+        </w:rPr>
+        <w:lastRenderedPageBreak/>
         <w:drawing>
-          <wp:anchor distT="0" distB="0" distL="114300" distR="114300" simplePos="0" relativeHeight="251662336" behindDoc="0" locked="0" layoutInCell="1" allowOverlap="1">
+          <wp:anchor distT="0" distB="0" distL="114300" distR="114300" simplePos="0" relativeHeight="251659264" behindDoc="0" locked="0" layoutInCell="1" allowOverlap="1" wp14:anchorId="0122A7B6" wp14:editId="2988AABD">
             <wp:simplePos x="0" y="0"/>
             <wp:positionH relativeFrom="column">
               <wp:posOffset>-276225</wp:posOffset>
@@ -1834,7 +1948,7 @@
           <w:lang w:val="pt-BR"/>
         </w:rPr>
       </w:pPr>
-      <w:bookmarkStart w:id="7" w:name="_Toc494397741"/>
+      <w:bookmarkStart w:id="8" w:name="_Toc494397741"/>
       <w:r>
         <w:rPr>
           <w:lang w:val="pt-BR"/>
@@ -1842,11 +1956,11 @@
         <w:lastRenderedPageBreak/>
         <w:t>Marcos do Projeto e Objetivos</w:t>
       </w:r>
-      <w:bookmarkEnd w:id="7"/>
+      <w:bookmarkEnd w:id="8"/>
     </w:p>
     <w:tbl>
       <w:tblPr>
-        <w:tblW w:w="9576" w:type="dxa"/>
+        <w:tblW w:w="5000" w:type="pct"/>
         <w:jc w:val="center"/>
         <w:tblBorders>
           <w:top w:val="single" w:sz="4" w:space="0" w:color="auto"/>
@@ -1856,15 +1970,14 @@
           <w:insideH w:val="single" w:sz="4" w:space="0" w:color="auto"/>
           <w:insideV w:val="single" w:sz="4" w:space="0" w:color="auto"/>
         </w:tblBorders>
-        <w:tblLayout w:type="fixed"/>
         <w:tblLook w:val="04A0" w:firstRow="1" w:lastRow="0" w:firstColumn="1" w:lastColumn="0" w:noHBand="0" w:noVBand="1"/>
       </w:tblPr>
       <w:tblGrid>
-        <w:gridCol w:w="1324"/>
+        <w:gridCol w:w="1325"/>
         <w:gridCol w:w="1042"/>
-        <w:gridCol w:w="4024"/>
-        <w:gridCol w:w="1375"/>
-        <w:gridCol w:w="1811"/>
+        <w:gridCol w:w="3631"/>
+        <w:gridCol w:w="1766"/>
+        <w:gridCol w:w="1812"/>
       </w:tblGrid>
       <w:tr>
         <w:trPr>
@@ -1874,7 +1987,7 @@
         </w:trPr>
         <w:tc>
           <w:tcPr>
-            <w:tcW w:w="1324" w:type="dxa"/>
+            <w:tcW w:w="691" w:type="pct"/>
             <w:tcBorders>
               <w:top w:val="single" w:sz="12" w:space="0" w:color="auto"/>
               <w:left w:val="single" w:sz="12" w:space="0" w:color="auto"/>
@@ -1903,7 +2016,7 @@
         </w:tc>
         <w:tc>
           <w:tcPr>
-            <w:tcW w:w="1042" w:type="dxa"/>
+            <w:tcW w:w="544" w:type="pct"/>
             <w:tcBorders>
               <w:top w:val="single" w:sz="12" w:space="0" w:color="auto"/>
               <w:bottom w:val="single" w:sz="12" w:space="0" w:color="auto"/>
@@ -1933,7 +2046,7 @@
         </w:tc>
         <w:tc>
           <w:tcPr>
-            <w:tcW w:w="4024" w:type="dxa"/>
+            <w:tcW w:w="1896" w:type="pct"/>
             <w:tcBorders>
               <w:top w:val="single" w:sz="12" w:space="0" w:color="auto"/>
               <w:bottom w:val="single" w:sz="12" w:space="0" w:color="auto"/>
@@ -1961,7 +2074,7 @@
         </w:tc>
         <w:tc>
           <w:tcPr>
-            <w:tcW w:w="1375" w:type="dxa"/>
+            <w:tcW w:w="922" w:type="pct"/>
             <w:tcBorders>
               <w:top w:val="single" w:sz="12" w:space="0" w:color="auto"/>
               <w:bottom w:val="single" w:sz="12" w:space="0" w:color="auto"/>
@@ -1989,7 +2102,7 @@
         </w:tc>
         <w:tc>
           <w:tcPr>
-            <w:tcW w:w="1811" w:type="dxa"/>
+            <w:tcW w:w="946" w:type="pct"/>
             <w:tcBorders>
               <w:top w:val="single" w:sz="12" w:space="0" w:color="auto"/>
               <w:bottom w:val="single" w:sz="12" w:space="0" w:color="auto"/>
@@ -2006,23 +2119,13 @@
                 <w:lang w:val="pt-BR"/>
               </w:rPr>
             </w:pPr>
-            <w:proofErr w:type="gramStart"/>
             <w:r>
               <w:rPr>
                 <w:b/>
                 <w:bCs/>
                 <w:lang w:val="pt-BR"/>
               </w:rPr>
-              <w:t>Estimativa(</w:t>
-            </w:r>
-            <w:proofErr w:type="gramEnd"/>
-            <w:r>
-              <w:rPr>
-                <w:b/>
-                <w:bCs/>
-                <w:lang w:val="pt-BR"/>
-              </w:rPr>
-              <w:t>dias)</w:t>
+              <w:t>Estimativa(dias)</w:t>
             </w:r>
           </w:p>
         </w:tc>
@@ -2033,7 +2136,7 @@
         </w:trPr>
         <w:tc>
           <w:tcPr>
-            <w:tcW w:w="1324" w:type="dxa"/>
+            <w:tcW w:w="691" w:type="pct"/>
             <w:tcBorders>
               <w:top w:val="single" w:sz="12" w:space="0" w:color="auto"/>
               <w:left w:val="single" w:sz="12" w:space="0" w:color="auto"/>
@@ -2042,6 +2145,7 @@
           </w:tcPr>
           <w:p>
             <w:pPr>
+              <w:spacing w:before="100" w:beforeAutospacing="1" w:after="100" w:afterAutospacing="1" w:line="240" w:lineRule="auto"/>
               <w:jc w:val="center"/>
               <w:rPr>
                 <w:lang w:val="pt-BR"/>
@@ -2057,7 +2161,7 @@
         </w:tc>
         <w:tc>
           <w:tcPr>
-            <w:tcW w:w="1042" w:type="dxa"/>
+            <w:tcW w:w="544" w:type="pct"/>
             <w:vMerge w:val="restart"/>
             <w:tcBorders>
               <w:top w:val="single" w:sz="12" w:space="0" w:color="auto"/>
@@ -2066,6 +2170,7 @@
           </w:tcPr>
           <w:p>
             <w:pPr>
+              <w:spacing w:before="100" w:beforeAutospacing="1" w:after="100" w:afterAutospacing="1" w:line="240" w:lineRule="auto"/>
               <w:jc w:val="center"/>
               <w:rPr>
                 <w:lang w:val="pt-BR"/>
@@ -2081,31 +2186,11 @@
         </w:tc>
         <w:tc>
           <w:tcPr>
-            <w:tcW w:w="4024" w:type="dxa"/>
+            <w:tcW w:w="1896" w:type="pct"/>
             <w:tcBorders>
               <w:top w:val="single" w:sz="12" w:space="0" w:color="auto"/>
             </w:tcBorders>
           </w:tcPr>
-          <w:p>
-            <w:pPr>
-              <w:pStyle w:val="PargrafodaLista2"/>
-              <w:numPr>
-                <w:ilvl w:val="0"/>
-                <w:numId w:val="5"/>
-              </w:numPr>
-              <w:rPr>
-                <w:rFonts w:eastAsia="MS Mincho"/>
-                <w:lang w:eastAsia="ja-JP"/>
-              </w:rPr>
-            </w:pPr>
-            <w:r>
-              <w:rPr>
-                <w:rFonts w:eastAsia="MS Mincho"/>
-                <w:lang w:eastAsia="ja-JP"/>
-              </w:rPr>
-              <w:t>Plano de Projeto.</w:t>
-            </w:r>
-          </w:p>
           <w:p>
             <w:pPr>
               <w:widowControl w:val="0"/>
@@ -2113,7 +2198,8 @@
                 <w:ilvl w:val="0"/>
                 <w:numId w:val="6"/>
               </w:numPr>
-              <w:spacing w:before="0" w:after="0" w:line="240" w:lineRule="atLeast"/>
+              <w:spacing w:before="0" w:after="40" w:line="240" w:lineRule="auto"/>
+              <w:ind w:left="714" w:hanging="357"/>
               <w:jc w:val="left"/>
               <w:rPr>
                 <w:rFonts w:eastAsia="MS Mincho"/>
@@ -2125,20 +2211,142 @@
                 <w:rFonts w:eastAsia="MS Mincho"/>
                 <w:lang w:val="pt-BR" w:eastAsia="ja-JP"/>
               </w:rPr>
-              <w:t xml:space="preserve">Planejamento da </w:t>
-            </w:r>
-            <w:r>
+              <w:t>Plano de Projeto.</w:t>
+            </w:r>
+          </w:p>
+          <w:p>
+            <w:pPr>
+              <w:widowControl w:val="0"/>
+              <w:numPr>
+                <w:ilvl w:val="0"/>
+                <w:numId w:val="6"/>
+              </w:numPr>
+              <w:spacing w:before="0" w:after="40" w:line="240" w:lineRule="auto"/>
+              <w:ind w:left="714" w:hanging="357"/>
+              <w:jc w:val="left"/>
               <w:rPr>
                 <w:rFonts w:eastAsia="MS Mincho"/>
                 <w:lang w:val="pt-BR" w:eastAsia="ja-JP"/>
               </w:rPr>
-              <w:t>primeira Release.</w:t>
-            </w:r>
-          </w:p>
-        </w:tc>
-        <w:tc>
-          <w:tcPr>
-            <w:tcW w:w="1375" w:type="dxa"/>
+            </w:pPr>
+            <w:r>
+              <w:rPr>
+                <w:rFonts w:eastAsia="MS Mincho"/>
+                <w:lang w:val="pt-BR" w:eastAsia="ja-JP"/>
+              </w:rPr>
+              <w:t>Planejamento da primeira Release.</w:t>
+            </w:r>
+          </w:p>
+          <w:p>
+            <w:pPr>
+              <w:widowControl w:val="0"/>
+              <w:numPr>
+                <w:ilvl w:val="0"/>
+                <w:numId w:val="6"/>
+              </w:numPr>
+              <w:spacing w:before="0" w:after="40" w:line="240" w:lineRule="auto"/>
+              <w:ind w:left="714" w:hanging="357"/>
+              <w:jc w:val="left"/>
+              <w:rPr>
+                <w:rFonts w:eastAsia="MS Mincho"/>
+                <w:lang w:val="pt-BR" w:eastAsia="ja-JP"/>
+              </w:rPr>
+            </w:pPr>
+            <w:r>
+              <w:rPr>
+                <w:rFonts w:eastAsia="MS Mincho"/>
+                <w:lang w:val="pt-BR" w:eastAsia="ja-JP"/>
+              </w:rPr>
+              <w:t xml:space="preserve"> </w:t>
+            </w:r>
+            <w:r>
+              <w:rPr>
+                <w:rFonts w:eastAsia="MS Mincho"/>
+                <w:lang w:val="pt-BR" w:eastAsia="ja-JP"/>
+              </w:rPr>
+              <w:t>Backlog do Produto.</w:t>
+            </w:r>
+          </w:p>
+          <w:p>
+            <w:pPr>
+              <w:widowControl w:val="0"/>
+              <w:numPr>
+                <w:ilvl w:val="0"/>
+                <w:numId w:val="6"/>
+              </w:numPr>
+              <w:spacing w:before="0" w:after="40" w:line="240" w:lineRule="auto"/>
+              <w:ind w:left="714" w:hanging="357"/>
+              <w:jc w:val="left"/>
+              <w:rPr>
+                <w:rFonts w:eastAsia="MS Mincho"/>
+                <w:lang w:val="pt-BR" w:eastAsia="ja-JP"/>
+              </w:rPr>
+            </w:pPr>
+            <w:r>
+              <w:rPr>
+                <w:rFonts w:eastAsia="MS Mincho"/>
+                <w:lang w:val="pt-BR" w:eastAsia="ja-JP"/>
+              </w:rPr>
+              <w:t>Visão do Produto.</w:t>
+            </w:r>
+          </w:p>
+          <w:p>
+            <w:pPr>
+              <w:widowControl w:val="0"/>
+              <w:numPr>
+                <w:ilvl w:val="0"/>
+                <w:numId w:val="6"/>
+              </w:numPr>
+              <w:spacing w:before="0" w:after="40" w:line="240" w:lineRule="auto"/>
+              <w:ind w:left="714" w:hanging="357"/>
+              <w:jc w:val="left"/>
+              <w:rPr>
+                <w:rFonts w:eastAsia="MS Mincho"/>
+                <w:lang w:val="pt-BR" w:eastAsia="ja-JP"/>
+              </w:rPr>
+            </w:pPr>
+            <w:r>
+              <w:rPr>
+                <w:rFonts w:eastAsia="MS Mincho"/>
+                <w:lang w:val="pt-BR" w:eastAsia="ja-JP"/>
+              </w:rPr>
+              <w:t>Escolha de linguagem e ferramentas para desenvolvimento</w:t>
+            </w:r>
+            <w:r>
+              <w:rPr>
+                <w:rFonts w:eastAsia="MS Mincho"/>
+                <w:lang w:val="pt-BR" w:eastAsia="ja-JP"/>
+              </w:rPr>
+              <w:t xml:space="preserve">. </w:t>
+            </w:r>
+          </w:p>
+          <w:p>
+            <w:pPr>
+              <w:widowControl w:val="0"/>
+              <w:numPr>
+                <w:ilvl w:val="0"/>
+                <w:numId w:val="6"/>
+              </w:numPr>
+              <w:spacing w:before="0" w:after="40" w:line="240" w:lineRule="auto"/>
+              <w:ind w:left="714" w:hanging="357"/>
+              <w:jc w:val="left"/>
+              <w:rPr>
+                <w:rFonts w:eastAsia="MS Mincho"/>
+                <w:lang w:val="pt-BR" w:eastAsia="ja-JP"/>
+              </w:rPr>
+            </w:pPr>
+            <w:r>
+              <w:rPr>
+                <w:rFonts w:eastAsia="MS Mincho"/>
+                <w:lang w:val="pt-BR" w:eastAsia="ja-JP"/>
+              </w:rPr>
+              <w:t>Apresentação e validação do Backlog e Visão do Produto.</w:t>
+            </w:r>
+          </w:p>
+        </w:tc>
+        <w:tc>
+          <w:tcPr>
+            <w:tcW w:w="922" w:type="pct"/>
             <w:vMerge w:val="restart"/>
             <w:tcBorders>
               <w:top w:val="single" w:sz="12" w:space="0" w:color="auto"/>
@@ -2147,6 +2355,7 @@
           </w:tcPr>
           <w:p>
             <w:pPr>
+              <w:spacing w:before="100" w:beforeAutospacing="1" w:after="100" w:afterAutospacing="1" w:line="240" w:lineRule="auto"/>
               <w:jc w:val="center"/>
               <w:rPr>
                 <w:lang w:val="pt-BR"/>
@@ -2158,14 +2367,11 @@
               </w:rPr>
               <w:t>21/09/2017</w:t>
             </w:r>
-            <w:bookmarkStart w:id="8" w:name="_GoBack"/>
-            <w:bookmarkEnd w:id="8"/>
-          </w:p>
-        </w:tc>
-        <w:tc>
-          <w:tcPr>
-            <w:tcW w:w="1811" w:type="dxa"/>
-            <w:vMerge w:val="restart"/>
+          </w:p>
+        </w:tc>
+        <w:tc>
+          <w:tcPr>
+            <w:tcW w:w="946" w:type="pct"/>
             <w:tcBorders>
               <w:top w:val="single" w:sz="12" w:space="0" w:color="auto"/>
               <w:right w:val="single" w:sz="12" w:space="0" w:color="auto"/>
@@ -2174,6 +2380,7 @@
           </w:tcPr>
           <w:p>
             <w:pPr>
+              <w:spacing w:before="100" w:beforeAutospacing="1" w:after="100" w:afterAutospacing="1" w:line="240" w:lineRule="auto"/>
               <w:jc w:val="center"/>
               <w:rPr>
                 <w:lang w:val="pt-BR"/>
@@ -2194,7 +2401,7 @@
         </w:trPr>
         <w:tc>
           <w:tcPr>
-            <w:tcW w:w="1324" w:type="dxa"/>
+            <w:tcW w:w="691" w:type="pct"/>
             <w:tcBorders>
               <w:left w:val="single" w:sz="12" w:space="0" w:color="auto"/>
             </w:tcBorders>
@@ -2202,18 +2409,23 @@
           </w:tcPr>
           <w:p>
             <w:pPr>
-              <w:jc w:val="center"/>
-            </w:pPr>
-            <w:proofErr w:type="spellStart"/>
-            <w:r>
+              <w:spacing w:before="100" w:beforeAutospacing="1" w:after="100" w:afterAutospacing="1" w:line="240" w:lineRule="auto"/>
+              <w:jc w:val="center"/>
+              <w:rPr>
+                <w:lang w:val="pt-BR"/>
+              </w:rPr>
+            </w:pPr>
+            <w:r>
+              <w:rPr>
+                <w:lang w:val="pt-BR"/>
+              </w:rPr>
               <w:t>Elaboração</w:t>
             </w:r>
-            <w:proofErr w:type="spellEnd"/>
-          </w:p>
-        </w:tc>
-        <w:tc>
-          <w:tcPr>
-            <w:tcW w:w="1042" w:type="dxa"/>
+          </w:p>
+        </w:tc>
+        <w:tc>
+          <w:tcPr>
+            <w:tcW w:w="544" w:type="pct"/>
             <w:vMerge/>
             <w:vAlign w:val="center"/>
           </w:tcPr>
@@ -2225,7 +2437,7 @@
         </w:tc>
         <w:tc>
           <w:tcPr>
-            <w:tcW w:w="4024" w:type="dxa"/>
+            <w:tcW w:w="1896" w:type="pct"/>
           </w:tcPr>
           <w:p>
             <w:pPr>
@@ -2234,35 +2446,20 @@
                 <w:ilvl w:val="0"/>
                 <w:numId w:val="6"/>
               </w:numPr>
-              <w:spacing w:before="0" w:after="0" w:line="240" w:lineRule="atLeast"/>
+              <w:spacing w:before="0" w:after="40" w:line="240" w:lineRule="auto"/>
+              <w:ind w:left="714" w:hanging="357"/>
               <w:jc w:val="left"/>
               <w:rPr>
                 <w:rFonts w:eastAsia="MS Mincho"/>
-                <w:lang w:eastAsia="ja-JP"/>
+                <w:lang w:val="pt-BR" w:eastAsia="ja-JP"/>
               </w:rPr>
             </w:pPr>
             <w:r>
               <w:rPr>
                 <w:rFonts w:eastAsia="MS Mincho"/>
-                <w:lang w:eastAsia="ja-JP"/>
-              </w:rPr>
-              <w:t xml:space="preserve">Backlog do </w:t>
-            </w:r>
-            <w:proofErr w:type="spellStart"/>
-            <w:r>
-              <w:rPr>
-                <w:rFonts w:eastAsia="MS Mincho"/>
-                <w:lang w:eastAsia="ja-JP"/>
-              </w:rPr>
-              <w:t>Produto</w:t>
-            </w:r>
-            <w:proofErr w:type="spellEnd"/>
-            <w:r>
-              <w:rPr>
-                <w:rFonts w:eastAsia="MS Mincho"/>
-                <w:lang w:eastAsia="ja-JP"/>
-              </w:rPr>
-              <w:t>.</w:t>
+                <w:lang w:val="pt-BR" w:eastAsia="ja-JP"/>
+              </w:rPr>
+              <w:t>Planejamento das Sprints.</w:t>
             </w:r>
           </w:p>
           <w:p>
@@ -2272,63 +2469,85 @@
                 <w:ilvl w:val="0"/>
                 <w:numId w:val="6"/>
               </w:numPr>
-              <w:spacing w:before="0" w:after="0" w:line="240" w:lineRule="atLeast"/>
+              <w:spacing w:before="0" w:after="40" w:line="240" w:lineRule="auto"/>
+              <w:ind w:left="714" w:hanging="357"/>
               <w:jc w:val="left"/>
               <w:rPr>
                 <w:rFonts w:eastAsia="MS Mincho"/>
-                <w:lang w:eastAsia="ja-JP"/>
-              </w:rPr>
-            </w:pPr>
-            <w:proofErr w:type="spellStart"/>
+                <w:lang w:val="pt-BR" w:eastAsia="ja-JP"/>
+              </w:rPr>
+            </w:pPr>
             <w:r>
               <w:rPr>
                 <w:rFonts w:eastAsia="MS Mincho"/>
-                <w:lang w:eastAsia="ja-JP"/>
-              </w:rPr>
-              <w:t>Visão</w:t>
-            </w:r>
-            <w:proofErr w:type="spellEnd"/>
-            <w:r>
+                <w:lang w:val="pt-BR" w:eastAsia="ja-JP"/>
+              </w:rPr>
+              <w:t>Priorização do Backlog do Produto.</w:t>
+            </w:r>
+          </w:p>
+          <w:p>
+            <w:pPr>
+              <w:widowControl w:val="0"/>
+              <w:numPr>
+                <w:ilvl w:val="0"/>
+                <w:numId w:val="6"/>
+              </w:numPr>
+              <w:spacing w:before="0" w:after="40" w:line="240" w:lineRule="auto"/>
+              <w:ind w:left="714" w:hanging="357"/>
+              <w:jc w:val="left"/>
               <w:rPr>
                 <w:rFonts w:eastAsia="MS Mincho"/>
-                <w:lang w:eastAsia="ja-JP"/>
-              </w:rPr>
-              <w:t xml:space="preserve"> do </w:t>
-            </w:r>
-            <w:proofErr w:type="spellStart"/>
+                <w:lang w:val="pt-BR" w:eastAsia="ja-JP"/>
+              </w:rPr>
+            </w:pPr>
             <w:r>
               <w:rPr>
                 <w:rFonts w:eastAsia="MS Mincho"/>
-                <w:lang w:eastAsia="ja-JP"/>
-              </w:rPr>
-              <w:t>Produto</w:t>
-            </w:r>
-            <w:proofErr w:type="spellEnd"/>
+                <w:lang w:val="pt-BR" w:eastAsia="ja-JP"/>
+              </w:rPr>
+              <w:t xml:space="preserve">Priorização do Backlog </w:t>
+            </w:r>
             <w:r>
               <w:rPr>
                 <w:rFonts w:eastAsia="MS Mincho"/>
-                <w:lang w:eastAsia="ja-JP"/>
-              </w:rPr>
-              <w:t>.</w:t>
-            </w:r>
-          </w:p>
-        </w:tc>
-        <w:tc>
-          <w:tcPr>
-            <w:tcW w:w="1375" w:type="dxa"/>
+                <w:lang w:val="pt-BR" w:eastAsia="ja-JP"/>
+              </w:rPr>
+              <w:t>da</w:t>
+            </w:r>
+            <w:r>
+              <w:rPr>
+                <w:rFonts w:eastAsia="MS Mincho"/>
+                <w:lang w:val="pt-BR" w:eastAsia="ja-JP"/>
+              </w:rPr>
+              <w:t xml:space="preserve"> </w:t>
+            </w:r>
+            <w:r>
+              <w:rPr>
+                <w:rFonts w:eastAsia="MS Mincho"/>
+                <w:lang w:val="pt-BR" w:eastAsia="ja-JP"/>
+              </w:rPr>
+              <w:t>Sprint.</w:t>
+            </w:r>
+          </w:p>
+        </w:tc>
+        <w:tc>
+          <w:tcPr>
+            <w:tcW w:w="922" w:type="pct"/>
             <w:vMerge/>
             <w:vAlign w:val="center"/>
           </w:tcPr>
           <w:p>
             <w:pPr>
               <w:jc w:val="center"/>
-            </w:pPr>
-          </w:p>
-        </w:tc>
-        <w:tc>
-          <w:tcPr>
-            <w:tcW w:w="1811" w:type="dxa"/>
-            <w:vMerge/>
+              <w:rPr>
+                <w:lang w:val="pt-BR"/>
+              </w:rPr>
+            </w:pPr>
+          </w:p>
+        </w:tc>
+        <w:tc>
+          <w:tcPr>
+            <w:tcW w:w="946" w:type="pct"/>
             <w:tcBorders>
               <w:right w:val="single" w:sz="12" w:space="0" w:color="auto"/>
             </w:tcBorders>
@@ -2336,8 +2555,18 @@
           </w:tcPr>
           <w:p>
             <w:pPr>
-              <w:jc w:val="center"/>
-            </w:pPr>
+              <w:spacing w:before="100" w:beforeAutospacing="1" w:after="100" w:afterAutospacing="1" w:line="240" w:lineRule="auto"/>
+              <w:jc w:val="center"/>
+              <w:rPr>
+                <w:lang w:val="pt-BR"/>
+              </w:rPr>
+            </w:pPr>
+            <w:r>
+              <w:rPr>
+                <w:lang w:val="pt-BR"/>
+              </w:rPr>
+              <w:t>15 dias</w:t>
+            </w:r>
           </w:p>
         </w:tc>
       </w:tr>
@@ -2347,7 +2576,7 @@
         </w:trPr>
         <w:tc>
           <w:tcPr>
-            <w:tcW w:w="1324" w:type="dxa"/>
+            <w:tcW w:w="691" w:type="pct"/>
             <w:tcBorders>
               <w:left w:val="single" w:sz="12" w:space="0" w:color="auto"/>
             </w:tcBorders>
@@ -2355,18 +2584,23 @@
           </w:tcPr>
           <w:p>
             <w:pPr>
-              <w:jc w:val="center"/>
-            </w:pPr>
-            <w:proofErr w:type="spellStart"/>
-            <w:r>
+              <w:spacing w:before="100" w:beforeAutospacing="1" w:after="100" w:afterAutospacing="1" w:line="240" w:lineRule="auto"/>
+              <w:jc w:val="center"/>
+              <w:rPr>
+                <w:lang w:val="pt-BR"/>
+              </w:rPr>
+            </w:pPr>
+            <w:r>
+              <w:rPr>
+                <w:lang w:val="pt-BR"/>
+              </w:rPr>
               <w:t>Construção</w:t>
             </w:r>
-            <w:proofErr w:type="spellEnd"/>
-          </w:p>
-        </w:tc>
-        <w:tc>
-          <w:tcPr>
-            <w:tcW w:w="1042" w:type="dxa"/>
+          </w:p>
+        </w:tc>
+        <w:tc>
+          <w:tcPr>
+            <w:tcW w:w="544" w:type="pct"/>
             <w:vMerge/>
             <w:vAlign w:val="center"/>
           </w:tcPr>
@@ -2378,7 +2612,7 @@
         </w:tc>
         <w:tc>
           <w:tcPr>
-            <w:tcW w:w="4024" w:type="dxa"/>
+            <w:tcW w:w="1896" w:type="pct"/>
           </w:tcPr>
           <w:p>
             <w:pPr>
@@ -2387,72 +2621,64 @@
                 <w:ilvl w:val="0"/>
                 <w:numId w:val="6"/>
               </w:numPr>
-              <w:spacing w:before="0" w:after="0" w:line="240" w:lineRule="atLeast"/>
+              <w:spacing w:before="0" w:after="40" w:line="240" w:lineRule="auto"/>
+              <w:ind w:left="714" w:hanging="357"/>
               <w:jc w:val="left"/>
               <w:rPr>
                 <w:rFonts w:eastAsia="MS Mincho"/>
-                <w:lang w:eastAsia="ja-JP"/>
-              </w:rPr>
-            </w:pPr>
-            <w:proofErr w:type="spellStart"/>
+                <w:lang w:val="pt-BR" w:eastAsia="ja-JP"/>
+              </w:rPr>
+            </w:pPr>
             <w:r>
               <w:rPr>
                 <w:rFonts w:eastAsia="MS Mincho"/>
-                <w:lang w:eastAsia="ja-JP"/>
-              </w:rPr>
-              <w:t>Escolha</w:t>
-            </w:r>
-            <w:proofErr w:type="spellEnd"/>
-            <w:r>
+                <w:lang w:val="pt-BR" w:eastAsia="ja-JP"/>
+              </w:rPr>
+              <w:t xml:space="preserve">Implementação das Histórias de Usuário. </w:t>
+            </w:r>
+          </w:p>
+          <w:p>
+            <w:pPr>
+              <w:widowControl w:val="0"/>
+              <w:numPr>
+                <w:ilvl w:val="0"/>
+                <w:numId w:val="6"/>
+              </w:numPr>
+              <w:spacing w:before="0" w:after="40" w:line="240" w:lineRule="auto"/>
+              <w:ind w:left="714" w:hanging="357"/>
+              <w:jc w:val="left"/>
               <w:rPr>
                 <w:rFonts w:eastAsia="MS Mincho"/>
-                <w:lang w:eastAsia="ja-JP"/>
-              </w:rPr>
-              <w:t xml:space="preserve"> de </w:t>
-            </w:r>
-            <w:proofErr w:type="spellStart"/>
+                <w:lang w:val="pt-BR" w:eastAsia="ja-JP"/>
+              </w:rPr>
+            </w:pPr>
             <w:r>
               <w:rPr>
                 <w:rFonts w:eastAsia="MS Mincho"/>
-                <w:lang w:eastAsia="ja-JP"/>
-              </w:rPr>
-              <w:t>linguagem</w:t>
-            </w:r>
-            <w:proofErr w:type="spellEnd"/>
-            <w:r>
-              <w:rPr>
-                <w:rFonts w:eastAsia="MS Mincho"/>
-                <w:lang w:eastAsia="ja-JP"/>
-              </w:rPr>
-              <w:t xml:space="preserve"> e ferramentas para </w:t>
-            </w:r>
-            <w:proofErr w:type="spellStart"/>
-            <w:r>
-              <w:rPr>
-                <w:rFonts w:eastAsia="MS Mincho"/>
-                <w:lang w:eastAsia="ja-JP"/>
-              </w:rPr>
-              <w:t>desenvolvimento</w:t>
-            </w:r>
-            <w:proofErr w:type="spellEnd"/>
-          </w:p>
-        </w:tc>
-        <w:tc>
-          <w:tcPr>
-            <w:tcW w:w="1375" w:type="dxa"/>
+                <w:lang w:val="pt-BR" w:eastAsia="ja-JP"/>
+              </w:rPr>
+              <w:t xml:space="preserve">Modelagem do Bando de Dados </w:t>
+            </w:r>
+          </w:p>
+        </w:tc>
+        <w:tc>
+          <w:tcPr>
+            <w:tcW w:w="922" w:type="pct"/>
             <w:vMerge/>
             <w:vAlign w:val="center"/>
           </w:tcPr>
           <w:p>
             <w:pPr>
               <w:jc w:val="center"/>
-            </w:pPr>
-          </w:p>
-        </w:tc>
-        <w:tc>
-          <w:tcPr>
-            <w:tcW w:w="1811" w:type="dxa"/>
-            <w:vMerge/>
+              <w:rPr>
+                <w:lang w:val="pt-BR"/>
+              </w:rPr>
+            </w:pPr>
+          </w:p>
+        </w:tc>
+        <w:tc>
+          <w:tcPr>
+            <w:tcW w:w="946" w:type="pct"/>
             <w:tcBorders>
               <w:right w:val="single" w:sz="12" w:space="0" w:color="auto"/>
             </w:tcBorders>
@@ -2460,8 +2686,24 @@
           </w:tcPr>
           <w:p>
             <w:pPr>
-              <w:jc w:val="center"/>
-            </w:pPr>
+              <w:spacing w:before="100" w:beforeAutospacing="1" w:after="100" w:afterAutospacing="1" w:line="240" w:lineRule="auto"/>
+              <w:jc w:val="center"/>
+              <w:rPr>
+                <w:lang w:val="pt-BR"/>
+              </w:rPr>
+            </w:pPr>
+            <w:r>
+              <w:rPr>
+                <w:lang w:val="pt-BR"/>
+              </w:rPr>
+              <w:t>90</w:t>
+            </w:r>
+            <w:r>
+              <w:rPr>
+                <w:lang w:val="pt-BR"/>
+              </w:rPr>
+              <w:t xml:space="preserve"> dias</w:t>
+            </w:r>
           </w:p>
         </w:tc>
       </w:tr>
@@ -2471,7 +2713,7 @@
         </w:trPr>
         <w:tc>
           <w:tcPr>
-            <w:tcW w:w="1324" w:type="dxa"/>
+            <w:tcW w:w="691" w:type="pct"/>
             <w:tcBorders>
               <w:left w:val="single" w:sz="12" w:space="0" w:color="auto"/>
               <w:bottom w:val="single" w:sz="12" w:space="0" w:color="auto"/>
@@ -2480,18 +2722,23 @@
           </w:tcPr>
           <w:p>
             <w:pPr>
-              <w:jc w:val="center"/>
-            </w:pPr>
-            <w:proofErr w:type="spellStart"/>
-            <w:r>
+              <w:spacing w:before="100" w:beforeAutospacing="1" w:after="100" w:afterAutospacing="1" w:line="240" w:lineRule="auto"/>
+              <w:jc w:val="center"/>
+              <w:rPr>
+                <w:lang w:val="pt-BR"/>
+              </w:rPr>
+            </w:pPr>
+            <w:r>
+              <w:rPr>
+                <w:lang w:val="pt-BR"/>
+              </w:rPr>
               <w:t>Transição</w:t>
             </w:r>
-            <w:proofErr w:type="spellEnd"/>
-          </w:p>
-        </w:tc>
-        <w:tc>
-          <w:tcPr>
-            <w:tcW w:w="1042" w:type="dxa"/>
+          </w:p>
+        </w:tc>
+        <w:tc>
+          <w:tcPr>
+            <w:tcW w:w="544" w:type="pct"/>
             <w:vMerge/>
             <w:tcBorders>
               <w:bottom w:val="single" w:sz="12" w:space="0" w:color="auto"/>
@@ -2501,12 +2748,15 @@
           <w:p>
             <w:pPr>
               <w:jc w:val="center"/>
-            </w:pPr>
-          </w:p>
-        </w:tc>
-        <w:tc>
-          <w:tcPr>
-            <w:tcW w:w="4024" w:type="dxa"/>
+              <w:rPr>
+                <w:lang w:val="pt-BR"/>
+              </w:rPr>
+            </w:pPr>
+          </w:p>
+        </w:tc>
+        <w:tc>
+          <w:tcPr>
+            <w:tcW w:w="1896" w:type="pct"/>
             <w:tcBorders>
               <w:bottom w:val="single" w:sz="12" w:space="0" w:color="auto"/>
             </w:tcBorders>
@@ -2518,82 +2768,40 @@
                 <w:ilvl w:val="0"/>
                 <w:numId w:val="6"/>
               </w:numPr>
-              <w:spacing w:before="0" w:after="0" w:line="240" w:lineRule="atLeast"/>
+              <w:spacing w:before="0" w:after="40" w:line="240" w:lineRule="auto"/>
+              <w:ind w:left="714" w:hanging="357"/>
               <w:jc w:val="left"/>
               <w:rPr>
                 <w:rFonts w:eastAsia="MS Mincho"/>
-                <w:lang w:eastAsia="ja-JP"/>
-              </w:rPr>
-            </w:pPr>
-            <w:proofErr w:type="spellStart"/>
+                <w:lang w:val="pt-BR" w:eastAsia="ja-JP"/>
+              </w:rPr>
+            </w:pPr>
             <w:r>
               <w:rPr>
                 <w:rFonts w:eastAsia="MS Mincho"/>
-                <w:lang w:eastAsia="ja-JP"/>
-              </w:rPr>
-              <w:t>Apresentação</w:t>
-            </w:r>
-            <w:proofErr w:type="spellEnd"/>
+                <w:lang w:val="pt-BR" w:eastAsia="ja-JP"/>
+              </w:rPr>
+              <w:t xml:space="preserve">Teste das </w:t>
+            </w:r>
             <w:r>
               <w:rPr>
                 <w:rFonts w:eastAsia="MS Mincho"/>
-                <w:lang w:eastAsia="ja-JP"/>
-              </w:rPr>
-              <w:t xml:space="preserve"> e </w:t>
-            </w:r>
-            <w:proofErr w:type="spellStart"/>
+                <w:lang w:val="pt-BR" w:eastAsia="ja-JP"/>
+              </w:rPr>
+              <w:t>F</w:t>
+            </w:r>
             <w:r>
               <w:rPr>
                 <w:rFonts w:eastAsia="MS Mincho"/>
-                <w:lang w:eastAsia="ja-JP"/>
-              </w:rPr>
-              <w:t>validação</w:t>
-            </w:r>
-            <w:proofErr w:type="spellEnd"/>
-            <w:r>
-              <w:rPr>
-                <w:rFonts w:eastAsia="MS Mincho"/>
-                <w:lang w:eastAsia="ja-JP"/>
-              </w:rPr>
-              <w:t xml:space="preserve"> do Backlog e </w:t>
-            </w:r>
-            <w:proofErr w:type="spellStart"/>
-            <w:r>
-              <w:rPr>
-                <w:rFonts w:eastAsia="MS Mincho"/>
-                <w:lang w:eastAsia="ja-JP"/>
-              </w:rPr>
-              <w:t>Visão</w:t>
-            </w:r>
-            <w:proofErr w:type="spellEnd"/>
-            <w:r>
-              <w:rPr>
-                <w:rFonts w:eastAsia="MS Mincho"/>
-                <w:lang w:eastAsia="ja-JP"/>
-              </w:rPr>
-              <w:t xml:space="preserve"> do </w:t>
-            </w:r>
-            <w:proofErr w:type="spellStart"/>
-            <w:r>
-              <w:rPr>
-                <w:rFonts w:eastAsia="MS Mincho"/>
-                <w:lang w:eastAsia="ja-JP"/>
-              </w:rPr>
-              <w:t>Produto</w:t>
-            </w:r>
-            <w:proofErr w:type="spellEnd"/>
-            <w:r>
-              <w:rPr>
-                <w:rFonts w:eastAsia="MS Mincho"/>
-                <w:lang w:eastAsia="ja-JP"/>
-              </w:rPr>
-              <w:t>.</w:t>
-            </w:r>
-          </w:p>
-        </w:tc>
-        <w:tc>
-          <w:tcPr>
-            <w:tcW w:w="1375" w:type="dxa"/>
+                <w:lang w:val="pt-BR" w:eastAsia="ja-JP"/>
+              </w:rPr>
+              <w:t>uncionalidades desenvolvidas</w:t>
+            </w:r>
+          </w:p>
+        </w:tc>
+        <w:tc>
+          <w:tcPr>
+            <w:tcW w:w="922" w:type="pct"/>
             <w:vMerge/>
             <w:tcBorders>
               <w:bottom w:val="single" w:sz="12" w:space="0" w:color="auto"/>
@@ -2603,13 +2811,15 @@
           <w:p>
             <w:pPr>
               <w:jc w:val="center"/>
-            </w:pPr>
-          </w:p>
-        </w:tc>
-        <w:tc>
-          <w:tcPr>
-            <w:tcW w:w="1811" w:type="dxa"/>
-            <w:vMerge/>
+              <w:rPr>
+                <w:lang w:val="pt-BR"/>
+              </w:rPr>
+            </w:pPr>
+          </w:p>
+        </w:tc>
+        <w:tc>
+          <w:tcPr>
+            <w:tcW w:w="946" w:type="pct"/>
             <w:tcBorders>
               <w:bottom w:val="single" w:sz="12" w:space="0" w:color="auto"/>
               <w:right w:val="single" w:sz="12" w:space="0" w:color="auto"/>
@@ -2618,25 +2828,64 @@
           </w:tcPr>
           <w:p>
             <w:pPr>
-              <w:jc w:val="center"/>
-            </w:pPr>
+              <w:spacing w:before="100" w:beforeAutospacing="1" w:after="100" w:afterAutospacing="1" w:line="240" w:lineRule="auto"/>
+              <w:jc w:val="center"/>
+              <w:rPr>
+                <w:lang w:val="pt-BR"/>
+              </w:rPr>
+            </w:pPr>
+            <w:r>
+              <w:rPr>
+                <w:lang w:val="pt-BR"/>
+              </w:rPr>
+              <w:t>30</w:t>
+            </w:r>
+            <w:r>
+              <w:rPr>
+                <w:lang w:val="pt-BR"/>
+              </w:rPr>
+              <w:t xml:space="preserve"> dias</w:t>
+            </w:r>
           </w:p>
         </w:tc>
       </w:tr>
     </w:tbl>
     <w:p>
       <w:pPr>
+        <w:rPr>
+          <w:lang w:val="pt-BR"/>
+        </w:rPr>
+      </w:pPr>
+      <w:bookmarkStart w:id="9" w:name="_Toc494397742"/>
+      <w:bookmarkEnd w:id="7"/>
+    </w:p>
+    <w:p>
+      <w:pPr>
+        <w:spacing w:before="0" w:after="160" w:line="259" w:lineRule="auto"/>
+        <w:jc w:val="left"/>
+        <w:rPr>
+          <w:lang w:val="pt-BR"/>
+        </w:rPr>
+      </w:pPr>
+      <w:r>
+        <w:rPr>
+          <w:lang w:val="pt-BR"/>
+        </w:rPr>
+        <w:br w:type="page"/>
+      </w:r>
+    </w:p>
+    <w:p>
+      <w:pPr>
         <w:pStyle w:val="Ttulo1"/>
         <w:rPr>
           <w:lang w:val="pt-BR"/>
         </w:rPr>
       </w:pPr>
-      <w:bookmarkStart w:id="9" w:name="_Toc494397742"/>
-      <w:bookmarkEnd w:id="6"/>
       <w:r>
         <w:rPr>
           <w:lang w:val="pt-BR"/>
         </w:rPr>
+        <w:lastRenderedPageBreak/>
         <w:t xml:space="preserve">Planejamentos das Sprints </w:t>
       </w:r>
     </w:p>
@@ -2647,11 +2896,12 @@
         <w:tblLook w:val="04A0" w:firstRow="1" w:lastRow="0" w:firstColumn="1" w:lastColumn="0" w:noHBand="0" w:noVBand="1"/>
       </w:tblPr>
       <w:tblGrid>
-        <w:gridCol w:w="816"/>
-        <w:gridCol w:w="2411"/>
-        <w:gridCol w:w="3072"/>
-        <w:gridCol w:w="902"/>
-        <w:gridCol w:w="1327"/>
+        <w:gridCol w:w="815"/>
+        <w:gridCol w:w="1982"/>
+        <w:gridCol w:w="2854"/>
+        <w:gridCol w:w="949"/>
+        <w:gridCol w:w="796"/>
+        <w:gridCol w:w="1132"/>
         <w:gridCol w:w="1048"/>
       </w:tblGrid>
       <w:tr>
@@ -2708,7 +2958,7 @@
         <w:tc>
           <w:tcPr>
             <w:tcW w:w="2075" w:type="pct"/>
-            <w:gridSpan w:val="2"/>
+            <w:gridSpan w:val="3"/>
           </w:tcPr>
           <w:p>
             <w:pPr>
@@ -2848,7 +3098,7 @@
         </w:tc>
         <w:tc>
           <w:tcPr>
-            <w:tcW w:w="471" w:type="pct"/>
+            <w:tcW w:w="235" w:type="pct"/>
           </w:tcPr>
           <w:p>
             <w:pPr>
@@ -2866,7 +3116,7 @@
                 <w:bCs/>
                 <w:lang w:val="pt-BR"/>
               </w:rPr>
-              <w:t xml:space="preserve">Estim. </w:t>
+              <w:t xml:space="preserve">Esforço </w:t>
             </w:r>
             <w:r>
               <w:rPr>
@@ -2874,18 +3124,32 @@
                 <w:bCs/>
                 <w:lang w:val="pt-BR"/>
               </w:rPr>
-              <w:t xml:space="preserve">1 - </w:t>
-            </w:r>
-            <w:proofErr w:type="gramStart"/>
-            <w:r>
+              <w:t>1 - 5</w:t>
+            </w:r>
+          </w:p>
+        </w:tc>
+        <w:tc>
+          <w:tcPr>
+            <w:tcW w:w="235" w:type="pct"/>
+          </w:tcPr>
+          <w:p>
+            <w:pPr>
+              <w:spacing w:before="120" w:after="120" w:line="240" w:lineRule="auto"/>
+              <w:jc w:val="center"/>
               <w:rPr>
                 <w:b/>
                 <w:bCs/>
                 <w:lang w:val="pt-BR"/>
               </w:rPr>
-              <w:t>5</w:t>
-            </w:r>
-            <w:proofErr w:type="gramEnd"/>
+            </w:pPr>
+            <w:r>
+              <w:rPr>
+                <w:b/>
+                <w:bCs/>
+                <w:lang w:val="pt-BR"/>
+              </w:rPr>
+              <w:t>Horas</w:t>
+            </w:r>
           </w:p>
         </w:tc>
         <w:tc>
@@ -2965,28 +3229,7 @@
                 <w:bCs/>
                 <w:lang w:val="pt-BR"/>
               </w:rPr>
-              <w:t>Implementar e t</w:t>
-            </w:r>
-            <w:r>
-              <w:rPr>
-                <w:bCs/>
-                <w:lang w:val="pt-BR"/>
-              </w:rPr>
-              <w:t>estar</w:t>
-            </w:r>
-            <w:r>
-              <w:rPr>
-                <w:bCs/>
-                <w:lang w:val="pt-BR"/>
-              </w:rPr>
-              <w:t xml:space="preserve"> as funcionalidades básicas </w:t>
-            </w:r>
-            <w:r>
-              <w:rPr>
-                <w:bCs/>
-                <w:lang w:val="pt-BR"/>
-              </w:rPr>
-              <w:t>do sistema.</w:t>
+              <w:t>Implementar e testar as funcionalidades básicas do sistema.</w:t>
             </w:r>
           </w:p>
         </w:tc>
@@ -3014,7 +3257,7 @@
         </w:tc>
         <w:tc>
           <w:tcPr>
-            <w:tcW w:w="471" w:type="pct"/>
+            <w:tcW w:w="235" w:type="pct"/>
           </w:tcPr>
           <w:p>
             <w:pPr>
@@ -3032,6 +3275,21 @@
               </w:rPr>
               <w:t>01</w:t>
             </w:r>
+          </w:p>
+        </w:tc>
+        <w:tc>
+          <w:tcPr>
+            <w:tcW w:w="235" w:type="pct"/>
+          </w:tcPr>
+          <w:p>
+            <w:pPr>
+              <w:spacing w:before="120" w:after="120" w:line="240" w:lineRule="auto"/>
+              <w:jc w:val="center"/>
+              <w:rPr>
+                <w:bCs/>
+                <w:lang w:val="pt-BR"/>
+              </w:rPr>
+            </w:pPr>
           </w:p>
         </w:tc>
         <w:tc>
@@ -3138,7 +3396,7 @@
         </w:tc>
         <w:tc>
           <w:tcPr>
-            <w:tcW w:w="471" w:type="pct"/>
+            <w:tcW w:w="235" w:type="pct"/>
           </w:tcPr>
           <w:p>
             <w:pPr>
@@ -3156,6 +3414,21 @@
               </w:rPr>
               <w:t>04</w:t>
             </w:r>
+          </w:p>
+        </w:tc>
+        <w:tc>
+          <w:tcPr>
+            <w:tcW w:w="235" w:type="pct"/>
+          </w:tcPr>
+          <w:p>
+            <w:pPr>
+              <w:spacing w:before="120" w:after="120" w:line="240" w:lineRule="auto"/>
+              <w:jc w:val="center"/>
+              <w:rPr>
+                <w:bCs/>
+                <w:lang w:val="pt-BR"/>
+              </w:rPr>
+            </w:pPr>
           </w:p>
         </w:tc>
         <w:tc>
@@ -3248,7 +3521,7 @@
         </w:tc>
         <w:tc>
           <w:tcPr>
-            <w:tcW w:w="471" w:type="pct"/>
+            <w:tcW w:w="235" w:type="pct"/>
           </w:tcPr>
           <w:p>
             <w:pPr>
@@ -3266,6 +3539,21 @@
               </w:rPr>
               <w:t>02</w:t>
             </w:r>
+          </w:p>
+        </w:tc>
+        <w:tc>
+          <w:tcPr>
+            <w:tcW w:w="235" w:type="pct"/>
+          </w:tcPr>
+          <w:p>
+            <w:pPr>
+              <w:spacing w:before="120" w:after="120" w:line="240" w:lineRule="auto"/>
+              <w:jc w:val="center"/>
+              <w:rPr>
+                <w:bCs/>
+                <w:lang w:val="pt-BR"/>
+              </w:rPr>
+            </w:pPr>
           </w:p>
         </w:tc>
         <w:tc>
@@ -3358,7 +3646,7 @@
         </w:tc>
         <w:tc>
           <w:tcPr>
-            <w:tcW w:w="471" w:type="pct"/>
+            <w:tcW w:w="235" w:type="pct"/>
           </w:tcPr>
           <w:p>
             <w:pPr>
@@ -3376,6 +3664,21 @@
               </w:rPr>
               <w:t>02</w:t>
             </w:r>
+          </w:p>
+        </w:tc>
+        <w:tc>
+          <w:tcPr>
+            <w:tcW w:w="235" w:type="pct"/>
+          </w:tcPr>
+          <w:p>
+            <w:pPr>
+              <w:spacing w:before="120" w:after="120" w:line="240" w:lineRule="auto"/>
+              <w:jc w:val="center"/>
+              <w:rPr>
+                <w:bCs/>
+                <w:lang w:val="pt-BR"/>
+              </w:rPr>
+            </w:pPr>
           </w:p>
         </w:tc>
         <w:tc>
@@ -3468,7 +3771,7 @@
         </w:tc>
         <w:tc>
           <w:tcPr>
-            <w:tcW w:w="471" w:type="pct"/>
+            <w:tcW w:w="235" w:type="pct"/>
           </w:tcPr>
           <w:p>
             <w:pPr>
@@ -3486,6 +3789,21 @@
               </w:rPr>
               <w:t>03</w:t>
             </w:r>
+          </w:p>
+        </w:tc>
+        <w:tc>
+          <w:tcPr>
+            <w:tcW w:w="235" w:type="pct"/>
+          </w:tcPr>
+          <w:p>
+            <w:pPr>
+              <w:spacing w:before="120" w:after="120" w:line="240" w:lineRule="auto"/>
+              <w:jc w:val="center"/>
+              <w:rPr>
+                <w:bCs/>
+                <w:lang w:val="pt-BR"/>
+              </w:rPr>
+            </w:pPr>
           </w:p>
         </w:tc>
         <w:tc>
@@ -3578,7 +3896,7 @@
         </w:tc>
         <w:tc>
           <w:tcPr>
-            <w:tcW w:w="471" w:type="pct"/>
+            <w:tcW w:w="235" w:type="pct"/>
           </w:tcPr>
           <w:p>
             <w:pPr>
@@ -3596,6 +3914,21 @@
               </w:rPr>
               <w:t>03</w:t>
             </w:r>
+          </w:p>
+        </w:tc>
+        <w:tc>
+          <w:tcPr>
+            <w:tcW w:w="235" w:type="pct"/>
+          </w:tcPr>
+          <w:p>
+            <w:pPr>
+              <w:spacing w:before="120" w:after="120" w:line="240" w:lineRule="auto"/>
+              <w:jc w:val="center"/>
+              <w:rPr>
+                <w:bCs/>
+                <w:lang w:val="pt-BR"/>
+              </w:rPr>
+            </w:pPr>
           </w:p>
         </w:tc>
         <w:tc>
@@ -3682,39 +4015,45 @@
                 <w:bCs/>
                 <w:lang w:val="pt-BR"/>
               </w:rPr>
-              <w:t xml:space="preserve">PA-09 Encerrar Tópicos nos </w:t>
-            </w:r>
-            <w:r>
-              <w:rPr>
-                <w:bCs/>
-                <w:lang w:val="pt-BR"/>
-              </w:rPr>
-              <w:lastRenderedPageBreak/>
-              <w:t>Fórum</w:t>
-            </w:r>
-          </w:p>
-        </w:tc>
-        <w:tc>
-          <w:tcPr>
-            <w:tcW w:w="471" w:type="pct"/>
-          </w:tcPr>
-          <w:p>
-            <w:pPr>
-              <w:spacing w:before="120" w:after="120" w:line="240" w:lineRule="auto"/>
-              <w:jc w:val="center"/>
-              <w:rPr>
-                <w:bCs/>
-                <w:lang w:val="pt-BR"/>
-              </w:rPr>
-            </w:pPr>
-            <w:r>
-              <w:rPr>
-                <w:bCs/>
-                <w:lang w:val="pt-BR"/>
-              </w:rPr>
-              <w:lastRenderedPageBreak/>
+              <w:t>PA-09 Encerrar Tópicos nos Fórum</w:t>
+            </w:r>
+          </w:p>
+        </w:tc>
+        <w:tc>
+          <w:tcPr>
+            <w:tcW w:w="235" w:type="pct"/>
+          </w:tcPr>
+          <w:p>
+            <w:pPr>
+              <w:spacing w:before="120" w:after="120" w:line="240" w:lineRule="auto"/>
+              <w:jc w:val="center"/>
+              <w:rPr>
+                <w:bCs/>
+                <w:lang w:val="pt-BR"/>
+              </w:rPr>
+            </w:pPr>
+            <w:r>
+              <w:rPr>
+                <w:bCs/>
+                <w:lang w:val="pt-BR"/>
+              </w:rPr>
               <w:t>03</w:t>
             </w:r>
+          </w:p>
+        </w:tc>
+        <w:tc>
+          <w:tcPr>
+            <w:tcW w:w="235" w:type="pct"/>
+          </w:tcPr>
+          <w:p>
+            <w:pPr>
+              <w:spacing w:before="120" w:after="120" w:line="240" w:lineRule="auto"/>
+              <w:jc w:val="center"/>
+              <w:rPr>
+                <w:bCs/>
+                <w:lang w:val="pt-BR"/>
+              </w:rPr>
+            </w:pPr>
           </w:p>
         </w:tc>
         <w:tc>
@@ -3830,7 +4169,7 @@
         </w:tc>
         <w:tc>
           <w:tcPr>
-            <w:tcW w:w="471" w:type="pct"/>
+            <w:tcW w:w="235" w:type="pct"/>
             <w:tcBorders>
               <w:top w:val="single" w:sz="12" w:space="0" w:color="auto"/>
             </w:tcBorders>
@@ -3851,6 +4190,24 @@
               </w:rPr>
               <w:t>01</w:t>
             </w:r>
+          </w:p>
+        </w:tc>
+        <w:tc>
+          <w:tcPr>
+            <w:tcW w:w="235" w:type="pct"/>
+            <w:tcBorders>
+              <w:top w:val="single" w:sz="12" w:space="0" w:color="auto"/>
+            </w:tcBorders>
+          </w:tcPr>
+          <w:p>
+            <w:pPr>
+              <w:spacing w:before="120" w:after="120" w:line="240" w:lineRule="auto"/>
+              <w:jc w:val="center"/>
+              <w:rPr>
+                <w:bCs/>
+                <w:lang w:val="pt-BR"/>
+              </w:rPr>
+            </w:pPr>
           </w:p>
         </w:tc>
         <w:tc>
@@ -3964,7 +4321,7 @@
         </w:tc>
         <w:tc>
           <w:tcPr>
-            <w:tcW w:w="471" w:type="pct"/>
+            <w:tcW w:w="235" w:type="pct"/>
           </w:tcPr>
           <w:p>
             <w:pPr>
@@ -3982,6 +4339,21 @@
               </w:rPr>
               <w:t>05</w:t>
             </w:r>
+          </w:p>
+        </w:tc>
+        <w:tc>
+          <w:tcPr>
+            <w:tcW w:w="235" w:type="pct"/>
+          </w:tcPr>
+          <w:p>
+            <w:pPr>
+              <w:spacing w:before="120" w:after="120" w:line="240" w:lineRule="auto"/>
+              <w:jc w:val="center"/>
+              <w:rPr>
+                <w:bCs/>
+                <w:lang w:val="pt-BR"/>
+              </w:rPr>
+            </w:pPr>
           </w:p>
         </w:tc>
         <w:tc>
@@ -4073,7 +4445,7 @@
         </w:tc>
         <w:tc>
           <w:tcPr>
-            <w:tcW w:w="471" w:type="pct"/>
+            <w:tcW w:w="235" w:type="pct"/>
           </w:tcPr>
           <w:p>
             <w:pPr>
@@ -4091,6 +4463,21 @@
               </w:rPr>
               <w:t>05</w:t>
             </w:r>
+          </w:p>
+        </w:tc>
+        <w:tc>
+          <w:tcPr>
+            <w:tcW w:w="235" w:type="pct"/>
+          </w:tcPr>
+          <w:p>
+            <w:pPr>
+              <w:spacing w:before="120" w:after="120" w:line="240" w:lineRule="auto"/>
+              <w:jc w:val="center"/>
+              <w:rPr>
+                <w:bCs/>
+                <w:lang w:val="pt-BR"/>
+              </w:rPr>
+            </w:pPr>
           </w:p>
         </w:tc>
         <w:tc>
@@ -4199,7 +4586,7 @@
         </w:tc>
         <w:tc>
           <w:tcPr>
-            <w:tcW w:w="471" w:type="pct"/>
+            <w:tcW w:w="235" w:type="pct"/>
             <w:vAlign w:val="center"/>
           </w:tcPr>
           <w:p>
@@ -4218,6 +4605,22 @@
               </w:rPr>
               <w:t>04</w:t>
             </w:r>
+          </w:p>
+        </w:tc>
+        <w:tc>
+          <w:tcPr>
+            <w:tcW w:w="235" w:type="pct"/>
+            <w:vAlign w:val="center"/>
+          </w:tcPr>
+          <w:p>
+            <w:pPr>
+              <w:spacing w:before="120" w:after="120" w:line="240" w:lineRule="auto"/>
+              <w:jc w:val="center"/>
+              <w:rPr>
+                <w:bCs/>
+                <w:lang w:val="pt-BR"/>
+              </w:rPr>
+            </w:pPr>
           </w:p>
         </w:tc>
         <w:tc>
@@ -4327,7 +4730,7 @@
         </w:tc>
         <w:tc>
           <w:tcPr>
-            <w:tcW w:w="471" w:type="pct"/>
+            <w:tcW w:w="235" w:type="pct"/>
             <w:vAlign w:val="center"/>
           </w:tcPr>
           <w:p>
@@ -4346,6 +4749,22 @@
               </w:rPr>
               <w:t>03</w:t>
             </w:r>
+          </w:p>
+        </w:tc>
+        <w:tc>
+          <w:tcPr>
+            <w:tcW w:w="235" w:type="pct"/>
+            <w:vAlign w:val="center"/>
+          </w:tcPr>
+          <w:p>
+            <w:pPr>
+              <w:spacing w:before="120" w:after="120" w:line="240" w:lineRule="auto"/>
+              <w:jc w:val="center"/>
+              <w:rPr>
+                <w:bCs/>
+                <w:lang w:val="pt-BR"/>
+              </w:rPr>
+            </w:pPr>
           </w:p>
         </w:tc>
         <w:tc>
@@ -4439,7 +4858,7 @@
         </w:tc>
         <w:tc>
           <w:tcPr>
-            <w:tcW w:w="471" w:type="pct"/>
+            <w:tcW w:w="235" w:type="pct"/>
             <w:vAlign w:val="center"/>
           </w:tcPr>
           <w:p>
@@ -4458,6 +4877,22 @@
               </w:rPr>
               <w:t>03</w:t>
             </w:r>
+          </w:p>
+        </w:tc>
+        <w:tc>
+          <w:tcPr>
+            <w:tcW w:w="235" w:type="pct"/>
+            <w:vAlign w:val="center"/>
+          </w:tcPr>
+          <w:p>
+            <w:pPr>
+              <w:spacing w:before="120" w:after="120" w:line="240" w:lineRule="auto"/>
+              <w:jc w:val="center"/>
+              <w:rPr>
+                <w:bCs/>
+                <w:lang w:val="pt-BR"/>
+              </w:rPr>
+            </w:pPr>
           </w:p>
         </w:tc>
         <w:tc>
@@ -4512,6 +4947,7 @@
         <w:rPr>
           <w:lang w:val="pt-BR"/>
         </w:rPr>
+        <w:lastRenderedPageBreak/>
         <w:t>Desenvolvimento / Implementação</w:t>
       </w:r>
       <w:bookmarkEnd w:id="9"/>
@@ -4526,21 +4962,7 @@
         <w:rPr>
           <w:lang w:val="pt-BR"/>
         </w:rPr>
-        <w:t xml:space="preserve">Para realizar o desenvolvimento da ferramenta será utilizado a linguagem Java Web com </w:t>
-      </w:r>
-      <w:proofErr w:type="gramStart"/>
-      <w:r>
-        <w:rPr>
-          <w:lang w:val="pt-BR"/>
-        </w:rPr>
-        <w:t>conexão</w:t>
-      </w:r>
-      <w:proofErr w:type="gramEnd"/>
-      <w:r>
-        <w:rPr>
-          <w:lang w:val="pt-BR"/>
-        </w:rPr>
-        <w:t xml:space="preserve"> ao banco de dados Postgress e interface planejada no HTML.</w:t>
+        <w:t>Para realizar o desenvolvimento da ferramenta será utilizado a linguagem Java Web com conexão ao banco de dados Postgress e interface planejada no HTML.</w:t>
       </w:r>
     </w:p>
     <w:p>
@@ -4570,13 +4992,7 @@
         <w:rPr>
           <w:lang w:val="pt-BR"/>
         </w:rPr>
-        <w:t xml:space="preserve">No período de utilização da técnica de Scrum, o time </w:t>
-      </w:r>
-      <w:r>
-        <w:rPr>
-          <w:lang w:val="pt-BR"/>
-        </w:rPr>
-        <w:t>juntamente com o Scrum Master e o PO tiraram as seguintes lições:</w:t>
+        <w:t>No período de utilização da técnica de Scrum, o time juntamente com o Scrum Master e o PO tiraram as seguintes lições:</w:t>
       </w:r>
     </w:p>
     <w:p>
@@ -4666,13 +5082,7 @@
         <w:rPr>
           <w:sz w:val="24"/>
         </w:rPr>
-        <w:t>Desenvolvimento de Artefatos para projeto de Software Ág</w:t>
-      </w:r>
-      <w:r>
-        <w:rPr>
-          <w:sz w:val="24"/>
-        </w:rPr>
-        <w:t>il (Histórias de Usuários / Vision Box);</w:t>
+        <w:t>Desenvolvimento de Artefatos para projeto de Software Ágil (Histórias de Usuários / Vision Box);</w:t>
       </w:r>
     </w:p>
     <w:p>
@@ -4726,13 +5136,7 @@
         <w:rPr>
           <w:sz w:val="24"/>
         </w:rPr>
-        <w:t xml:space="preserve">Necessidade de </w:t>
-      </w:r>
-      <w:r>
-        <w:rPr>
-          <w:sz w:val="24"/>
-        </w:rPr>
-        <w:t>domínio nas metodologias e técnicas ágeis;</w:t>
+        <w:t>Necessidade de domínio nas metodologias e técnicas ágeis;</w:t>
       </w:r>
     </w:p>
     <w:p>
@@ -4761,12 +5165,11 @@
       </w:pPr>
       <w:bookmarkStart w:id="11" w:name="_Toc494397744"/>
       <w:bookmarkStart w:id="12" w:name="_Toc286690123"/>
-      <w:bookmarkEnd w:id="2"/>
+      <w:bookmarkEnd w:id="3"/>
       <w:r>
         <w:rPr>
           <w:lang w:val="pt-BR"/>
         </w:rPr>
-        <w:lastRenderedPageBreak/>
         <w:t>Aprovações</w:t>
       </w:r>
       <w:bookmarkEnd w:id="11"/>
@@ -5128,6 +5531,7 @@
               <w:rPr>
                 <w:lang w:val="pt-BR"/>
               </w:rPr>
+              <w:lastRenderedPageBreak/>
               <w:t>Time</w:t>
             </w:r>
           </w:p>
@@ -5396,13 +5800,7 @@
           <w:lang w:val="pt-BR"/>
         </w:rPr>
         <w:lastRenderedPageBreak/>
-        <w:t xml:space="preserve">Histórico de </w:t>
-      </w:r>
-      <w:r>
-        <w:rPr>
-          <w:lang w:val="pt-BR"/>
-        </w:rPr>
-        <w:t>Revisões</w:t>
+        <w:t>Histórico de Revisões</w:t>
       </w:r>
     </w:p>
     <w:tbl>
@@ -5528,7 +5926,8 @@
           <w:tcPr>
             <w:tcW w:w="2160" w:type="dxa"/>
             <w:tcBorders>
-              <w:top w:val="nil"/>
+              <w:top w:val="double" w:sz="12" w:space="0" w:color="auto"/>
+              <w:bottom w:val="single" w:sz="4" w:space="0" w:color="auto"/>
             </w:tcBorders>
           </w:tcPr>
           <w:p>
@@ -5550,7 +5949,8 @@
           <w:tcPr>
             <w:tcW w:w="1634" w:type="dxa"/>
             <w:tcBorders>
-              <w:top w:val="nil"/>
+              <w:top w:val="double" w:sz="12" w:space="0" w:color="auto"/>
+              <w:bottom w:val="single" w:sz="4" w:space="0" w:color="auto"/>
             </w:tcBorders>
           </w:tcPr>
           <w:p>
@@ -5572,7 +5972,8 @@
           <w:tcPr>
             <w:tcW w:w="4490" w:type="dxa"/>
             <w:tcBorders>
-              <w:top w:val="nil"/>
+              <w:top w:val="double" w:sz="12" w:space="0" w:color="auto"/>
+              <w:bottom w:val="single" w:sz="4" w:space="0" w:color="auto"/>
             </w:tcBorders>
           </w:tcPr>
           <w:p>
@@ -5594,7 +5995,8 @@
           <w:tcPr>
             <w:tcW w:w="1584" w:type="dxa"/>
             <w:tcBorders>
-              <w:top w:val="nil"/>
+              <w:top w:val="double" w:sz="12" w:space="0" w:color="auto"/>
+              <w:bottom w:val="single" w:sz="4" w:space="0" w:color="auto"/>
             </w:tcBorders>
           </w:tcPr>
           <w:p>
@@ -5609,6 +6011,108 @@
                 <w:lang w:val="pt-BR"/>
               </w:rPr>
               <w:t>1.0</w:t>
+            </w:r>
+            <w:r>
+              <w:rPr>
+                <w:lang w:val="pt-BR"/>
+              </w:rPr>
+              <w:t>0</w:t>
+            </w:r>
+          </w:p>
+        </w:tc>
+      </w:tr>
+      <w:tr>
+        <w:tc>
+          <w:tcPr>
+            <w:tcW w:w="2160" w:type="dxa"/>
+            <w:tcBorders>
+              <w:top w:val="single" w:sz="4" w:space="0" w:color="auto"/>
+            </w:tcBorders>
+          </w:tcPr>
+          <w:p>
+            <w:pPr>
+              <w:spacing w:before="40" w:after="40"/>
+              <w:rPr>
+                <w:lang w:val="pt-BR"/>
+              </w:rPr>
+            </w:pPr>
+            <w:r>
+              <w:rPr>
+                <w:lang w:val="pt-BR"/>
+              </w:rPr>
+              <w:t>Raphael Guedes</w:t>
+            </w:r>
+          </w:p>
+        </w:tc>
+        <w:tc>
+          <w:tcPr>
+            <w:tcW w:w="1634" w:type="dxa"/>
+            <w:tcBorders>
+              <w:top w:val="single" w:sz="4" w:space="0" w:color="auto"/>
+            </w:tcBorders>
+          </w:tcPr>
+          <w:p>
+            <w:pPr>
+              <w:spacing w:before="40" w:after="40"/>
+              <w:rPr>
+                <w:lang w:val="pt-BR"/>
+              </w:rPr>
+            </w:pPr>
+            <w:r>
+              <w:rPr>
+                <w:lang w:val="pt-BR"/>
+              </w:rPr>
+              <w:t>09/11/2017</w:t>
+            </w:r>
+          </w:p>
+        </w:tc>
+        <w:tc>
+          <w:tcPr>
+            <w:tcW w:w="4490" w:type="dxa"/>
+            <w:tcBorders>
+              <w:top w:val="single" w:sz="4" w:space="0" w:color="auto"/>
+            </w:tcBorders>
+          </w:tcPr>
+          <w:p>
+            <w:pPr>
+              <w:spacing w:before="40" w:after="40"/>
+              <w:rPr>
+                <w:lang w:val="pt-BR"/>
+              </w:rPr>
+            </w:pPr>
+            <w:r>
+              <w:rPr>
+                <w:lang w:val="pt-BR"/>
+              </w:rPr>
+              <w:t xml:space="preserve">Revisão </w:t>
+            </w:r>
+            <w:r>
+              <w:rPr>
+                <w:lang w:val="pt-BR"/>
+              </w:rPr>
+              <w:t>da Introdução, Escopo do Projeto, Marcos do Projeto e Objetivos, Planejamento da Sprint</w:t>
+            </w:r>
+          </w:p>
+        </w:tc>
+        <w:tc>
+          <w:tcPr>
+            <w:tcW w:w="1584" w:type="dxa"/>
+            <w:tcBorders>
+              <w:top w:val="single" w:sz="4" w:space="0" w:color="auto"/>
+            </w:tcBorders>
+          </w:tcPr>
+          <w:p>
+            <w:pPr>
+              <w:spacing w:before="40" w:after="40"/>
+              <w:rPr>
+                <w:lang w:val="pt-BR"/>
+              </w:rPr>
+            </w:pPr>
+            <w:r>
+              <w:rPr>
+                <w:lang w:val="pt-BR"/>
+              </w:rPr>
+              <w:t>1.01</w:t>
             </w:r>
           </w:p>
         </w:tc>
@@ -5653,7 +6157,7 @@
 </file>
 
 <file path=word/endnotes.xml><?xml version="1.0" encoding="utf-8"?>
-<w:endnotes xmlns:wpc="http://schemas.microsoft.com/office/word/2010/wordprocessingCanvas" xmlns:cx="http://schemas.microsoft.com/office/drawing/2014/chartex" xmlns:cx1="http://schemas.microsoft.com/office/drawing/2015/9/8/chartex" xmlns:cx2="http://schemas.microsoft.com/office/drawing/2015/10/21/chartex" xmlns:cx3="http://schemas.microsoft.com/office/drawing/2016/5/9/chartex" xmlns:cx4="http://schemas.microsoft.com/office/drawing/2016/5/10/chartex" xmlns:cx5="http://schemas.microsoft.com/office/drawing/2016/5/11/chartex" xmlns:cx6="http://schemas.microsoft.com/office/drawing/2016/5/12/chartex" xmlns:cx7="http://schemas.microsoft.com/office/drawing/2016/5/13/chartex" xmlns:cx8="http://schemas.microsoft.com/office/drawing/2016/5/14/chartex" xmlns:mc="http://schemas.openxmlformats.org/markup-compatibility/2006" xmlns:aink="http://schemas.microsoft.com/office/drawing/2016/ink" xmlns:am3d="http://schemas.microsoft.com/office/drawing/2017/model3d" xmlns:o="urn:schemas-microsoft-com:office:office" xmlns:r="http://schemas.openxmlformats.org/officeDocument/2006/relationships" xmlns:m="http://schemas.openxmlformats.org/officeDocument/2006/math" xmlns:v="urn:schemas-microsoft-com:vml" xmlns:wp14="http://schemas.microsoft.com/office/word/2010/wordprocessingDrawing" xmlns:wp="http://schemas.openxmlformats.org/drawingml/2006/wordprocessingDrawing" xmlns:w10="urn:schemas-microsoft-com:office:word" xmlns:w="http://schemas.openxmlformats.org/wordprocessingml/2006/main" xmlns:w14="http://schemas.microsoft.com/office/word/2010/wordml" xmlns:w15="http://schemas.microsoft.com/office/word/2012/wordml" xmlns:w16cid="http://schemas.microsoft.com/office/word/2016/wordml/cid" xmlns:w16se="http://schemas.microsoft.com/office/word/2015/wordml/symex" xmlns:wpg="http://schemas.microsoft.com/office/word/2010/wordprocessingGroup" xmlns:wpi="http://schemas.microsoft.com/office/word/2010/wordprocessingInk" xmlns:wne="http://schemas.microsoft.com/office/word/2006/wordml" xmlns:wps="http://schemas.microsoft.com/office/word/2010/wordprocessingShape" mc:Ignorable="w14 w15 w16se w16cid wp14">
+<w:endnotes xmlns:wpc="http://schemas.microsoft.com/office/word/2010/wordprocessingCanvas" xmlns:cx="http://schemas.microsoft.com/office/drawing/2014/chartex" xmlns:mc="http://schemas.openxmlformats.org/markup-compatibility/2006" xmlns:o="urn:schemas-microsoft-com:office:office" xmlns:r="http://schemas.openxmlformats.org/officeDocument/2006/relationships" xmlns:m="http://schemas.openxmlformats.org/officeDocument/2006/math" xmlns:v="urn:schemas-microsoft-com:vml" xmlns:wp14="http://schemas.microsoft.com/office/word/2010/wordprocessingDrawing" xmlns:wp="http://schemas.openxmlformats.org/drawingml/2006/wordprocessingDrawing" xmlns:w10="urn:schemas-microsoft-com:office:word" xmlns:w="http://schemas.openxmlformats.org/wordprocessingml/2006/main" xmlns:w14="http://schemas.microsoft.com/office/word/2010/wordml" xmlns:w15="http://schemas.microsoft.com/office/word/2012/wordml" xmlns:w16se="http://schemas.microsoft.com/office/word/2015/wordml/symex" xmlns:wpg="http://schemas.microsoft.com/office/word/2010/wordprocessingGroup" xmlns:wpi="http://schemas.microsoft.com/office/word/2010/wordprocessingInk" xmlns:wne="http://schemas.microsoft.com/office/word/2006/wordml" xmlns:wps="http://schemas.microsoft.com/office/word/2010/wordprocessingShape" mc:Ignorable="w14 w15 w16se wp14">
   <w:endnote w:type="separator" w:id="-1">
     <w:p>
       <w:pPr>
@@ -5678,7 +6182,7 @@
 </file>
 
 <file path=word/footer1.xml><?xml version="1.0" encoding="utf-8"?>
-<w:ftr xmlns:wpc="http://schemas.microsoft.com/office/word/2010/wordprocessingCanvas" xmlns:cx="http://schemas.microsoft.com/office/drawing/2014/chartex" xmlns:cx1="http://schemas.microsoft.com/office/drawing/2015/9/8/chartex" xmlns:cx2="http://schemas.microsoft.com/office/drawing/2015/10/21/chartex" xmlns:cx3="http://schemas.microsoft.com/office/drawing/2016/5/9/chartex" xmlns:cx4="http://schemas.microsoft.com/office/drawing/2016/5/10/chartex" xmlns:cx5="http://schemas.microsoft.com/office/drawing/2016/5/11/chartex" xmlns:cx6="http://schemas.microsoft.com/office/drawing/2016/5/12/chartex" xmlns:cx7="http://schemas.microsoft.com/office/drawing/2016/5/13/chartex" xmlns:cx8="http://schemas.microsoft.com/office/drawing/2016/5/14/chartex" xmlns:mc="http://schemas.openxmlformats.org/markup-compatibility/2006" xmlns:aink="http://schemas.microsoft.com/office/drawing/2016/ink" xmlns:am3d="http://schemas.microsoft.com/office/drawing/2017/model3d" xmlns:o="urn:schemas-microsoft-com:office:office" xmlns:r="http://schemas.openxmlformats.org/officeDocument/2006/relationships" xmlns:m="http://schemas.openxmlformats.org/officeDocument/2006/math" xmlns:v="urn:schemas-microsoft-com:vml" xmlns:wp14="http://schemas.microsoft.com/office/word/2010/wordprocessingDrawing" xmlns:wp="http://schemas.openxmlformats.org/drawingml/2006/wordprocessingDrawing" xmlns:w10="urn:schemas-microsoft-com:office:word" xmlns:w="http://schemas.openxmlformats.org/wordprocessingml/2006/main" xmlns:w14="http://schemas.microsoft.com/office/word/2010/wordml" xmlns:w15="http://schemas.microsoft.com/office/word/2012/wordml" xmlns:w16cid="http://schemas.microsoft.com/office/word/2016/wordml/cid" xmlns:w16se="http://schemas.microsoft.com/office/word/2015/wordml/symex" xmlns:wpg="http://schemas.microsoft.com/office/word/2010/wordprocessingGroup" xmlns:wpi="http://schemas.microsoft.com/office/word/2010/wordprocessingInk" xmlns:wne="http://schemas.microsoft.com/office/word/2006/wordml" xmlns:wps="http://schemas.microsoft.com/office/word/2010/wordprocessingShape" mc:Ignorable="w14 w15 w16se w16cid wp14">
+<w:ftr xmlns:wpc="http://schemas.microsoft.com/office/word/2010/wordprocessingCanvas" xmlns:cx="http://schemas.microsoft.com/office/drawing/2014/chartex" xmlns:mc="http://schemas.openxmlformats.org/markup-compatibility/2006" xmlns:o="urn:schemas-microsoft-com:office:office" xmlns:r="http://schemas.openxmlformats.org/officeDocument/2006/relationships" xmlns:m="http://schemas.openxmlformats.org/officeDocument/2006/math" xmlns:v="urn:schemas-microsoft-com:vml" xmlns:wp14="http://schemas.microsoft.com/office/word/2010/wordprocessingDrawing" xmlns:wp="http://schemas.openxmlformats.org/drawingml/2006/wordprocessingDrawing" xmlns:w10="urn:schemas-microsoft-com:office:word" xmlns:w="http://schemas.openxmlformats.org/wordprocessingml/2006/main" xmlns:w14="http://schemas.microsoft.com/office/word/2010/wordml" xmlns:w15="http://schemas.microsoft.com/office/word/2012/wordml" xmlns:w16se="http://schemas.microsoft.com/office/word/2015/wordml/symex" xmlns:wpg="http://schemas.microsoft.com/office/word/2010/wordprocessingGroup" xmlns:wpi="http://schemas.microsoft.com/office/word/2010/wordprocessingInk" xmlns:wne="http://schemas.microsoft.com/office/word/2006/wordml" xmlns:wps="http://schemas.microsoft.com/office/word/2010/wordprocessingShape" mc:Ignorable="w14 w15 w16se wp14">
   <w:p>
     <w:pPr>
       <w:pStyle w:val="Rodap"/>
@@ -5701,17 +6205,7 @@
         <w:szCs w:val="18"/>
         <w:lang w:val="pt-BR"/>
       </w:rPr>
-      <w:t xml:space="preserve">Plano de </w:t>
-    </w:r>
-    <w:r>
-      <w:rPr>
-        <w:rFonts w:ascii="Arial" w:hAnsi="Arial" w:cs="Arial"/>
-        <w:i w:val="0"/>
-        <w:sz w:val="18"/>
-        <w:szCs w:val="18"/>
-        <w:lang w:val="pt-BR"/>
-      </w:rPr>
-      <w:t>Projeto: ACADEMICCI - Gestão de Monitorias</w:t>
+      <w:t>Plano de Projeto: ACADEMICCI - Gestão de Monitorias</w:t>
     </w:r>
   </w:p>
   <w:p>
@@ -5726,7 +6220,7 @@
 </file>
 
 <file path=word/footer2.xml><?xml version="1.0" encoding="utf-8"?>
-<w:ftr xmlns:wpc="http://schemas.microsoft.com/office/word/2010/wordprocessingCanvas" xmlns:cx="http://schemas.microsoft.com/office/drawing/2014/chartex" xmlns:cx1="http://schemas.microsoft.com/office/drawing/2015/9/8/chartex" xmlns:cx2="http://schemas.microsoft.com/office/drawing/2015/10/21/chartex" xmlns:cx3="http://schemas.microsoft.com/office/drawing/2016/5/9/chartex" xmlns:cx4="http://schemas.microsoft.com/office/drawing/2016/5/10/chartex" xmlns:cx5="http://schemas.microsoft.com/office/drawing/2016/5/11/chartex" xmlns:cx6="http://schemas.microsoft.com/office/drawing/2016/5/12/chartex" xmlns:cx7="http://schemas.microsoft.com/office/drawing/2016/5/13/chartex" xmlns:cx8="http://schemas.microsoft.com/office/drawing/2016/5/14/chartex" xmlns:mc="http://schemas.openxmlformats.org/markup-compatibility/2006" xmlns:aink="http://schemas.microsoft.com/office/drawing/2016/ink" xmlns:am3d="http://schemas.microsoft.com/office/drawing/2017/model3d" xmlns:o="urn:schemas-microsoft-com:office:office" xmlns:r="http://schemas.openxmlformats.org/officeDocument/2006/relationships" xmlns:m="http://schemas.openxmlformats.org/officeDocument/2006/math" xmlns:v="urn:schemas-microsoft-com:vml" xmlns:wp14="http://schemas.microsoft.com/office/word/2010/wordprocessingDrawing" xmlns:wp="http://schemas.openxmlformats.org/drawingml/2006/wordprocessingDrawing" xmlns:w10="urn:schemas-microsoft-com:office:word" xmlns:w="http://schemas.openxmlformats.org/wordprocessingml/2006/main" xmlns:w14="http://schemas.microsoft.com/office/word/2010/wordml" xmlns:w15="http://schemas.microsoft.com/office/word/2012/wordml" xmlns:w16cid="http://schemas.microsoft.com/office/word/2016/wordml/cid" xmlns:w16se="http://schemas.microsoft.com/office/word/2015/wordml/symex" xmlns:wpg="http://schemas.microsoft.com/office/word/2010/wordprocessingGroup" xmlns:wpi="http://schemas.microsoft.com/office/word/2010/wordprocessingInk" xmlns:wne="http://schemas.microsoft.com/office/word/2006/wordml" xmlns:wps="http://schemas.microsoft.com/office/word/2010/wordprocessingShape" mc:Ignorable="w14 w15 w16se w16cid wp14">
+<w:ftr xmlns:wpc="http://schemas.microsoft.com/office/word/2010/wordprocessingCanvas" xmlns:cx="http://schemas.microsoft.com/office/drawing/2014/chartex" xmlns:mc="http://schemas.openxmlformats.org/markup-compatibility/2006" xmlns:o="urn:schemas-microsoft-com:office:office" xmlns:r="http://schemas.openxmlformats.org/officeDocument/2006/relationships" xmlns:m="http://schemas.openxmlformats.org/officeDocument/2006/math" xmlns:v="urn:schemas-microsoft-com:vml" xmlns:wp14="http://schemas.microsoft.com/office/word/2010/wordprocessingDrawing" xmlns:wp="http://schemas.openxmlformats.org/drawingml/2006/wordprocessingDrawing" xmlns:w10="urn:schemas-microsoft-com:office:word" xmlns:w="http://schemas.openxmlformats.org/wordprocessingml/2006/main" xmlns:w14="http://schemas.microsoft.com/office/word/2010/wordml" xmlns:w15="http://schemas.microsoft.com/office/word/2012/wordml" xmlns:w16se="http://schemas.microsoft.com/office/word/2015/wordml/symex" xmlns:wpg="http://schemas.microsoft.com/office/word/2010/wordprocessingGroup" xmlns:wpi="http://schemas.microsoft.com/office/word/2010/wordprocessingInk" xmlns:wne="http://schemas.microsoft.com/office/word/2006/wordml" xmlns:wps="http://schemas.microsoft.com/office/word/2010/wordprocessingShape" mc:Ignorable="w14 w15 w16se wp14">
   <w:p>
     <w:pPr>
       <w:pStyle w:val="Cabealho"/>
@@ -5753,17 +6247,7 @@
         <w:szCs w:val="18"/>
         <w:lang w:val="pt-BR"/>
       </w:rPr>
-      <w:t xml:space="preserve">Termo de Abertura: Academicci– Gestão de </w:t>
-    </w:r>
-    <w:r>
-      <w:rPr>
-        <w:rFonts w:ascii="Arial" w:hAnsi="Arial" w:cs="Arial"/>
-        <w:i w:val="0"/>
-        <w:sz w:val="18"/>
-        <w:szCs w:val="18"/>
-        <w:lang w:val="pt-BR"/>
-      </w:rPr>
-      <w:t>Monitorias</w:t>
+      <w:t>Termo de Abertura: Academicci– Gestão de Monitorias</w:t>
     </w:r>
     <w:r>
       <w:rPr>
@@ -5813,7 +6297,7 @@
         <w:szCs w:val="18"/>
         <w:lang w:val="pt-BR"/>
       </w:rPr>
-      <w:t>5</w:t>
+      <w:t>6</w:t>
     </w:r>
     <w:r>
       <w:rPr>
@@ -5829,7 +6313,7 @@
 </file>
 
 <file path=word/footnotes.xml><?xml version="1.0" encoding="utf-8"?>
-<w:footnotes xmlns:wpc="http://schemas.microsoft.com/office/word/2010/wordprocessingCanvas" xmlns:cx="http://schemas.microsoft.com/office/drawing/2014/chartex" xmlns:cx1="http://schemas.microsoft.com/office/drawing/2015/9/8/chartex" xmlns:cx2="http://schemas.microsoft.com/office/drawing/2015/10/21/chartex" xmlns:cx3="http://schemas.microsoft.com/office/drawing/2016/5/9/chartex" xmlns:cx4="http://schemas.microsoft.com/office/drawing/2016/5/10/chartex" xmlns:cx5="http://schemas.microsoft.com/office/drawing/2016/5/11/chartex" xmlns:cx6="http://schemas.microsoft.com/office/drawing/2016/5/12/chartex" xmlns:cx7="http://schemas.microsoft.com/office/drawing/2016/5/13/chartex" xmlns:cx8="http://schemas.microsoft.com/office/drawing/2016/5/14/chartex" xmlns:mc="http://schemas.openxmlformats.org/markup-compatibility/2006" xmlns:aink="http://schemas.microsoft.com/office/drawing/2016/ink" xmlns:am3d="http://schemas.microsoft.com/office/drawing/2017/model3d" xmlns:o="urn:schemas-microsoft-com:office:office" xmlns:r="http://schemas.openxmlformats.org/officeDocument/2006/relationships" xmlns:m="http://schemas.openxmlformats.org/officeDocument/2006/math" xmlns:v="urn:schemas-microsoft-com:vml" xmlns:wp14="http://schemas.microsoft.com/office/word/2010/wordprocessingDrawing" xmlns:wp="http://schemas.openxmlformats.org/drawingml/2006/wordprocessingDrawing" xmlns:w10="urn:schemas-microsoft-com:office:word" xmlns:w="http://schemas.openxmlformats.org/wordprocessingml/2006/main" xmlns:w14="http://schemas.microsoft.com/office/word/2010/wordml" xmlns:w15="http://schemas.microsoft.com/office/word/2012/wordml" xmlns:w16cid="http://schemas.microsoft.com/office/word/2016/wordml/cid" xmlns:w16se="http://schemas.microsoft.com/office/word/2015/wordml/symex" xmlns:wpg="http://schemas.microsoft.com/office/word/2010/wordprocessingGroup" xmlns:wpi="http://schemas.microsoft.com/office/word/2010/wordprocessingInk" xmlns:wne="http://schemas.microsoft.com/office/word/2006/wordml" xmlns:wps="http://schemas.microsoft.com/office/word/2010/wordprocessingShape" mc:Ignorable="w14 w15 w16se w16cid wp14">
+<w:footnotes xmlns:wpc="http://schemas.microsoft.com/office/word/2010/wordprocessingCanvas" xmlns:cx="http://schemas.microsoft.com/office/drawing/2014/chartex" xmlns:mc="http://schemas.openxmlformats.org/markup-compatibility/2006" xmlns:o="urn:schemas-microsoft-com:office:office" xmlns:r="http://schemas.openxmlformats.org/officeDocument/2006/relationships" xmlns:m="http://schemas.openxmlformats.org/officeDocument/2006/math" xmlns:v="urn:schemas-microsoft-com:vml" xmlns:wp14="http://schemas.microsoft.com/office/word/2010/wordprocessingDrawing" xmlns:wp="http://schemas.openxmlformats.org/drawingml/2006/wordprocessingDrawing" xmlns:w10="urn:schemas-microsoft-com:office:word" xmlns:w="http://schemas.openxmlformats.org/wordprocessingml/2006/main" xmlns:w14="http://schemas.microsoft.com/office/word/2010/wordml" xmlns:w15="http://schemas.microsoft.com/office/word/2012/wordml" xmlns:w16se="http://schemas.microsoft.com/office/word/2015/wordml/symex" xmlns:wpg="http://schemas.microsoft.com/office/word/2010/wordprocessingGroup" xmlns:wpi="http://schemas.microsoft.com/office/word/2010/wordprocessingInk" xmlns:wne="http://schemas.microsoft.com/office/word/2006/wordml" xmlns:wps="http://schemas.microsoft.com/office/word/2010/wordprocessingShape" mc:Ignorable="w14 w15 w16se wp14">
   <w:footnote w:type="separator" w:id="-1">
     <w:p>
       <w:pPr>
@@ -5854,7 +6338,7 @@
 </file>
 
 <file path=word/header1.xml><?xml version="1.0" encoding="utf-8"?>
-<w:hdr xmlns:wpc="http://schemas.microsoft.com/office/word/2010/wordprocessingCanvas" xmlns:cx="http://schemas.microsoft.com/office/drawing/2014/chartex" xmlns:cx1="http://schemas.microsoft.com/office/drawing/2015/9/8/chartex" xmlns:cx2="http://schemas.microsoft.com/office/drawing/2015/10/21/chartex" xmlns:cx3="http://schemas.microsoft.com/office/drawing/2016/5/9/chartex" xmlns:cx4="http://schemas.microsoft.com/office/drawing/2016/5/10/chartex" xmlns:cx5="http://schemas.microsoft.com/office/drawing/2016/5/11/chartex" xmlns:cx6="http://schemas.microsoft.com/office/drawing/2016/5/12/chartex" xmlns:cx7="http://schemas.microsoft.com/office/drawing/2016/5/13/chartex" xmlns:cx8="http://schemas.microsoft.com/office/drawing/2016/5/14/chartex" xmlns:mc="http://schemas.openxmlformats.org/markup-compatibility/2006" xmlns:aink="http://schemas.microsoft.com/office/drawing/2016/ink" xmlns:am3d="http://schemas.microsoft.com/office/drawing/2017/model3d" xmlns:o="urn:schemas-microsoft-com:office:office" xmlns:r="http://schemas.openxmlformats.org/officeDocument/2006/relationships" xmlns:m="http://schemas.openxmlformats.org/officeDocument/2006/math" xmlns:v="urn:schemas-microsoft-com:vml" xmlns:wp14="http://schemas.microsoft.com/office/word/2010/wordprocessingDrawing" xmlns:wp="http://schemas.openxmlformats.org/drawingml/2006/wordprocessingDrawing" xmlns:w10="urn:schemas-microsoft-com:office:word" xmlns:w="http://schemas.openxmlformats.org/wordprocessingml/2006/main" xmlns:w14="http://schemas.microsoft.com/office/word/2010/wordml" xmlns:w15="http://schemas.microsoft.com/office/word/2012/wordml" xmlns:w16cid="http://schemas.microsoft.com/office/word/2016/wordml/cid" xmlns:w16se="http://schemas.microsoft.com/office/word/2015/wordml/symex" xmlns:wpg="http://schemas.microsoft.com/office/word/2010/wordprocessingGroup" xmlns:wpi="http://schemas.microsoft.com/office/word/2010/wordprocessingInk" xmlns:wne="http://schemas.microsoft.com/office/word/2006/wordml" xmlns:wps="http://schemas.microsoft.com/office/word/2010/wordprocessingShape" mc:Ignorable="w14 w15 w16se w16cid wp14">
+<w:hdr xmlns:wpc="http://schemas.microsoft.com/office/word/2010/wordprocessingCanvas" xmlns:cx="http://schemas.microsoft.com/office/drawing/2014/chartex" xmlns:mc="http://schemas.openxmlformats.org/markup-compatibility/2006" xmlns:o="urn:schemas-microsoft-com:office:office" xmlns:r="http://schemas.openxmlformats.org/officeDocument/2006/relationships" xmlns:m="http://schemas.openxmlformats.org/officeDocument/2006/math" xmlns:v="urn:schemas-microsoft-com:vml" xmlns:wp14="http://schemas.microsoft.com/office/word/2010/wordprocessingDrawing" xmlns:wp="http://schemas.openxmlformats.org/drawingml/2006/wordprocessingDrawing" xmlns:w10="urn:schemas-microsoft-com:office:word" xmlns:w="http://schemas.openxmlformats.org/wordprocessingml/2006/main" xmlns:w14="http://schemas.microsoft.com/office/word/2010/wordml" xmlns:w15="http://schemas.microsoft.com/office/word/2012/wordml" xmlns:w16se="http://schemas.microsoft.com/office/word/2015/wordml/symex" xmlns:wpg="http://schemas.microsoft.com/office/word/2010/wordprocessingGroup" xmlns:wpi="http://schemas.microsoft.com/office/word/2010/wordprocessingInk" xmlns:wne="http://schemas.microsoft.com/office/word/2006/wordml" xmlns:wps="http://schemas.microsoft.com/office/word/2010/wordprocessingShape" mc:Ignorable="w14 w15 w16se wp14">
   <w:p>
     <w:pPr>
       <w:pStyle w:val="Cabealho"/>
@@ -5937,7 +6421,7 @@
 </file>
 
 <file path=word/header2.xml><?xml version="1.0" encoding="utf-8"?>
-<w:hdr xmlns:wpc="http://schemas.microsoft.com/office/word/2010/wordprocessingCanvas" xmlns:cx="http://schemas.microsoft.com/office/drawing/2014/chartex" xmlns:cx1="http://schemas.microsoft.com/office/drawing/2015/9/8/chartex" xmlns:cx2="http://schemas.microsoft.com/office/drawing/2015/10/21/chartex" xmlns:cx3="http://schemas.microsoft.com/office/drawing/2016/5/9/chartex" xmlns:cx4="http://schemas.microsoft.com/office/drawing/2016/5/10/chartex" xmlns:cx5="http://schemas.microsoft.com/office/drawing/2016/5/11/chartex" xmlns:cx6="http://schemas.microsoft.com/office/drawing/2016/5/12/chartex" xmlns:cx7="http://schemas.microsoft.com/office/drawing/2016/5/13/chartex" xmlns:cx8="http://schemas.microsoft.com/office/drawing/2016/5/14/chartex" xmlns:mc="http://schemas.openxmlformats.org/markup-compatibility/2006" xmlns:aink="http://schemas.microsoft.com/office/drawing/2016/ink" xmlns:am3d="http://schemas.microsoft.com/office/drawing/2017/model3d" xmlns:o="urn:schemas-microsoft-com:office:office" xmlns:r="http://schemas.openxmlformats.org/officeDocument/2006/relationships" xmlns:m="http://schemas.openxmlformats.org/officeDocument/2006/math" xmlns:v="urn:schemas-microsoft-com:vml" xmlns:wp14="http://schemas.microsoft.com/office/word/2010/wordprocessingDrawing" xmlns:wp="http://schemas.openxmlformats.org/drawingml/2006/wordprocessingDrawing" xmlns:w10="urn:schemas-microsoft-com:office:word" xmlns:w="http://schemas.openxmlformats.org/wordprocessingml/2006/main" xmlns:w14="http://schemas.microsoft.com/office/word/2010/wordml" xmlns:w15="http://schemas.microsoft.com/office/word/2012/wordml" xmlns:w16cid="http://schemas.microsoft.com/office/word/2016/wordml/cid" xmlns:w16se="http://schemas.microsoft.com/office/word/2015/wordml/symex" xmlns:wpg="http://schemas.microsoft.com/office/word/2010/wordprocessingGroup" xmlns:wpi="http://schemas.microsoft.com/office/word/2010/wordprocessingInk" xmlns:wne="http://schemas.microsoft.com/office/word/2006/wordml" xmlns:wps="http://schemas.microsoft.com/office/word/2010/wordprocessingShape" mc:Ignorable="w14 w15 w16se w16cid wp14">
+<w:hdr xmlns:wpc="http://schemas.microsoft.com/office/word/2010/wordprocessingCanvas" xmlns:cx="http://schemas.microsoft.com/office/drawing/2014/chartex" xmlns:mc="http://schemas.openxmlformats.org/markup-compatibility/2006" xmlns:o="urn:schemas-microsoft-com:office:office" xmlns:r="http://schemas.openxmlformats.org/officeDocument/2006/relationships" xmlns:m="http://schemas.openxmlformats.org/officeDocument/2006/math" xmlns:v="urn:schemas-microsoft-com:vml" xmlns:wp14="http://schemas.microsoft.com/office/word/2010/wordprocessingDrawing" xmlns:wp="http://schemas.openxmlformats.org/drawingml/2006/wordprocessingDrawing" xmlns:w10="urn:schemas-microsoft-com:office:word" xmlns:w="http://schemas.openxmlformats.org/wordprocessingml/2006/main" xmlns:w14="http://schemas.microsoft.com/office/word/2010/wordml" xmlns:w15="http://schemas.microsoft.com/office/word/2012/wordml" xmlns:w16se="http://schemas.microsoft.com/office/word/2015/wordml/symex" xmlns:wpg="http://schemas.microsoft.com/office/word/2010/wordprocessingGroup" xmlns:wpi="http://schemas.microsoft.com/office/word/2010/wordprocessingInk" xmlns:wne="http://schemas.microsoft.com/office/word/2006/wordml" xmlns:wps="http://schemas.microsoft.com/office/word/2010/wordprocessingShape" mc:Ignorable="w14 w15 w16se wp14">
   <w:p>
     <w:pPr>
       <w:pStyle w:val="Rodap"/>
@@ -5969,7 +6453,7 @@
 </file>
 
 <file path=word/numbering.xml><?xml version="1.0" encoding="utf-8"?>
-<w:numbering xmlns:wpc="http://schemas.microsoft.com/office/word/2010/wordprocessingCanvas" xmlns:cx="http://schemas.microsoft.com/office/drawing/2014/chartex" xmlns:cx1="http://schemas.microsoft.com/office/drawing/2015/9/8/chartex" xmlns:cx2="http://schemas.microsoft.com/office/drawing/2015/10/21/chartex" xmlns:cx3="http://schemas.microsoft.com/office/drawing/2016/5/9/chartex" xmlns:cx4="http://schemas.microsoft.com/office/drawing/2016/5/10/chartex" xmlns:cx5="http://schemas.microsoft.com/office/drawing/2016/5/11/chartex" xmlns:cx6="http://schemas.microsoft.com/office/drawing/2016/5/12/chartex" xmlns:cx7="http://schemas.microsoft.com/office/drawing/2016/5/13/chartex" xmlns:cx8="http://schemas.microsoft.com/office/drawing/2016/5/14/chartex" xmlns:mc="http://schemas.openxmlformats.org/markup-compatibility/2006" xmlns:aink="http://schemas.microsoft.com/office/drawing/2016/ink" xmlns:am3d="http://schemas.microsoft.com/office/drawing/2017/model3d" xmlns:o="urn:schemas-microsoft-com:office:office" xmlns:r="http://schemas.openxmlformats.org/officeDocument/2006/relationships" xmlns:m="http://schemas.openxmlformats.org/officeDocument/2006/math" xmlns:v="urn:schemas-microsoft-com:vml" xmlns:wp14="http://schemas.microsoft.com/office/word/2010/wordprocessingDrawing" xmlns:wp="http://schemas.openxmlformats.org/drawingml/2006/wordprocessingDrawing" xmlns:w10="urn:schemas-microsoft-com:office:word" xmlns:w="http://schemas.openxmlformats.org/wordprocessingml/2006/main" xmlns:w14="http://schemas.microsoft.com/office/word/2010/wordml" xmlns:w15="http://schemas.microsoft.com/office/word/2012/wordml" xmlns:w16cid="http://schemas.microsoft.com/office/word/2016/wordml/cid" xmlns:w16se="http://schemas.microsoft.com/office/word/2015/wordml/symex" xmlns:wpg="http://schemas.microsoft.com/office/word/2010/wordprocessingGroup" xmlns:wpi="http://schemas.microsoft.com/office/word/2010/wordprocessingInk" xmlns:wne="http://schemas.microsoft.com/office/word/2006/wordml" xmlns:wps="http://schemas.microsoft.com/office/word/2010/wordprocessingShape" mc:Ignorable="w14 w15 w16se w16cid wp14">
+<w:numbering xmlns:wpc="http://schemas.microsoft.com/office/word/2010/wordprocessingCanvas" xmlns:cx="http://schemas.microsoft.com/office/drawing/2014/chartex" xmlns:mc="http://schemas.openxmlformats.org/markup-compatibility/2006" xmlns:o="urn:schemas-microsoft-com:office:office" xmlns:r="http://schemas.openxmlformats.org/officeDocument/2006/relationships" xmlns:m="http://schemas.openxmlformats.org/officeDocument/2006/math" xmlns:v="urn:schemas-microsoft-com:vml" xmlns:wp14="http://schemas.microsoft.com/office/word/2010/wordprocessingDrawing" xmlns:wp="http://schemas.openxmlformats.org/drawingml/2006/wordprocessingDrawing" xmlns:w10="urn:schemas-microsoft-com:office:word" xmlns:w="http://schemas.openxmlformats.org/wordprocessingml/2006/main" xmlns:w14="http://schemas.microsoft.com/office/word/2010/wordml" xmlns:w15="http://schemas.microsoft.com/office/word/2012/wordml" xmlns:w16se="http://schemas.microsoft.com/office/word/2015/wordml/symex" xmlns:wpg="http://schemas.microsoft.com/office/word/2010/wordprocessingGroup" xmlns:wpi="http://schemas.microsoft.com/office/word/2010/wordprocessingInk" xmlns:wne="http://schemas.microsoft.com/office/word/2006/wordml" xmlns:wps="http://schemas.microsoft.com/office/word/2010/wordprocessingShape" mc:Ignorable="w14 w15 w16se wp14">
   <w:abstractNum w:abstractNumId="0" w15:restartNumberingAfterBreak="0">
     <w:nsid w:val="0D7D3410"/>
     <w:multiLevelType w:val="multilevel"/>
@@ -6759,7 +7243,7 @@
 </file>
 
 <file path=word/styles.xml><?xml version="1.0" encoding="utf-8"?>
-<w:styles xmlns:mc="http://schemas.openxmlformats.org/markup-compatibility/2006" xmlns:r="http://schemas.openxmlformats.org/officeDocument/2006/relationships" xmlns:w="http://schemas.openxmlformats.org/wordprocessingml/2006/main" xmlns:w14="http://schemas.microsoft.com/office/word/2010/wordml" xmlns:w15="http://schemas.microsoft.com/office/word/2012/wordml" xmlns:w16cid="http://schemas.microsoft.com/office/word/2016/wordml/cid" xmlns:w16se="http://schemas.microsoft.com/office/word/2015/wordml/symex" mc:Ignorable="w14 w15 w16se w16cid">
+<w:styles xmlns:mc="http://schemas.openxmlformats.org/markup-compatibility/2006" xmlns:r="http://schemas.openxmlformats.org/officeDocument/2006/relationships" xmlns:w="http://schemas.openxmlformats.org/wordprocessingml/2006/main" xmlns:w14="http://schemas.microsoft.com/office/word/2010/wordml" xmlns:w15="http://schemas.microsoft.com/office/word/2012/wordml" xmlns:w16se="http://schemas.microsoft.com/office/word/2015/wordml/symex" mc:Ignorable="w14 w15 w16se">
   <w:docDefaults>
     <w:rPrDefault>
       <w:rPr>
@@ -6773,7 +7257,7 @@
       </w:pPr>
     </w:pPrDefault>
   </w:docDefaults>
-  <w:latentStyles w:defLockedState="0" w:defUIPriority="99" w:defSemiHidden="0" w:defUnhideWhenUsed="0" w:defQFormat="0" w:count="375">
+  <w:latentStyles w:defLockedState="0" w:defUIPriority="99" w:defSemiHidden="0" w:defUnhideWhenUsed="0" w:defQFormat="0" w:count="371">
     <w:lsdException w:name="Normal" w:uiPriority="0" w:qFormat="1"/>
     <w:lsdException w:name="heading 1" w:uiPriority="0" w:qFormat="1"/>
     <w:lsdException w:name="heading 2" w:uiPriority="0" w:qFormat="1"/>
@@ -7141,10 +7625,6 @@
     <w:lsdException w:name="List Table 5 Dark Accent 6" w:uiPriority="50"/>
     <w:lsdException w:name="List Table 6 Colorful Accent 6" w:uiPriority="51"/>
     <w:lsdException w:name="List Table 7 Colorful Accent 6" w:uiPriority="52"/>
-    <w:lsdException w:name="Mention" w:semiHidden="1" w:unhideWhenUsed="1"/>
-    <w:lsdException w:name="Smart Hyperlink" w:semiHidden="1" w:unhideWhenUsed="1"/>
-    <w:lsdException w:name="Hashtag" w:semiHidden="1" w:unhideWhenUsed="1"/>
-    <w:lsdException w:name="Unresolved Mention" w:semiHidden="1" w:unhideWhenUsed="1"/>
   </w:latentStyles>
   <w:style w:type="paragraph" w:default="1" w:styleId="Normal">
     <w:name w:val="Normal"/>
@@ -8362,7 +8842,7 @@
 </file>
 
 <file path=customXml/itemProps2.xml><?xml version="1.0" encoding="utf-8"?>
-<ds:datastoreItem xmlns:ds="http://schemas.openxmlformats.org/officeDocument/2006/customXml" ds:itemID="{2E23F6CD-36E8-4C65-A2D8-53DDC34C4D01}">
+<ds:datastoreItem xmlns:ds="http://schemas.openxmlformats.org/officeDocument/2006/customXml" ds:itemID="{F448A1F4-CBDD-4005-AD5B-7BB99E31E403}">
   <ds:schemaRefs>
     <ds:schemaRef ds:uri="http://schemas.openxmlformats.org/officeDocument/2006/bibliography"/>
   </ds:schemaRefs>

</xml_diff>

<commit_message>
Versao 1.04b - Plano de Projeto
</commit_message>
<xml_diff>
--- a/007 - Plano de Projeto - Academicci.docx
+++ b/007 - Plano de Projeto - Academicci.docx
@@ -55,8 +55,6 @@
         </w:rPr>
         <w:t>4</w:t>
       </w:r>
-      <w:bookmarkStart w:id="0" w:name="_GoBack"/>
-      <w:bookmarkEnd w:id="0"/>
       <w:r>
         <w:rPr>
           <w:lang w:val="pt-BR"/>
@@ -122,7 +120,7 @@
           <w:lang w:val="pt-BR"/>
         </w:rPr>
       </w:pPr>
-      <w:bookmarkStart w:id="1" w:name="_Toc416530762"/>
+      <w:bookmarkStart w:id="0" w:name="_Toc416530762"/>
       <w:r>
         <w:rPr>
           <w:lang w:val="pt-BR"/>
@@ -594,7 +592,7 @@
         </w:rPr>
       </w:pPr>
     </w:p>
-    <w:bookmarkEnd w:id="1"/>
+    <w:bookmarkEnd w:id="0"/>
     <w:p>
       <w:pPr>
         <w:rPr>
@@ -710,17 +708,8 @@
                 <w:i/>
                 <w:lang w:val="pt-BR"/>
               </w:rPr>
-              <w:t xml:space="preserve">Project </w:t>
-            </w:r>
-            <w:proofErr w:type="spellStart"/>
-            <w:r>
-              <w:rPr>
-                <w:i/>
-                <w:lang w:val="pt-BR"/>
-              </w:rPr>
-              <w:t>Plan</w:t>
-            </w:r>
-            <w:proofErr w:type="spellEnd"/>
+              <w:t>Project Plan</w:t>
+            </w:r>
           </w:p>
         </w:tc>
       </w:tr>
@@ -918,15 +907,15 @@
           <w:lang w:val="pt-BR"/>
         </w:rPr>
       </w:pPr>
-      <w:bookmarkStart w:id="2" w:name="_Toc494397737"/>
-      <w:bookmarkStart w:id="3" w:name="_Toc221281063"/>
+      <w:bookmarkStart w:id="1" w:name="_Toc494397737"/>
+      <w:bookmarkStart w:id="2" w:name="_Toc221281063"/>
       <w:r>
         <w:rPr>
           <w:lang w:val="pt-BR"/>
         </w:rPr>
         <w:t>Introdução</w:t>
       </w:r>
-      <w:bookmarkEnd w:id="2"/>
+      <w:bookmarkEnd w:id="1"/>
     </w:p>
     <w:p>
       <w:pPr>
@@ -1009,14 +998,14 @@
           <w:lang w:val="pt-BR"/>
         </w:rPr>
       </w:pPr>
-      <w:bookmarkStart w:id="4" w:name="_Toc494397738"/>
+      <w:bookmarkStart w:id="3" w:name="_Toc494397738"/>
       <w:r>
         <w:rPr>
           <w:lang w:val="pt-BR"/>
         </w:rPr>
         <w:t>Escopo do Projeto</w:t>
       </w:r>
-      <w:bookmarkEnd w:id="4"/>
+      <w:bookmarkEnd w:id="3"/>
     </w:p>
     <w:p>
       <w:pPr>
@@ -1031,19 +1020,11 @@
         </w:rPr>
         <w:t xml:space="preserve">O </w:t>
       </w:r>
-      <w:proofErr w:type="spellStart"/>
       <w:r>
         <w:rPr>
           <w:lang w:val="pt-BR"/>
         </w:rPr>
-        <w:t>Academicci</w:t>
-      </w:r>
-      <w:proofErr w:type="spellEnd"/>
-      <w:r>
-        <w:rPr>
-          <w:lang w:val="pt-BR"/>
-        </w:rPr>
-        <w:t xml:space="preserve"> é um sistema para gerenciamento de monitorias realizadas pelos próprios alunos</w:t>
+        <w:t>Academicci é um sistema para gerenciamento de monitorias realizadas pelos próprios alunos</w:t>
       </w:r>
       <w:r>
         <w:rPr>
@@ -1099,19 +1080,11 @@
         </w:rPr>
         <w:t xml:space="preserve">O </w:t>
       </w:r>
-      <w:proofErr w:type="spellStart"/>
       <w:r>
         <w:rPr>
           <w:lang w:val="pt-BR"/>
         </w:rPr>
-        <w:t>Academicci</w:t>
-      </w:r>
-      <w:proofErr w:type="spellEnd"/>
-      <w:r>
-        <w:rPr>
-          <w:lang w:val="pt-BR"/>
-        </w:rPr>
-        <w:t xml:space="preserve"> visa melhor</w:t>
+        <w:t>Academicci visa melhor</w:t>
       </w:r>
       <w:r>
         <w:rPr>
@@ -1185,7 +1158,7 @@
           <w:lang w:val="pt-BR"/>
         </w:rPr>
       </w:pPr>
-      <w:bookmarkStart w:id="5" w:name="_Toc494397739"/>
+      <w:bookmarkStart w:id="4" w:name="_Toc494397739"/>
       <w:r>
         <w:rPr>
           <w:lang w:val="pt-BR"/>
@@ -1193,7 +1166,7 @@
         <w:lastRenderedPageBreak/>
         <w:t>Organização do Projeto</w:t>
       </w:r>
-      <w:bookmarkEnd w:id="5"/>
+      <w:bookmarkEnd w:id="4"/>
     </w:p>
     <w:tbl>
       <w:tblPr>
@@ -1262,7 +1235,6 @@
                 <w:sz w:val="20"/>
               </w:rPr>
             </w:pPr>
-            <w:proofErr w:type="spellStart"/>
             <w:r>
               <w:rPr>
                 <w:rFonts w:ascii="Arial" w:hAnsi="Arial"/>
@@ -1270,68 +1242,36 @@
                 <w:iCs/>
                 <w:sz w:val="20"/>
               </w:rPr>
-              <w:t>Scrum</w:t>
-            </w:r>
-            <w:proofErr w:type="spellEnd"/>
-            <w:r>
+              <w:t>Scrum Master</w:t>
+            </w:r>
+          </w:p>
+        </w:tc>
+        <w:tc>
+          <w:tcPr>
+            <w:tcW w:w="1806" w:type="dxa"/>
+            <w:shd w:val="clear" w:color="auto" w:fill="E6E6E6"/>
+          </w:tcPr>
+          <w:p>
+            <w:pPr>
+              <w:pStyle w:val="NormalWeb"/>
+              <w:spacing w:after="45" w:afterAutospacing="0"/>
+              <w:ind w:right="45"/>
               <w:rPr>
                 <w:rFonts w:ascii="Arial" w:hAnsi="Arial"/>
                 <w:b/>
                 <w:iCs/>
                 <w:sz w:val="20"/>
               </w:rPr>
-              <w:t xml:space="preserve"> Master</w:t>
-            </w:r>
-          </w:p>
-        </w:tc>
-        <w:tc>
-          <w:tcPr>
-            <w:tcW w:w="1806" w:type="dxa"/>
-            <w:shd w:val="clear" w:color="auto" w:fill="E6E6E6"/>
-          </w:tcPr>
-          <w:p>
-            <w:pPr>
-              <w:pStyle w:val="NormalWeb"/>
-              <w:spacing w:after="45" w:afterAutospacing="0"/>
-              <w:ind w:right="45"/>
+            </w:pPr>
+            <w:r>
               <w:rPr>
                 <w:rFonts w:ascii="Arial" w:hAnsi="Arial"/>
                 <w:b/>
                 <w:iCs/>
                 <w:sz w:val="20"/>
               </w:rPr>
-            </w:pPr>
-            <w:proofErr w:type="spellStart"/>
-            <w:r>
-              <w:rPr>
-                <w:rFonts w:ascii="Arial" w:hAnsi="Arial"/>
-                <w:b/>
-                <w:iCs/>
-                <w:sz w:val="20"/>
-              </w:rPr>
-              <w:t>Product</w:t>
-            </w:r>
-            <w:proofErr w:type="spellEnd"/>
-            <w:r>
-              <w:rPr>
-                <w:rFonts w:ascii="Arial" w:hAnsi="Arial"/>
-                <w:b/>
-                <w:iCs/>
-                <w:sz w:val="20"/>
-              </w:rPr>
-              <w:t xml:space="preserve"> </w:t>
-            </w:r>
-            <w:proofErr w:type="spellStart"/>
-            <w:r>
-              <w:rPr>
-                <w:rFonts w:ascii="Arial" w:hAnsi="Arial"/>
-                <w:b/>
-                <w:iCs/>
-                <w:sz w:val="20"/>
-              </w:rPr>
-              <w:t>Owner</w:t>
-            </w:r>
-            <w:proofErr w:type="spellEnd"/>
+              <w:t>Product Owner</w:t>
+            </w:r>
           </w:p>
         </w:tc>
         <w:tc>
@@ -1869,14 +1809,14 @@
           <w:lang w:val="pt-BR"/>
         </w:rPr>
       </w:pPr>
-      <w:bookmarkStart w:id="6" w:name="_Toc494397740"/>
+      <w:bookmarkStart w:id="5" w:name="_Toc494397740"/>
       <w:r>
         <w:rPr>
           <w:lang w:val="pt-BR"/>
         </w:rPr>
         <w:t>Processo e medidas de desenvolvimento</w:t>
       </w:r>
-      <w:bookmarkEnd w:id="6"/>
+      <w:bookmarkEnd w:id="5"/>
     </w:p>
     <w:p>
       <w:pPr>
@@ -1895,7 +1835,7 @@
           <w:cols w:space="720"/>
         </w:sectPr>
       </w:pPr>
-      <w:bookmarkStart w:id="7" w:name="_Toc286690117"/>
+      <w:bookmarkStart w:id="6" w:name="_Toc286690117"/>
     </w:p>
     <w:p>
       <w:pPr>
@@ -2012,7 +1952,7 @@
           <w:lang w:val="pt-BR"/>
         </w:rPr>
       </w:pPr>
-      <w:bookmarkStart w:id="8" w:name="_Toc494397741"/>
+      <w:bookmarkStart w:id="7" w:name="_Toc494397741"/>
       <w:r>
         <w:rPr>
           <w:lang w:val="pt-BR"/>
@@ -2020,7 +1960,7 @@
         <w:lastRenderedPageBreak/>
         <w:t>Marcos do Projeto e Objetivos</w:t>
       </w:r>
-      <w:bookmarkEnd w:id="8"/>
+      <w:bookmarkEnd w:id="7"/>
     </w:p>
     <w:tbl>
       <w:tblPr>
@@ -2316,21 +2256,12 @@
                 <w:lang w:val="pt-BR" w:eastAsia="ja-JP"/>
               </w:rPr>
             </w:pPr>
-            <w:proofErr w:type="spellStart"/>
             <w:r>
               <w:rPr>
                 <w:rFonts w:eastAsia="MS Mincho"/>
                 <w:lang w:val="pt-BR" w:eastAsia="ja-JP"/>
               </w:rPr>
-              <w:t>Backlog</w:t>
-            </w:r>
-            <w:proofErr w:type="spellEnd"/>
-            <w:r>
-              <w:rPr>
-                <w:rFonts w:eastAsia="MS Mincho"/>
-                <w:lang w:val="pt-BR" w:eastAsia="ja-JP"/>
-              </w:rPr>
-              <w:t xml:space="preserve"> do Produto.</w:t>
+              <w:t>Backlog do Produto.</w:t>
             </w:r>
           </w:p>
           <w:p>
@@ -2406,23 +2337,7 @@
                 <w:rFonts w:eastAsia="MS Mincho"/>
                 <w:lang w:val="pt-BR" w:eastAsia="ja-JP"/>
               </w:rPr>
-              <w:t xml:space="preserve">Apresentação e validação do </w:t>
-            </w:r>
-            <w:proofErr w:type="spellStart"/>
-            <w:r>
-              <w:rPr>
-                <w:rFonts w:eastAsia="MS Mincho"/>
-                <w:lang w:val="pt-BR" w:eastAsia="ja-JP"/>
-              </w:rPr>
-              <w:t>Backlog</w:t>
-            </w:r>
-            <w:proofErr w:type="spellEnd"/>
-            <w:r>
-              <w:rPr>
-                <w:rFonts w:eastAsia="MS Mincho"/>
-                <w:lang w:val="pt-BR" w:eastAsia="ja-JP"/>
-              </w:rPr>
-              <w:t xml:space="preserve"> e Visão do Produto.</w:t>
+              <w:t>Apresentação e validação do Backlog e Visão do Produto.</w:t>
             </w:r>
           </w:p>
         </w:tc>
@@ -2541,23 +2456,7 @@
                 <w:rFonts w:eastAsia="MS Mincho"/>
                 <w:lang w:val="pt-BR" w:eastAsia="ja-JP"/>
               </w:rPr>
-              <w:t xml:space="preserve">Planejamento das </w:t>
-            </w:r>
-            <w:proofErr w:type="spellStart"/>
-            <w:r>
-              <w:rPr>
-                <w:rFonts w:eastAsia="MS Mincho"/>
-                <w:lang w:val="pt-BR" w:eastAsia="ja-JP"/>
-              </w:rPr>
-              <w:t>Sprints</w:t>
-            </w:r>
-            <w:proofErr w:type="spellEnd"/>
-            <w:r>
-              <w:rPr>
-                <w:rFonts w:eastAsia="MS Mincho"/>
-                <w:lang w:val="pt-BR" w:eastAsia="ja-JP"/>
-              </w:rPr>
-              <w:t>.</w:t>
+              <w:t>Planejamento das Sprints.</w:t>
             </w:r>
           </w:p>
           <w:p>
@@ -2580,23 +2479,7 @@
                 <w:rFonts w:eastAsia="MS Mincho"/>
                 <w:lang w:val="pt-BR" w:eastAsia="ja-JP"/>
               </w:rPr>
-              <w:t xml:space="preserve">Priorização do </w:t>
-            </w:r>
-            <w:proofErr w:type="spellStart"/>
-            <w:r>
-              <w:rPr>
-                <w:rFonts w:eastAsia="MS Mincho"/>
-                <w:lang w:val="pt-BR" w:eastAsia="ja-JP"/>
-              </w:rPr>
-              <w:t>Backlog</w:t>
-            </w:r>
-            <w:proofErr w:type="spellEnd"/>
-            <w:r>
-              <w:rPr>
-                <w:rFonts w:eastAsia="MS Mincho"/>
-                <w:lang w:val="pt-BR" w:eastAsia="ja-JP"/>
-              </w:rPr>
-              <w:t xml:space="preserve"> do Produto.</w:t>
+              <w:t>Priorização do Backlog do Produto.</w:t>
             </w:r>
           </w:p>
           <w:p>
@@ -2619,23 +2502,7 @@
                 <w:rFonts w:eastAsia="MS Mincho"/>
                 <w:lang w:val="pt-BR" w:eastAsia="ja-JP"/>
               </w:rPr>
-              <w:t xml:space="preserve">Priorização do </w:t>
-            </w:r>
-            <w:proofErr w:type="spellStart"/>
-            <w:r>
-              <w:rPr>
-                <w:rFonts w:eastAsia="MS Mincho"/>
-                <w:lang w:val="pt-BR" w:eastAsia="ja-JP"/>
-              </w:rPr>
-              <w:t>Backlog</w:t>
-            </w:r>
-            <w:proofErr w:type="spellEnd"/>
-            <w:r>
-              <w:rPr>
-                <w:rFonts w:eastAsia="MS Mincho"/>
-                <w:lang w:val="pt-BR" w:eastAsia="ja-JP"/>
-              </w:rPr>
-              <w:t xml:space="preserve"> da Sprint.</w:t>
+              <w:t>Priorização do Backlog da Sprint.</w:t>
             </w:r>
           </w:p>
         </w:tc>
@@ -2959,8 +2826,8 @@
           <w:lang w:val="pt-BR"/>
         </w:rPr>
       </w:pPr>
-      <w:bookmarkStart w:id="9" w:name="_Toc494397742"/>
-      <w:bookmarkEnd w:id="7"/>
+      <w:bookmarkStart w:id="8" w:name="_Toc494397742"/>
+      <w:bookmarkEnd w:id="6"/>
     </w:p>
     <w:p>
       <w:pPr>
@@ -2981,30 +2848,27 @@
       <w:pPr>
         <w:pStyle w:val="Ttulo1"/>
         <w:rPr>
+          <w:color w:val="FF0000"/>
           <w:lang w:val="pt-BR"/>
         </w:rPr>
       </w:pPr>
       <w:r>
         <w:rPr>
+          <w:color w:val="FF0000"/>
           <w:lang w:val="pt-BR"/>
         </w:rPr>
         <w:lastRenderedPageBreak/>
-        <w:t xml:space="preserve">Planejamentos das </w:t>
+        <w:t xml:space="preserve">Planejamentos das Sprints </w:t>
       </w:r>
-      <w:proofErr w:type="spellStart"/>
       <w:r>
         <w:rPr>
+          <w:color w:val="FF0000"/>
           <w:lang w:val="pt-BR"/>
         </w:rPr>
-        <w:t>Sprints</w:t>
+        <w:t>ATUALIZAR</w:t>
       </w:r>
-      <w:proofErr w:type="spellEnd"/>
-      <w:r>
-        <w:rPr>
-          <w:lang w:val="pt-BR"/>
-        </w:rPr>
-        <w:t xml:space="preserve"> </w:t>
-      </w:r>
+      <w:bookmarkStart w:id="9" w:name="_GoBack"/>
+      <w:bookmarkEnd w:id="9"/>
     </w:p>
     <w:tbl>
       <w:tblPr>
@@ -3264,25 +3128,7 @@
                 <w:bCs/>
                 <w:lang w:val="pt-BR"/>
               </w:rPr>
-              <w:t xml:space="preserve">(P. </w:t>
-            </w:r>
-            <w:proofErr w:type="spellStart"/>
-            <w:r>
-              <w:rPr>
-                <w:b/>
-                <w:bCs/>
-                <w:lang w:val="pt-BR"/>
-              </w:rPr>
-              <w:t>Poker</w:t>
-            </w:r>
-            <w:proofErr w:type="spellEnd"/>
-            <w:r>
-              <w:rPr>
-                <w:b/>
-                <w:bCs/>
-                <w:lang w:val="pt-BR"/>
-              </w:rPr>
-              <w:t>)</w:t>
+              <w:t>(P. Poker)</w:t>
             </w:r>
           </w:p>
         </w:tc>
@@ -3428,17 +3274,8 @@
                 <w:bCs/>
                 <w:lang w:val="pt-BR"/>
               </w:rPr>
-              <w:t xml:space="preserve">Realizar </w:t>
-            </w:r>
-            <w:proofErr w:type="spellStart"/>
-            <w:r>
-              <w:rPr>
-                <w:bCs/>
-                <w:lang w:val="pt-BR"/>
-              </w:rPr>
-              <w:t>Login</w:t>
-            </w:r>
-            <w:proofErr w:type="spellEnd"/>
+              <w:t>Realizar Login</w:t>
+            </w:r>
           </w:p>
         </w:tc>
         <w:tc>
@@ -3488,7 +3325,7 @@
                 <w:bCs/>
                 <w:lang w:val="pt-BR"/>
               </w:rPr>
-              <w:t>3:00</w:t>
+              <w:t>5:00</w:t>
             </w:r>
           </w:p>
         </w:tc>
@@ -3515,14 +3352,7 @@
                 <w:bCs/>
                 <w:lang w:val="pt-BR"/>
               </w:rPr>
-              <w:t>12</w:t>
-            </w:r>
-            <w:r>
-              <w:rPr>
-                <w:bCs/>
-                <w:lang w:val="pt-BR"/>
-              </w:rPr>
-              <w:t>/10/17</w:t>
+              <w:t>12/10/17</w:t>
             </w:r>
           </w:p>
         </w:tc>
@@ -3549,7 +3379,7 @@
                 <w:bCs/>
                 <w:lang w:val="pt-BR"/>
               </w:rPr>
-              <w:t>60 dias</w:t>
+              <w:t>40 dias</w:t>
             </w:r>
           </w:p>
         </w:tc>
@@ -3650,7 +3480,7 @@
                 <w:bCs/>
                 <w:lang w:val="pt-BR"/>
               </w:rPr>
-              <w:t>3:00</w:t>
+              <w:t>8:00</w:t>
             </w:r>
           </w:p>
         </w:tc>
@@ -3694,6 +3524,9 @@
           <w:tcPr>
             <w:tcW w:w="426" w:type="pct"/>
             <w:vMerge/>
+            <w:tcBorders>
+              <w:bottom w:val="double" w:sz="4" w:space="0" w:color="auto"/>
+            </w:tcBorders>
           </w:tcPr>
           <w:p>
             <w:pPr>
@@ -3710,281 +3543,8 @@
           <w:tcPr>
             <w:tcW w:w="963" w:type="pct"/>
             <w:vMerge/>
-          </w:tcPr>
-          <w:p>
-            <w:pPr>
-              <w:spacing w:before="120" w:after="120" w:line="240" w:lineRule="auto"/>
-              <w:jc w:val="center"/>
-              <w:rPr>
-                <w:bCs/>
-                <w:lang w:val="pt-BR"/>
-              </w:rPr>
-            </w:pPr>
-          </w:p>
-        </w:tc>
-        <w:tc>
-          <w:tcPr>
-            <w:tcW w:w="1332" w:type="pct"/>
-          </w:tcPr>
-          <w:p>
-            <w:pPr>
-              <w:spacing w:before="120" w:after="120" w:line="240" w:lineRule="auto"/>
-              <w:jc w:val="left"/>
-              <w:rPr>
-                <w:bCs/>
-                <w:lang w:val="pt-BR"/>
-              </w:rPr>
-            </w:pPr>
-            <w:r>
-              <w:rPr>
-                <w:bCs/>
-                <w:lang w:val="pt-BR"/>
-              </w:rPr>
-              <w:t xml:space="preserve">Aprovar Monitor </w:t>
-            </w:r>
-          </w:p>
-        </w:tc>
-        <w:tc>
-          <w:tcPr>
-            <w:tcW w:w="676" w:type="pct"/>
-          </w:tcPr>
-          <w:p>
-            <w:pPr>
-              <w:spacing w:before="120" w:after="120" w:line="240" w:lineRule="auto"/>
-              <w:jc w:val="center"/>
-              <w:rPr>
-                <w:bCs/>
-                <w:lang w:val="pt-BR"/>
-              </w:rPr>
-            </w:pPr>
-            <w:r>
-              <w:rPr>
-                <w:bCs/>
-                <w:lang w:val="pt-BR"/>
-              </w:rPr>
-              <w:t>05</w:t>
-            </w:r>
-          </w:p>
-        </w:tc>
-        <w:tc>
-          <w:tcPr>
-            <w:tcW w:w="417" w:type="pct"/>
-            <w:vAlign w:val="center"/>
-          </w:tcPr>
-          <w:p>
-            <w:pPr>
-              <w:spacing w:before="120" w:after="120" w:line="240" w:lineRule="auto"/>
-              <w:jc w:val="center"/>
-              <w:rPr>
-                <w:bCs/>
-                <w:lang w:val="pt-BR"/>
-              </w:rPr>
-            </w:pPr>
-            <w:r>
-              <w:rPr>
-                <w:bCs/>
-                <w:lang w:val="pt-BR"/>
-              </w:rPr>
-              <w:t>4:00</w:t>
-            </w:r>
-          </w:p>
-        </w:tc>
-        <w:tc>
-          <w:tcPr>
-            <w:tcW w:w="639" w:type="pct"/>
-            <w:vMerge/>
-            <w:vAlign w:val="center"/>
-          </w:tcPr>
-          <w:p>
-            <w:pPr>
-              <w:spacing w:before="120" w:after="120" w:line="240" w:lineRule="auto"/>
-              <w:jc w:val="center"/>
-              <w:rPr>
-                <w:bCs/>
-                <w:lang w:val="pt-BR"/>
-              </w:rPr>
-            </w:pPr>
-          </w:p>
-        </w:tc>
-        <w:tc>
-          <w:tcPr>
-            <w:tcW w:w="547" w:type="pct"/>
-            <w:vMerge/>
-            <w:vAlign w:val="center"/>
-          </w:tcPr>
-          <w:p>
-            <w:pPr>
-              <w:spacing w:before="120" w:after="120" w:line="240" w:lineRule="auto"/>
-              <w:jc w:val="center"/>
-              <w:rPr>
-                <w:bCs/>
-                <w:lang w:val="pt-BR"/>
-              </w:rPr>
-            </w:pPr>
-          </w:p>
-        </w:tc>
-      </w:tr>
-      <w:tr>
-        <w:tc>
-          <w:tcPr>
-            <w:tcW w:w="426" w:type="pct"/>
-            <w:vMerge/>
-          </w:tcPr>
-          <w:p>
-            <w:pPr>
-              <w:spacing w:before="120" w:after="120" w:line="240" w:lineRule="auto"/>
-              <w:jc w:val="center"/>
-              <w:rPr>
-                <w:bCs/>
-                <w:lang w:val="pt-BR"/>
-              </w:rPr>
-            </w:pPr>
-          </w:p>
-        </w:tc>
-        <w:tc>
-          <w:tcPr>
-            <w:tcW w:w="963" w:type="pct"/>
-            <w:vMerge/>
-          </w:tcPr>
-          <w:p>
-            <w:pPr>
-              <w:spacing w:before="120" w:after="120" w:line="240" w:lineRule="auto"/>
-              <w:jc w:val="center"/>
-              <w:rPr>
-                <w:bCs/>
-                <w:lang w:val="pt-BR"/>
-              </w:rPr>
-            </w:pPr>
-          </w:p>
-        </w:tc>
-        <w:tc>
-          <w:tcPr>
-            <w:tcW w:w="1332" w:type="pct"/>
-          </w:tcPr>
-          <w:p>
-            <w:pPr>
-              <w:spacing w:before="120" w:after="120" w:line="240" w:lineRule="auto"/>
-              <w:jc w:val="left"/>
-              <w:rPr>
-                <w:bCs/>
-                <w:lang w:val="pt-BR"/>
-              </w:rPr>
-            </w:pPr>
-            <w:r>
-              <w:rPr>
-                <w:bCs/>
-                <w:lang w:val="pt-BR"/>
-              </w:rPr>
-              <w:t>Iniciar Fórum</w:t>
-            </w:r>
-          </w:p>
-        </w:tc>
-        <w:tc>
-          <w:tcPr>
-            <w:tcW w:w="676" w:type="pct"/>
-          </w:tcPr>
-          <w:p>
-            <w:pPr>
-              <w:spacing w:before="120" w:after="120" w:line="240" w:lineRule="auto"/>
-              <w:jc w:val="center"/>
-              <w:rPr>
-                <w:bCs/>
-                <w:lang w:val="pt-BR"/>
-              </w:rPr>
-            </w:pPr>
-            <w:r>
-              <w:rPr>
-                <w:bCs/>
-                <w:lang w:val="pt-BR"/>
-              </w:rPr>
-              <w:t>05</w:t>
-            </w:r>
-          </w:p>
-        </w:tc>
-        <w:tc>
-          <w:tcPr>
-            <w:tcW w:w="417" w:type="pct"/>
-            <w:vAlign w:val="center"/>
-          </w:tcPr>
-          <w:p>
-            <w:pPr>
-              <w:spacing w:before="120" w:after="120" w:line="240" w:lineRule="auto"/>
-              <w:jc w:val="center"/>
-              <w:rPr>
-                <w:bCs/>
-                <w:lang w:val="pt-BR"/>
-              </w:rPr>
-            </w:pPr>
-            <w:r>
-              <w:rPr>
-                <w:bCs/>
-                <w:lang w:val="pt-BR"/>
-              </w:rPr>
-              <w:t>5:00</w:t>
-            </w:r>
-          </w:p>
-        </w:tc>
-        <w:tc>
-          <w:tcPr>
-            <w:tcW w:w="639" w:type="pct"/>
-            <w:vMerge/>
-            <w:vAlign w:val="center"/>
-          </w:tcPr>
-          <w:p>
-            <w:pPr>
-              <w:spacing w:before="120" w:after="120" w:line="240" w:lineRule="auto"/>
-              <w:jc w:val="center"/>
-              <w:rPr>
-                <w:bCs/>
-                <w:lang w:val="pt-BR"/>
-              </w:rPr>
-            </w:pPr>
-          </w:p>
-        </w:tc>
-        <w:tc>
-          <w:tcPr>
-            <w:tcW w:w="547" w:type="pct"/>
-            <w:vMerge/>
-            <w:vAlign w:val="center"/>
-          </w:tcPr>
-          <w:p>
-            <w:pPr>
-              <w:spacing w:before="120" w:after="120" w:line="240" w:lineRule="auto"/>
-              <w:jc w:val="center"/>
-              <w:rPr>
-                <w:bCs/>
-                <w:lang w:val="pt-BR"/>
-              </w:rPr>
-            </w:pPr>
-          </w:p>
-        </w:tc>
-      </w:tr>
-      <w:tr>
-        <w:tc>
-          <w:tcPr>
-            <w:tcW w:w="426" w:type="pct"/>
-            <w:vMerge/>
             <w:tcBorders>
-              <w:bottom w:val="double" w:sz="12" w:space="0" w:color="auto"/>
-            </w:tcBorders>
-          </w:tcPr>
-          <w:p>
-            <w:pPr>
-              <w:spacing w:before="120" w:after="120" w:line="240" w:lineRule="auto"/>
-              <w:jc w:val="center"/>
-              <w:rPr>
-                <w:bCs/>
-                <w:lang w:val="pt-BR"/>
-              </w:rPr>
-            </w:pPr>
-          </w:p>
-        </w:tc>
-        <w:tc>
-          <w:tcPr>
-            <w:tcW w:w="963" w:type="pct"/>
-            <w:vMerge/>
-            <w:tcBorders>
-              <w:bottom w:val="double" w:sz="12" w:space="0" w:color="auto"/>
+              <w:bottom w:val="double" w:sz="4" w:space="0" w:color="auto"/>
             </w:tcBorders>
           </w:tcPr>
           <w:p>
@@ -4002,7 +3562,7 @@
           <w:tcPr>
             <w:tcW w:w="1332" w:type="pct"/>
             <w:tcBorders>
-              <w:bottom w:val="double" w:sz="12" w:space="0" w:color="auto"/>
+              <w:bottom w:val="double" w:sz="4" w:space="0" w:color="auto"/>
             </w:tcBorders>
           </w:tcPr>
           <w:p>
@@ -4019,7 +3579,7 @@
                 <w:bCs/>
                 <w:lang w:val="pt-BR"/>
               </w:rPr>
-              <w:t>Visualizar Fórum</w:t>
+              <w:t xml:space="preserve">Aprovar Monitor </w:t>
             </w:r>
           </w:p>
         </w:tc>
@@ -4027,7 +3587,7 @@
           <w:tcPr>
             <w:tcW w:w="676" w:type="pct"/>
             <w:tcBorders>
-              <w:bottom w:val="double" w:sz="12" w:space="0" w:color="auto"/>
+              <w:bottom w:val="double" w:sz="4" w:space="0" w:color="auto"/>
             </w:tcBorders>
           </w:tcPr>
           <w:p>
@@ -4044,7 +3604,7 @@
                 <w:bCs/>
                 <w:lang w:val="pt-BR"/>
               </w:rPr>
-              <w:t>03</w:t>
+              <w:t>05</w:t>
             </w:r>
           </w:p>
         </w:tc>
@@ -4052,7 +3612,7 @@
           <w:tcPr>
             <w:tcW w:w="417" w:type="pct"/>
             <w:tcBorders>
-              <w:bottom w:val="double" w:sz="12" w:space="0" w:color="auto"/>
+              <w:bottom w:val="double" w:sz="4" w:space="0" w:color="auto"/>
             </w:tcBorders>
             <w:vAlign w:val="center"/>
           </w:tcPr>
@@ -4070,7 +3630,7 @@
                 <w:bCs/>
                 <w:lang w:val="pt-BR"/>
               </w:rPr>
-              <w:t>3:00</w:t>
+              <w:t>10:00</w:t>
             </w:r>
           </w:p>
         </w:tc>
@@ -4079,7 +3639,7 @@
             <w:tcW w:w="639" w:type="pct"/>
             <w:vMerge/>
             <w:tcBorders>
-              <w:bottom w:val="double" w:sz="12" w:space="0" w:color="auto"/>
+              <w:bottom w:val="double" w:sz="4" w:space="0" w:color="auto"/>
             </w:tcBorders>
             <w:vAlign w:val="center"/>
           </w:tcPr>
@@ -4099,7 +3659,7 @@
             <w:tcW w:w="547" w:type="pct"/>
             <w:vMerge/>
             <w:tcBorders>
-              <w:bottom w:val="double" w:sz="12" w:space="0" w:color="auto"/>
+              <w:bottom w:val="double" w:sz="4" w:space="0" w:color="auto"/>
             </w:tcBorders>
             <w:vAlign w:val="center"/>
           </w:tcPr>
@@ -4121,7 +3681,7 @@
             <w:tcW w:w="426" w:type="pct"/>
             <w:vMerge w:val="restart"/>
             <w:tcBorders>
-              <w:top w:val="double" w:sz="12" w:space="0" w:color="auto"/>
+              <w:top w:val="double" w:sz="4" w:space="0" w:color="auto"/>
             </w:tcBorders>
             <w:vAlign w:val="center"/>
           </w:tcPr>
@@ -4148,7 +3708,7 @@
             <w:tcW w:w="963" w:type="pct"/>
             <w:vMerge w:val="restart"/>
             <w:tcBorders>
-              <w:top w:val="double" w:sz="12" w:space="0" w:color="auto"/>
+              <w:top w:val="double" w:sz="4" w:space="0" w:color="auto"/>
             </w:tcBorders>
             <w:vAlign w:val="center"/>
           </w:tcPr>
@@ -4174,7 +3734,7 @@
           <w:tcPr>
             <w:tcW w:w="1332" w:type="pct"/>
             <w:tcBorders>
-              <w:top w:val="double" w:sz="12" w:space="0" w:color="auto"/>
+              <w:top w:val="double" w:sz="4" w:space="0" w:color="auto"/>
             </w:tcBorders>
           </w:tcPr>
           <w:p>
@@ -4191,7 +3751,7 @@
                 <w:bCs/>
                 <w:lang w:val="pt-BR"/>
               </w:rPr>
-              <w:t xml:space="preserve">Encerrar Fórum </w:t>
+              <w:t>Iniciar Fórum</w:t>
             </w:r>
           </w:p>
         </w:tc>
@@ -4199,7 +3759,7 @@
           <w:tcPr>
             <w:tcW w:w="676" w:type="pct"/>
             <w:tcBorders>
-              <w:top w:val="double" w:sz="12" w:space="0" w:color="auto"/>
+              <w:top w:val="double" w:sz="4" w:space="0" w:color="auto"/>
             </w:tcBorders>
           </w:tcPr>
           <w:p>
@@ -4224,24 +3784,25 @@
           <w:tcPr>
             <w:tcW w:w="417" w:type="pct"/>
             <w:tcBorders>
-              <w:top w:val="double" w:sz="12" w:space="0" w:color="auto"/>
+              <w:top w:val="double" w:sz="4" w:space="0" w:color="auto"/>
             </w:tcBorders>
-          </w:tcPr>
-          <w:p>
-            <w:pPr>
-              <w:spacing w:before="120" w:after="120" w:line="240" w:lineRule="auto"/>
-              <w:jc w:val="center"/>
-              <w:rPr>
-                <w:bCs/>
-                <w:lang w:val="pt-BR"/>
-              </w:rPr>
-            </w:pPr>
-            <w:r>
-              <w:rPr>
-                <w:bCs/>
-                <w:lang w:val="pt-BR"/>
-              </w:rPr>
-              <w:t>4:00</w:t>
+            <w:vAlign w:val="center"/>
+          </w:tcPr>
+          <w:p>
+            <w:pPr>
+              <w:spacing w:before="120" w:after="120" w:line="240" w:lineRule="auto"/>
+              <w:jc w:val="center"/>
+              <w:rPr>
+                <w:bCs/>
+                <w:lang w:val="pt-BR"/>
+              </w:rPr>
+            </w:pPr>
+            <w:r>
+              <w:rPr>
+                <w:bCs/>
+                <w:lang w:val="pt-BR"/>
+              </w:rPr>
+              <w:t>5:00</w:t>
             </w:r>
           </w:p>
         </w:tc>
@@ -4250,7 +3811,7 @@
             <w:tcW w:w="639" w:type="pct"/>
             <w:vMerge w:val="restart"/>
             <w:tcBorders>
-              <w:top w:val="double" w:sz="12" w:space="0" w:color="auto"/>
+              <w:top w:val="double" w:sz="4" w:space="0" w:color="auto"/>
             </w:tcBorders>
             <w:vAlign w:val="center"/>
           </w:tcPr>
@@ -4277,7 +3838,7 @@
             <w:tcW w:w="547" w:type="pct"/>
             <w:vMerge w:val="restart"/>
             <w:tcBorders>
-              <w:top w:val="double" w:sz="12" w:space="0" w:color="auto"/>
+              <w:top w:val="double" w:sz="4" w:space="0" w:color="auto"/>
             </w:tcBorders>
             <w:vAlign w:val="center"/>
           </w:tcPr>
@@ -4295,15 +3856,297 @@
                 <w:bCs/>
                 <w:lang w:val="pt-BR"/>
               </w:rPr>
-              <w:t>45</w:t>
-            </w:r>
-            <w:r>
-              <w:rPr>
-                <w:bCs/>
-                <w:lang w:val="pt-BR"/>
-              </w:rPr>
-              <w:t xml:space="preserve"> dias</w:t>
-            </w:r>
+              <w:t>45 dias</w:t>
+            </w:r>
+          </w:p>
+        </w:tc>
+      </w:tr>
+      <w:tr>
+        <w:tc>
+          <w:tcPr>
+            <w:tcW w:w="426" w:type="pct"/>
+            <w:vMerge/>
+          </w:tcPr>
+          <w:p>
+            <w:pPr>
+              <w:spacing w:before="120" w:after="120" w:line="240" w:lineRule="auto"/>
+              <w:jc w:val="center"/>
+              <w:rPr>
+                <w:bCs/>
+                <w:lang w:val="pt-BR"/>
+              </w:rPr>
+            </w:pPr>
+          </w:p>
+        </w:tc>
+        <w:tc>
+          <w:tcPr>
+            <w:tcW w:w="963" w:type="pct"/>
+            <w:vMerge/>
+          </w:tcPr>
+          <w:p>
+            <w:pPr>
+              <w:spacing w:before="120" w:after="120" w:line="240" w:lineRule="auto"/>
+              <w:jc w:val="center"/>
+              <w:rPr>
+                <w:bCs/>
+                <w:lang w:val="pt-BR"/>
+              </w:rPr>
+            </w:pPr>
+          </w:p>
+        </w:tc>
+        <w:tc>
+          <w:tcPr>
+            <w:tcW w:w="1332" w:type="pct"/>
+            <w:tcBorders>
+              <w:bottom w:val="single" w:sz="4" w:space="0" w:color="auto"/>
+            </w:tcBorders>
+          </w:tcPr>
+          <w:p>
+            <w:pPr>
+              <w:spacing w:before="120" w:after="120" w:line="240" w:lineRule="auto"/>
+              <w:jc w:val="left"/>
+              <w:rPr>
+                <w:bCs/>
+                <w:lang w:val="pt-BR"/>
+              </w:rPr>
+            </w:pPr>
+            <w:r>
+              <w:rPr>
+                <w:bCs/>
+                <w:lang w:val="pt-BR"/>
+              </w:rPr>
+              <w:t>Visualizar Fórum</w:t>
+            </w:r>
+          </w:p>
+        </w:tc>
+        <w:tc>
+          <w:tcPr>
+            <w:tcW w:w="676" w:type="pct"/>
+            <w:tcBorders>
+              <w:bottom w:val="single" w:sz="4" w:space="0" w:color="auto"/>
+            </w:tcBorders>
+          </w:tcPr>
+          <w:p>
+            <w:pPr>
+              <w:spacing w:before="120" w:after="120" w:line="240" w:lineRule="auto"/>
+              <w:jc w:val="center"/>
+              <w:rPr>
+                <w:bCs/>
+                <w:lang w:val="pt-BR"/>
+              </w:rPr>
+            </w:pPr>
+            <w:r>
+              <w:rPr>
+                <w:bCs/>
+                <w:lang w:val="pt-BR"/>
+              </w:rPr>
+              <w:t>03</w:t>
+            </w:r>
+          </w:p>
+        </w:tc>
+        <w:tc>
+          <w:tcPr>
+            <w:tcW w:w="417" w:type="pct"/>
+            <w:tcBorders>
+              <w:bottom w:val="single" w:sz="4" w:space="0" w:color="auto"/>
+            </w:tcBorders>
+            <w:vAlign w:val="center"/>
+          </w:tcPr>
+          <w:p>
+            <w:pPr>
+              <w:spacing w:before="120" w:after="120" w:line="240" w:lineRule="auto"/>
+              <w:jc w:val="center"/>
+              <w:rPr>
+                <w:bCs/>
+                <w:lang w:val="pt-BR"/>
+              </w:rPr>
+            </w:pPr>
+            <w:r>
+              <w:rPr>
+                <w:bCs/>
+                <w:lang w:val="pt-BR"/>
+              </w:rPr>
+              <w:t>3:00</w:t>
+            </w:r>
+          </w:p>
+        </w:tc>
+        <w:tc>
+          <w:tcPr>
+            <w:tcW w:w="639" w:type="pct"/>
+            <w:vMerge/>
+            <w:vAlign w:val="center"/>
+          </w:tcPr>
+          <w:p>
+            <w:pPr>
+              <w:spacing w:before="120" w:after="120" w:line="240" w:lineRule="auto"/>
+              <w:jc w:val="center"/>
+              <w:rPr>
+                <w:bCs/>
+                <w:lang w:val="pt-BR"/>
+              </w:rPr>
+            </w:pPr>
+          </w:p>
+        </w:tc>
+        <w:tc>
+          <w:tcPr>
+            <w:tcW w:w="547" w:type="pct"/>
+            <w:vMerge/>
+            <w:vAlign w:val="center"/>
+          </w:tcPr>
+          <w:p>
+            <w:pPr>
+              <w:spacing w:before="120" w:after="120" w:line="240" w:lineRule="auto"/>
+              <w:jc w:val="center"/>
+              <w:rPr>
+                <w:bCs/>
+                <w:lang w:val="pt-BR"/>
+              </w:rPr>
+            </w:pPr>
+          </w:p>
+        </w:tc>
+      </w:tr>
+      <w:tr>
+        <w:tc>
+          <w:tcPr>
+            <w:tcW w:w="426" w:type="pct"/>
+            <w:vMerge/>
+            <w:vAlign w:val="center"/>
+          </w:tcPr>
+          <w:p>
+            <w:pPr>
+              <w:spacing w:before="120" w:after="120" w:line="240" w:lineRule="auto"/>
+              <w:jc w:val="center"/>
+              <w:rPr>
+                <w:bCs/>
+                <w:lang w:val="pt-BR"/>
+              </w:rPr>
+            </w:pPr>
+          </w:p>
+        </w:tc>
+        <w:tc>
+          <w:tcPr>
+            <w:tcW w:w="963" w:type="pct"/>
+            <w:vMerge/>
+            <w:vAlign w:val="center"/>
+          </w:tcPr>
+          <w:p>
+            <w:pPr>
+              <w:spacing w:before="120" w:after="120" w:line="240" w:lineRule="auto"/>
+              <w:jc w:val="center"/>
+              <w:rPr>
+                <w:bCs/>
+                <w:lang w:val="pt-BR"/>
+              </w:rPr>
+            </w:pPr>
+          </w:p>
+        </w:tc>
+        <w:tc>
+          <w:tcPr>
+            <w:tcW w:w="1332" w:type="pct"/>
+            <w:tcBorders>
+              <w:top w:val="single" w:sz="4" w:space="0" w:color="auto"/>
+            </w:tcBorders>
+          </w:tcPr>
+          <w:p>
+            <w:pPr>
+              <w:spacing w:before="120" w:after="120" w:line="240" w:lineRule="auto"/>
+              <w:jc w:val="left"/>
+              <w:rPr>
+                <w:bCs/>
+                <w:lang w:val="pt-BR"/>
+              </w:rPr>
+            </w:pPr>
+            <w:r>
+              <w:rPr>
+                <w:bCs/>
+                <w:lang w:val="pt-BR"/>
+              </w:rPr>
+              <w:t xml:space="preserve">Encerrar Fórum </w:t>
+            </w:r>
+          </w:p>
+        </w:tc>
+        <w:tc>
+          <w:tcPr>
+            <w:tcW w:w="676" w:type="pct"/>
+            <w:tcBorders>
+              <w:top w:val="single" w:sz="4" w:space="0" w:color="auto"/>
+            </w:tcBorders>
+          </w:tcPr>
+          <w:p>
+            <w:pPr>
+              <w:spacing w:before="120" w:after="120" w:line="240" w:lineRule="auto"/>
+              <w:jc w:val="center"/>
+              <w:rPr>
+                <w:bCs/>
+                <w:lang w:val="pt-BR"/>
+              </w:rPr>
+            </w:pPr>
+            <w:r>
+              <w:rPr>
+                <w:bCs/>
+                <w:lang w:val="pt-BR"/>
+              </w:rPr>
+              <w:t>05</w:t>
+            </w:r>
+          </w:p>
+        </w:tc>
+        <w:tc>
+          <w:tcPr>
+            <w:tcW w:w="417" w:type="pct"/>
+            <w:tcBorders>
+              <w:top w:val="single" w:sz="4" w:space="0" w:color="auto"/>
+            </w:tcBorders>
+          </w:tcPr>
+          <w:p>
+            <w:pPr>
+              <w:spacing w:before="120" w:after="120" w:line="240" w:lineRule="auto"/>
+              <w:jc w:val="center"/>
+              <w:rPr>
+                <w:bCs/>
+                <w:lang w:val="pt-BR"/>
+              </w:rPr>
+            </w:pPr>
+            <w:r>
+              <w:rPr>
+                <w:bCs/>
+                <w:lang w:val="pt-BR"/>
+              </w:rPr>
+              <w:t>4:00</w:t>
+            </w:r>
+          </w:p>
+        </w:tc>
+        <w:tc>
+          <w:tcPr>
+            <w:tcW w:w="639" w:type="pct"/>
+            <w:vMerge/>
+            <w:vAlign w:val="center"/>
+          </w:tcPr>
+          <w:p>
+            <w:pPr>
+              <w:spacing w:before="120" w:after="120" w:line="240" w:lineRule="auto"/>
+              <w:jc w:val="center"/>
+              <w:rPr>
+                <w:bCs/>
+                <w:lang w:val="pt-BR"/>
+              </w:rPr>
+            </w:pPr>
+          </w:p>
+        </w:tc>
+        <w:tc>
+          <w:tcPr>
+            <w:tcW w:w="547" w:type="pct"/>
+            <w:vMerge/>
+            <w:vAlign w:val="center"/>
+          </w:tcPr>
+          <w:p>
+            <w:pPr>
+              <w:spacing w:before="120" w:after="120" w:line="240" w:lineRule="auto"/>
+              <w:jc w:val="center"/>
+              <w:rPr>
+                <w:bCs/>
+                <w:lang w:val="pt-BR"/>
+              </w:rPr>
+            </w:pPr>
           </w:p>
         </w:tc>
       </w:tr>
@@ -10119,7 +9962,7 @@
         </w:rPr>
         <w:t>Desenvolvimento / Implementação</w:t>
       </w:r>
-      <w:bookmarkEnd w:id="9"/>
+      <w:bookmarkEnd w:id="8"/>
     </w:p>
     <w:p>
       <w:pPr>
@@ -10131,21 +9974,7 @@
         <w:rPr>
           <w:lang w:val="pt-BR"/>
         </w:rPr>
-        <w:t xml:space="preserve">Para realizar o desenvolvimento da ferramenta será utilizado a linguagem Java Web com conexão ao banco de dados </w:t>
-      </w:r>
-      <w:proofErr w:type="spellStart"/>
-      <w:r>
-        <w:rPr>
-          <w:lang w:val="pt-BR"/>
-        </w:rPr>
-        <w:t>Postgress</w:t>
-      </w:r>
-      <w:proofErr w:type="spellEnd"/>
-      <w:r>
-        <w:rPr>
-          <w:lang w:val="pt-BR"/>
-        </w:rPr>
-        <w:t xml:space="preserve"> e interface planejada no HTML</w:t>
+        <w:t>Para realizar o desenvolvimento da ferramenta será utilizado a linguagem Java Web com conexão ao banco de dados Postgress e interface planejada no HTML</w:t>
       </w:r>
       <w:r>
         <w:rPr>
@@ -10187,35 +10016,7 @@
         <w:rPr>
           <w:lang w:val="pt-BR"/>
         </w:rPr>
-        <w:t xml:space="preserve">No período de utilização da técnica de </w:t>
-      </w:r>
-      <w:proofErr w:type="spellStart"/>
-      <w:r>
-        <w:rPr>
-          <w:lang w:val="pt-BR"/>
-        </w:rPr>
-        <w:t>Scrum</w:t>
-      </w:r>
-      <w:proofErr w:type="spellEnd"/>
-      <w:r>
-        <w:rPr>
-          <w:lang w:val="pt-BR"/>
-        </w:rPr>
-        <w:t xml:space="preserve">, o time juntamente com o </w:t>
-      </w:r>
-      <w:proofErr w:type="spellStart"/>
-      <w:r>
-        <w:rPr>
-          <w:lang w:val="pt-BR"/>
-        </w:rPr>
-        <w:t>Scrum</w:t>
-      </w:r>
-      <w:proofErr w:type="spellEnd"/>
-      <w:r>
-        <w:rPr>
-          <w:lang w:val="pt-BR"/>
-        </w:rPr>
-        <w:t xml:space="preserve"> Master e o PO tiraram as seguintes lições:</w:t>
+        <w:t>No período de utilização da técnica de Scrum, o time juntamente com o Scrum Master e o PO tiraram as seguintes lições:</w:t>
       </w:r>
     </w:p>
     <w:p>
@@ -10269,21 +10070,7 @@
         <w:rPr>
           <w:sz w:val="24"/>
         </w:rPr>
-        <w:t xml:space="preserve">Funcionamento do Processo </w:t>
-      </w:r>
-      <w:proofErr w:type="spellStart"/>
-      <w:r>
-        <w:rPr>
-          <w:sz w:val="24"/>
-        </w:rPr>
-        <w:t>Scrum</w:t>
-      </w:r>
-      <w:proofErr w:type="spellEnd"/>
-      <w:r>
-        <w:rPr>
-          <w:sz w:val="24"/>
-        </w:rPr>
-        <w:t>;</w:t>
+        <w:t>Funcionamento do Processo Scrum;</w:t>
       </w:r>
     </w:p>
     <w:p>
@@ -10402,7 +10189,7 @@
       </w:pPr>
       <w:bookmarkStart w:id="11" w:name="_Toc494397744"/>
       <w:bookmarkStart w:id="12" w:name="_Toc286690123"/>
-      <w:bookmarkEnd w:id="3"/>
+      <w:bookmarkEnd w:id="2"/>
       <w:r>
         <w:rPr>
           <w:lang w:val="pt-BR"/>
@@ -10534,28 +10321,12 @@
                 <w:lang w:val="pt-BR"/>
               </w:rPr>
             </w:pPr>
-            <w:proofErr w:type="spellStart"/>
-            <w:r>
-              <w:rPr>
-                <w:lang w:val="pt-BR"/>
-              </w:rPr>
-              <w:t>Product</w:t>
-            </w:r>
-            <w:proofErr w:type="spellEnd"/>
-            <w:r>
-              <w:rPr>
-                <w:lang w:val="pt-BR"/>
-              </w:rPr>
-              <w:t xml:space="preserve"> </w:t>
-            </w:r>
-            <w:proofErr w:type="spellStart"/>
-            <w:r>
-              <w:rPr>
-                <w:lang w:val="pt-BR"/>
-              </w:rPr>
-              <w:t>Owner</w:t>
-            </w:r>
-            <w:proofErr w:type="spellEnd"/>
+            <w:r>
+              <w:rPr>
+                <w:lang w:val="pt-BR"/>
+              </w:rPr>
+              <w:t>Product Owner</w:t>
+            </w:r>
           </w:p>
         </w:tc>
         <w:tc>
@@ -10627,19 +10398,11 @@
                 <w:lang w:val="pt-BR"/>
               </w:rPr>
             </w:pPr>
-            <w:proofErr w:type="spellStart"/>
-            <w:r>
-              <w:rPr>
-                <w:lang w:val="pt-BR"/>
-              </w:rPr>
-              <w:t>Scrum</w:t>
-            </w:r>
-            <w:proofErr w:type="spellEnd"/>
-            <w:r>
-              <w:rPr>
-                <w:lang w:val="pt-BR"/>
-              </w:rPr>
-              <w:t xml:space="preserve"> Master</w:t>
+            <w:r>
+              <w:rPr>
+                <w:lang w:val="pt-BR"/>
+              </w:rPr>
+              <w:t>Scrum Master</w:t>
             </w:r>
           </w:p>
         </w:tc>
@@ -11450,16 +11213,8 @@
               <w:rPr>
                 <w:lang w:val="pt-BR"/>
               </w:rPr>
-              <w:t xml:space="preserve">Alteração no Planejamento das </w:t>
-            </w:r>
-            <w:proofErr w:type="spellStart"/>
-            <w:r>
-              <w:rPr>
-                <w:lang w:val="pt-BR"/>
-              </w:rPr>
-              <w:t>Sprints</w:t>
-            </w:r>
-            <w:proofErr w:type="spellEnd"/>
+              <w:t>Alteração no Planejamento das Sprints</w:t>
+            </w:r>
           </w:p>
         </w:tc>
         <w:tc>
@@ -11651,21 +11406,7 @@
               <w:rPr>
                 <w:lang w:val="pt-BR"/>
               </w:rPr>
-              <w:t xml:space="preserve">Alteração no Planejamento das </w:t>
-            </w:r>
-            <w:proofErr w:type="spellStart"/>
-            <w:r>
-              <w:rPr>
-                <w:lang w:val="pt-BR"/>
-              </w:rPr>
-              <w:t>Sprints</w:t>
-            </w:r>
-            <w:proofErr w:type="spellEnd"/>
-            <w:r>
-              <w:rPr>
-                <w:lang w:val="pt-BR"/>
-              </w:rPr>
-              <w:t xml:space="preserve"> </w:t>
+              <w:t xml:space="preserve">Alteração no Planejamento das Sprints </w:t>
             </w:r>
           </w:p>
         </w:tc>
@@ -11823,29 +11564,7 @@
         <w:szCs w:val="18"/>
         <w:lang w:val="pt-BR"/>
       </w:rPr>
-      <w:t xml:space="preserve">Termo de Abertura: </w:t>
-    </w:r>
-    <w:proofErr w:type="spellStart"/>
-    <w:r>
-      <w:rPr>
-        <w:rFonts w:ascii="Arial" w:hAnsi="Arial" w:cs="Arial"/>
-        <w:i w:val="0"/>
-        <w:sz w:val="18"/>
-        <w:szCs w:val="18"/>
-        <w:lang w:val="pt-BR"/>
-      </w:rPr>
-      <w:t>Academicci</w:t>
-    </w:r>
-    <w:proofErr w:type="spellEnd"/>
-    <w:r>
-      <w:rPr>
-        <w:rFonts w:ascii="Arial" w:hAnsi="Arial" w:cs="Arial"/>
-        <w:i w:val="0"/>
-        <w:sz w:val="18"/>
-        <w:szCs w:val="18"/>
-        <w:lang w:val="pt-BR"/>
-      </w:rPr>
-      <w:t>– Gestão de Monitorias</w:t>
+      <w:t>Termo de Abertura: Academicci– Gestão de Monitorias</w:t>
     </w:r>
     <w:r>
       <w:rPr>
@@ -11895,7 +11614,7 @@
         <w:szCs w:val="18"/>
         <w:lang w:val="pt-BR"/>
       </w:rPr>
-      <w:t>7</w:t>
+      <w:t>3</w:t>
     </w:r>
     <w:r>
       <w:rPr>
@@ -14440,7 +14159,7 @@
 </file>
 
 <file path=customXml/itemProps2.xml><?xml version="1.0" encoding="utf-8"?>
-<ds:datastoreItem xmlns:ds="http://schemas.openxmlformats.org/officeDocument/2006/customXml" ds:itemID="{ED3C8629-3B9B-4A96-9624-F2EE5A23A2DD}">
+<ds:datastoreItem xmlns:ds="http://schemas.openxmlformats.org/officeDocument/2006/customXml" ds:itemID="{4E28ECC8-0026-4F2F-9DB2-B56B9E75630C}">
   <ds:schemaRefs>
     <ds:schemaRef ds:uri="http://schemas.openxmlformats.org/officeDocument/2006/bibliography"/>
   </ds:schemaRefs>

</xml_diff>

<commit_message>
Versao 1.05 - Plano de Projeto
Ataulização do planejamento das sprints e criação da definição de pronto
</commit_message>
<xml_diff>
--- a/007 - Plano de Projeto - Academicci.docx
+++ b/007 - Plano de Projeto - Academicci.docx
@@ -1,6 +1,6 @@
 
 <file path=word/document.xml><?xml version="1.0" encoding="utf-8"?>
-<w:document xmlns:wpc="http://schemas.microsoft.com/office/word/2010/wordprocessingCanvas" xmlns:cx="http://schemas.microsoft.com/office/drawing/2014/chartex" xmlns:mc="http://schemas.openxmlformats.org/markup-compatibility/2006" xmlns:o="urn:schemas-microsoft-com:office:office" xmlns:r="http://schemas.openxmlformats.org/officeDocument/2006/relationships" xmlns:m="http://schemas.openxmlformats.org/officeDocument/2006/math" xmlns:v="urn:schemas-microsoft-com:vml" xmlns:wp14="http://schemas.microsoft.com/office/word/2010/wordprocessingDrawing" xmlns:wp="http://schemas.openxmlformats.org/drawingml/2006/wordprocessingDrawing" xmlns:w10="urn:schemas-microsoft-com:office:word" xmlns:w="http://schemas.openxmlformats.org/wordprocessingml/2006/main" xmlns:w14="http://schemas.microsoft.com/office/word/2010/wordml" xmlns:w15="http://schemas.microsoft.com/office/word/2012/wordml" xmlns:w16se="http://schemas.microsoft.com/office/word/2015/wordml/symex" xmlns:wpg="http://schemas.microsoft.com/office/word/2010/wordprocessingGroup" xmlns:wpi="http://schemas.microsoft.com/office/word/2010/wordprocessingInk" xmlns:wne="http://schemas.microsoft.com/office/word/2006/wordml" xmlns:wps="http://schemas.microsoft.com/office/word/2010/wordprocessingShape" mc:Ignorable="w14 w15 w16se wp14">
+<w:document xmlns:wpc="http://schemas.microsoft.com/office/word/2010/wordprocessingCanvas" xmlns:cx="http://schemas.microsoft.com/office/drawing/2014/chartex" xmlns:cx1="http://schemas.microsoft.com/office/drawing/2015/9/8/chartex" xmlns:cx2="http://schemas.microsoft.com/office/drawing/2015/10/21/chartex" xmlns:cx3="http://schemas.microsoft.com/office/drawing/2016/5/9/chartex" xmlns:cx4="http://schemas.microsoft.com/office/drawing/2016/5/10/chartex" xmlns:cx5="http://schemas.microsoft.com/office/drawing/2016/5/11/chartex" xmlns:cx6="http://schemas.microsoft.com/office/drawing/2016/5/12/chartex" xmlns:cx7="http://schemas.microsoft.com/office/drawing/2016/5/13/chartex" xmlns:cx8="http://schemas.microsoft.com/office/drawing/2016/5/14/chartex" xmlns:mc="http://schemas.openxmlformats.org/markup-compatibility/2006" xmlns:aink="http://schemas.microsoft.com/office/drawing/2016/ink" xmlns:am3d="http://schemas.microsoft.com/office/drawing/2017/model3d" xmlns:o="urn:schemas-microsoft-com:office:office" xmlns:r="http://schemas.openxmlformats.org/officeDocument/2006/relationships" xmlns:m="http://schemas.openxmlformats.org/officeDocument/2006/math" xmlns:v="urn:schemas-microsoft-com:vml" xmlns:wp14="http://schemas.microsoft.com/office/word/2010/wordprocessingDrawing" xmlns:wp="http://schemas.openxmlformats.org/drawingml/2006/wordprocessingDrawing" xmlns:w10="urn:schemas-microsoft-com:office:word" xmlns:w="http://schemas.openxmlformats.org/wordprocessingml/2006/main" xmlns:w14="http://schemas.microsoft.com/office/word/2010/wordml" xmlns:w15="http://schemas.microsoft.com/office/word/2012/wordml" xmlns:w16cid="http://schemas.microsoft.com/office/word/2016/wordml/cid" xmlns:w16se="http://schemas.microsoft.com/office/word/2015/wordml/symex" xmlns:wpg="http://schemas.microsoft.com/office/word/2010/wordprocessingGroup" xmlns:wpi="http://schemas.microsoft.com/office/word/2010/wordprocessingInk" xmlns:wne="http://schemas.microsoft.com/office/word/2006/wordml" xmlns:wps="http://schemas.microsoft.com/office/word/2010/wordprocessingShape" mc:Ignorable="w14 w15 w16se w16cid wp14">
   <w:body>
     <w:p>
       <w:pPr>
@@ -53,8 +53,10 @@
         <w:rPr>
           <w:lang w:val="pt-BR"/>
         </w:rPr>
-        <w:t>4</w:t>
+        <w:t>5</w:t>
       </w:r>
+      <w:bookmarkStart w:id="0" w:name="_GoBack"/>
+      <w:bookmarkEnd w:id="0"/>
       <w:r>
         <w:rPr>
           <w:lang w:val="pt-BR"/>
@@ -120,7 +122,7 @@
           <w:lang w:val="pt-BR"/>
         </w:rPr>
       </w:pPr>
-      <w:bookmarkStart w:id="0" w:name="_Toc416530762"/>
+      <w:bookmarkStart w:id="1" w:name="_Toc416530762"/>
       <w:r>
         <w:rPr>
           <w:lang w:val="pt-BR"/>
@@ -134,6 +136,7 @@
         <w:pStyle w:val="Sumrio1"/>
         <w:rPr>
           <w:rFonts w:asciiTheme="minorHAnsi" w:eastAsiaTheme="minorEastAsia" w:hAnsiTheme="minorHAnsi" w:cstheme="minorBidi"/>
+          <w:noProof/>
           <w:sz w:val="22"/>
           <w:szCs w:val="22"/>
           <w:lang w:val="pt-BR" w:eastAsia="pt-BR"/>
@@ -163,10 +166,11 @@
         </w:rPr>
         <w:fldChar w:fldCharType="separate"/>
       </w:r>
-      <w:hyperlink w:anchor="_Toc494397737" w:history="1">
+      <w:hyperlink w:anchor="_Toc501050923" w:history="1">
         <w:r>
           <w:rPr>
             <w:rStyle w:val="Hyperlink"/>
+            <w:noProof/>
             <w:lang w:val="pt-BR"/>
           </w:rPr>
           <w:t>1.</w:t>
@@ -174,6 +178,7 @@
         <w:r>
           <w:rPr>
             <w:rFonts w:asciiTheme="minorHAnsi" w:eastAsiaTheme="minorEastAsia" w:hAnsiTheme="minorHAnsi" w:cstheme="minorBidi"/>
+            <w:noProof/>
             <w:sz w:val="22"/>
             <w:szCs w:val="22"/>
             <w:lang w:val="pt-BR" w:eastAsia="pt-BR"/>
@@ -183,26 +188,57 @@
         <w:r>
           <w:rPr>
             <w:rStyle w:val="Hyperlink"/>
+            <w:noProof/>
             <w:lang w:val="pt-BR"/>
           </w:rPr>
           <w:t>Introdução</w:t>
         </w:r>
         <w:r>
+          <w:rPr>
+            <w:noProof/>
+            <w:webHidden/>
+          </w:rPr>
           <w:tab/>
         </w:r>
         <w:r>
+          <w:rPr>
+            <w:noProof/>
+            <w:webHidden/>
+          </w:rPr>
           <w:fldChar w:fldCharType="begin"/>
         </w:r>
         <w:r>
-          <w:instrText xml:space="preserve"> PAGEREF _Toc494397737 \h </w:instrText>
+          <w:rPr>
+            <w:noProof/>
+            <w:webHidden/>
+          </w:rPr>
+          <w:instrText xml:space="preserve"> PAGEREF _Toc501050923 \h </w:instrText>
         </w:r>
         <w:r>
+          <w:rPr>
+            <w:noProof/>
+            <w:webHidden/>
+          </w:rPr>
+        </w:r>
+        <w:r>
+          <w:rPr>
+            <w:noProof/>
+            <w:webHidden/>
+          </w:rPr>
           <w:fldChar w:fldCharType="separate"/>
         </w:r>
         <w:r>
+          <w:rPr>
+            <w:noProof/>
+            <w:webHidden/>
+          </w:rPr>
           <w:t>1</w:t>
         </w:r>
         <w:r>
+          <w:rPr>
+            <w:noProof/>
+            <w:webHidden/>
+          </w:rPr>
           <w:fldChar w:fldCharType="end"/>
         </w:r>
       </w:hyperlink>
@@ -212,15 +248,17 @@
         <w:pStyle w:val="Sumrio1"/>
         <w:rPr>
           <w:rFonts w:asciiTheme="minorHAnsi" w:eastAsiaTheme="minorEastAsia" w:hAnsiTheme="minorHAnsi" w:cstheme="minorBidi"/>
+          <w:noProof/>
           <w:sz w:val="22"/>
           <w:szCs w:val="22"/>
           <w:lang w:val="pt-BR" w:eastAsia="pt-BR"/>
         </w:rPr>
       </w:pPr>
-      <w:hyperlink w:anchor="_Toc494397738" w:history="1">
+      <w:hyperlink w:anchor="_Toc501050924" w:history="1">
         <w:r>
           <w:rPr>
             <w:rStyle w:val="Hyperlink"/>
+            <w:noProof/>
             <w:lang w:val="pt-BR"/>
           </w:rPr>
           <w:t>2.</w:t>
@@ -228,6 +266,7 @@
         <w:r>
           <w:rPr>
             <w:rFonts w:asciiTheme="minorHAnsi" w:eastAsiaTheme="minorEastAsia" w:hAnsiTheme="minorHAnsi" w:cstheme="minorBidi"/>
+            <w:noProof/>
             <w:sz w:val="22"/>
             <w:szCs w:val="22"/>
             <w:lang w:val="pt-BR" w:eastAsia="pt-BR"/>
@@ -237,26 +276,57 @@
         <w:r>
           <w:rPr>
             <w:rStyle w:val="Hyperlink"/>
+            <w:noProof/>
             <w:lang w:val="pt-BR"/>
           </w:rPr>
           <w:t>Escopo do Projeto</w:t>
         </w:r>
         <w:r>
+          <w:rPr>
+            <w:noProof/>
+            <w:webHidden/>
+          </w:rPr>
           <w:tab/>
         </w:r>
         <w:r>
+          <w:rPr>
+            <w:noProof/>
+            <w:webHidden/>
+          </w:rPr>
           <w:fldChar w:fldCharType="begin"/>
         </w:r>
         <w:r>
-          <w:instrText xml:space="preserve"> PAGEREF _Toc494397738 \h </w:instrText>
+          <w:rPr>
+            <w:noProof/>
+            <w:webHidden/>
+          </w:rPr>
+          <w:instrText xml:space="preserve"> PAGEREF _Toc501050924 \h </w:instrText>
         </w:r>
         <w:r>
+          <w:rPr>
+            <w:noProof/>
+            <w:webHidden/>
+          </w:rPr>
+        </w:r>
+        <w:r>
+          <w:rPr>
+            <w:noProof/>
+            <w:webHidden/>
+          </w:rPr>
           <w:fldChar w:fldCharType="separate"/>
         </w:r>
         <w:r>
+          <w:rPr>
+            <w:noProof/>
+            <w:webHidden/>
+          </w:rPr>
           <w:t>1</w:t>
         </w:r>
         <w:r>
+          <w:rPr>
+            <w:noProof/>
+            <w:webHidden/>
+          </w:rPr>
           <w:fldChar w:fldCharType="end"/>
         </w:r>
       </w:hyperlink>
@@ -266,15 +336,17 @@
         <w:pStyle w:val="Sumrio1"/>
         <w:rPr>
           <w:rFonts w:asciiTheme="minorHAnsi" w:eastAsiaTheme="minorEastAsia" w:hAnsiTheme="minorHAnsi" w:cstheme="minorBidi"/>
+          <w:noProof/>
           <w:sz w:val="22"/>
           <w:szCs w:val="22"/>
           <w:lang w:val="pt-BR" w:eastAsia="pt-BR"/>
         </w:rPr>
       </w:pPr>
-      <w:hyperlink w:anchor="_Toc494397739" w:history="1">
+      <w:hyperlink w:anchor="_Toc501050925" w:history="1">
         <w:r>
           <w:rPr>
             <w:rStyle w:val="Hyperlink"/>
+            <w:noProof/>
             <w:lang w:val="pt-BR"/>
           </w:rPr>
           <w:t>3.</w:t>
@@ -282,6 +354,7 @@
         <w:r>
           <w:rPr>
             <w:rFonts w:asciiTheme="minorHAnsi" w:eastAsiaTheme="minorEastAsia" w:hAnsiTheme="minorHAnsi" w:cstheme="minorBidi"/>
+            <w:noProof/>
             <w:sz w:val="22"/>
             <w:szCs w:val="22"/>
             <w:lang w:val="pt-BR" w:eastAsia="pt-BR"/>
@@ -291,26 +364,57 @@
         <w:r>
           <w:rPr>
             <w:rStyle w:val="Hyperlink"/>
+            <w:noProof/>
             <w:lang w:val="pt-BR"/>
           </w:rPr>
           <w:t>Organização do Projeto</w:t>
         </w:r>
         <w:r>
+          <w:rPr>
+            <w:noProof/>
+            <w:webHidden/>
+          </w:rPr>
           <w:tab/>
         </w:r>
         <w:r>
+          <w:rPr>
+            <w:noProof/>
+            <w:webHidden/>
+          </w:rPr>
           <w:fldChar w:fldCharType="begin"/>
         </w:r>
         <w:r>
-          <w:instrText xml:space="preserve"> PAGEREF _Toc494397739 \h </w:instrText>
+          <w:rPr>
+            <w:noProof/>
+            <w:webHidden/>
+          </w:rPr>
+          <w:instrText xml:space="preserve"> PAGEREF _Toc501050925 \h </w:instrText>
         </w:r>
         <w:r>
+          <w:rPr>
+            <w:noProof/>
+            <w:webHidden/>
+          </w:rPr>
+        </w:r>
+        <w:r>
+          <w:rPr>
+            <w:noProof/>
+            <w:webHidden/>
+          </w:rPr>
           <w:fldChar w:fldCharType="separate"/>
         </w:r>
         <w:r>
+          <w:rPr>
+            <w:noProof/>
+            <w:webHidden/>
+          </w:rPr>
           <w:t>2</w:t>
         </w:r>
         <w:r>
+          <w:rPr>
+            <w:noProof/>
+            <w:webHidden/>
+          </w:rPr>
           <w:fldChar w:fldCharType="end"/>
         </w:r>
       </w:hyperlink>
@@ -320,15 +424,17 @@
         <w:pStyle w:val="Sumrio1"/>
         <w:rPr>
           <w:rFonts w:asciiTheme="minorHAnsi" w:eastAsiaTheme="minorEastAsia" w:hAnsiTheme="minorHAnsi" w:cstheme="minorBidi"/>
+          <w:noProof/>
           <w:sz w:val="22"/>
           <w:szCs w:val="22"/>
           <w:lang w:val="pt-BR" w:eastAsia="pt-BR"/>
         </w:rPr>
       </w:pPr>
-      <w:hyperlink w:anchor="_Toc494397740" w:history="1">
+      <w:hyperlink w:anchor="_Toc501050926" w:history="1">
         <w:r>
           <w:rPr>
             <w:rStyle w:val="Hyperlink"/>
+            <w:noProof/>
             <w:lang w:val="pt-BR"/>
           </w:rPr>
           <w:t>4.</w:t>
@@ -336,6 +442,7 @@
         <w:r>
           <w:rPr>
             <w:rFonts w:asciiTheme="minorHAnsi" w:eastAsiaTheme="minorEastAsia" w:hAnsiTheme="minorHAnsi" w:cstheme="minorBidi"/>
+            <w:noProof/>
             <w:sz w:val="22"/>
             <w:szCs w:val="22"/>
             <w:lang w:val="pt-BR" w:eastAsia="pt-BR"/>
@@ -345,26 +452,57 @@
         <w:r>
           <w:rPr>
             <w:rStyle w:val="Hyperlink"/>
+            <w:noProof/>
             <w:lang w:val="pt-BR"/>
           </w:rPr>
           <w:t>Processo e medidas de desenvolvimento</w:t>
         </w:r>
         <w:r>
+          <w:rPr>
+            <w:noProof/>
+            <w:webHidden/>
+          </w:rPr>
           <w:tab/>
         </w:r>
         <w:r>
+          <w:rPr>
+            <w:noProof/>
+            <w:webHidden/>
+          </w:rPr>
           <w:fldChar w:fldCharType="begin"/>
         </w:r>
         <w:r>
-          <w:instrText xml:space="preserve"> PAGEREF _Toc494397740 \h </w:instrText>
+          <w:rPr>
+            <w:noProof/>
+            <w:webHidden/>
+          </w:rPr>
+          <w:instrText xml:space="preserve"> PAGEREF _Toc501050926 \h </w:instrText>
         </w:r>
         <w:r>
+          <w:rPr>
+            <w:noProof/>
+            <w:webHidden/>
+          </w:rPr>
+        </w:r>
+        <w:r>
+          <w:rPr>
+            <w:noProof/>
+            <w:webHidden/>
+          </w:rPr>
           <w:fldChar w:fldCharType="separate"/>
         </w:r>
         <w:r>
+          <w:rPr>
+            <w:noProof/>
+            <w:webHidden/>
+          </w:rPr>
           <w:t>2</w:t>
         </w:r>
         <w:r>
+          <w:rPr>
+            <w:noProof/>
+            <w:webHidden/>
+          </w:rPr>
           <w:fldChar w:fldCharType="end"/>
         </w:r>
       </w:hyperlink>
@@ -374,15 +512,17 @@
         <w:pStyle w:val="Sumrio1"/>
         <w:rPr>
           <w:rFonts w:asciiTheme="minorHAnsi" w:eastAsiaTheme="minorEastAsia" w:hAnsiTheme="minorHAnsi" w:cstheme="minorBidi"/>
+          <w:noProof/>
           <w:sz w:val="22"/>
           <w:szCs w:val="22"/>
           <w:lang w:val="pt-BR" w:eastAsia="pt-BR"/>
         </w:rPr>
       </w:pPr>
-      <w:hyperlink w:anchor="_Toc494397741" w:history="1">
+      <w:hyperlink w:anchor="_Toc501050927" w:history="1">
         <w:r>
           <w:rPr>
             <w:rStyle w:val="Hyperlink"/>
+            <w:noProof/>
             <w:lang w:val="pt-BR"/>
           </w:rPr>
           <w:t>5.</w:t>
@@ -390,6 +530,7 @@
         <w:r>
           <w:rPr>
             <w:rFonts w:asciiTheme="minorHAnsi" w:eastAsiaTheme="minorEastAsia" w:hAnsiTheme="minorHAnsi" w:cstheme="minorBidi"/>
+            <w:noProof/>
             <w:sz w:val="22"/>
             <w:szCs w:val="22"/>
             <w:lang w:val="pt-BR" w:eastAsia="pt-BR"/>
@@ -399,26 +540,57 @@
         <w:r>
           <w:rPr>
             <w:rStyle w:val="Hyperlink"/>
+            <w:noProof/>
             <w:lang w:val="pt-BR"/>
           </w:rPr>
           <w:t>Marcos do Projeto e Objetivos</w:t>
         </w:r>
         <w:r>
+          <w:rPr>
+            <w:noProof/>
+            <w:webHidden/>
+          </w:rPr>
           <w:tab/>
         </w:r>
         <w:r>
+          <w:rPr>
+            <w:noProof/>
+            <w:webHidden/>
+          </w:rPr>
           <w:fldChar w:fldCharType="begin"/>
         </w:r>
         <w:r>
-          <w:instrText xml:space="preserve"> PAGEREF _Toc494397741 \h </w:instrText>
+          <w:rPr>
+            <w:noProof/>
+            <w:webHidden/>
+          </w:rPr>
+          <w:instrText xml:space="preserve"> PAGEREF _Toc501050927 \h </w:instrText>
         </w:r>
         <w:r>
+          <w:rPr>
+            <w:noProof/>
+            <w:webHidden/>
+          </w:rPr>
+        </w:r>
+        <w:r>
+          <w:rPr>
+            <w:noProof/>
+            <w:webHidden/>
+          </w:rPr>
           <w:fldChar w:fldCharType="separate"/>
         </w:r>
         <w:r>
-          <w:t>2</w:t>
+          <w:rPr>
+            <w:noProof/>
+            <w:webHidden/>
+          </w:rPr>
+          <w:t>3</w:t>
         </w:r>
         <w:r>
+          <w:rPr>
+            <w:noProof/>
+            <w:webHidden/>
+          </w:rPr>
           <w:fldChar w:fldCharType="end"/>
         </w:r>
       </w:hyperlink>
@@ -428,15 +600,17 @@
         <w:pStyle w:val="Sumrio1"/>
         <w:rPr>
           <w:rFonts w:asciiTheme="minorHAnsi" w:eastAsiaTheme="minorEastAsia" w:hAnsiTheme="minorHAnsi" w:cstheme="minorBidi"/>
+          <w:noProof/>
           <w:sz w:val="22"/>
           <w:szCs w:val="22"/>
           <w:lang w:val="pt-BR" w:eastAsia="pt-BR"/>
         </w:rPr>
       </w:pPr>
-      <w:hyperlink w:anchor="_Toc494397742" w:history="1">
+      <w:hyperlink w:anchor="_Toc501050928" w:history="1">
         <w:r>
           <w:rPr>
             <w:rStyle w:val="Hyperlink"/>
+            <w:noProof/>
             <w:lang w:val="pt-BR"/>
           </w:rPr>
           <w:t>6.</w:t>
@@ -444,6 +618,7 @@
         <w:r>
           <w:rPr>
             <w:rFonts w:asciiTheme="minorHAnsi" w:eastAsiaTheme="minorEastAsia" w:hAnsiTheme="minorHAnsi" w:cstheme="minorBidi"/>
+            <w:noProof/>
             <w:sz w:val="22"/>
             <w:szCs w:val="22"/>
             <w:lang w:val="pt-BR" w:eastAsia="pt-BR"/>
@@ -453,26 +628,57 @@
         <w:r>
           <w:rPr>
             <w:rStyle w:val="Hyperlink"/>
+            <w:noProof/>
             <w:lang w:val="pt-BR"/>
           </w:rPr>
-          <w:t>Desenvolvimento / Implementação</w:t>
+          <w:t>Planejamentos das Sprints</w:t>
         </w:r>
         <w:r>
+          <w:rPr>
+            <w:noProof/>
+            <w:webHidden/>
+          </w:rPr>
           <w:tab/>
         </w:r>
         <w:r>
+          <w:rPr>
+            <w:noProof/>
+            <w:webHidden/>
+          </w:rPr>
           <w:fldChar w:fldCharType="begin"/>
         </w:r>
         <w:r>
-          <w:instrText xml:space="preserve"> PAGEREF _Toc494397742 \h </w:instrText>
+          <w:rPr>
+            <w:noProof/>
+            <w:webHidden/>
+          </w:rPr>
+          <w:instrText xml:space="preserve"> PAGEREF _Toc501050928 \h </w:instrText>
         </w:r>
         <w:r>
+          <w:rPr>
+            <w:noProof/>
+            <w:webHidden/>
+          </w:rPr>
+        </w:r>
+        <w:r>
+          <w:rPr>
+            <w:noProof/>
+            <w:webHidden/>
+          </w:rPr>
           <w:fldChar w:fldCharType="separate"/>
         </w:r>
         <w:r>
-          <w:t>2</w:t>
+          <w:rPr>
+            <w:noProof/>
+            <w:webHidden/>
+          </w:rPr>
+          <w:t>4</w:t>
         </w:r>
         <w:r>
+          <w:rPr>
+            <w:noProof/>
+            <w:webHidden/>
+          </w:rPr>
           <w:fldChar w:fldCharType="end"/>
         </w:r>
       </w:hyperlink>
@@ -482,15 +688,17 @@
         <w:pStyle w:val="Sumrio1"/>
         <w:rPr>
           <w:rFonts w:asciiTheme="minorHAnsi" w:eastAsiaTheme="minorEastAsia" w:hAnsiTheme="minorHAnsi" w:cstheme="minorBidi"/>
+          <w:noProof/>
           <w:sz w:val="22"/>
           <w:szCs w:val="22"/>
           <w:lang w:val="pt-BR" w:eastAsia="pt-BR"/>
         </w:rPr>
       </w:pPr>
-      <w:hyperlink w:anchor="_Toc494397743" w:history="1">
+      <w:hyperlink w:anchor="_Toc501050929" w:history="1">
         <w:r>
           <w:rPr>
             <w:rStyle w:val="Hyperlink"/>
+            <w:noProof/>
             <w:lang w:val="pt-BR"/>
           </w:rPr>
           <w:t>7.</w:t>
@@ -498,6 +706,7 @@
         <w:r>
           <w:rPr>
             <w:rFonts w:asciiTheme="minorHAnsi" w:eastAsiaTheme="minorEastAsia" w:hAnsiTheme="minorHAnsi" w:cstheme="minorBidi"/>
+            <w:noProof/>
             <w:sz w:val="22"/>
             <w:szCs w:val="22"/>
             <w:lang w:val="pt-BR" w:eastAsia="pt-BR"/>
@@ -507,26 +716,57 @@
         <w:r>
           <w:rPr>
             <w:rStyle w:val="Hyperlink"/>
+            <w:noProof/>
             <w:lang w:val="pt-BR"/>
           </w:rPr>
-          <w:t>Lições Aprendidas</w:t>
+          <w:t>Definição de Pronto</w:t>
         </w:r>
         <w:r>
+          <w:rPr>
+            <w:noProof/>
+            <w:webHidden/>
+          </w:rPr>
           <w:tab/>
         </w:r>
         <w:r>
+          <w:rPr>
+            <w:noProof/>
+            <w:webHidden/>
+          </w:rPr>
           <w:fldChar w:fldCharType="begin"/>
         </w:r>
         <w:r>
-          <w:instrText xml:space="preserve"> PAGEREF _Toc494397743 \h </w:instrText>
+          <w:rPr>
+            <w:noProof/>
+            <w:webHidden/>
+          </w:rPr>
+          <w:instrText xml:space="preserve"> PAGEREF _Toc501050929 \h </w:instrText>
         </w:r>
         <w:r>
+          <w:rPr>
+            <w:noProof/>
+            <w:webHidden/>
+          </w:rPr>
+        </w:r>
+        <w:r>
+          <w:rPr>
+            <w:noProof/>
+            <w:webHidden/>
+          </w:rPr>
           <w:fldChar w:fldCharType="separate"/>
         </w:r>
         <w:r>
-          <w:t>2</w:t>
+          <w:rPr>
+            <w:noProof/>
+            <w:webHidden/>
+          </w:rPr>
+          <w:t>6</w:t>
         </w:r>
         <w:r>
+          <w:rPr>
+            <w:noProof/>
+            <w:webHidden/>
+          </w:rPr>
           <w:fldChar w:fldCharType="end"/>
         </w:r>
       </w:hyperlink>
@@ -536,35 +776,243 @@
         <w:pStyle w:val="Sumrio1"/>
         <w:rPr>
           <w:rFonts w:asciiTheme="minorHAnsi" w:eastAsiaTheme="minorEastAsia" w:hAnsiTheme="minorHAnsi" w:cstheme="minorBidi"/>
+          <w:noProof/>
           <w:sz w:val="22"/>
           <w:szCs w:val="22"/>
           <w:lang w:val="pt-BR" w:eastAsia="pt-BR"/>
         </w:rPr>
       </w:pPr>
-      <w:hyperlink w:anchor="_Toc494397744" w:history="1">
+      <w:hyperlink w:anchor="_Toc501050930" w:history="1">
         <w:r>
           <w:rPr>
             <w:rStyle w:val="Hyperlink"/>
+            <w:noProof/>
+            <w:lang w:val="pt-BR"/>
+          </w:rPr>
+          <w:t>8.</w:t>
+        </w:r>
+        <w:r>
+          <w:rPr>
+            <w:rFonts w:asciiTheme="minorHAnsi" w:eastAsiaTheme="minorEastAsia" w:hAnsiTheme="minorHAnsi" w:cstheme="minorBidi"/>
+            <w:noProof/>
+            <w:sz w:val="22"/>
+            <w:szCs w:val="22"/>
+            <w:lang w:val="pt-BR" w:eastAsia="pt-BR"/>
+          </w:rPr>
+          <w:tab/>
+        </w:r>
+        <w:r>
+          <w:rPr>
+            <w:rStyle w:val="Hyperlink"/>
+            <w:noProof/>
+            <w:lang w:val="pt-BR"/>
+          </w:rPr>
+          <w:t>Desenvolvimento / Implementação</w:t>
+        </w:r>
+        <w:r>
+          <w:rPr>
+            <w:noProof/>
+            <w:webHidden/>
+          </w:rPr>
+          <w:tab/>
+        </w:r>
+        <w:r>
+          <w:rPr>
+            <w:noProof/>
+            <w:webHidden/>
+          </w:rPr>
+          <w:fldChar w:fldCharType="begin"/>
+        </w:r>
+        <w:r>
+          <w:rPr>
+            <w:noProof/>
+            <w:webHidden/>
+          </w:rPr>
+          <w:instrText xml:space="preserve"> PAGEREF _Toc501050930 \h </w:instrText>
+        </w:r>
+        <w:r>
+          <w:rPr>
+            <w:noProof/>
+            <w:webHidden/>
+          </w:rPr>
+        </w:r>
+        <w:r>
+          <w:rPr>
+            <w:noProof/>
+            <w:webHidden/>
+          </w:rPr>
+          <w:fldChar w:fldCharType="separate"/>
+        </w:r>
+        <w:r>
+          <w:rPr>
+            <w:noProof/>
+            <w:webHidden/>
+          </w:rPr>
+          <w:t>6</w:t>
+        </w:r>
+        <w:r>
+          <w:rPr>
+            <w:noProof/>
+            <w:webHidden/>
+          </w:rPr>
+          <w:fldChar w:fldCharType="end"/>
+        </w:r>
+      </w:hyperlink>
+    </w:p>
+    <w:p>
+      <w:pPr>
+        <w:pStyle w:val="Sumrio1"/>
+        <w:rPr>
+          <w:rFonts w:asciiTheme="minorHAnsi" w:eastAsiaTheme="minorEastAsia" w:hAnsiTheme="minorHAnsi" w:cstheme="minorBidi"/>
+          <w:noProof/>
+          <w:sz w:val="22"/>
+          <w:szCs w:val="22"/>
+          <w:lang w:val="pt-BR" w:eastAsia="pt-BR"/>
+        </w:rPr>
+      </w:pPr>
+      <w:hyperlink w:anchor="_Toc501050931" w:history="1">
+        <w:r>
+          <w:rPr>
+            <w:rStyle w:val="Hyperlink"/>
+            <w:noProof/>
+            <w:lang w:val="pt-BR"/>
+          </w:rPr>
+          <w:t>9.</w:t>
+        </w:r>
+        <w:r>
+          <w:rPr>
+            <w:rFonts w:asciiTheme="minorHAnsi" w:eastAsiaTheme="minorEastAsia" w:hAnsiTheme="minorHAnsi" w:cstheme="minorBidi"/>
+            <w:noProof/>
+            <w:sz w:val="22"/>
+            <w:szCs w:val="22"/>
+            <w:lang w:val="pt-BR" w:eastAsia="pt-BR"/>
+          </w:rPr>
+          <w:tab/>
+        </w:r>
+        <w:r>
+          <w:rPr>
+            <w:rStyle w:val="Hyperlink"/>
+            <w:noProof/>
+            <w:lang w:val="pt-BR"/>
+          </w:rPr>
+          <w:t>Lições Aprendidas</w:t>
+        </w:r>
+        <w:r>
+          <w:rPr>
+            <w:noProof/>
+            <w:webHidden/>
+          </w:rPr>
+          <w:tab/>
+        </w:r>
+        <w:r>
+          <w:rPr>
+            <w:noProof/>
+            <w:webHidden/>
+          </w:rPr>
+          <w:fldChar w:fldCharType="begin"/>
+        </w:r>
+        <w:r>
+          <w:rPr>
+            <w:noProof/>
+            <w:webHidden/>
+          </w:rPr>
+          <w:instrText xml:space="preserve"> PAGEREF _Toc501050931 \h </w:instrText>
+        </w:r>
+        <w:r>
+          <w:rPr>
+            <w:noProof/>
+            <w:webHidden/>
+          </w:rPr>
+        </w:r>
+        <w:r>
+          <w:rPr>
+            <w:noProof/>
+            <w:webHidden/>
+          </w:rPr>
+          <w:fldChar w:fldCharType="separate"/>
+        </w:r>
+        <w:r>
+          <w:rPr>
+            <w:noProof/>
+            <w:webHidden/>
+          </w:rPr>
+          <w:t>6</w:t>
+        </w:r>
+        <w:r>
+          <w:rPr>
+            <w:noProof/>
+            <w:webHidden/>
+          </w:rPr>
+          <w:fldChar w:fldCharType="end"/>
+        </w:r>
+      </w:hyperlink>
+    </w:p>
+    <w:p>
+      <w:pPr>
+        <w:pStyle w:val="Sumrio1"/>
+        <w:rPr>
+          <w:rFonts w:asciiTheme="minorHAnsi" w:eastAsiaTheme="minorEastAsia" w:hAnsiTheme="minorHAnsi" w:cstheme="minorBidi"/>
+          <w:noProof/>
+          <w:sz w:val="22"/>
+          <w:szCs w:val="22"/>
+          <w:lang w:val="pt-BR" w:eastAsia="pt-BR"/>
+        </w:rPr>
+      </w:pPr>
+      <w:hyperlink w:anchor="_Toc501050932" w:history="1">
+        <w:r>
+          <w:rPr>
+            <w:rStyle w:val="Hyperlink"/>
+            <w:noProof/>
             <w:lang w:val="pt-BR"/>
           </w:rPr>
           <w:t>Aprovações</w:t>
         </w:r>
         <w:r>
+          <w:rPr>
+            <w:noProof/>
+            <w:webHidden/>
+          </w:rPr>
           <w:tab/>
         </w:r>
         <w:r>
+          <w:rPr>
+            <w:noProof/>
+            <w:webHidden/>
+          </w:rPr>
           <w:fldChar w:fldCharType="begin"/>
         </w:r>
         <w:r>
-          <w:instrText xml:space="preserve"> PAGEREF _Toc494397744 \h </w:instrText>
+          <w:rPr>
+            <w:noProof/>
+            <w:webHidden/>
+          </w:rPr>
+          <w:instrText xml:space="preserve"> PAGEREF _Toc501050932 \h </w:instrText>
         </w:r>
         <w:r>
+          <w:rPr>
+            <w:noProof/>
+            <w:webHidden/>
+          </w:rPr>
+        </w:r>
+        <w:r>
+          <w:rPr>
+            <w:noProof/>
+            <w:webHidden/>
+          </w:rPr>
           <w:fldChar w:fldCharType="separate"/>
         </w:r>
         <w:r>
-          <w:t>3</w:t>
+          <w:rPr>
+            <w:noProof/>
+            <w:webHidden/>
+          </w:rPr>
+          <w:t>7</w:t>
         </w:r>
         <w:r>
+          <w:rPr>
+            <w:noProof/>
+            <w:webHidden/>
+          </w:rPr>
           <w:fldChar w:fldCharType="end"/>
         </w:r>
       </w:hyperlink>
@@ -592,7 +1040,7 @@
         </w:rPr>
       </w:pPr>
     </w:p>
-    <w:bookmarkEnd w:id="0"/>
+    <w:bookmarkEnd w:id="1"/>
     <w:p>
       <w:pPr>
         <w:rPr>
@@ -907,15 +1355,15 @@
           <w:lang w:val="pt-BR"/>
         </w:rPr>
       </w:pPr>
-      <w:bookmarkStart w:id="1" w:name="_Toc494397737"/>
       <w:bookmarkStart w:id="2" w:name="_Toc221281063"/>
+      <w:bookmarkStart w:id="3" w:name="_Toc501050923"/>
       <w:r>
         <w:rPr>
           <w:lang w:val="pt-BR"/>
         </w:rPr>
         <w:t>Introdução</w:t>
       </w:r>
-      <w:bookmarkEnd w:id="1"/>
+      <w:bookmarkEnd w:id="3"/>
     </w:p>
     <w:p>
       <w:pPr>
@@ -998,14 +1446,14 @@
           <w:lang w:val="pt-BR"/>
         </w:rPr>
       </w:pPr>
-      <w:bookmarkStart w:id="3" w:name="_Toc494397738"/>
+      <w:bookmarkStart w:id="4" w:name="_Toc501050924"/>
       <w:r>
         <w:rPr>
           <w:lang w:val="pt-BR"/>
         </w:rPr>
         <w:t>Escopo do Projeto</w:t>
       </w:r>
-      <w:bookmarkEnd w:id="3"/>
+      <w:bookmarkEnd w:id="4"/>
     </w:p>
     <w:p>
       <w:pPr>
@@ -1158,7 +1606,7 @@
           <w:lang w:val="pt-BR"/>
         </w:rPr>
       </w:pPr>
-      <w:bookmarkStart w:id="4" w:name="_Toc494397739"/>
+      <w:bookmarkStart w:id="5" w:name="_Toc501050925"/>
       <w:r>
         <w:rPr>
           <w:lang w:val="pt-BR"/>
@@ -1166,7 +1614,7 @@
         <w:lastRenderedPageBreak/>
         <w:t>Organização do Projeto</w:t>
       </w:r>
-      <w:bookmarkEnd w:id="4"/>
+      <w:bookmarkEnd w:id="5"/>
     </w:p>
     <w:tbl>
       <w:tblPr>
@@ -1809,14 +2257,14 @@
           <w:lang w:val="pt-BR"/>
         </w:rPr>
       </w:pPr>
-      <w:bookmarkStart w:id="5" w:name="_Toc494397740"/>
+      <w:bookmarkStart w:id="6" w:name="_Toc501050926"/>
       <w:r>
         <w:rPr>
           <w:lang w:val="pt-BR"/>
         </w:rPr>
         <w:t>Processo e medidas de desenvolvimento</w:t>
       </w:r>
-      <w:bookmarkEnd w:id="5"/>
+      <w:bookmarkEnd w:id="6"/>
     </w:p>
     <w:p>
       <w:pPr>
@@ -1835,7 +2283,7 @@
           <w:cols w:space="720"/>
         </w:sectPr>
       </w:pPr>
-      <w:bookmarkStart w:id="6" w:name="_Toc286690117"/>
+      <w:bookmarkStart w:id="7" w:name="_Toc286690117"/>
     </w:p>
     <w:p>
       <w:pPr>
@@ -1855,7 +2303,6 @@
           <w:noProof/>
           <w:lang w:val="pt-BR" w:eastAsia="pt-BR"/>
         </w:rPr>
-        <w:lastRenderedPageBreak/>
         <w:drawing>
           <wp:anchor distT="0" distB="0" distL="114300" distR="114300" simplePos="0" relativeHeight="251659264" behindDoc="0" locked="0" layoutInCell="1" allowOverlap="1" wp14:anchorId="0122A7B6" wp14:editId="2988AABD">
             <wp:simplePos x="0" y="0"/>
@@ -1952,7 +2399,7 @@
           <w:lang w:val="pt-BR"/>
         </w:rPr>
       </w:pPr>
-      <w:bookmarkStart w:id="7" w:name="_Toc494397741"/>
+      <w:bookmarkStart w:id="8" w:name="_Toc501050927"/>
       <w:r>
         <w:rPr>
           <w:lang w:val="pt-BR"/>
@@ -1960,7 +2407,7 @@
         <w:lastRenderedPageBreak/>
         <w:t>Marcos do Projeto e Objetivos</w:t>
       </w:r>
-      <w:bookmarkEnd w:id="7"/>
+      <w:bookmarkEnd w:id="8"/>
     </w:p>
     <w:tbl>
       <w:tblPr>
@@ -2819,6 +3266,7 @@
           </w:p>
         </w:tc>
       </w:tr>
+      <w:bookmarkEnd w:id="7"/>
     </w:tbl>
     <w:p>
       <w:pPr>
@@ -2826,8 +3274,6 @@
           <w:lang w:val="pt-BR"/>
         </w:rPr>
       </w:pPr>
-      <w:bookmarkStart w:id="8" w:name="_Toc494397742"/>
-      <w:bookmarkEnd w:id="6"/>
     </w:p>
     <w:p>
       <w:pPr>
@@ -2848,27 +3294,24 @@
       <w:pPr>
         <w:pStyle w:val="Ttulo1"/>
         <w:rPr>
-          <w:color w:val="FF0000"/>
           <w:lang w:val="pt-BR"/>
         </w:rPr>
       </w:pPr>
+      <w:bookmarkStart w:id="9" w:name="_Toc501050928"/>
       <w:r>
         <w:rPr>
-          <w:color w:val="FF0000"/>
           <w:lang w:val="pt-BR"/>
         </w:rPr>
         <w:lastRenderedPageBreak/>
-        <w:t xml:space="preserve">Planejamentos das Sprints </w:t>
+        <w:t>Planejamentos das Sprints</w:t>
       </w:r>
+      <w:bookmarkEnd w:id="9"/>
       <w:r>
         <w:rPr>
-          <w:color w:val="FF0000"/>
           <w:lang w:val="pt-BR"/>
         </w:rPr>
-        <w:t>ATUALIZAR</w:t>
+        <w:t xml:space="preserve"> </w:t>
       </w:r>
-      <w:bookmarkStart w:id="9" w:name="_GoBack"/>
-      <w:bookmarkEnd w:id="9"/>
     </w:p>
     <w:tbl>
       <w:tblPr>
@@ -9956,13 +10399,49 @@
           <w:lang w:val="pt-BR"/>
         </w:rPr>
       </w:pPr>
+      <w:bookmarkStart w:id="10" w:name="_Toc501050929"/>
+      <w:r>
+        <w:rPr>
+          <w:lang w:val="pt-BR"/>
+        </w:rPr>
+        <w:t>Definição de Pronto</w:t>
+      </w:r>
+      <w:bookmarkEnd w:id="10"/>
+      <w:r>
+        <w:rPr>
+          <w:lang w:val="pt-BR"/>
+        </w:rPr>
+        <w:t xml:space="preserve"> </w:t>
+      </w:r>
+    </w:p>
+    <w:p>
+      <w:pPr>
+        <w:rPr>
+          <w:lang w:val="pt-BR"/>
+        </w:rPr>
+      </w:pPr>
+      <w:r>
+        <w:rPr>
+          <w:lang w:val="pt-BR"/>
+        </w:rPr>
+        <w:t>Está definido como pronto (Definition of Done – DoD), as funcionalidades eu foram projetadas, codificadas, testadas e estão prontas para utilização pelos usuários.</w:t>
+      </w:r>
+    </w:p>
+    <w:p>
+      <w:pPr>
+        <w:pStyle w:val="Ttulo1"/>
+        <w:rPr>
+          <w:lang w:val="pt-BR"/>
+        </w:rPr>
+      </w:pPr>
+      <w:bookmarkStart w:id="11" w:name="_Toc501050930"/>
       <w:r>
         <w:rPr>
           <w:lang w:val="pt-BR"/>
         </w:rPr>
         <w:t>Desenvolvimento / Implementação</w:t>
       </w:r>
-      <w:bookmarkEnd w:id="8"/>
+      <w:bookmarkEnd w:id="11"/>
     </w:p>
     <w:p>
       <w:pPr>
@@ -9996,14 +10475,14 @@
           <w:lang w:val="pt-BR"/>
         </w:rPr>
       </w:pPr>
-      <w:bookmarkStart w:id="10" w:name="_Toc494397743"/>
+      <w:bookmarkStart w:id="12" w:name="_Toc501050931"/>
       <w:r>
         <w:rPr>
           <w:lang w:val="pt-BR"/>
         </w:rPr>
         <w:t>Lições Aprendidas</w:t>
       </w:r>
-      <w:bookmarkEnd w:id="10"/>
+      <w:bookmarkEnd w:id="12"/>
     </w:p>
     <w:p>
       <w:pPr>
@@ -10124,6 +10603,7 @@
         <w:rPr>
           <w:sz w:val="24"/>
         </w:rPr>
+        <w:lastRenderedPageBreak/>
         <w:t>Utilização de novas ferramentas para acompanhamento de atividades realizadas pela equipe e gestão de funcionalidades executadas dentro do prazo programado;</w:t>
       </w:r>
     </w:p>
@@ -10187,18 +10667,17 @@
           <w:lang w:val="pt-BR"/>
         </w:rPr>
       </w:pPr>
-      <w:bookmarkStart w:id="11" w:name="_Toc494397744"/>
-      <w:bookmarkStart w:id="12" w:name="_Toc286690123"/>
+      <w:bookmarkStart w:id="13" w:name="_Toc286690123"/>
+      <w:bookmarkStart w:id="14" w:name="_Toc501050932"/>
       <w:bookmarkEnd w:id="2"/>
       <w:r>
         <w:rPr>
           <w:lang w:val="pt-BR"/>
         </w:rPr>
-        <w:lastRenderedPageBreak/>
         <w:t>Aprovações</w:t>
       </w:r>
-      <w:bookmarkEnd w:id="11"/>
-      <w:bookmarkEnd w:id="12"/>
+      <w:bookmarkEnd w:id="13"/>
+      <w:bookmarkEnd w:id="14"/>
     </w:p>
     <w:tbl>
       <w:tblPr>
@@ -11349,6 +11828,104 @@
             <w:tcW w:w="2160" w:type="dxa"/>
             <w:tcBorders>
               <w:top w:val="single" w:sz="4" w:space="0" w:color="auto"/>
+              <w:bottom w:val="single" w:sz="4" w:space="0" w:color="auto"/>
+            </w:tcBorders>
+          </w:tcPr>
+          <w:p>
+            <w:pPr>
+              <w:spacing w:before="40" w:after="40"/>
+              <w:rPr>
+                <w:lang w:val="pt-BR"/>
+              </w:rPr>
+            </w:pPr>
+            <w:r>
+              <w:rPr>
+                <w:lang w:val="pt-BR"/>
+              </w:rPr>
+              <w:t>Raphael Guedes</w:t>
+            </w:r>
+          </w:p>
+        </w:tc>
+        <w:tc>
+          <w:tcPr>
+            <w:tcW w:w="1634" w:type="dxa"/>
+            <w:tcBorders>
+              <w:top w:val="single" w:sz="4" w:space="0" w:color="auto"/>
+              <w:bottom w:val="single" w:sz="4" w:space="0" w:color="auto"/>
+            </w:tcBorders>
+          </w:tcPr>
+          <w:p>
+            <w:pPr>
+              <w:spacing w:before="40" w:after="40"/>
+              <w:rPr>
+                <w:lang w:val="pt-BR"/>
+              </w:rPr>
+            </w:pPr>
+            <w:r>
+              <w:rPr>
+                <w:lang w:val="pt-BR"/>
+              </w:rPr>
+              <w:t>14/12/17</w:t>
+            </w:r>
+          </w:p>
+        </w:tc>
+        <w:tc>
+          <w:tcPr>
+            <w:tcW w:w="4490" w:type="dxa"/>
+            <w:tcBorders>
+              <w:top w:val="single" w:sz="4" w:space="0" w:color="auto"/>
+              <w:bottom w:val="single" w:sz="4" w:space="0" w:color="auto"/>
+            </w:tcBorders>
+          </w:tcPr>
+          <w:p>
+            <w:pPr>
+              <w:spacing w:before="40" w:after="40"/>
+              <w:rPr>
+                <w:lang w:val="pt-BR"/>
+              </w:rPr>
+            </w:pPr>
+            <w:r>
+              <w:rPr>
+                <w:lang w:val="pt-BR"/>
+              </w:rPr>
+              <w:t xml:space="preserve">Alteração no Planejamento das Sprints </w:t>
+            </w:r>
+          </w:p>
+        </w:tc>
+        <w:tc>
+          <w:tcPr>
+            <w:tcW w:w="1584" w:type="dxa"/>
+            <w:tcBorders>
+              <w:top w:val="single" w:sz="4" w:space="0" w:color="auto"/>
+              <w:bottom w:val="single" w:sz="4" w:space="0" w:color="auto"/>
+            </w:tcBorders>
+          </w:tcPr>
+          <w:p>
+            <w:pPr>
+              <w:spacing w:before="40" w:after="40"/>
+              <w:jc w:val="center"/>
+              <w:rPr>
+                <w:lang w:val="pt-BR"/>
+              </w:rPr>
+            </w:pPr>
+            <w:r>
+              <w:rPr>
+                <w:lang w:val="pt-BR"/>
+              </w:rPr>
+              <w:t>1.04</w:t>
+            </w:r>
+          </w:p>
+        </w:tc>
+      </w:tr>
+      <w:tr>
+        <w:trPr>
+          <w:trHeight w:val="181"/>
+        </w:trPr>
+        <w:tc>
+          <w:tcPr>
+            <w:tcW w:w="2160" w:type="dxa"/>
+            <w:tcBorders>
+              <w:top w:val="single" w:sz="4" w:space="0" w:color="auto"/>
             </w:tcBorders>
           </w:tcPr>
           <w:p>
@@ -11406,7 +11983,27 @@
               <w:rPr>
                 <w:lang w:val="pt-BR"/>
               </w:rPr>
-              <w:t xml:space="preserve">Alteração no Planejamento das Sprints </w:t>
+              <w:t>Alteração no Planejamento das Sprints</w:t>
+            </w:r>
+            <w:r>
+              <w:rPr>
+                <w:lang w:val="pt-BR"/>
+              </w:rPr>
+              <w:t>;</w:t>
+            </w:r>
+          </w:p>
+          <w:p>
+            <w:pPr>
+              <w:spacing w:before="40" w:after="40"/>
+              <w:rPr>
+                <w:lang w:val="pt-BR"/>
+              </w:rPr>
+            </w:pPr>
+            <w:r>
+              <w:rPr>
+                <w:lang w:val="pt-BR"/>
+              </w:rPr>
+              <w:t>Inserção da Definição de Pronto</w:t>
             </w:r>
           </w:p>
         </w:tc>
@@ -11429,7 +12026,13 @@
               <w:rPr>
                 <w:lang w:val="pt-BR"/>
               </w:rPr>
-              <w:t>1.04</w:t>
+              <w:t>1.0</w:t>
+            </w:r>
+            <w:r>
+              <w:rPr>
+                <w:lang w:val="pt-BR"/>
+              </w:rPr>
+              <w:t>5</w:t>
             </w:r>
           </w:p>
         </w:tc>
@@ -11474,7 +12077,7 @@
 </file>
 
 <file path=word/endnotes.xml><?xml version="1.0" encoding="utf-8"?>
-<w:endnotes xmlns:wpc="http://schemas.microsoft.com/office/word/2010/wordprocessingCanvas" xmlns:cx="http://schemas.microsoft.com/office/drawing/2014/chartex" xmlns:mc="http://schemas.openxmlformats.org/markup-compatibility/2006" xmlns:o="urn:schemas-microsoft-com:office:office" xmlns:r="http://schemas.openxmlformats.org/officeDocument/2006/relationships" xmlns:m="http://schemas.openxmlformats.org/officeDocument/2006/math" xmlns:v="urn:schemas-microsoft-com:vml" xmlns:wp14="http://schemas.microsoft.com/office/word/2010/wordprocessingDrawing" xmlns:wp="http://schemas.openxmlformats.org/drawingml/2006/wordprocessingDrawing" xmlns:w10="urn:schemas-microsoft-com:office:word" xmlns:w="http://schemas.openxmlformats.org/wordprocessingml/2006/main" xmlns:w14="http://schemas.microsoft.com/office/word/2010/wordml" xmlns:w15="http://schemas.microsoft.com/office/word/2012/wordml" xmlns:w16se="http://schemas.microsoft.com/office/word/2015/wordml/symex" xmlns:wpg="http://schemas.microsoft.com/office/word/2010/wordprocessingGroup" xmlns:wpi="http://schemas.microsoft.com/office/word/2010/wordprocessingInk" xmlns:wne="http://schemas.microsoft.com/office/word/2006/wordml" xmlns:wps="http://schemas.microsoft.com/office/word/2010/wordprocessingShape" mc:Ignorable="w14 w15 w16se wp14">
+<w:endnotes xmlns:wpc="http://schemas.microsoft.com/office/word/2010/wordprocessingCanvas" xmlns:cx="http://schemas.microsoft.com/office/drawing/2014/chartex" xmlns:cx1="http://schemas.microsoft.com/office/drawing/2015/9/8/chartex" xmlns:cx2="http://schemas.microsoft.com/office/drawing/2015/10/21/chartex" xmlns:cx3="http://schemas.microsoft.com/office/drawing/2016/5/9/chartex" xmlns:cx4="http://schemas.microsoft.com/office/drawing/2016/5/10/chartex" xmlns:cx5="http://schemas.microsoft.com/office/drawing/2016/5/11/chartex" xmlns:cx6="http://schemas.microsoft.com/office/drawing/2016/5/12/chartex" xmlns:cx7="http://schemas.microsoft.com/office/drawing/2016/5/13/chartex" xmlns:cx8="http://schemas.microsoft.com/office/drawing/2016/5/14/chartex" xmlns:mc="http://schemas.openxmlformats.org/markup-compatibility/2006" xmlns:aink="http://schemas.microsoft.com/office/drawing/2016/ink" xmlns:am3d="http://schemas.microsoft.com/office/drawing/2017/model3d" xmlns:o="urn:schemas-microsoft-com:office:office" xmlns:r="http://schemas.openxmlformats.org/officeDocument/2006/relationships" xmlns:m="http://schemas.openxmlformats.org/officeDocument/2006/math" xmlns:v="urn:schemas-microsoft-com:vml" xmlns:wp14="http://schemas.microsoft.com/office/word/2010/wordprocessingDrawing" xmlns:wp="http://schemas.openxmlformats.org/drawingml/2006/wordprocessingDrawing" xmlns:w10="urn:schemas-microsoft-com:office:word" xmlns:w="http://schemas.openxmlformats.org/wordprocessingml/2006/main" xmlns:w14="http://schemas.microsoft.com/office/word/2010/wordml" xmlns:w15="http://schemas.microsoft.com/office/word/2012/wordml" xmlns:w16cid="http://schemas.microsoft.com/office/word/2016/wordml/cid" xmlns:w16se="http://schemas.microsoft.com/office/word/2015/wordml/symex" xmlns:wpg="http://schemas.microsoft.com/office/word/2010/wordprocessingGroup" xmlns:wpi="http://schemas.microsoft.com/office/word/2010/wordprocessingInk" xmlns:wne="http://schemas.microsoft.com/office/word/2006/wordml" xmlns:wps="http://schemas.microsoft.com/office/word/2010/wordprocessingShape" mc:Ignorable="w14 w15 w16se w16cid wp14">
   <w:endnote w:type="separator" w:id="-1">
     <w:p>
       <w:pPr>
@@ -11499,7 +12102,7 @@
 </file>
 
 <file path=word/footer1.xml><?xml version="1.0" encoding="utf-8"?>
-<w:ftr xmlns:wpc="http://schemas.microsoft.com/office/word/2010/wordprocessingCanvas" xmlns:cx="http://schemas.microsoft.com/office/drawing/2014/chartex" xmlns:mc="http://schemas.openxmlformats.org/markup-compatibility/2006" xmlns:o="urn:schemas-microsoft-com:office:office" xmlns:r="http://schemas.openxmlformats.org/officeDocument/2006/relationships" xmlns:m="http://schemas.openxmlformats.org/officeDocument/2006/math" xmlns:v="urn:schemas-microsoft-com:vml" xmlns:wp14="http://schemas.microsoft.com/office/word/2010/wordprocessingDrawing" xmlns:wp="http://schemas.openxmlformats.org/drawingml/2006/wordprocessingDrawing" xmlns:w10="urn:schemas-microsoft-com:office:word" xmlns:w="http://schemas.openxmlformats.org/wordprocessingml/2006/main" xmlns:w14="http://schemas.microsoft.com/office/word/2010/wordml" xmlns:w15="http://schemas.microsoft.com/office/word/2012/wordml" xmlns:w16se="http://schemas.microsoft.com/office/word/2015/wordml/symex" xmlns:wpg="http://schemas.microsoft.com/office/word/2010/wordprocessingGroup" xmlns:wpi="http://schemas.microsoft.com/office/word/2010/wordprocessingInk" xmlns:wne="http://schemas.microsoft.com/office/word/2006/wordml" xmlns:wps="http://schemas.microsoft.com/office/word/2010/wordprocessingShape" mc:Ignorable="w14 w15 w16se wp14">
+<w:ftr xmlns:wpc="http://schemas.microsoft.com/office/word/2010/wordprocessingCanvas" xmlns:cx="http://schemas.microsoft.com/office/drawing/2014/chartex" xmlns:cx1="http://schemas.microsoft.com/office/drawing/2015/9/8/chartex" xmlns:cx2="http://schemas.microsoft.com/office/drawing/2015/10/21/chartex" xmlns:cx3="http://schemas.microsoft.com/office/drawing/2016/5/9/chartex" xmlns:cx4="http://schemas.microsoft.com/office/drawing/2016/5/10/chartex" xmlns:cx5="http://schemas.microsoft.com/office/drawing/2016/5/11/chartex" xmlns:cx6="http://schemas.microsoft.com/office/drawing/2016/5/12/chartex" xmlns:cx7="http://schemas.microsoft.com/office/drawing/2016/5/13/chartex" xmlns:cx8="http://schemas.microsoft.com/office/drawing/2016/5/14/chartex" xmlns:mc="http://schemas.openxmlformats.org/markup-compatibility/2006" xmlns:aink="http://schemas.microsoft.com/office/drawing/2016/ink" xmlns:am3d="http://schemas.microsoft.com/office/drawing/2017/model3d" xmlns:o="urn:schemas-microsoft-com:office:office" xmlns:r="http://schemas.openxmlformats.org/officeDocument/2006/relationships" xmlns:m="http://schemas.openxmlformats.org/officeDocument/2006/math" xmlns:v="urn:schemas-microsoft-com:vml" xmlns:wp14="http://schemas.microsoft.com/office/word/2010/wordprocessingDrawing" xmlns:wp="http://schemas.openxmlformats.org/drawingml/2006/wordprocessingDrawing" xmlns:w10="urn:schemas-microsoft-com:office:word" xmlns:w="http://schemas.openxmlformats.org/wordprocessingml/2006/main" xmlns:w14="http://schemas.microsoft.com/office/word/2010/wordml" xmlns:w15="http://schemas.microsoft.com/office/word/2012/wordml" xmlns:w16cid="http://schemas.microsoft.com/office/word/2016/wordml/cid" xmlns:w16se="http://schemas.microsoft.com/office/word/2015/wordml/symex" xmlns:wpg="http://schemas.microsoft.com/office/word/2010/wordprocessingGroup" xmlns:wpi="http://schemas.microsoft.com/office/word/2010/wordprocessingInk" xmlns:wne="http://schemas.microsoft.com/office/word/2006/wordml" xmlns:wps="http://schemas.microsoft.com/office/word/2010/wordprocessingShape" mc:Ignorable="w14 w15 w16se w16cid wp14">
   <w:p>
     <w:pPr>
       <w:pStyle w:val="Rodap"/>
@@ -11537,7 +12140,7 @@
 </file>
 
 <file path=word/footer2.xml><?xml version="1.0" encoding="utf-8"?>
-<w:ftr xmlns:wpc="http://schemas.microsoft.com/office/word/2010/wordprocessingCanvas" xmlns:cx="http://schemas.microsoft.com/office/drawing/2014/chartex" xmlns:mc="http://schemas.openxmlformats.org/markup-compatibility/2006" xmlns:o="urn:schemas-microsoft-com:office:office" xmlns:r="http://schemas.openxmlformats.org/officeDocument/2006/relationships" xmlns:m="http://schemas.openxmlformats.org/officeDocument/2006/math" xmlns:v="urn:schemas-microsoft-com:vml" xmlns:wp14="http://schemas.microsoft.com/office/word/2010/wordprocessingDrawing" xmlns:wp="http://schemas.openxmlformats.org/drawingml/2006/wordprocessingDrawing" xmlns:w10="urn:schemas-microsoft-com:office:word" xmlns:w="http://schemas.openxmlformats.org/wordprocessingml/2006/main" xmlns:w14="http://schemas.microsoft.com/office/word/2010/wordml" xmlns:w15="http://schemas.microsoft.com/office/word/2012/wordml" xmlns:w16se="http://schemas.microsoft.com/office/word/2015/wordml/symex" xmlns:wpg="http://schemas.microsoft.com/office/word/2010/wordprocessingGroup" xmlns:wpi="http://schemas.microsoft.com/office/word/2010/wordprocessingInk" xmlns:wne="http://schemas.microsoft.com/office/word/2006/wordml" xmlns:wps="http://schemas.microsoft.com/office/word/2010/wordprocessingShape" mc:Ignorable="w14 w15 w16se wp14">
+<w:ftr xmlns:wpc="http://schemas.microsoft.com/office/word/2010/wordprocessingCanvas" xmlns:cx="http://schemas.microsoft.com/office/drawing/2014/chartex" xmlns:cx1="http://schemas.microsoft.com/office/drawing/2015/9/8/chartex" xmlns:cx2="http://schemas.microsoft.com/office/drawing/2015/10/21/chartex" xmlns:cx3="http://schemas.microsoft.com/office/drawing/2016/5/9/chartex" xmlns:cx4="http://schemas.microsoft.com/office/drawing/2016/5/10/chartex" xmlns:cx5="http://schemas.microsoft.com/office/drawing/2016/5/11/chartex" xmlns:cx6="http://schemas.microsoft.com/office/drawing/2016/5/12/chartex" xmlns:cx7="http://schemas.microsoft.com/office/drawing/2016/5/13/chartex" xmlns:cx8="http://schemas.microsoft.com/office/drawing/2016/5/14/chartex" xmlns:mc="http://schemas.openxmlformats.org/markup-compatibility/2006" xmlns:aink="http://schemas.microsoft.com/office/drawing/2016/ink" xmlns:am3d="http://schemas.microsoft.com/office/drawing/2017/model3d" xmlns:o="urn:schemas-microsoft-com:office:office" xmlns:r="http://schemas.openxmlformats.org/officeDocument/2006/relationships" xmlns:m="http://schemas.openxmlformats.org/officeDocument/2006/math" xmlns:v="urn:schemas-microsoft-com:vml" xmlns:wp14="http://schemas.microsoft.com/office/word/2010/wordprocessingDrawing" xmlns:wp="http://schemas.openxmlformats.org/drawingml/2006/wordprocessingDrawing" xmlns:w10="urn:schemas-microsoft-com:office:word" xmlns:w="http://schemas.openxmlformats.org/wordprocessingml/2006/main" xmlns:w14="http://schemas.microsoft.com/office/word/2010/wordml" xmlns:w15="http://schemas.microsoft.com/office/word/2012/wordml" xmlns:w16cid="http://schemas.microsoft.com/office/word/2016/wordml/cid" xmlns:w16se="http://schemas.microsoft.com/office/word/2015/wordml/symex" xmlns:wpg="http://schemas.microsoft.com/office/word/2010/wordprocessingGroup" xmlns:wpi="http://schemas.microsoft.com/office/word/2010/wordprocessingInk" xmlns:wne="http://schemas.microsoft.com/office/word/2006/wordml" xmlns:wps="http://schemas.microsoft.com/office/word/2010/wordprocessingShape" mc:Ignorable="w14 w15 w16se w16cid wp14">
   <w:p>
     <w:pPr>
       <w:pStyle w:val="Cabealho"/>
@@ -11614,7 +12217,7 @@
         <w:szCs w:val="18"/>
         <w:lang w:val="pt-BR"/>
       </w:rPr>
-      <w:t>3</w:t>
+      <w:t>8</w:t>
     </w:r>
     <w:r>
       <w:rPr>
@@ -11630,7 +12233,7 @@
 </file>
 
 <file path=word/footnotes.xml><?xml version="1.0" encoding="utf-8"?>
-<w:footnotes xmlns:wpc="http://schemas.microsoft.com/office/word/2010/wordprocessingCanvas" xmlns:cx="http://schemas.microsoft.com/office/drawing/2014/chartex" xmlns:mc="http://schemas.openxmlformats.org/markup-compatibility/2006" xmlns:o="urn:schemas-microsoft-com:office:office" xmlns:r="http://schemas.openxmlformats.org/officeDocument/2006/relationships" xmlns:m="http://schemas.openxmlformats.org/officeDocument/2006/math" xmlns:v="urn:schemas-microsoft-com:vml" xmlns:wp14="http://schemas.microsoft.com/office/word/2010/wordprocessingDrawing" xmlns:wp="http://schemas.openxmlformats.org/drawingml/2006/wordprocessingDrawing" xmlns:w10="urn:schemas-microsoft-com:office:word" xmlns:w="http://schemas.openxmlformats.org/wordprocessingml/2006/main" xmlns:w14="http://schemas.microsoft.com/office/word/2010/wordml" xmlns:w15="http://schemas.microsoft.com/office/word/2012/wordml" xmlns:w16se="http://schemas.microsoft.com/office/word/2015/wordml/symex" xmlns:wpg="http://schemas.microsoft.com/office/word/2010/wordprocessingGroup" xmlns:wpi="http://schemas.microsoft.com/office/word/2010/wordprocessingInk" xmlns:wne="http://schemas.microsoft.com/office/word/2006/wordml" xmlns:wps="http://schemas.microsoft.com/office/word/2010/wordprocessingShape" mc:Ignorable="w14 w15 w16se wp14">
+<w:footnotes xmlns:wpc="http://schemas.microsoft.com/office/word/2010/wordprocessingCanvas" xmlns:cx="http://schemas.microsoft.com/office/drawing/2014/chartex" xmlns:cx1="http://schemas.microsoft.com/office/drawing/2015/9/8/chartex" xmlns:cx2="http://schemas.microsoft.com/office/drawing/2015/10/21/chartex" xmlns:cx3="http://schemas.microsoft.com/office/drawing/2016/5/9/chartex" xmlns:cx4="http://schemas.microsoft.com/office/drawing/2016/5/10/chartex" xmlns:cx5="http://schemas.microsoft.com/office/drawing/2016/5/11/chartex" xmlns:cx6="http://schemas.microsoft.com/office/drawing/2016/5/12/chartex" xmlns:cx7="http://schemas.microsoft.com/office/drawing/2016/5/13/chartex" xmlns:cx8="http://schemas.microsoft.com/office/drawing/2016/5/14/chartex" xmlns:mc="http://schemas.openxmlformats.org/markup-compatibility/2006" xmlns:aink="http://schemas.microsoft.com/office/drawing/2016/ink" xmlns:am3d="http://schemas.microsoft.com/office/drawing/2017/model3d" xmlns:o="urn:schemas-microsoft-com:office:office" xmlns:r="http://schemas.openxmlformats.org/officeDocument/2006/relationships" xmlns:m="http://schemas.openxmlformats.org/officeDocument/2006/math" xmlns:v="urn:schemas-microsoft-com:vml" xmlns:wp14="http://schemas.microsoft.com/office/word/2010/wordprocessingDrawing" xmlns:wp="http://schemas.openxmlformats.org/drawingml/2006/wordprocessingDrawing" xmlns:w10="urn:schemas-microsoft-com:office:word" xmlns:w="http://schemas.openxmlformats.org/wordprocessingml/2006/main" xmlns:w14="http://schemas.microsoft.com/office/word/2010/wordml" xmlns:w15="http://schemas.microsoft.com/office/word/2012/wordml" xmlns:w16cid="http://schemas.microsoft.com/office/word/2016/wordml/cid" xmlns:w16se="http://schemas.microsoft.com/office/word/2015/wordml/symex" xmlns:wpg="http://schemas.microsoft.com/office/word/2010/wordprocessingGroup" xmlns:wpi="http://schemas.microsoft.com/office/word/2010/wordprocessingInk" xmlns:wne="http://schemas.microsoft.com/office/word/2006/wordml" xmlns:wps="http://schemas.microsoft.com/office/word/2010/wordprocessingShape" mc:Ignorable="w14 w15 w16se w16cid wp14">
   <w:footnote w:type="separator" w:id="-1">
     <w:p>
       <w:pPr>
@@ -11655,7 +12258,7 @@
 </file>
 
 <file path=word/header1.xml><?xml version="1.0" encoding="utf-8"?>
-<w:hdr xmlns:wpc="http://schemas.microsoft.com/office/word/2010/wordprocessingCanvas" xmlns:cx="http://schemas.microsoft.com/office/drawing/2014/chartex" xmlns:mc="http://schemas.openxmlformats.org/markup-compatibility/2006" xmlns:o="urn:schemas-microsoft-com:office:office" xmlns:r="http://schemas.openxmlformats.org/officeDocument/2006/relationships" xmlns:m="http://schemas.openxmlformats.org/officeDocument/2006/math" xmlns:v="urn:schemas-microsoft-com:vml" xmlns:wp14="http://schemas.microsoft.com/office/word/2010/wordprocessingDrawing" xmlns:wp="http://schemas.openxmlformats.org/drawingml/2006/wordprocessingDrawing" xmlns:w10="urn:schemas-microsoft-com:office:word" xmlns:w="http://schemas.openxmlformats.org/wordprocessingml/2006/main" xmlns:w14="http://schemas.microsoft.com/office/word/2010/wordml" xmlns:w15="http://schemas.microsoft.com/office/word/2012/wordml" xmlns:w16se="http://schemas.microsoft.com/office/word/2015/wordml/symex" xmlns:wpg="http://schemas.microsoft.com/office/word/2010/wordprocessingGroup" xmlns:wpi="http://schemas.microsoft.com/office/word/2010/wordprocessingInk" xmlns:wne="http://schemas.microsoft.com/office/word/2006/wordml" xmlns:wps="http://schemas.microsoft.com/office/word/2010/wordprocessingShape" mc:Ignorable="w14 w15 w16se wp14">
+<w:hdr xmlns:wpc="http://schemas.microsoft.com/office/word/2010/wordprocessingCanvas" xmlns:cx="http://schemas.microsoft.com/office/drawing/2014/chartex" xmlns:cx1="http://schemas.microsoft.com/office/drawing/2015/9/8/chartex" xmlns:cx2="http://schemas.microsoft.com/office/drawing/2015/10/21/chartex" xmlns:cx3="http://schemas.microsoft.com/office/drawing/2016/5/9/chartex" xmlns:cx4="http://schemas.microsoft.com/office/drawing/2016/5/10/chartex" xmlns:cx5="http://schemas.microsoft.com/office/drawing/2016/5/11/chartex" xmlns:cx6="http://schemas.microsoft.com/office/drawing/2016/5/12/chartex" xmlns:cx7="http://schemas.microsoft.com/office/drawing/2016/5/13/chartex" xmlns:cx8="http://schemas.microsoft.com/office/drawing/2016/5/14/chartex" xmlns:mc="http://schemas.openxmlformats.org/markup-compatibility/2006" xmlns:aink="http://schemas.microsoft.com/office/drawing/2016/ink" xmlns:am3d="http://schemas.microsoft.com/office/drawing/2017/model3d" xmlns:o="urn:schemas-microsoft-com:office:office" xmlns:r="http://schemas.openxmlformats.org/officeDocument/2006/relationships" xmlns:m="http://schemas.openxmlformats.org/officeDocument/2006/math" xmlns:v="urn:schemas-microsoft-com:vml" xmlns:wp14="http://schemas.microsoft.com/office/word/2010/wordprocessingDrawing" xmlns:wp="http://schemas.openxmlformats.org/drawingml/2006/wordprocessingDrawing" xmlns:w10="urn:schemas-microsoft-com:office:word" xmlns:w="http://schemas.openxmlformats.org/wordprocessingml/2006/main" xmlns:w14="http://schemas.microsoft.com/office/word/2010/wordml" xmlns:w15="http://schemas.microsoft.com/office/word/2012/wordml" xmlns:w16cid="http://schemas.microsoft.com/office/word/2016/wordml/cid" xmlns:w16se="http://schemas.microsoft.com/office/word/2015/wordml/symex" xmlns:wpg="http://schemas.microsoft.com/office/word/2010/wordprocessingGroup" xmlns:wpi="http://schemas.microsoft.com/office/word/2010/wordprocessingInk" xmlns:wne="http://schemas.microsoft.com/office/word/2006/wordml" xmlns:wps="http://schemas.microsoft.com/office/word/2010/wordprocessingShape" mc:Ignorable="w14 w15 w16se w16cid wp14">
   <w:p>
     <w:pPr>
       <w:pStyle w:val="Cabealho"/>
@@ -11738,7 +12341,7 @@
 </file>
 
 <file path=word/header2.xml><?xml version="1.0" encoding="utf-8"?>
-<w:hdr xmlns:wpc="http://schemas.microsoft.com/office/word/2010/wordprocessingCanvas" xmlns:cx="http://schemas.microsoft.com/office/drawing/2014/chartex" xmlns:mc="http://schemas.openxmlformats.org/markup-compatibility/2006" xmlns:o="urn:schemas-microsoft-com:office:office" xmlns:r="http://schemas.openxmlformats.org/officeDocument/2006/relationships" xmlns:m="http://schemas.openxmlformats.org/officeDocument/2006/math" xmlns:v="urn:schemas-microsoft-com:vml" xmlns:wp14="http://schemas.microsoft.com/office/word/2010/wordprocessingDrawing" xmlns:wp="http://schemas.openxmlformats.org/drawingml/2006/wordprocessingDrawing" xmlns:w10="urn:schemas-microsoft-com:office:word" xmlns:w="http://schemas.openxmlformats.org/wordprocessingml/2006/main" xmlns:w14="http://schemas.microsoft.com/office/word/2010/wordml" xmlns:w15="http://schemas.microsoft.com/office/word/2012/wordml" xmlns:w16se="http://schemas.microsoft.com/office/word/2015/wordml/symex" xmlns:wpg="http://schemas.microsoft.com/office/word/2010/wordprocessingGroup" xmlns:wpi="http://schemas.microsoft.com/office/word/2010/wordprocessingInk" xmlns:wne="http://schemas.microsoft.com/office/word/2006/wordml" xmlns:wps="http://schemas.microsoft.com/office/word/2010/wordprocessingShape" mc:Ignorable="w14 w15 w16se wp14">
+<w:hdr xmlns:wpc="http://schemas.microsoft.com/office/word/2010/wordprocessingCanvas" xmlns:cx="http://schemas.microsoft.com/office/drawing/2014/chartex" xmlns:cx1="http://schemas.microsoft.com/office/drawing/2015/9/8/chartex" xmlns:cx2="http://schemas.microsoft.com/office/drawing/2015/10/21/chartex" xmlns:cx3="http://schemas.microsoft.com/office/drawing/2016/5/9/chartex" xmlns:cx4="http://schemas.microsoft.com/office/drawing/2016/5/10/chartex" xmlns:cx5="http://schemas.microsoft.com/office/drawing/2016/5/11/chartex" xmlns:cx6="http://schemas.microsoft.com/office/drawing/2016/5/12/chartex" xmlns:cx7="http://schemas.microsoft.com/office/drawing/2016/5/13/chartex" xmlns:cx8="http://schemas.microsoft.com/office/drawing/2016/5/14/chartex" xmlns:mc="http://schemas.openxmlformats.org/markup-compatibility/2006" xmlns:aink="http://schemas.microsoft.com/office/drawing/2016/ink" xmlns:am3d="http://schemas.microsoft.com/office/drawing/2017/model3d" xmlns:o="urn:schemas-microsoft-com:office:office" xmlns:r="http://schemas.openxmlformats.org/officeDocument/2006/relationships" xmlns:m="http://schemas.openxmlformats.org/officeDocument/2006/math" xmlns:v="urn:schemas-microsoft-com:vml" xmlns:wp14="http://schemas.microsoft.com/office/word/2010/wordprocessingDrawing" xmlns:wp="http://schemas.openxmlformats.org/drawingml/2006/wordprocessingDrawing" xmlns:w10="urn:schemas-microsoft-com:office:word" xmlns:w="http://schemas.openxmlformats.org/wordprocessingml/2006/main" xmlns:w14="http://schemas.microsoft.com/office/word/2010/wordml" xmlns:w15="http://schemas.microsoft.com/office/word/2012/wordml" xmlns:w16cid="http://schemas.microsoft.com/office/word/2016/wordml/cid" xmlns:w16se="http://schemas.microsoft.com/office/word/2015/wordml/symex" xmlns:wpg="http://schemas.microsoft.com/office/word/2010/wordprocessingGroup" xmlns:wpi="http://schemas.microsoft.com/office/word/2010/wordprocessingInk" xmlns:wne="http://schemas.microsoft.com/office/word/2006/wordml" xmlns:wps="http://schemas.microsoft.com/office/word/2010/wordprocessingShape" mc:Ignorable="w14 w15 w16se w16cid wp14">
   <w:p>
     <w:pPr>
       <w:pStyle w:val="Rodap"/>
@@ -11770,7 +12373,7 @@
 </file>
 
 <file path=word/numbering.xml><?xml version="1.0" encoding="utf-8"?>
-<w:numbering xmlns:wpc="http://schemas.microsoft.com/office/word/2010/wordprocessingCanvas" xmlns:cx="http://schemas.microsoft.com/office/drawing/2014/chartex" xmlns:mc="http://schemas.openxmlformats.org/markup-compatibility/2006" xmlns:o="urn:schemas-microsoft-com:office:office" xmlns:r="http://schemas.openxmlformats.org/officeDocument/2006/relationships" xmlns:m="http://schemas.openxmlformats.org/officeDocument/2006/math" xmlns:v="urn:schemas-microsoft-com:vml" xmlns:wp14="http://schemas.microsoft.com/office/word/2010/wordprocessingDrawing" xmlns:wp="http://schemas.openxmlformats.org/drawingml/2006/wordprocessingDrawing" xmlns:w10="urn:schemas-microsoft-com:office:word" xmlns:w="http://schemas.openxmlformats.org/wordprocessingml/2006/main" xmlns:w14="http://schemas.microsoft.com/office/word/2010/wordml" xmlns:w15="http://schemas.microsoft.com/office/word/2012/wordml" xmlns:w16se="http://schemas.microsoft.com/office/word/2015/wordml/symex" xmlns:wpg="http://schemas.microsoft.com/office/word/2010/wordprocessingGroup" xmlns:wpi="http://schemas.microsoft.com/office/word/2010/wordprocessingInk" xmlns:wne="http://schemas.microsoft.com/office/word/2006/wordml" xmlns:wps="http://schemas.microsoft.com/office/word/2010/wordprocessingShape" mc:Ignorable="w14 w15 w16se wp14">
+<w:numbering xmlns:wpc="http://schemas.microsoft.com/office/word/2010/wordprocessingCanvas" xmlns:cx="http://schemas.microsoft.com/office/drawing/2014/chartex" xmlns:cx1="http://schemas.microsoft.com/office/drawing/2015/9/8/chartex" xmlns:cx2="http://schemas.microsoft.com/office/drawing/2015/10/21/chartex" xmlns:cx3="http://schemas.microsoft.com/office/drawing/2016/5/9/chartex" xmlns:cx4="http://schemas.microsoft.com/office/drawing/2016/5/10/chartex" xmlns:cx5="http://schemas.microsoft.com/office/drawing/2016/5/11/chartex" xmlns:cx6="http://schemas.microsoft.com/office/drawing/2016/5/12/chartex" xmlns:cx7="http://schemas.microsoft.com/office/drawing/2016/5/13/chartex" xmlns:cx8="http://schemas.microsoft.com/office/drawing/2016/5/14/chartex" xmlns:mc="http://schemas.openxmlformats.org/markup-compatibility/2006" xmlns:aink="http://schemas.microsoft.com/office/drawing/2016/ink" xmlns:am3d="http://schemas.microsoft.com/office/drawing/2017/model3d" xmlns:o="urn:schemas-microsoft-com:office:office" xmlns:r="http://schemas.openxmlformats.org/officeDocument/2006/relationships" xmlns:m="http://schemas.openxmlformats.org/officeDocument/2006/math" xmlns:v="urn:schemas-microsoft-com:vml" xmlns:wp14="http://schemas.microsoft.com/office/word/2010/wordprocessingDrawing" xmlns:wp="http://schemas.openxmlformats.org/drawingml/2006/wordprocessingDrawing" xmlns:w10="urn:schemas-microsoft-com:office:word" xmlns:w="http://schemas.openxmlformats.org/wordprocessingml/2006/main" xmlns:w14="http://schemas.microsoft.com/office/word/2010/wordml" xmlns:w15="http://schemas.microsoft.com/office/word/2012/wordml" xmlns:w16cid="http://schemas.microsoft.com/office/word/2016/wordml/cid" xmlns:w16se="http://schemas.microsoft.com/office/word/2015/wordml/symex" xmlns:wpg="http://schemas.microsoft.com/office/word/2010/wordprocessingGroup" xmlns:wpi="http://schemas.microsoft.com/office/word/2010/wordprocessingInk" xmlns:wne="http://schemas.microsoft.com/office/word/2006/wordml" xmlns:wps="http://schemas.microsoft.com/office/word/2010/wordprocessingShape" mc:Ignorable="w14 w15 w16se w16cid wp14">
   <w:abstractNum w:abstractNumId="0" w15:restartNumberingAfterBreak="0">
     <w:nsid w:val="0D7D3410"/>
     <w:multiLevelType w:val="multilevel"/>
@@ -12560,7 +13163,7 @@
 </file>
 
 <file path=word/styles.xml><?xml version="1.0" encoding="utf-8"?>
-<w:styles xmlns:mc="http://schemas.openxmlformats.org/markup-compatibility/2006" xmlns:r="http://schemas.openxmlformats.org/officeDocument/2006/relationships" xmlns:w="http://schemas.openxmlformats.org/wordprocessingml/2006/main" xmlns:w14="http://schemas.microsoft.com/office/word/2010/wordml" xmlns:w15="http://schemas.microsoft.com/office/word/2012/wordml" xmlns:w16se="http://schemas.microsoft.com/office/word/2015/wordml/symex" mc:Ignorable="w14 w15 w16se">
+<w:styles xmlns:mc="http://schemas.openxmlformats.org/markup-compatibility/2006" xmlns:r="http://schemas.openxmlformats.org/officeDocument/2006/relationships" xmlns:w="http://schemas.openxmlformats.org/wordprocessingml/2006/main" xmlns:w14="http://schemas.microsoft.com/office/word/2010/wordml" xmlns:w15="http://schemas.microsoft.com/office/word/2012/wordml" xmlns:w16cid="http://schemas.microsoft.com/office/word/2016/wordml/cid" xmlns:w16se="http://schemas.microsoft.com/office/word/2015/wordml/symex" mc:Ignorable="w14 w15 w16se w16cid">
   <w:docDefaults>
     <w:rPrDefault>
       <w:rPr>
@@ -12574,7 +13177,7 @@
       </w:pPr>
     </w:pPrDefault>
   </w:docDefaults>
-  <w:latentStyles w:defLockedState="0" w:defUIPriority="99" w:defSemiHidden="0" w:defUnhideWhenUsed="0" w:defQFormat="0" w:count="371">
+  <w:latentStyles w:defLockedState="0" w:defUIPriority="99" w:defSemiHidden="0" w:defUnhideWhenUsed="0" w:defQFormat="0" w:count="375">
     <w:lsdException w:name="Normal" w:uiPriority="0" w:qFormat="1"/>
     <w:lsdException w:name="heading 1" w:uiPriority="0" w:qFormat="1"/>
     <w:lsdException w:name="heading 2" w:uiPriority="0" w:qFormat="1"/>
@@ -12676,11 +13279,10 @@
     <w:lsdException w:name="HTML Code" w:semiHidden="1" w:unhideWhenUsed="1"/>
     <w:lsdException w:name="HTML Definition" w:semiHidden="1" w:unhideWhenUsed="1"/>
     <w:lsdException w:name="HTML Keyboard" w:semiHidden="1" w:unhideWhenUsed="1"/>
-    <w:lsdException w:name="HTML Preformatted" w:uiPriority="0" w:unhideWhenUsed="1" w:qFormat="1"/>
+    <w:lsdException w:name="HTML Preformatted" w:semiHidden="1" w:uiPriority="0" w:unhideWhenUsed="1" w:qFormat="1"/>
     <w:lsdException w:name="HTML Sample" w:semiHidden="1" w:unhideWhenUsed="1"/>
     <w:lsdException w:name="HTML Typewriter" w:semiHidden="1" w:unhideWhenUsed="1"/>
     <w:lsdException w:name="HTML Variable" w:semiHidden="1" w:unhideWhenUsed="1"/>
-    <w:lsdException w:name="Normal Table" w:semiHidden="1" w:unhideWhenUsed="1"/>
     <w:lsdException w:name="annotation subject" w:semiHidden="1" w:unhideWhenUsed="1"/>
     <w:lsdException w:name="No List" w:semiHidden="1" w:unhideWhenUsed="1"/>
     <w:lsdException w:name="Outline List 1" w:semiHidden="1" w:unhideWhenUsed="1"/>
@@ -12724,10 +13326,8 @@
     <w:lsdException w:name="Table Elegant" w:semiHidden="1" w:unhideWhenUsed="1"/>
     <w:lsdException w:name="Table Professional" w:semiHidden="1" w:unhideWhenUsed="1"/>
     <w:lsdException w:name="Table Subtle 1" w:semiHidden="1" w:unhideWhenUsed="1"/>
-    <w:lsdException w:name="Table Subtle 2" w:semiHidden="1" w:unhideWhenUsed="1"/>
     <w:lsdException w:name="Table Web 1" w:semiHidden="1" w:unhideWhenUsed="1"/>
     <w:lsdException w:name="Table Web 2" w:semiHidden="1" w:unhideWhenUsed="1"/>
-    <w:lsdException w:name="Table Web 3" w:semiHidden="1" w:unhideWhenUsed="1"/>
     <w:lsdException w:name="Balloon Text" w:semiHidden="1" w:uiPriority="0" w:unhideWhenUsed="1" w:qFormat="1"/>
     <w:lsdException w:name="Table Grid" w:uiPriority="59" w:qFormat="1"/>
     <w:lsdException w:name="Table Theme" w:semiHidden="1" w:unhideWhenUsed="1"/>
@@ -12748,10 +13348,6 @@
     <w:lsdException w:name="Colorful Grid"/>
     <w:lsdException w:name="Light Shading Accent 1" w:uiPriority="30" w:qFormat="1"/>
     <w:lsdException w:name="Light List Accent 1"/>
-    <w:lsdException w:name="Light Grid Accent 1"/>
-    <w:lsdException w:name="Medium Shading 1 Accent 1"/>
-    <w:lsdException w:name="Medium Shading 2 Accent 1"/>
-    <w:lsdException w:name="Medium List 1 Accent 1"/>
     <w:lsdException w:name="Revision" w:semiHidden="1"/>
     <w:lsdException w:name="Medium List 2 Accent 1"/>
     <w:lsdException w:name="Medium Grid 1 Accent 1"/>
@@ -12827,10 +13423,6 @@
     <w:lsdException w:name="Medium Grid 1 Accent 6"/>
     <w:lsdException w:name="Medium Grid 2 Accent 6"/>
     <w:lsdException w:name="Medium Grid 3 Accent 6"/>
-    <w:lsdException w:name="Dark List Accent 6"/>
-    <w:lsdException w:name="Colorful Shading Accent 6"/>
-    <w:lsdException w:name="Colorful List Accent 6"/>
-    <w:lsdException w:name="Colorful Grid Accent 6"/>
     <w:lsdException w:name="Subtle Emphasis" w:uiPriority="19" w:qFormat="1"/>
     <w:lsdException w:name="Intense Emphasis" w:uiPriority="21" w:qFormat="1"/>
     <w:lsdException w:name="Subtle Reference" w:uiPriority="31" w:qFormat="1"/>
@@ -12942,6 +13534,10 @@
     <w:lsdException w:name="List Table 5 Dark Accent 6" w:uiPriority="50"/>
     <w:lsdException w:name="List Table 6 Colorful Accent 6" w:uiPriority="51"/>
     <w:lsdException w:name="List Table 7 Colorful Accent 6" w:uiPriority="52"/>
+    <w:lsdException w:name="Mention" w:semiHidden="1" w:unhideWhenUsed="1"/>
+    <w:lsdException w:name="Smart Hyperlink" w:semiHidden="1" w:unhideWhenUsed="1"/>
+    <w:lsdException w:name="Hashtag" w:semiHidden="1" w:unhideWhenUsed="1"/>
+    <w:lsdException w:name="Unresolved Mention" w:semiHidden="1" w:unhideWhenUsed="1"/>
   </w:latentStyles>
   <w:style w:type="paragraph" w:default="1" w:styleId="Normal">
     <w:name w:val="Normal"/>
@@ -14159,7 +14755,7 @@
 </file>
 
 <file path=customXml/itemProps2.xml><?xml version="1.0" encoding="utf-8"?>
-<ds:datastoreItem xmlns:ds="http://schemas.openxmlformats.org/officeDocument/2006/customXml" ds:itemID="{4E28ECC8-0026-4F2F-9DB2-B56B9E75630C}">
+<ds:datastoreItem xmlns:ds="http://schemas.openxmlformats.org/officeDocument/2006/customXml" ds:itemID="{40E258BE-4BDC-4BD8-B977-32BF1BB2FF7D}">
   <ds:schemaRefs>
     <ds:schemaRef ds:uri="http://schemas.openxmlformats.org/officeDocument/2006/bibliography"/>
   </ds:schemaRefs>

</xml_diff>